<commit_message>
extended documentation of sysspec
</commit_message>
<xml_diff>
--- a/01_Dokumentation/00_Bericht/Systemspezifikation.docx
+++ b/01_Dokumentation/00_Bericht/Systemspezifikation.docx
@@ -453,7 +453,7 @@
           <w:color w:val="auto"/>
           <w:sz w:val="22"/>
           <w:szCs w:val="22"/>
-          <w:lang w:val="de-DE" w:eastAsia="en-US"/>
+          <w:lang w:eastAsia="en-US"/>
         </w:rPr>
         <w:id w:val="-676424088"/>
         <w:docPartObj>
@@ -471,27 +471,18 @@
         <w:p>
           <w:pPr>
             <w:pStyle w:val="Inhaltsverzeichnisberschrift"/>
-            <w:rPr>
-              <w:lang w:val="de-DE"/>
-            </w:rPr>
           </w:pPr>
           <w:r>
-            <w:rPr>
-              <w:lang w:val="de-DE"/>
-            </w:rPr>
             <w:t>Inhalt</w:t>
           </w:r>
           <w:r>
-            <w:rPr>
-              <w:lang w:val="de-DE"/>
-            </w:rPr>
             <w:t>sverzeichnis</w:t>
           </w:r>
         </w:p>
         <w:p>
           <w:pPr>
             <w:rPr>
-              <w:lang w:val="de-DE" w:eastAsia="zh-CN"/>
+              <w:lang w:val="de-CH" w:eastAsia="zh-CN"/>
             </w:rPr>
           </w:pPr>
         </w:p>
@@ -508,12 +499,21 @@
             </w:rPr>
           </w:pPr>
           <w:r>
+            <w:rPr>
+              <w:lang w:val="de-CH"/>
+            </w:rPr>
             <w:fldChar w:fldCharType="begin"/>
           </w:r>
           <w:r>
+            <w:rPr>
+              <w:lang w:val="de-CH"/>
+            </w:rPr>
             <w:instrText xml:space="preserve"> TOC \o "1-3" \h \z \u </w:instrText>
           </w:r>
           <w:r>
+            <w:rPr>
+              <w:lang w:val="de-CH"/>
+            </w:rPr>
             <w:fldChar w:fldCharType="separate"/>
           </w:r>
           <w:hyperlink w:anchor="_Toc499716106" w:history="1">
@@ -529,6 +529,7 @@
               <w:rPr>
                 <w:noProof/>
                 <w:webHidden/>
+                <w:lang w:val="de-CH"/>
               </w:rPr>
               <w:tab/>
             </w:r>
@@ -536,6 +537,7 @@
               <w:rPr>
                 <w:noProof/>
                 <w:webHidden/>
+                <w:lang w:val="de-CH"/>
               </w:rPr>
               <w:fldChar w:fldCharType="begin"/>
             </w:r>
@@ -543,6 +545,7 @@
               <w:rPr>
                 <w:noProof/>
                 <w:webHidden/>
+                <w:lang w:val="de-CH"/>
               </w:rPr>
               <w:instrText xml:space="preserve"> PAGEREF _Toc499716106 \h </w:instrText>
             </w:r>
@@ -550,12 +553,14 @@
               <w:rPr>
                 <w:noProof/>
                 <w:webHidden/>
-              </w:rPr>
-            </w:r>
-            <w:r>
-              <w:rPr>
-                <w:noProof/>
-                <w:webHidden/>
+                <w:lang w:val="de-CH"/>
+              </w:rPr>
+            </w:r>
+            <w:r>
+              <w:rPr>
+                <w:noProof/>
+                <w:webHidden/>
+                <w:lang w:val="de-CH"/>
               </w:rPr>
               <w:fldChar w:fldCharType="separate"/>
             </w:r>
@@ -563,6 +568,7 @@
               <w:rPr>
                 <w:noProof/>
                 <w:webHidden/>
+                <w:lang w:val="de-CH"/>
               </w:rPr>
               <w:t>3</w:t>
             </w:r>
@@ -570,6 +576,7 @@
               <w:rPr>
                 <w:noProof/>
                 <w:webHidden/>
+                <w:lang w:val="de-CH"/>
               </w:rPr>
               <w:fldChar w:fldCharType="end"/>
             </w:r>
@@ -600,6 +607,7 @@
               <w:rPr>
                 <w:noProof/>
                 <w:webHidden/>
+                <w:lang w:val="de-CH"/>
               </w:rPr>
               <w:tab/>
             </w:r>
@@ -607,6 +615,7 @@
               <w:rPr>
                 <w:noProof/>
                 <w:webHidden/>
+                <w:lang w:val="de-CH"/>
               </w:rPr>
               <w:fldChar w:fldCharType="begin"/>
             </w:r>
@@ -614,6 +623,7 @@
               <w:rPr>
                 <w:noProof/>
                 <w:webHidden/>
+                <w:lang w:val="de-CH"/>
               </w:rPr>
               <w:instrText xml:space="preserve"> PAGEREF _Toc499716107 \h </w:instrText>
             </w:r>
@@ -621,12 +631,14 @@
               <w:rPr>
                 <w:noProof/>
                 <w:webHidden/>
-              </w:rPr>
-            </w:r>
-            <w:r>
-              <w:rPr>
-                <w:noProof/>
-                <w:webHidden/>
+                <w:lang w:val="de-CH"/>
+              </w:rPr>
+            </w:r>
+            <w:r>
+              <w:rPr>
+                <w:noProof/>
+                <w:webHidden/>
+                <w:lang w:val="de-CH"/>
               </w:rPr>
               <w:fldChar w:fldCharType="separate"/>
             </w:r>
@@ -634,6 +646,7 @@
               <w:rPr>
                 <w:noProof/>
                 <w:webHidden/>
+                <w:lang w:val="de-CH"/>
               </w:rPr>
               <w:t>3</w:t>
             </w:r>
@@ -641,6 +654,7 @@
               <w:rPr>
                 <w:noProof/>
                 <w:webHidden/>
+                <w:lang w:val="de-CH"/>
               </w:rPr>
               <w:fldChar w:fldCharType="end"/>
             </w:r>
@@ -671,6 +685,7 @@
               <w:rPr>
                 <w:noProof/>
                 <w:webHidden/>
+                <w:lang w:val="de-CH"/>
               </w:rPr>
               <w:tab/>
             </w:r>
@@ -678,6 +693,7 @@
               <w:rPr>
                 <w:noProof/>
                 <w:webHidden/>
+                <w:lang w:val="de-CH"/>
               </w:rPr>
               <w:fldChar w:fldCharType="begin"/>
             </w:r>
@@ -685,6 +701,7 @@
               <w:rPr>
                 <w:noProof/>
                 <w:webHidden/>
+                <w:lang w:val="de-CH"/>
               </w:rPr>
               <w:instrText xml:space="preserve"> PAGEREF _Toc499716108 \h </w:instrText>
             </w:r>
@@ -692,12 +709,14 @@
               <w:rPr>
                 <w:noProof/>
                 <w:webHidden/>
-              </w:rPr>
-            </w:r>
-            <w:r>
-              <w:rPr>
-                <w:noProof/>
-                <w:webHidden/>
+                <w:lang w:val="de-CH"/>
+              </w:rPr>
+            </w:r>
+            <w:r>
+              <w:rPr>
+                <w:noProof/>
+                <w:webHidden/>
+                <w:lang w:val="de-CH"/>
               </w:rPr>
               <w:fldChar w:fldCharType="separate"/>
             </w:r>
@@ -705,6 +724,7 @@
               <w:rPr>
                 <w:noProof/>
                 <w:webHidden/>
+                <w:lang w:val="de-CH"/>
               </w:rPr>
               <w:t>4</w:t>
             </w:r>
@@ -712,6 +732,7 @@
               <w:rPr>
                 <w:noProof/>
                 <w:webHidden/>
+                <w:lang w:val="de-CH"/>
               </w:rPr>
               <w:fldChar w:fldCharType="end"/>
             </w:r>
@@ -742,6 +763,7 @@
               <w:rPr>
                 <w:noProof/>
                 <w:webHidden/>
+                <w:lang w:val="de-CH"/>
               </w:rPr>
               <w:tab/>
             </w:r>
@@ -749,6 +771,7 @@
               <w:rPr>
                 <w:noProof/>
                 <w:webHidden/>
+                <w:lang w:val="de-CH"/>
               </w:rPr>
               <w:fldChar w:fldCharType="begin"/>
             </w:r>
@@ -756,6 +779,7 @@
               <w:rPr>
                 <w:noProof/>
                 <w:webHidden/>
+                <w:lang w:val="de-CH"/>
               </w:rPr>
               <w:instrText xml:space="preserve"> PAGEREF _Toc499716109 \h </w:instrText>
             </w:r>
@@ -763,12 +787,14 @@
               <w:rPr>
                 <w:noProof/>
                 <w:webHidden/>
-              </w:rPr>
-            </w:r>
-            <w:r>
-              <w:rPr>
-                <w:noProof/>
-                <w:webHidden/>
+                <w:lang w:val="de-CH"/>
+              </w:rPr>
+            </w:r>
+            <w:r>
+              <w:rPr>
+                <w:noProof/>
+                <w:webHidden/>
+                <w:lang w:val="de-CH"/>
               </w:rPr>
               <w:fldChar w:fldCharType="separate"/>
             </w:r>
@@ -776,6 +802,7 @@
               <w:rPr>
                 <w:noProof/>
                 <w:webHidden/>
+                <w:lang w:val="de-CH"/>
               </w:rPr>
               <w:t>7</w:t>
             </w:r>
@@ -783,6 +810,7 @@
               <w:rPr>
                 <w:noProof/>
                 <w:webHidden/>
+                <w:lang w:val="de-CH"/>
               </w:rPr>
               <w:fldChar w:fldCharType="end"/>
             </w:r>
@@ -813,6 +841,7 @@
               <w:rPr>
                 <w:noProof/>
                 <w:webHidden/>
+                <w:lang w:val="de-CH"/>
               </w:rPr>
               <w:tab/>
             </w:r>
@@ -820,6 +849,7 @@
               <w:rPr>
                 <w:noProof/>
                 <w:webHidden/>
+                <w:lang w:val="de-CH"/>
               </w:rPr>
               <w:fldChar w:fldCharType="begin"/>
             </w:r>
@@ -827,6 +857,7 @@
               <w:rPr>
                 <w:noProof/>
                 <w:webHidden/>
+                <w:lang w:val="de-CH"/>
               </w:rPr>
               <w:instrText xml:space="preserve"> PAGEREF _Toc499716110 \h </w:instrText>
             </w:r>
@@ -834,12 +865,14 @@
               <w:rPr>
                 <w:noProof/>
                 <w:webHidden/>
-              </w:rPr>
-            </w:r>
-            <w:r>
-              <w:rPr>
-                <w:noProof/>
-                <w:webHidden/>
+                <w:lang w:val="de-CH"/>
+              </w:rPr>
+            </w:r>
+            <w:r>
+              <w:rPr>
+                <w:noProof/>
+                <w:webHidden/>
+                <w:lang w:val="de-CH"/>
               </w:rPr>
               <w:fldChar w:fldCharType="separate"/>
             </w:r>
@@ -847,6 +880,7 @@
               <w:rPr>
                 <w:noProof/>
                 <w:webHidden/>
+                <w:lang w:val="de-CH"/>
               </w:rPr>
               <w:t>7</w:t>
             </w:r>
@@ -854,6 +888,7 @@
               <w:rPr>
                 <w:noProof/>
                 <w:webHidden/>
+                <w:lang w:val="de-CH"/>
               </w:rPr>
               <w:fldChar w:fldCharType="end"/>
             </w:r>
@@ -884,6 +919,7 @@
               <w:rPr>
                 <w:noProof/>
                 <w:webHidden/>
+                <w:lang w:val="de-CH"/>
               </w:rPr>
               <w:tab/>
             </w:r>
@@ -891,6 +927,7 @@
               <w:rPr>
                 <w:noProof/>
                 <w:webHidden/>
+                <w:lang w:val="de-CH"/>
               </w:rPr>
               <w:fldChar w:fldCharType="begin"/>
             </w:r>
@@ -898,6 +935,7 @@
               <w:rPr>
                 <w:noProof/>
                 <w:webHidden/>
+                <w:lang w:val="de-CH"/>
               </w:rPr>
               <w:instrText xml:space="preserve"> PAGEREF _Toc499716111 \h </w:instrText>
             </w:r>
@@ -905,12 +943,14 @@
               <w:rPr>
                 <w:noProof/>
                 <w:webHidden/>
-              </w:rPr>
-            </w:r>
-            <w:r>
-              <w:rPr>
-                <w:noProof/>
-                <w:webHidden/>
+                <w:lang w:val="de-CH"/>
+              </w:rPr>
+            </w:r>
+            <w:r>
+              <w:rPr>
+                <w:noProof/>
+                <w:webHidden/>
+                <w:lang w:val="de-CH"/>
               </w:rPr>
               <w:fldChar w:fldCharType="separate"/>
             </w:r>
@@ -918,6 +958,7 @@
               <w:rPr>
                 <w:noProof/>
                 <w:webHidden/>
+                <w:lang w:val="de-CH"/>
               </w:rPr>
               <w:t>8</w:t>
             </w:r>
@@ -925,6 +966,7 @@
               <w:rPr>
                 <w:noProof/>
                 <w:webHidden/>
+                <w:lang w:val="de-CH"/>
               </w:rPr>
               <w:fldChar w:fldCharType="end"/>
             </w:r>
@@ -955,6 +997,7 @@
               <w:rPr>
                 <w:noProof/>
                 <w:webHidden/>
+                <w:lang w:val="de-CH"/>
               </w:rPr>
               <w:tab/>
             </w:r>
@@ -962,6 +1005,7 @@
               <w:rPr>
                 <w:noProof/>
                 <w:webHidden/>
+                <w:lang w:val="de-CH"/>
               </w:rPr>
               <w:fldChar w:fldCharType="begin"/>
             </w:r>
@@ -969,6 +1013,7 @@
               <w:rPr>
                 <w:noProof/>
                 <w:webHidden/>
+                <w:lang w:val="de-CH"/>
               </w:rPr>
               <w:instrText xml:space="preserve"> PAGEREF _Toc499716112 \h </w:instrText>
             </w:r>
@@ -976,12 +1021,14 @@
               <w:rPr>
                 <w:noProof/>
                 <w:webHidden/>
-              </w:rPr>
-            </w:r>
-            <w:r>
-              <w:rPr>
-                <w:noProof/>
-                <w:webHidden/>
+                <w:lang w:val="de-CH"/>
+              </w:rPr>
+            </w:r>
+            <w:r>
+              <w:rPr>
+                <w:noProof/>
+                <w:webHidden/>
+                <w:lang w:val="de-CH"/>
               </w:rPr>
               <w:fldChar w:fldCharType="separate"/>
             </w:r>
@@ -989,6 +1036,7 @@
               <w:rPr>
                 <w:noProof/>
                 <w:webHidden/>
+                <w:lang w:val="de-CH"/>
               </w:rPr>
               <w:t>9</w:t>
             </w:r>
@@ -996,6 +1044,7 @@
               <w:rPr>
                 <w:noProof/>
                 <w:webHidden/>
+                <w:lang w:val="de-CH"/>
               </w:rPr>
               <w:fldChar w:fldCharType="end"/>
             </w:r>
@@ -1026,6 +1075,7 @@
               <w:rPr>
                 <w:noProof/>
                 <w:webHidden/>
+                <w:lang w:val="de-CH"/>
               </w:rPr>
               <w:tab/>
             </w:r>
@@ -1033,6 +1083,7 @@
               <w:rPr>
                 <w:noProof/>
                 <w:webHidden/>
+                <w:lang w:val="de-CH"/>
               </w:rPr>
               <w:fldChar w:fldCharType="begin"/>
             </w:r>
@@ -1040,6 +1091,7 @@
               <w:rPr>
                 <w:noProof/>
                 <w:webHidden/>
+                <w:lang w:val="de-CH"/>
               </w:rPr>
               <w:instrText xml:space="preserve"> PAGEREF _Toc499716113 \h </w:instrText>
             </w:r>
@@ -1047,12 +1099,14 @@
               <w:rPr>
                 <w:noProof/>
                 <w:webHidden/>
-              </w:rPr>
-            </w:r>
-            <w:r>
-              <w:rPr>
-                <w:noProof/>
-                <w:webHidden/>
+                <w:lang w:val="de-CH"/>
+              </w:rPr>
+            </w:r>
+            <w:r>
+              <w:rPr>
+                <w:noProof/>
+                <w:webHidden/>
+                <w:lang w:val="de-CH"/>
               </w:rPr>
               <w:fldChar w:fldCharType="separate"/>
             </w:r>
@@ -1060,6 +1114,7 @@
               <w:rPr>
                 <w:noProof/>
                 <w:webHidden/>
+                <w:lang w:val="de-CH"/>
               </w:rPr>
               <w:t>9</w:t>
             </w:r>
@@ -1067,6 +1122,7 @@
               <w:rPr>
                 <w:noProof/>
                 <w:webHidden/>
+                <w:lang w:val="de-CH"/>
               </w:rPr>
               <w:fldChar w:fldCharType="end"/>
             </w:r>
@@ -1098,6 +1154,7 @@
               <w:rPr>
                 <w:noProof/>
                 <w:webHidden/>
+                <w:lang w:val="de-CH"/>
               </w:rPr>
               <w:tab/>
             </w:r>
@@ -1105,6 +1162,7 @@
               <w:rPr>
                 <w:noProof/>
                 <w:webHidden/>
+                <w:lang w:val="de-CH"/>
               </w:rPr>
               <w:fldChar w:fldCharType="begin"/>
             </w:r>
@@ -1112,6 +1170,7 @@
               <w:rPr>
                 <w:noProof/>
                 <w:webHidden/>
+                <w:lang w:val="de-CH"/>
               </w:rPr>
               <w:instrText xml:space="preserve"> PAGEREF _Toc499716114 \h </w:instrText>
             </w:r>
@@ -1119,12 +1178,14 @@
               <w:rPr>
                 <w:noProof/>
                 <w:webHidden/>
-              </w:rPr>
-            </w:r>
-            <w:r>
-              <w:rPr>
-                <w:noProof/>
-                <w:webHidden/>
+                <w:lang w:val="de-CH"/>
+              </w:rPr>
+            </w:r>
+            <w:r>
+              <w:rPr>
+                <w:noProof/>
+                <w:webHidden/>
+                <w:lang w:val="de-CH"/>
               </w:rPr>
               <w:fldChar w:fldCharType="separate"/>
             </w:r>
@@ -1132,6 +1193,7 @@
               <w:rPr>
                 <w:noProof/>
                 <w:webHidden/>
+                <w:lang w:val="de-CH"/>
               </w:rPr>
               <w:t>9</w:t>
             </w:r>
@@ -1139,6 +1201,7 @@
               <w:rPr>
                 <w:noProof/>
                 <w:webHidden/>
+                <w:lang w:val="de-CH"/>
               </w:rPr>
               <w:fldChar w:fldCharType="end"/>
             </w:r>
@@ -1170,6 +1233,7 @@
               <w:rPr>
                 <w:noProof/>
                 <w:webHidden/>
+                <w:lang w:val="de-CH"/>
               </w:rPr>
               <w:tab/>
             </w:r>
@@ -1177,6 +1241,7 @@
               <w:rPr>
                 <w:noProof/>
                 <w:webHidden/>
+                <w:lang w:val="de-CH"/>
               </w:rPr>
               <w:fldChar w:fldCharType="begin"/>
             </w:r>
@@ -1184,6 +1249,7 @@
               <w:rPr>
                 <w:noProof/>
                 <w:webHidden/>
+                <w:lang w:val="de-CH"/>
               </w:rPr>
               <w:instrText xml:space="preserve"> PAGEREF _Toc499716115 \h </w:instrText>
             </w:r>
@@ -1191,12 +1257,14 @@
               <w:rPr>
                 <w:noProof/>
                 <w:webHidden/>
-              </w:rPr>
-            </w:r>
-            <w:r>
-              <w:rPr>
-                <w:noProof/>
-                <w:webHidden/>
+                <w:lang w:val="de-CH"/>
+              </w:rPr>
+            </w:r>
+            <w:r>
+              <w:rPr>
+                <w:noProof/>
+                <w:webHidden/>
+                <w:lang w:val="de-CH"/>
               </w:rPr>
               <w:fldChar w:fldCharType="separate"/>
             </w:r>
@@ -1204,6 +1272,7 @@
               <w:rPr>
                 <w:noProof/>
                 <w:webHidden/>
+                <w:lang w:val="de-CH"/>
               </w:rPr>
               <w:t>10</w:t>
             </w:r>
@@ -1211,6 +1280,7 @@
               <w:rPr>
                 <w:noProof/>
                 <w:webHidden/>
+                <w:lang w:val="de-CH"/>
               </w:rPr>
               <w:fldChar w:fldCharType="end"/>
             </w:r>
@@ -1241,6 +1311,7 @@
               <w:rPr>
                 <w:noProof/>
                 <w:webHidden/>
+                <w:lang w:val="de-CH"/>
               </w:rPr>
               <w:tab/>
             </w:r>
@@ -1248,6 +1319,7 @@
               <w:rPr>
                 <w:noProof/>
                 <w:webHidden/>
+                <w:lang w:val="de-CH"/>
               </w:rPr>
               <w:fldChar w:fldCharType="begin"/>
             </w:r>
@@ -1255,6 +1327,7 @@
               <w:rPr>
                 <w:noProof/>
                 <w:webHidden/>
+                <w:lang w:val="de-CH"/>
               </w:rPr>
               <w:instrText xml:space="preserve"> PAGEREF _Toc499716116 \h </w:instrText>
             </w:r>
@@ -1262,12 +1335,14 @@
               <w:rPr>
                 <w:noProof/>
                 <w:webHidden/>
-              </w:rPr>
-            </w:r>
-            <w:r>
-              <w:rPr>
-                <w:noProof/>
-                <w:webHidden/>
+                <w:lang w:val="de-CH"/>
+              </w:rPr>
+            </w:r>
+            <w:r>
+              <w:rPr>
+                <w:noProof/>
+                <w:webHidden/>
+                <w:lang w:val="de-CH"/>
               </w:rPr>
               <w:fldChar w:fldCharType="separate"/>
             </w:r>
@@ -1275,6 +1350,7 @@
               <w:rPr>
                 <w:noProof/>
                 <w:webHidden/>
+                <w:lang w:val="de-CH"/>
               </w:rPr>
               <w:t>10</w:t>
             </w:r>
@@ -1282,6 +1358,7 @@
               <w:rPr>
                 <w:noProof/>
                 <w:webHidden/>
+                <w:lang w:val="de-CH"/>
               </w:rPr>
               <w:fldChar w:fldCharType="end"/>
             </w:r>
@@ -1313,6 +1390,7 @@
               <w:rPr>
                 <w:noProof/>
                 <w:webHidden/>
+                <w:lang w:val="de-CH"/>
               </w:rPr>
               <w:tab/>
             </w:r>
@@ -1320,6 +1398,7 @@
               <w:rPr>
                 <w:noProof/>
                 <w:webHidden/>
+                <w:lang w:val="de-CH"/>
               </w:rPr>
               <w:fldChar w:fldCharType="begin"/>
             </w:r>
@@ -1327,6 +1406,7 @@
               <w:rPr>
                 <w:noProof/>
                 <w:webHidden/>
+                <w:lang w:val="de-CH"/>
               </w:rPr>
               <w:instrText xml:space="preserve"> PAGEREF _Toc499716117 \h </w:instrText>
             </w:r>
@@ -1334,12 +1414,14 @@
               <w:rPr>
                 <w:noProof/>
                 <w:webHidden/>
-              </w:rPr>
-            </w:r>
-            <w:r>
-              <w:rPr>
-                <w:noProof/>
-                <w:webHidden/>
+                <w:lang w:val="de-CH"/>
+              </w:rPr>
+            </w:r>
+            <w:r>
+              <w:rPr>
+                <w:noProof/>
+                <w:webHidden/>
+                <w:lang w:val="de-CH"/>
               </w:rPr>
               <w:fldChar w:fldCharType="separate"/>
             </w:r>
@@ -1347,6 +1429,7 @@
               <w:rPr>
                 <w:noProof/>
                 <w:webHidden/>
+                <w:lang w:val="de-CH"/>
               </w:rPr>
               <w:t>11</w:t>
             </w:r>
@@ -1354,6 +1437,7 @@
               <w:rPr>
                 <w:noProof/>
                 <w:webHidden/>
+                <w:lang w:val="de-CH"/>
               </w:rPr>
               <w:fldChar w:fldCharType="end"/>
             </w:r>
@@ -1385,6 +1469,7 @@
               <w:rPr>
                 <w:noProof/>
                 <w:webHidden/>
+                <w:lang w:val="de-CH"/>
               </w:rPr>
               <w:tab/>
             </w:r>
@@ -1392,6 +1477,7 @@
               <w:rPr>
                 <w:noProof/>
                 <w:webHidden/>
+                <w:lang w:val="de-CH"/>
               </w:rPr>
               <w:fldChar w:fldCharType="begin"/>
             </w:r>
@@ -1399,6 +1485,7 @@
               <w:rPr>
                 <w:noProof/>
                 <w:webHidden/>
+                <w:lang w:val="de-CH"/>
               </w:rPr>
               <w:instrText xml:space="preserve"> PAGEREF _Toc499716118 \h </w:instrText>
             </w:r>
@@ -1406,12 +1493,14 @@
               <w:rPr>
                 <w:noProof/>
                 <w:webHidden/>
-              </w:rPr>
-            </w:r>
-            <w:r>
-              <w:rPr>
-                <w:noProof/>
-                <w:webHidden/>
+                <w:lang w:val="de-CH"/>
+              </w:rPr>
+            </w:r>
+            <w:r>
+              <w:rPr>
+                <w:noProof/>
+                <w:webHidden/>
+                <w:lang w:val="de-CH"/>
               </w:rPr>
               <w:fldChar w:fldCharType="separate"/>
             </w:r>
@@ -1419,6 +1508,7 @@
               <w:rPr>
                 <w:noProof/>
                 <w:webHidden/>
+                <w:lang w:val="de-CH"/>
               </w:rPr>
               <w:t>12</w:t>
             </w:r>
@@ -1426,6 +1516,7 @@
               <w:rPr>
                 <w:noProof/>
                 <w:webHidden/>
+                <w:lang w:val="de-CH"/>
               </w:rPr>
               <w:fldChar w:fldCharType="end"/>
             </w:r>
@@ -1456,6 +1547,7 @@
               <w:rPr>
                 <w:noProof/>
                 <w:webHidden/>
+                <w:lang w:val="de-CH"/>
               </w:rPr>
               <w:tab/>
             </w:r>
@@ -1463,6 +1555,7 @@
               <w:rPr>
                 <w:noProof/>
                 <w:webHidden/>
+                <w:lang w:val="de-CH"/>
               </w:rPr>
               <w:fldChar w:fldCharType="begin"/>
             </w:r>
@@ -1470,6 +1563,7 @@
               <w:rPr>
                 <w:noProof/>
                 <w:webHidden/>
+                <w:lang w:val="de-CH"/>
               </w:rPr>
               <w:instrText xml:space="preserve"> PAGEREF _Toc499716119 \h </w:instrText>
             </w:r>
@@ -1477,12 +1571,14 @@
               <w:rPr>
                 <w:noProof/>
                 <w:webHidden/>
-              </w:rPr>
-            </w:r>
-            <w:r>
-              <w:rPr>
-                <w:noProof/>
-                <w:webHidden/>
+                <w:lang w:val="de-CH"/>
+              </w:rPr>
+            </w:r>
+            <w:r>
+              <w:rPr>
+                <w:noProof/>
+                <w:webHidden/>
+                <w:lang w:val="de-CH"/>
               </w:rPr>
               <w:fldChar w:fldCharType="separate"/>
             </w:r>
@@ -1490,6 +1586,7 @@
               <w:rPr>
                 <w:noProof/>
                 <w:webHidden/>
+                <w:lang w:val="de-CH"/>
               </w:rPr>
               <w:t>13</w:t>
             </w:r>
@@ -1497,17 +1594,23 @@
               <w:rPr>
                 <w:noProof/>
                 <w:webHidden/>
+                <w:lang w:val="de-CH"/>
               </w:rPr>
               <w:fldChar w:fldCharType="end"/>
             </w:r>
           </w:hyperlink>
         </w:p>
         <w:p>
+          <w:pPr>
+            <w:rPr>
+              <w:lang w:val="de-CH"/>
+            </w:rPr>
+          </w:pPr>
           <w:r>
             <w:rPr>
               <w:b/>
               <w:bCs/>
-              <w:lang w:val="de-DE"/>
+              <w:lang w:val="de-CH"/>
             </w:rPr>
             <w:fldChar w:fldCharType="end"/>
           </w:r>
@@ -1516,7 +1619,7 @@
     </w:sdt>
     <w:p>
       <w:pPr>
-        <w:pStyle w:val="berschrift1"/>
+        <w:pStyle w:val="berschrift2"/>
         <w:rPr>
           <w:lang w:val="de-CH"/>
         </w:rPr>
@@ -1538,6 +1641,53 @@
     <w:p>
       <w:pPr>
         <w:rPr>
+          <w:color w:val="FF0000"/>
+          <w:lang w:val="de-CH"/>
+        </w:rPr>
+      </w:pPr>
+      <w:r>
+        <w:rPr>
+          <w:color w:val="FF0000"/>
+          <w:lang w:val="de-CH"/>
+        </w:rPr>
+        <w:t xml:space="preserve">Im Auftrag des </w:t>
+      </w:r>
+      <w:proofErr w:type="spellStart"/>
+      <w:r>
+        <w:rPr>
+          <w:color w:val="FF0000"/>
+          <w:lang w:val="de-CH"/>
+        </w:rPr>
+        <w:t>iHomeLab</w:t>
+      </w:r>
+      <w:proofErr w:type="spellEnd"/>
+      <w:r>
+        <w:rPr>
+          <w:color w:val="FF0000"/>
+          <w:lang w:val="de-CH"/>
+        </w:rPr>
+        <w:t xml:space="preserve"> der Hochschule Luzern soll nicht technikaffinen Personen «Virtual Reality» anhand eines sogenannten Vortex-Tunnels nähergebracht werden. Ein Vortex-Tunnel ist eine drehende Röhre, welche von einer Person auf einem Steg durchschritten werden soll. Dabei ist es in der Röhre dunkel, sichtbar sind nur sich drehende Lichtpunkte und Muster. </w:t>
+      </w:r>
+    </w:p>
+    <w:p>
+      <w:pPr>
+        <w:rPr>
+          <w:color w:val="FF0000"/>
+          <w:lang w:val="de-CH"/>
+        </w:rPr>
+      </w:pPr>
+      <w:r>
+        <w:rPr>
+          <w:color w:val="FF0000"/>
+          <w:lang w:val="de-CH"/>
+        </w:rPr>
+        <w:t>Mit diesem Aufbau lässt sich der Gleichgewichtssinn der Testpersonen täuschen.</w:t>
+      </w:r>
+    </w:p>
+    <w:p>
+      <w:pPr>
+        <w:pStyle w:val="berschrift1"/>
+        <w:rPr>
           <w:lang w:val="de-CH"/>
         </w:rPr>
       </w:pPr>
@@ -1547,6 +1697,557 @@
         </w:rPr>
         <w:t>Anforderungen</w:t>
       </w:r>
+    </w:p>
+    <w:p>
+      <w:pPr>
+        <w:rPr>
+          <w:lang w:val="de-CH"/>
+        </w:rPr>
+      </w:pPr>
+      <w:r>
+        <w:rPr>
+          <w:lang w:val="de-CH"/>
+        </w:rPr>
+        <w:br/>
+        <w:t>Gemäss Aufgabenstellung sind folgende Ergebnisse zu erarbeiten:</w:t>
+      </w:r>
+    </w:p>
+    <w:p>
+      <w:pPr>
+        <w:pStyle w:val="Listenabsatz"/>
+        <w:numPr>
+          <w:ilvl w:val="0"/>
+          <w:numId w:val="18"/>
+        </w:numPr>
+        <w:rPr>
+          <w:lang w:val="de-CH"/>
+        </w:rPr>
+      </w:pPr>
+      <w:r>
+        <w:rPr>
+          <w:lang w:val="de-CH"/>
+        </w:rPr>
+        <w:t xml:space="preserve">Konzept zur Erreichung des maximalen Effekts auf den Gleichgewichtssinn der Probenden </w:t>
+      </w:r>
+    </w:p>
+    <w:p>
+      <w:pPr>
+        <w:pStyle w:val="Listenabsatz"/>
+        <w:numPr>
+          <w:ilvl w:val="0"/>
+          <w:numId w:val="18"/>
+        </w:numPr>
+        <w:rPr>
+          <w:lang w:val="de-CH"/>
+        </w:rPr>
+      </w:pPr>
+      <w:r>
+        <w:rPr>
+          <w:lang w:val="de-CH"/>
+        </w:rPr>
+        <w:t xml:space="preserve">Erstellung Softwarekonzept und Testkonzept </w:t>
+      </w:r>
+    </w:p>
+    <w:p>
+      <w:pPr>
+        <w:pStyle w:val="Listenabsatz"/>
+        <w:numPr>
+          <w:ilvl w:val="0"/>
+          <w:numId w:val="18"/>
+        </w:numPr>
+        <w:rPr>
+          <w:lang w:val="de-CH"/>
+        </w:rPr>
+      </w:pPr>
+      <w:r>
+        <w:rPr>
+          <w:lang w:val="de-CH"/>
+        </w:rPr>
+        <w:t xml:space="preserve">Softwareprototyp mit Unity3d und Oculus Rift oder HTC Vive </w:t>
+      </w:r>
+    </w:p>
+    <w:p>
+      <w:pPr>
+        <w:pStyle w:val="Listenabsatz"/>
+        <w:numPr>
+          <w:ilvl w:val="0"/>
+          <w:numId w:val="18"/>
+        </w:numPr>
+        <w:rPr>
+          <w:lang w:val="de-CH"/>
+        </w:rPr>
+      </w:pPr>
+      <w:r>
+        <w:rPr>
+          <w:lang w:val="de-CH"/>
+        </w:rPr>
+        <w:t xml:space="preserve">Testresultate mit den Probanden und Diskussion der erarbeiteten Ergebnisse </w:t>
+      </w:r>
+    </w:p>
+    <w:p>
+      <w:pPr>
+        <w:pStyle w:val="Listenabsatz"/>
+        <w:numPr>
+          <w:ilvl w:val="0"/>
+          <w:numId w:val="18"/>
+        </w:numPr>
+        <w:rPr>
+          <w:lang w:val="de-CH"/>
+        </w:rPr>
+      </w:pPr>
+      <w:r>
+        <w:rPr>
+          <w:lang w:val="de-CH"/>
+        </w:rPr>
+        <w:t xml:space="preserve">Code, Dokumentation und </w:t>
+      </w:r>
+      <w:proofErr w:type="spellStart"/>
+      <w:r>
+        <w:rPr>
+          <w:lang w:val="de-CH"/>
+        </w:rPr>
+        <w:t>HowTo’s</w:t>
+      </w:r>
+      <w:proofErr w:type="spellEnd"/>
+      <w:r>
+        <w:rPr>
+          <w:lang w:val="de-CH"/>
+        </w:rPr>
+        <w:t xml:space="preserve"> auf GitHub.</w:t>
+      </w:r>
+    </w:p>
+    <w:p>
+      <w:pPr>
+        <w:rPr>
+          <w:lang w:val="de-CH"/>
+        </w:rPr>
+      </w:pPr>
+      <w:r>
+        <w:rPr>
+          <w:lang w:val="de-CH"/>
+        </w:rPr>
+        <w:t>Nach einem Workshop mit Herr Biallas (siehe Anhang «20171011_Protokoll Sitzung Vortex-Tunnel») wurden folgende konkreten Anforderungen für den Tunnel definiert:</w:t>
+      </w:r>
+    </w:p>
+    <w:p>
+      <w:pPr>
+        <w:rPr>
+          <w:lang w:val="de-CH"/>
+        </w:rPr>
+      </w:pPr>
+      <w:r>
+        <w:rPr>
+          <w:lang w:val="de-CH"/>
+        </w:rPr>
+        <w:t>Muss:</w:t>
+      </w:r>
+    </w:p>
+    <w:p>
+      <w:pPr>
+        <w:pStyle w:val="Listenabsatz"/>
+        <w:numPr>
+          <w:ilvl w:val="0"/>
+          <w:numId w:val="19"/>
+        </w:numPr>
+        <w:rPr>
+          <w:lang w:val="de-CH"/>
+        </w:rPr>
+      </w:pPr>
+      <w:r>
+        <w:rPr>
+          <w:lang w:val="de-CH"/>
+        </w:rPr>
+        <w:t xml:space="preserve">Benutzer soll sich </w:t>
+      </w:r>
+      <w:r>
+        <w:rPr>
+          <w:lang w:val="de-CH"/>
+        </w:rPr>
+        <w:t>durch laufen durch den Tunnel bewegen können</w:t>
+      </w:r>
+    </w:p>
+    <w:p>
+      <w:pPr>
+        <w:pStyle w:val="Listenabsatz"/>
+        <w:numPr>
+          <w:ilvl w:val="0"/>
+          <w:numId w:val="19"/>
+        </w:numPr>
+        <w:rPr>
+          <w:lang w:val="de-CH"/>
+        </w:rPr>
+      </w:pPr>
+      <w:r>
+        <w:rPr>
+          <w:lang w:val="de-CH"/>
+        </w:rPr>
+        <w:t>Es existiert ein gerades Tunnelmodell durch welches gelaufen werden kann</w:t>
+      </w:r>
+    </w:p>
+    <w:p>
+      <w:pPr>
+        <w:pStyle w:val="Listenabsatz"/>
+        <w:numPr>
+          <w:ilvl w:val="0"/>
+          <w:numId w:val="19"/>
+        </w:numPr>
+        <w:rPr>
+          <w:lang w:val="de-CH"/>
+        </w:rPr>
+      </w:pPr>
+      <w:r>
+        <w:rPr>
+          <w:lang w:val="de-CH"/>
+        </w:rPr>
+        <w:t>Der Tunnel soll per XML konfigurierbar sein</w:t>
+      </w:r>
+    </w:p>
+    <w:p>
+      <w:pPr>
+        <w:rPr>
+          <w:lang w:val="de-CH"/>
+        </w:rPr>
+      </w:pPr>
+      <w:r>
+        <w:rPr>
+          <w:lang w:val="de-CH"/>
+        </w:rPr>
+        <w:t>Kann:</w:t>
+      </w:r>
+    </w:p>
+    <w:p>
+      <w:pPr>
+        <w:pStyle w:val="Listenabsatz"/>
+        <w:numPr>
+          <w:ilvl w:val="0"/>
+          <w:numId w:val="19"/>
+        </w:numPr>
+        <w:rPr>
+          <w:lang w:val="de-CH"/>
+        </w:rPr>
+      </w:pPr>
+      <w:r>
+        <w:rPr>
+          <w:lang w:val="de-CH"/>
+        </w:rPr>
+        <w:t>Der Tunnel soll Kurven aufweisen</w:t>
+      </w:r>
+    </w:p>
+    <w:p>
+      <w:pPr>
+        <w:rPr>
+          <w:lang w:val="de-CH"/>
+        </w:rPr>
+      </w:pPr>
+      <w:r>
+        <w:rPr>
+          <w:lang w:val="de-CH"/>
+        </w:rPr>
+        <w:t>Abgrenzung der Ziele:</w:t>
+      </w:r>
+    </w:p>
+    <w:p>
+      <w:pPr>
+        <w:pStyle w:val="Listenabsatz"/>
+        <w:numPr>
+          <w:ilvl w:val="0"/>
+          <w:numId w:val="19"/>
+        </w:numPr>
+        <w:rPr>
+          <w:lang w:val="de-CH"/>
+        </w:rPr>
+      </w:pPr>
+      <w:r>
+        <w:rPr>
+          <w:lang w:val="de-CH"/>
+        </w:rPr>
+        <w:t>Kurven sollen nur im 90° Winkel konzipiert werden</w:t>
+      </w:r>
+    </w:p>
+    <w:p>
+      <w:pPr>
+        <w:pStyle w:val="Listenabsatz"/>
+        <w:numPr>
+          <w:ilvl w:val="0"/>
+          <w:numId w:val="19"/>
+        </w:numPr>
+        <w:rPr>
+          <w:lang w:val="de-CH"/>
+        </w:rPr>
+      </w:pPr>
+      <w:r>
+        <w:rPr>
+          <w:lang w:val="de-CH"/>
+        </w:rPr>
+        <w:t>Lichtmuster sollen zufällig sein</w:t>
+      </w:r>
+    </w:p>
+    <w:p>
+      <w:pPr>
+        <w:pStyle w:val="Listenabsatz"/>
+        <w:numPr>
+          <w:ilvl w:val="0"/>
+          <w:numId w:val="19"/>
+        </w:numPr>
+        <w:rPr>
+          <w:lang w:val="de-CH"/>
+        </w:rPr>
+      </w:pPr>
+      <w:r>
+        <w:rPr>
+          <w:lang w:val="de-CH"/>
+        </w:rPr>
+        <w:t>Form der Lichtpunkte ist beliebig</w:t>
+      </w:r>
+    </w:p>
+    <w:p>
+      <w:pPr>
+        <w:pStyle w:val="Listenabsatz"/>
+        <w:numPr>
+          <w:ilvl w:val="0"/>
+          <w:numId w:val="19"/>
+        </w:numPr>
+        <w:rPr>
+          <w:color w:val="FF0000"/>
+          <w:lang w:val="de-CH"/>
+        </w:rPr>
+      </w:pPr>
+      <w:r>
+        <w:rPr>
+          <w:color w:val="FF0000"/>
+          <w:lang w:val="de-CH"/>
+        </w:rPr>
+        <w:t>Bodenbeschaffenheit sollen durch 3 Verschiedene Konfigurationen gewählt werden</w:t>
+      </w:r>
+    </w:p>
+    <w:p>
+      <w:pPr>
+        <w:pStyle w:val="Listenabsatz"/>
+        <w:numPr>
+          <w:ilvl w:val="0"/>
+          <w:numId w:val="19"/>
+        </w:numPr>
+        <w:rPr>
+          <w:color w:val="FF0000"/>
+          <w:lang w:val="de-CH"/>
+        </w:rPr>
+      </w:pPr>
+      <w:r>
+        <w:rPr>
+          <w:lang w:val="de-CH"/>
+        </w:rPr>
+        <w:t>Tunnel ist immer ein Kreis / Zylinder</w:t>
+      </w:r>
+    </w:p>
+    <w:p>
+      <w:pPr>
+        <w:pStyle w:val="Listenabsatz"/>
+        <w:numPr>
+          <w:ilvl w:val="0"/>
+          <w:numId w:val="19"/>
+        </w:numPr>
+        <w:rPr>
+          <w:color w:val="FF0000"/>
+          <w:lang w:val="de-CH"/>
+        </w:rPr>
+      </w:pPr>
+      <w:r>
+        <w:rPr>
+          <w:lang w:val="de-CH"/>
+        </w:rPr>
+        <w:t>Minimale Toleranz zu Konfiguration ist mindestens 10cm</w:t>
+      </w:r>
+    </w:p>
+    <w:p>
+      <w:pPr>
+        <w:rPr>
+          <w:color w:val="FF0000"/>
+          <w:lang w:val="de-CH"/>
+        </w:rPr>
+      </w:pPr>
+      <w:r>
+        <w:rPr>
+          <w:color w:val="FF0000"/>
+          <w:lang w:val="de-CH"/>
+        </w:rPr>
+        <w:t>Was ist nicht Teil der Ziele (</w:t>
+      </w:r>
+      <w:proofErr w:type="spellStart"/>
+      <w:r>
+        <w:rPr>
+          <w:color w:val="FF0000"/>
+          <w:lang w:val="de-CH"/>
+        </w:rPr>
+        <w:t>noscope</w:t>
+      </w:r>
+      <w:proofErr w:type="spellEnd"/>
+      <w:r>
+        <w:rPr>
+          <w:color w:val="FF0000"/>
+          <w:lang w:val="de-CH"/>
+        </w:rPr>
+        <w:t>)?</w:t>
+      </w:r>
+    </w:p>
+    <w:p>
+      <w:pPr>
+        <w:rPr>
+          <w:lang w:val="de-CH"/>
+        </w:rPr>
+      </w:pPr>
+      <w:r>
+        <w:rPr>
+          <w:lang w:val="de-CH"/>
+        </w:rPr>
+        <w:t>Änderungen während des Projektes:</w:t>
+      </w:r>
+    </w:p>
+    <w:p>
+      <w:pPr>
+        <w:rPr>
+          <w:lang w:val="de-CH"/>
+        </w:rPr>
+      </w:pPr>
+      <w:r>
+        <w:rPr>
+          <w:lang w:val="de-CH"/>
+        </w:rPr>
+        <w:t xml:space="preserve">Basierend auf den Erkenntnissen aus der Versuchsdurchführung (siehe Anhang </w:t>
+      </w:r>
+      <w:r>
+        <w:rPr>
+          <w:color w:val="FF0000"/>
+          <w:lang w:val="de-CH"/>
+        </w:rPr>
+        <w:t>«XYXXXX»</w:t>
+      </w:r>
+      <w:r>
+        <w:rPr>
+          <w:lang w:val="de-CH"/>
+        </w:rPr>
+        <w:t>) wurde an der Sitzung vom 02.12.2017 folgende Änderungen an der Zielsetzung durchgeführt:</w:t>
+      </w:r>
+    </w:p>
+    <w:p>
+      <w:pPr>
+        <w:rPr>
+          <w:lang w:val="de-CH"/>
+        </w:rPr>
+      </w:pPr>
+      <w:r>
+        <w:rPr>
+          <w:lang w:val="de-CH"/>
+        </w:rPr>
+        <w:t>Die Kann-Anforderung der Kurve fällt weg, stattdessen soll die Konfigurierbarkeit des Stegs mit folgenden zusätzlichen Parametern erweitert werden:</w:t>
+      </w:r>
+    </w:p>
+    <w:p>
+      <w:pPr>
+        <w:pStyle w:val="Listenabsatz"/>
+        <w:numPr>
+          <w:ilvl w:val="1"/>
+          <w:numId w:val="20"/>
+        </w:numPr>
+        <w:rPr>
+          <w:lang w:val="de-CH"/>
+        </w:rPr>
+      </w:pPr>
+      <w:r>
+        <w:rPr>
+          <w:b/>
+          <w:i/>
+          <w:lang w:val="de-CH"/>
+        </w:rPr>
+        <w:t>Handgeländer ein/ausschaltbar</w:t>
+      </w:r>
+    </w:p>
+    <w:p>
+      <w:pPr>
+        <w:pStyle w:val="Listenabsatz"/>
+        <w:numPr>
+          <w:ilvl w:val="1"/>
+          <w:numId w:val="20"/>
+        </w:numPr>
+        <w:rPr>
+          <w:lang w:val="de-CH"/>
+        </w:rPr>
+      </w:pPr>
+      <w:r>
+        <w:rPr>
+          <w:b/>
+          <w:i/>
+          <w:lang w:val="de-CH"/>
+        </w:rPr>
+        <w:t>Breite des Stegs</w:t>
+      </w:r>
+    </w:p>
+    <w:p>
+      <w:pPr>
+        <w:pStyle w:val="Listenabsatz"/>
+        <w:numPr>
+          <w:ilvl w:val="1"/>
+          <w:numId w:val="20"/>
+        </w:numPr>
+        <w:rPr>
+          <w:lang w:val="de-CH"/>
+        </w:rPr>
+      </w:pPr>
+      <w:r>
+        <w:rPr>
+          <w:b/>
+          <w:i/>
+          <w:lang w:val="de-CH"/>
+        </w:rPr>
+        <w:t>Transparenz-Grad des Stegs</w:t>
+      </w:r>
+    </w:p>
+    <w:p>
+      <w:pPr>
+        <w:pStyle w:val="Listenabsatz"/>
+        <w:numPr>
+          <w:ilvl w:val="1"/>
+          <w:numId w:val="20"/>
+        </w:numPr>
+        <w:rPr>
+          <w:lang w:val="de-CH"/>
+        </w:rPr>
+      </w:pPr>
+      <w:r>
+        <w:rPr>
+          <w:b/>
+          <w:i/>
+          <w:lang w:val="de-CH"/>
+        </w:rPr>
+        <w:t>Textur</w:t>
+      </w:r>
+    </w:p>
+    <w:p>
+      <w:pPr>
+        <w:pStyle w:val="Listenabsatz"/>
+        <w:numPr>
+          <w:ilvl w:val="1"/>
+          <w:numId w:val="20"/>
+        </w:numPr>
+        <w:rPr>
+          <w:lang w:val="de-CH"/>
+        </w:rPr>
+      </w:pPr>
+      <w:r>
+        <w:rPr>
+          <w:b/>
+          <w:i/>
+          <w:lang w:val="de-CH"/>
+        </w:rPr>
+        <w:lastRenderedPageBreak/>
+        <w:t>Höhe</w:t>
+      </w:r>
+    </w:p>
+    <w:p>
+      <w:pPr>
+        <w:rPr>
+          <w:lang w:val="de-CH"/>
+        </w:rPr>
+      </w:pPr>
     </w:p>
     <w:p>
       <w:pPr>
@@ -1689,331 +2390,1735 @@
           <w:lang w:val="de-CH"/>
         </w:rPr>
       </w:pPr>
+      <w:r>
+        <w:rPr>
+          <w:lang w:val="de-CH"/>
+        </w:rPr>
+        <w:br w:type="page"/>
+      </w:r>
+    </w:p>
+    <w:p>
+      <w:pPr>
+        <w:rPr>
+          <w:rFonts w:asciiTheme="majorHAnsi" w:eastAsiaTheme="majorEastAsia" w:hAnsiTheme="majorHAnsi" w:cstheme="majorBidi"/>
+          <w:color w:val="2E74B5" w:themeColor="accent1" w:themeShade="BF"/>
+          <w:lang w:val="de-CH"/>
+        </w:rPr>
+      </w:pPr>
+      <w:r>
+        <w:rPr>
+          <w:rFonts w:asciiTheme="majorHAnsi" w:eastAsiaTheme="majorEastAsia" w:hAnsiTheme="majorHAnsi" w:cstheme="majorBidi"/>
+          <w:color w:val="2E74B5" w:themeColor="accent1" w:themeShade="BF"/>
+          <w:lang w:val="de-CH"/>
+        </w:rPr>
+        <w:lastRenderedPageBreak/>
+        <w:t>Systemübersicht</w:t>
+      </w:r>
+    </w:p>
+    <w:p>
+      <w:pPr>
+        <w:rPr>
+          <w:rFonts w:asciiTheme="majorHAnsi" w:eastAsiaTheme="majorEastAsia" w:hAnsiTheme="majorHAnsi" w:cstheme="majorBidi"/>
+          <w:color w:val="2E74B5" w:themeColor="accent1" w:themeShade="BF"/>
+          <w:lang w:val="de-CH"/>
+        </w:rPr>
+      </w:pPr>
+      <w:r>
+        <w:rPr>
+          <w:rFonts w:asciiTheme="majorHAnsi" w:eastAsiaTheme="majorEastAsia" w:hAnsiTheme="majorHAnsi" w:cstheme="majorBidi"/>
+          <w:color w:val="2E74B5" w:themeColor="accent1" w:themeShade="BF"/>
+          <w:lang w:val="de-CH"/>
+        </w:rPr>
+        <w:t>Komponentendiagramm</w:t>
+      </w:r>
+    </w:p>
+    <w:p>
+      <w:pPr>
+        <w:rPr>
+          <w:rFonts w:asciiTheme="majorHAnsi" w:eastAsiaTheme="majorEastAsia" w:hAnsiTheme="majorHAnsi" w:cstheme="majorBidi"/>
+          <w:color w:val="2E74B5" w:themeColor="accent1" w:themeShade="BF"/>
+          <w:lang w:val="de-CH"/>
+        </w:rPr>
+      </w:pPr>
+      <w:r>
+        <w:rPr>
+          <w:rFonts w:asciiTheme="majorHAnsi" w:eastAsiaTheme="majorEastAsia" w:hAnsiTheme="majorHAnsi" w:cstheme="majorBidi"/>
+          <w:color w:val="2E74B5" w:themeColor="accent1" w:themeShade="BF"/>
+          <w:lang w:val="de-CH"/>
+        </w:rPr>
+        <w:br w:type="page"/>
+      </w:r>
+    </w:p>
+    <w:p>
+      <w:pPr>
+        <w:rPr>
+          <w:rFonts w:asciiTheme="majorHAnsi" w:eastAsiaTheme="majorEastAsia" w:hAnsiTheme="majorHAnsi" w:cstheme="majorBidi"/>
+          <w:color w:val="2E74B5" w:themeColor="accent1" w:themeShade="BF"/>
+          <w:lang w:val="de-CH"/>
+        </w:rPr>
+      </w:pPr>
+      <w:r>
+        <w:rPr>
+          <w:rFonts w:asciiTheme="majorHAnsi" w:eastAsiaTheme="majorEastAsia" w:hAnsiTheme="majorHAnsi" w:cstheme="majorBidi"/>
+          <w:color w:val="2E74B5" w:themeColor="accent1" w:themeShade="BF"/>
+          <w:lang w:val="de-CH"/>
+        </w:rPr>
+        <w:lastRenderedPageBreak/>
+        <w:t>Schnittstellen</w:t>
+      </w:r>
+    </w:p>
+    <w:p>
+      <w:pPr>
+        <w:rPr>
+          <w:rFonts w:asciiTheme="majorHAnsi" w:eastAsiaTheme="majorEastAsia" w:hAnsiTheme="majorHAnsi" w:cstheme="majorBidi"/>
+          <w:color w:val="2E74B5" w:themeColor="accent1" w:themeShade="BF"/>
+          <w:lang w:val="de-CH"/>
+        </w:rPr>
+      </w:pPr>
+      <w:r>
+        <w:rPr>
+          <w:rFonts w:asciiTheme="majorHAnsi" w:eastAsiaTheme="majorEastAsia" w:hAnsiTheme="majorHAnsi" w:cstheme="majorBidi"/>
+          <w:color w:val="2E74B5" w:themeColor="accent1" w:themeShade="BF"/>
+          <w:lang w:val="de-CH"/>
+        </w:rPr>
+        <w:t>Steam-VR</w:t>
+      </w:r>
+    </w:p>
+    <w:p>
+      <w:pPr>
+        <w:rPr>
+          <w:rFonts w:asciiTheme="majorHAnsi" w:eastAsiaTheme="majorEastAsia" w:hAnsiTheme="majorHAnsi" w:cstheme="majorBidi"/>
+          <w:color w:val="2E74B5" w:themeColor="accent1" w:themeShade="BF"/>
+          <w:lang w:val="de-CH"/>
+        </w:rPr>
+      </w:pPr>
+      <w:r>
+        <w:rPr>
+          <w:rFonts w:asciiTheme="majorHAnsi" w:eastAsiaTheme="majorEastAsia" w:hAnsiTheme="majorHAnsi" w:cstheme="majorBidi"/>
+          <w:color w:val="2E74B5" w:themeColor="accent1" w:themeShade="BF"/>
+          <w:lang w:val="de-CH"/>
+        </w:rPr>
+        <w:br w:type="page"/>
+      </w:r>
+    </w:p>
+    <w:p>
+      <w:pPr>
+        <w:pStyle w:val="berschrift1"/>
+        <w:rPr>
+          <w:lang w:val="de-CH"/>
+        </w:rPr>
+      </w:pPr>
+      <w:r>
+        <w:rPr>
+          <w:lang w:val="de-CH"/>
+        </w:rPr>
+        <w:lastRenderedPageBreak/>
+        <w:t>Allgemeine Entwurfsentscheide</w:t>
+      </w:r>
+    </w:p>
+    <w:p>
+      <w:pPr>
+        <w:pStyle w:val="berschrift2"/>
+        <w:rPr>
+          <w:lang w:val="de-CH"/>
+        </w:rPr>
+      </w:pPr>
+      <w:r>
+        <w:rPr>
+          <w:lang w:val="de-CH"/>
+        </w:rPr>
+        <w:t>Effektgenerierung der Drehung</w:t>
+      </w:r>
+    </w:p>
+    <w:p>
+      <w:pPr>
+        <w:rPr>
+          <w:lang w:val="de-CH"/>
+        </w:rPr>
+      </w:pPr>
+      <w:r>
+        <w:rPr>
+          <w:lang w:val="de-CH"/>
+        </w:rPr>
+        <w:t xml:space="preserve">Als Entscheidungsbasis für das weitere Vorgehen zur Effekterzeugung wurden drei Prototypen mit unterschiedlichen Ansätzen erstellt und anschliessend in </w:t>
+      </w:r>
+      <w:r>
+        <w:rPr>
+          <w:lang w:val="de-CH"/>
+        </w:rPr>
+        <w:t>einer Sitzung</w:t>
+      </w:r>
+      <w:r>
+        <w:rPr>
+          <w:lang w:val="de-CH"/>
+        </w:rPr>
+        <w:t xml:space="preserve"> vorgestellt.</w:t>
+      </w:r>
+      <w:r>
+        <w:rPr>
+          <w:lang w:val="de-CH"/>
+        </w:rPr>
+        <w:t xml:space="preserve"> </w:t>
+      </w:r>
+    </w:p>
+    <w:p>
+      <w:pPr>
+        <w:pStyle w:val="berschrift3"/>
+        <w:rPr>
+          <w:lang w:val="de-CH"/>
+        </w:rPr>
+      </w:pPr>
+      <w:r>
+        <w:rPr>
+          <w:lang w:val="de-CH"/>
+        </w:rPr>
+        <w:t xml:space="preserve">Prototyp </w:t>
+      </w:r>
+      <w:proofErr w:type="spellStart"/>
+      <w:r>
+        <w:rPr>
+          <w:lang w:val="de-CH"/>
+        </w:rPr>
+        <w:t>Pointlight</w:t>
+      </w:r>
+      <w:proofErr w:type="spellEnd"/>
+    </w:p>
+    <w:p>
+      <w:pPr>
+        <w:rPr>
+          <w:lang w:val="de-CH"/>
+        </w:rPr>
+      </w:pPr>
+      <w:r>
+        <w:rPr>
+          <w:highlight w:val="yellow"/>
+          <w:lang w:val="de-CH"/>
+        </w:rPr>
+        <w:t>PG</w:t>
+      </w:r>
+      <w:r>
+        <w:rPr>
+          <w:lang w:val="de-CH"/>
+        </w:rPr>
+        <w:t xml:space="preserve"> -&gt; Insbesondere Drehung um Mittelpunkt genauer beschreiben</w:t>
+      </w:r>
+    </w:p>
+    <w:p>
+      <w:pPr>
+        <w:pStyle w:val="berschrift3"/>
+        <w:rPr>
+          <w:lang w:val="de-CH"/>
+        </w:rPr>
+      </w:pPr>
+      <w:r>
+        <w:rPr>
+          <w:lang w:val="de-CH"/>
+        </w:rPr>
+        <w:t>Prototyp Spotlight</w:t>
+      </w:r>
+    </w:p>
+    <w:p>
+      <w:pPr>
+        <w:rPr>
+          <w:lang w:val="de-CH"/>
+        </w:rPr>
+      </w:pPr>
+      <w:r>
+        <w:rPr>
+          <w:highlight w:val="yellow"/>
+          <w:lang w:val="de-CH"/>
+        </w:rPr>
+        <w:t>PG</w:t>
+      </w:r>
+    </w:p>
+    <w:p>
+      <w:pPr>
+        <w:pStyle w:val="berschrift3"/>
+        <w:rPr>
+          <w:lang w:val="de-CH"/>
+        </w:rPr>
+      </w:pPr>
+      <w:r>
+        <w:rPr>
+          <w:lang w:val="de-CH"/>
+        </w:rPr>
+        <w:t>Prototyp Textur</w:t>
+      </w:r>
+    </w:p>
+    <w:p>
+      <w:pPr>
+        <w:rPr>
+          <w:lang w:val="de-CH"/>
+        </w:rPr>
+      </w:pPr>
+      <w:r>
+        <w:rPr>
+          <w:lang w:val="de-CH"/>
+        </w:rPr>
+        <w:br/>
+      </w:r>
+      <w:r>
+        <w:rPr>
+          <w:lang w:val="de-CH"/>
+        </w:rPr>
+        <w:t>Nebst der Verwendung von vorgef</w:t>
+      </w:r>
+      <w:r>
+        <w:rPr>
+          <w:lang w:val="de-CH"/>
+        </w:rPr>
+        <w:t>ertigten Unity-Lichteffekten wurde zusätzlich eine mögliche Lösung mittels Innen-Textur des Tunnel-Model</w:t>
+      </w:r>
+      <w:r>
+        <w:rPr>
+          <w:lang w:val="de-CH"/>
+        </w:rPr>
+        <w:t>l</w:t>
+      </w:r>
+      <w:r>
+        <w:rPr>
+          <w:lang w:val="de-CH"/>
+        </w:rPr>
+        <w:t xml:space="preserve">s untersucht. </w:t>
+      </w:r>
+      <w:r>
+        <w:rPr>
+          <w:lang w:val="de-CH"/>
+        </w:rPr>
+        <w:t>Dabei wird auf jegliche Beleuchtung ausser dem Ambient-Light verzichtet.</w:t>
+      </w:r>
+      <w:r>
+        <w:rPr>
+          <w:lang w:val="de-CH"/>
+        </w:rPr>
+        <w:t xml:space="preserve"> Stattdessen werden die Li</w:t>
+      </w:r>
+      <w:r>
+        <w:rPr>
+          <w:lang w:val="de-CH"/>
+        </w:rPr>
+        <w:t>chtpunkte durch Punkte auf der Grafik für die Textur dargestellt.</w:t>
+      </w:r>
+    </w:p>
+    <w:p>
+      <w:pPr>
+        <w:rPr>
+          <w:lang w:val="de-CH"/>
+        </w:rPr>
+      </w:pPr>
+      <w:r>
+        <w:rPr>
+          <w:lang w:val="de-CH"/>
+        </w:rPr>
+        <w:t xml:space="preserve">Um eine Textur auf einem Modell </w:t>
+      </w:r>
+      <w:r>
+        <w:rPr>
+          <w:lang w:val="de-CH"/>
+        </w:rPr>
+        <w:t>abzubilden ist eine sogenannte UV-</w:t>
+      </w:r>
+      <w:proofErr w:type="spellStart"/>
+      <w:r>
+        <w:rPr>
+          <w:lang w:val="de-CH"/>
+        </w:rPr>
+        <w:t>Map</w:t>
+      </w:r>
+      <w:proofErr w:type="spellEnd"/>
+      <w:r>
+        <w:rPr>
+          <w:lang w:val="de-CH"/>
+        </w:rPr>
+        <w:t xml:space="preserve"> notwendig, diese bestimmt welche Bildpunkte auf welche Modell-Punkte abgebildet werden sollen (siehe XXX).</w:t>
+      </w:r>
+    </w:p>
+    <w:p>
+      <w:pPr>
+        <w:rPr>
+          <w:lang w:val="de-CH"/>
+        </w:rPr>
+      </w:pPr>
+      <w:r>
+        <w:rPr>
+          <w:lang w:val="de-CH"/>
+        </w:rPr>
+        <w:t>Um die Textur zu drehen wurden folgende Wege untersucht:</w:t>
+      </w:r>
+    </w:p>
+    <w:p>
+      <w:pPr>
+        <w:pStyle w:val="Listenabsatz"/>
+        <w:numPr>
+          <w:ilvl w:val="0"/>
+          <w:numId w:val="19"/>
+        </w:numPr>
+        <w:rPr>
+          <w:lang w:val="de-CH"/>
+        </w:rPr>
+      </w:pPr>
+      <w:r>
+        <w:rPr>
+          <w:lang w:val="de-CH"/>
+        </w:rPr>
+        <w:t>Drehung des Modells</w:t>
+      </w:r>
+    </w:p>
+    <w:p>
+      <w:pPr>
+        <w:pStyle w:val="Listenabsatz"/>
+        <w:numPr>
+          <w:ilvl w:val="0"/>
+          <w:numId w:val="19"/>
+        </w:numPr>
+        <w:rPr>
+          <w:lang w:val="de-CH"/>
+        </w:rPr>
+      </w:pPr>
+      <w:r>
+        <w:rPr>
+          <w:lang w:val="de-CH"/>
+        </w:rPr>
+        <w:t>Drehung der Kamera</w:t>
+      </w:r>
+    </w:p>
+    <w:p>
+      <w:pPr>
+        <w:pStyle w:val="Listenabsatz"/>
+        <w:numPr>
+          <w:ilvl w:val="0"/>
+          <w:numId w:val="19"/>
+        </w:numPr>
+        <w:rPr>
+          <w:lang w:val="de-CH"/>
+        </w:rPr>
+      </w:pPr>
+      <w:r>
+        <w:rPr>
+          <w:lang w:val="de-CH"/>
+        </w:rPr>
+        <w:t>Drehung der Textur</w:t>
+      </w:r>
+    </w:p>
+    <w:p>
+      <w:pPr>
+        <w:rPr>
+          <w:lang w:val="de-CH"/>
+        </w:rPr>
+      </w:pPr>
+      <w:r>
+        <w:rPr>
+          <w:lang w:val="de-CH"/>
+        </w:rPr>
+        <w:t>Der Effekt konnte durch eine Rotation an Z-Achse für die Drehung des Modells und der Kamera erzielt werden. Jedoch ist der Nachteil, dass diese Methoden nicht verwendet werden können in Zusammenhang mit Kurven. (Siehe Abbildung XYZ)</w:t>
+      </w:r>
+    </w:p>
+    <w:p>
+      <w:pPr>
+        <w:rPr>
+          <w:lang w:val="de-CH"/>
+        </w:rPr>
+      </w:pPr>
+      <w:r>
+        <w:rPr>
+          <w:lang w:val="de-CH"/>
+        </w:rPr>
+        <w:t xml:space="preserve">Stattdessen wurde der Ansatz in welchem die Textur selbst bewegt wird weiterverfolgt, da dort das Problem einer Kurve gelöst werden kann. </w:t>
+      </w:r>
+      <w:r>
+        <w:rPr>
+          <w:color w:val="FF0000"/>
+          <w:lang w:val="de-CH"/>
+        </w:rPr>
+        <w:t>(Mittels UV? Wie gelöst -&gt; genauer erläutern)</w:t>
+      </w:r>
+    </w:p>
+    <w:p>
+      <w:pPr>
+        <w:rPr>
+          <w:lang w:val="de-CH"/>
+        </w:rPr>
+      </w:pPr>
+      <w:r>
+        <w:rPr>
+          <w:lang w:val="de-CH"/>
+        </w:rPr>
+        <w:t>Die zwei funktionierenden Prototypen wurden an der Sitzung vom 08.11.2017 (siehe Anhang «20171108_Protokoll Zwischenpräsentation Vortex-Tunnel») präsentiert. Es wurde dabei entschieden beide Lösungsansätze zu verknüpfen und in zukünftigen Versionen zu verwenden.</w:t>
+      </w:r>
+    </w:p>
+    <w:p>
+      <w:pPr>
+        <w:pStyle w:val="berschrift2"/>
+        <w:rPr>
+          <w:lang w:val="de-CH"/>
+        </w:rPr>
+      </w:pPr>
+    </w:p>
+    <w:p>
+      <w:pPr>
+        <w:pStyle w:val="berschrift2"/>
+        <w:rPr>
+          <w:lang w:val="de-CH"/>
+        </w:rPr>
+      </w:pPr>
       <w:bookmarkStart w:id="0" w:name="_GoBack"/>
       <w:bookmarkEnd w:id="0"/>
       <w:r>
         <w:rPr>
           <w:lang w:val="de-CH"/>
         </w:rPr>
-        <w:br w:type="page"/>
-      </w:r>
-    </w:p>
-    <w:p>
-      <w:pPr>
-        <w:rPr>
-          <w:rFonts w:asciiTheme="majorHAnsi" w:eastAsiaTheme="majorEastAsia" w:hAnsiTheme="majorHAnsi" w:cstheme="majorBidi"/>
-          <w:color w:val="2E74B5" w:themeColor="accent1" w:themeShade="BF"/>
-          <w:lang w:val="de-CH"/>
-        </w:rPr>
-      </w:pPr>
-      <w:r>
-        <w:rPr>
-          <w:rFonts w:asciiTheme="majorHAnsi" w:eastAsiaTheme="majorEastAsia" w:hAnsiTheme="majorHAnsi" w:cstheme="majorBidi"/>
-          <w:color w:val="2E74B5" w:themeColor="accent1" w:themeShade="BF"/>
+        <w:t>Varianten zur Parameter-Eingabe</w:t>
+      </w:r>
+    </w:p>
+    <w:p>
+      <w:pPr>
+        <w:rPr>
+          <w:lang w:val="de-CH"/>
+        </w:rPr>
+      </w:pPr>
+      <w:r>
+        <w:rPr>
+          <w:lang w:val="de-CH"/>
+        </w:rPr>
+        <w:t xml:space="preserve">In den folgenden Abschnitten werden verschiedene Varianten zur Parameter-Eingabe angeschaut und im Anschluss verglichen. Die Parameter-Eingabe muss nicht durch den Endbenutzer erfolgen, sondern durch Vertreter des </w:t>
+      </w:r>
+      <w:proofErr w:type="spellStart"/>
+      <w:r>
+        <w:rPr>
+          <w:lang w:val="de-CH"/>
+        </w:rPr>
+        <w:t>iHome</w:t>
+      </w:r>
+      <w:proofErr w:type="spellEnd"/>
+      <w:r>
+        <w:rPr>
+          <w:lang w:val="de-CH"/>
+        </w:rPr>
+        <w:t>-Labs. Aus diesem Grund muss die Eingabe nicht zwingend über ein im Programm integriertes GUI erfolgen. Das Verändern der Parameter soll aber das Öffnen von Unity/einer IDE nicht voraussetzen.</w:t>
+      </w:r>
+    </w:p>
+    <w:p>
+      <w:pPr>
+        <w:pStyle w:val="berschrift3"/>
+        <w:rPr>
+          <w:lang w:val="de-CH"/>
+        </w:rPr>
+      </w:pPr>
+      <w:r>
+        <w:rPr>
+          <w:lang w:val="de-CH"/>
+        </w:rPr>
+        <w:t>Variante 1: Eingabemaske beim Start der Tunnel-Simulation</w:t>
+      </w:r>
+    </w:p>
+    <w:p>
+      <w:pPr>
+        <w:rPr>
+          <w:lang w:val="de-CH"/>
+        </w:rPr>
+      </w:pPr>
+      <w:r>
+        <w:rPr>
+          <w:lang w:val="de-CH"/>
+        </w:rPr>
+        <w:t>Die Parameter können direkt vom Benutzer, der die VR-Brille trägt, vor Start der Simulation gesetzt werden. Unity bietet einfache Steuerelemente an, die dies ermöglichen.</w:t>
+      </w:r>
+    </w:p>
+    <w:p>
+      <w:pPr>
+        <w:pStyle w:val="berschrift3"/>
+        <w:rPr>
+          <w:lang w:val="de-CH"/>
+        </w:rPr>
+      </w:pPr>
+      <w:r>
+        <w:rPr>
+          <w:lang w:val="de-CH"/>
+        </w:rPr>
+        <w:t>Variante 2: Parameter in einem XML-File</w:t>
+      </w:r>
+    </w:p>
+    <w:p>
+      <w:pPr>
+        <w:rPr>
+          <w:lang w:val="de-CH"/>
+        </w:rPr>
+      </w:pPr>
+      <w:r>
+        <w:rPr>
+          <w:lang w:val="de-CH"/>
+        </w:rPr>
+        <w:t>Die Parameter werden strukturiert in einem XML-File eingegeben. Anschliessend wird die VR-Simulation gestartet und die Werte werden aus der Datei übernommen.</w:t>
+      </w:r>
+    </w:p>
+    <w:p>
+      <w:pPr>
+        <w:pStyle w:val="berschrift3"/>
+        <w:rPr>
+          <w:lang w:val="de-CH"/>
+        </w:rPr>
+      </w:pPr>
+      <w:r>
+        <w:rPr>
           <w:lang w:val="de-CH"/>
         </w:rPr>
         <w:lastRenderedPageBreak/>
-        <w:t>Systemübersicht</w:t>
-      </w:r>
-    </w:p>
-    <w:p>
-      <w:pPr>
-        <w:rPr>
-          <w:rFonts w:asciiTheme="majorHAnsi" w:eastAsiaTheme="majorEastAsia" w:hAnsiTheme="majorHAnsi" w:cstheme="majorBidi"/>
-          <w:color w:val="2E74B5" w:themeColor="accent1" w:themeShade="BF"/>
-          <w:lang w:val="de-CH"/>
-        </w:rPr>
-      </w:pPr>
-      <w:r>
-        <w:rPr>
-          <w:rFonts w:asciiTheme="majorHAnsi" w:eastAsiaTheme="majorEastAsia" w:hAnsiTheme="majorHAnsi" w:cstheme="majorBidi"/>
-          <w:color w:val="2E74B5" w:themeColor="accent1" w:themeShade="BF"/>
-          <w:lang w:val="de-CH"/>
-        </w:rPr>
-        <w:t>Komponentendiagramm</w:t>
-      </w:r>
-    </w:p>
-    <w:p>
-      <w:pPr>
-        <w:rPr>
-          <w:rFonts w:asciiTheme="majorHAnsi" w:eastAsiaTheme="majorEastAsia" w:hAnsiTheme="majorHAnsi" w:cstheme="majorBidi"/>
-          <w:color w:val="2E74B5" w:themeColor="accent1" w:themeShade="BF"/>
-          <w:lang w:val="de-CH"/>
-        </w:rPr>
-      </w:pPr>
-      <w:r>
-        <w:rPr>
-          <w:rFonts w:asciiTheme="majorHAnsi" w:eastAsiaTheme="majorEastAsia" w:hAnsiTheme="majorHAnsi" w:cstheme="majorBidi"/>
-          <w:color w:val="2E74B5" w:themeColor="accent1" w:themeShade="BF"/>
-          <w:lang w:val="de-CH"/>
-        </w:rPr>
-        <w:br w:type="page"/>
-      </w:r>
-    </w:p>
-    <w:p>
-      <w:pPr>
-        <w:rPr>
-          <w:rFonts w:asciiTheme="majorHAnsi" w:eastAsiaTheme="majorEastAsia" w:hAnsiTheme="majorHAnsi" w:cstheme="majorBidi"/>
-          <w:color w:val="2E74B5" w:themeColor="accent1" w:themeShade="BF"/>
-          <w:lang w:val="de-CH"/>
-        </w:rPr>
-      </w:pPr>
-      <w:r>
-        <w:rPr>
-          <w:rFonts w:asciiTheme="majorHAnsi" w:eastAsiaTheme="majorEastAsia" w:hAnsiTheme="majorHAnsi" w:cstheme="majorBidi"/>
-          <w:color w:val="2E74B5" w:themeColor="accent1" w:themeShade="BF"/>
+        <w:t>Variante 3: Ein simpler Editor zum Tunnelbau</w:t>
+      </w:r>
+    </w:p>
+    <w:p>
+      <w:pPr>
+        <w:rPr>
+          <w:lang w:val="de-CH"/>
+        </w:rPr>
+      </w:pPr>
+      <w:r>
+        <w:rPr>
+          <w:lang w:val="de-CH"/>
+        </w:rPr>
+        <w:t xml:space="preserve">Ein simples Tool zum </w:t>
+      </w:r>
+      <w:r>
+        <w:rPr>
+          <w:lang w:val="de-CH"/>
+        </w:rPr>
+        <w:t>Zeichnen</w:t>
+      </w:r>
+      <w:r>
+        <w:rPr>
+          <w:lang w:val="de-CH"/>
+        </w:rPr>
+        <w:t xml:space="preserve"> des Tunnels. Die Benutzeroberfläche des Tools könnte den Tunnel aus der Vogelperspektive darstellen und das Setzen von neuen Tunnelabschnitten ermöglichen. Das Tool wird eine Datei erzeugen (</w:t>
+      </w:r>
+      <w:proofErr w:type="spellStart"/>
+      <w:r>
+        <w:rPr>
+          <w:lang w:val="de-CH"/>
+        </w:rPr>
+        <w:t>xml</w:t>
+      </w:r>
+      <w:proofErr w:type="spellEnd"/>
+      <w:r>
+        <w:rPr>
+          <w:lang w:val="de-CH"/>
+        </w:rPr>
+        <w:t xml:space="preserve">, </w:t>
+      </w:r>
+      <w:proofErr w:type="spellStart"/>
+      <w:r>
+        <w:rPr>
+          <w:lang w:val="de-CH"/>
+        </w:rPr>
+        <w:t>txt</w:t>
+      </w:r>
+      <w:proofErr w:type="spellEnd"/>
+      <w:r>
+        <w:rPr>
+          <w:lang w:val="de-CH"/>
+        </w:rPr>
+        <w:t xml:space="preserve"> oder anderes Format), die dann beim Programmstart eingelesen und zur Generierung des Tunnels verwendet wird. Im Vergleich zu den ersten beiden Varianten wird bei dieser Lösung kein zufälliger Tunnel generiert.</w:t>
+      </w:r>
+    </w:p>
+    <w:p>
+      <w:pPr>
+        <w:pStyle w:val="berschrift3"/>
+        <w:rPr>
+          <w:lang w:val="de-CH"/>
+        </w:rPr>
+      </w:pPr>
+      <w:r>
+        <w:rPr>
+          <w:lang w:val="de-CH"/>
+        </w:rPr>
+        <w:t>Vergleich der drei Varianten</w:t>
+      </w:r>
+    </w:p>
+    <w:p>
+      <w:pPr>
+        <w:rPr>
+          <w:lang w:val="de-CH"/>
+        </w:rPr>
+      </w:pPr>
+      <w:r>
+        <w:rPr>
+          <w:lang w:val="de-CH"/>
+        </w:rPr>
+        <w:t>Zur Auswahl der besten Variante werden alle Konzepte verglichen. Die Kriterien an eine Parametereingabe sind die folgenden:</w:t>
+      </w:r>
+    </w:p>
+    <w:p>
+      <w:pPr>
+        <w:pStyle w:val="Listenabsatz"/>
+        <w:numPr>
+          <w:ilvl w:val="0"/>
+          <w:numId w:val="21"/>
+        </w:numPr>
+        <w:rPr>
+          <w:lang w:val="de-CH"/>
+        </w:rPr>
+      </w:pPr>
+      <w:r>
+        <w:rPr>
+          <w:lang w:val="de-CH"/>
+        </w:rPr>
+        <w:t xml:space="preserve">Einfachheit der Eingabe: Die Parametereingabe soll möglichst kein technisches </w:t>
+      </w:r>
+      <w:proofErr w:type="spellStart"/>
+      <w:r>
+        <w:rPr>
+          <w:lang w:val="de-CH"/>
+        </w:rPr>
+        <w:t>Know-How</w:t>
+      </w:r>
+      <w:proofErr w:type="spellEnd"/>
+      <w:r>
+        <w:rPr>
+          <w:lang w:val="de-CH"/>
+        </w:rPr>
+        <w:t xml:space="preserve"> erfordern. (1=</w:t>
+      </w:r>
+      <w:r>
+        <w:rPr>
+          <w:lang w:val="de-CH"/>
+        </w:rPr>
+        <w:t xml:space="preserve"> </w:t>
+      </w:r>
+      <w:r>
+        <w:rPr>
+          <w:lang w:val="de-CH"/>
+        </w:rPr>
+        <w:t>Gelernter Informatiker, 3=Technischer Assistent, 5=</w:t>
+      </w:r>
+      <w:r>
+        <w:rPr>
+          <w:lang w:val="de-CH"/>
+        </w:rPr>
+        <w:t xml:space="preserve"> </w:t>
+      </w:r>
+      <w:r>
+        <w:rPr>
+          <w:lang w:val="de-CH"/>
+        </w:rPr>
+        <w:t>Microsoft-Office Anwender)</w:t>
+      </w:r>
+    </w:p>
+    <w:p>
+      <w:pPr>
+        <w:pStyle w:val="Listenabsatz"/>
+        <w:numPr>
+          <w:ilvl w:val="0"/>
+          <w:numId w:val="21"/>
+        </w:numPr>
+        <w:rPr>
+          <w:lang w:val="de-CH"/>
+        </w:rPr>
+      </w:pPr>
+      <w:r>
+        <w:rPr>
+          <w:lang w:val="de-CH"/>
+        </w:rPr>
+        <w:t>Komfort: Wie angenehm ist es für den Benutzer, die Parameter einzugeben. (1=Mehrere Zusatzprogramme notwendig, 3=Ein Zusatzprogramm notwendig, 5=Alles in der Applikation)</w:t>
+      </w:r>
+    </w:p>
+    <w:p>
+      <w:pPr>
+        <w:pStyle w:val="Listenabsatz"/>
+        <w:numPr>
+          <w:ilvl w:val="0"/>
+          <w:numId w:val="21"/>
+        </w:numPr>
+        <w:rPr>
+          <w:lang w:val="de-CH"/>
+        </w:rPr>
+      </w:pPr>
+      <w:r>
+        <w:rPr>
+          <w:lang w:val="de-CH"/>
+        </w:rPr>
+        <w:t>Entwicklungsaufwand: Wie aufwändig ist die Entwicklung? (1= sehr aufwändig und grosser Zeitaufwand, 3=tragbarer Aufwand ohne zusätzliche Kenntnisse/Libraries, 5=wenig Aufwand und kann gut in C# umgesetzt werden.)</w:t>
+      </w:r>
+    </w:p>
+    <w:p>
+      <w:pPr>
+        <w:pStyle w:val="Listenabsatz"/>
+        <w:numPr>
+          <w:ilvl w:val="0"/>
+          <w:numId w:val="21"/>
+        </w:numPr>
+        <w:rPr>
+          <w:lang w:val="de-CH"/>
+        </w:rPr>
+      </w:pPr>
+      <w:r>
+        <w:rPr>
+          <w:lang w:val="de-CH"/>
+        </w:rPr>
+        <w:t>Genauigkeit: Wie gezielt und präzise können die Parameter gesetzt werden? (1=grobe Definition ohne Massangabe, 3=Masse in bestimmten Intervallen, 5=freie Massangaben)</w:t>
+      </w:r>
+    </w:p>
+    <w:p>
+      <w:pPr>
+        <w:pStyle w:val="Listenabsatz"/>
+        <w:numPr>
+          <w:ilvl w:val="0"/>
+          <w:numId w:val="21"/>
+        </w:numPr>
+        <w:rPr>
+          <w:lang w:val="de-CH"/>
+        </w:rPr>
+      </w:pPr>
+      <w:r>
+        <w:rPr>
+          <w:lang w:val="de-CH"/>
+        </w:rPr>
+        <w:t>Erweiterbarkeit: Wie einfach können neue Parameter hinzugefügt werden? (1=Entwickler für die Anpassung benötigt, 3=Technischer Assistent, 1=</w:t>
+      </w:r>
+      <w:r>
+        <w:rPr>
+          <w:lang w:val="de-CH"/>
+        </w:rPr>
+        <w:t>Laie</w:t>
+      </w:r>
+      <w:r>
+        <w:rPr>
+          <w:lang w:val="de-CH"/>
+        </w:rPr>
+        <w:t>)</w:t>
+      </w:r>
+    </w:p>
+    <w:p>
+      <w:pPr>
+        <w:rPr>
+          <w:lang w:val="de-CH"/>
+        </w:rPr>
+      </w:pPr>
+      <w:r>
+        <w:rPr>
+          <w:lang w:val="de-CH"/>
+        </w:rPr>
+        <w:t>Die drei Varianten wurden an den genannten Kriterien gemessen und verglichen. Jedes Kriterium wurde zusätzlich gewichtet.</w:t>
+      </w:r>
+    </w:p>
+    <w:tbl>
+      <w:tblPr>
+        <w:tblStyle w:val="Tabellenraster"/>
+        <w:tblW w:w="0" w:type="auto"/>
+        <w:tblLook w:val="04A0" w:firstRow="1" w:lastRow="0" w:firstColumn="1" w:lastColumn="0" w:noHBand="0" w:noVBand="1"/>
+      </w:tblPr>
+      <w:tblGrid>
+        <w:gridCol w:w="2221"/>
+        <w:gridCol w:w="1371"/>
+        <w:gridCol w:w="1653"/>
+        <w:gridCol w:w="1843"/>
+        <w:gridCol w:w="1979"/>
+      </w:tblGrid>
+      <w:tr>
+        <w:tc>
+          <w:tcPr>
+            <w:tcW w:w="2221" w:type="dxa"/>
+            <w:tcBorders>
+              <w:top w:val="nil"/>
+              <w:left w:val="nil"/>
+            </w:tcBorders>
+          </w:tcPr>
+          <w:p>
+            <w:pPr>
+              <w:rPr>
+                <w:b/>
+                <w:lang w:val="de-CH"/>
+              </w:rPr>
+            </w:pPr>
+          </w:p>
+        </w:tc>
+        <w:tc>
+          <w:tcPr>
+            <w:tcW w:w="1371" w:type="dxa"/>
+          </w:tcPr>
+          <w:p>
+            <w:pPr>
+              <w:rPr>
+                <w:b/>
+                <w:lang w:val="de-CH"/>
+              </w:rPr>
+            </w:pPr>
+            <w:r>
+              <w:rPr>
+                <w:b/>
+                <w:lang w:val="de-CH"/>
+              </w:rPr>
+              <w:t>Gewichtung</w:t>
+            </w:r>
+          </w:p>
+        </w:tc>
+        <w:tc>
+          <w:tcPr>
+            <w:tcW w:w="1653" w:type="dxa"/>
+          </w:tcPr>
+          <w:p>
+            <w:pPr>
+              <w:rPr>
+                <w:b/>
+                <w:lang w:val="de-CH"/>
+              </w:rPr>
+            </w:pPr>
+            <w:r>
+              <w:rPr>
+                <w:b/>
+                <w:lang w:val="de-CH"/>
+              </w:rPr>
+              <w:t>Variante 1</w:t>
+            </w:r>
+            <w:r>
+              <w:rPr>
+                <w:b/>
+                <w:lang w:val="de-CH"/>
+              </w:rPr>
+              <w:t xml:space="preserve"> -GUI</w:t>
+            </w:r>
+          </w:p>
+        </w:tc>
+        <w:tc>
+          <w:tcPr>
+            <w:tcW w:w="1843" w:type="dxa"/>
+          </w:tcPr>
+          <w:p>
+            <w:pPr>
+              <w:rPr>
+                <w:b/>
+                <w:lang w:val="de-CH"/>
+              </w:rPr>
+            </w:pPr>
+            <w:r>
+              <w:rPr>
+                <w:b/>
+                <w:lang w:val="de-CH"/>
+              </w:rPr>
+              <w:t>Variante 2</w:t>
+            </w:r>
+            <w:r>
+              <w:rPr>
+                <w:b/>
+                <w:lang w:val="de-CH"/>
+              </w:rPr>
+              <w:t xml:space="preserve"> -XML</w:t>
+            </w:r>
+          </w:p>
+        </w:tc>
+        <w:tc>
+          <w:tcPr>
+            <w:tcW w:w="1979" w:type="dxa"/>
+          </w:tcPr>
+          <w:p>
+            <w:pPr>
+              <w:rPr>
+                <w:b/>
+                <w:lang w:val="de-CH"/>
+              </w:rPr>
+            </w:pPr>
+            <w:r>
+              <w:rPr>
+                <w:b/>
+                <w:lang w:val="de-CH"/>
+              </w:rPr>
+              <w:t>Variante 3</w:t>
+            </w:r>
+            <w:r>
+              <w:rPr>
+                <w:b/>
+                <w:lang w:val="de-CH"/>
+              </w:rPr>
+              <w:t xml:space="preserve"> -Editor</w:t>
+            </w:r>
+          </w:p>
+        </w:tc>
+      </w:tr>
+      <w:tr>
+        <w:tc>
+          <w:tcPr>
+            <w:tcW w:w="2221" w:type="dxa"/>
+          </w:tcPr>
+          <w:p>
+            <w:pPr>
+              <w:rPr>
+                <w:b/>
+                <w:lang w:val="de-CH"/>
+              </w:rPr>
+            </w:pPr>
+            <w:r>
+              <w:rPr>
+                <w:b/>
+                <w:lang w:val="de-CH"/>
+              </w:rPr>
+              <w:t>Einfachheit</w:t>
+            </w:r>
+          </w:p>
+        </w:tc>
+        <w:tc>
+          <w:tcPr>
+            <w:tcW w:w="1371" w:type="dxa"/>
+          </w:tcPr>
+          <w:p>
+            <w:pPr>
+              <w:rPr>
+                <w:lang w:val="de-CH"/>
+              </w:rPr>
+            </w:pPr>
+            <w:r>
+              <w:rPr>
+                <w:lang w:val="de-CH"/>
+              </w:rPr>
+              <w:t>3</w:t>
+            </w:r>
+          </w:p>
+        </w:tc>
+        <w:tc>
+          <w:tcPr>
+            <w:tcW w:w="1653" w:type="dxa"/>
+          </w:tcPr>
+          <w:p>
+            <w:pPr>
+              <w:rPr>
+                <w:lang w:val="de-CH"/>
+              </w:rPr>
+            </w:pPr>
+            <w:r>
+              <w:rPr>
+                <w:lang w:val="de-CH"/>
+              </w:rPr>
+              <w:t>5</w:t>
+            </w:r>
+          </w:p>
+        </w:tc>
+        <w:tc>
+          <w:tcPr>
+            <w:tcW w:w="1843" w:type="dxa"/>
+          </w:tcPr>
+          <w:p>
+            <w:pPr>
+              <w:rPr>
+                <w:lang w:val="de-CH"/>
+              </w:rPr>
+            </w:pPr>
+            <w:r>
+              <w:rPr>
+                <w:lang w:val="de-CH"/>
+              </w:rPr>
+              <w:t>3</w:t>
+            </w:r>
+          </w:p>
+        </w:tc>
+        <w:tc>
+          <w:tcPr>
+            <w:tcW w:w="1979" w:type="dxa"/>
+          </w:tcPr>
+          <w:p>
+            <w:pPr>
+              <w:rPr>
+                <w:lang w:val="de-CH"/>
+              </w:rPr>
+            </w:pPr>
+            <w:r>
+              <w:rPr>
+                <w:lang w:val="de-CH"/>
+              </w:rPr>
+              <w:t>5</w:t>
+            </w:r>
+          </w:p>
+        </w:tc>
+      </w:tr>
+      <w:tr>
+        <w:tc>
+          <w:tcPr>
+            <w:tcW w:w="2221" w:type="dxa"/>
+          </w:tcPr>
+          <w:p>
+            <w:pPr>
+              <w:rPr>
+                <w:b/>
+                <w:lang w:val="de-CH"/>
+              </w:rPr>
+            </w:pPr>
+            <w:r>
+              <w:rPr>
+                <w:b/>
+                <w:lang w:val="de-CH"/>
+              </w:rPr>
+              <w:t>Komfort</w:t>
+            </w:r>
+          </w:p>
+        </w:tc>
+        <w:tc>
+          <w:tcPr>
+            <w:tcW w:w="1371" w:type="dxa"/>
+          </w:tcPr>
+          <w:p>
+            <w:pPr>
+              <w:rPr>
+                <w:lang w:val="de-CH"/>
+              </w:rPr>
+            </w:pPr>
+            <w:r>
+              <w:rPr>
+                <w:lang w:val="de-CH"/>
+              </w:rPr>
+              <w:t>2</w:t>
+            </w:r>
+          </w:p>
+        </w:tc>
+        <w:tc>
+          <w:tcPr>
+            <w:tcW w:w="1653" w:type="dxa"/>
+          </w:tcPr>
+          <w:p>
+            <w:pPr>
+              <w:rPr>
+                <w:lang w:val="de-CH"/>
+              </w:rPr>
+            </w:pPr>
+            <w:r>
+              <w:rPr>
+                <w:lang w:val="de-CH"/>
+              </w:rPr>
+              <w:t>3</w:t>
+            </w:r>
+          </w:p>
+        </w:tc>
+        <w:tc>
+          <w:tcPr>
+            <w:tcW w:w="1843" w:type="dxa"/>
+          </w:tcPr>
+          <w:p>
+            <w:pPr>
+              <w:rPr>
+                <w:lang w:val="de-CH"/>
+              </w:rPr>
+            </w:pPr>
+            <w:r>
+              <w:rPr>
+                <w:lang w:val="de-CH"/>
+              </w:rPr>
+              <w:t>3</w:t>
+            </w:r>
+          </w:p>
+        </w:tc>
+        <w:tc>
+          <w:tcPr>
+            <w:tcW w:w="1979" w:type="dxa"/>
+          </w:tcPr>
+          <w:p>
+            <w:pPr>
+              <w:rPr>
+                <w:lang w:val="de-CH"/>
+              </w:rPr>
+            </w:pPr>
+            <w:r>
+              <w:rPr>
+                <w:lang w:val="de-CH"/>
+              </w:rPr>
+              <w:t>4</w:t>
+            </w:r>
+          </w:p>
+        </w:tc>
+      </w:tr>
+      <w:tr>
+        <w:tc>
+          <w:tcPr>
+            <w:tcW w:w="2221" w:type="dxa"/>
+          </w:tcPr>
+          <w:p>
+            <w:pPr>
+              <w:rPr>
+                <w:b/>
+                <w:lang w:val="de-CH"/>
+              </w:rPr>
+            </w:pPr>
+            <w:r>
+              <w:rPr>
+                <w:b/>
+                <w:lang w:val="de-CH"/>
+              </w:rPr>
+              <w:t>Entwicklungsaufwand</w:t>
+            </w:r>
+          </w:p>
+        </w:tc>
+        <w:tc>
+          <w:tcPr>
+            <w:tcW w:w="1371" w:type="dxa"/>
+          </w:tcPr>
+          <w:p>
+            <w:pPr>
+              <w:rPr>
+                <w:lang w:val="de-CH"/>
+              </w:rPr>
+            </w:pPr>
+            <w:r>
+              <w:rPr>
+                <w:lang w:val="de-CH"/>
+              </w:rPr>
+              <w:t>3</w:t>
+            </w:r>
+          </w:p>
+        </w:tc>
+        <w:tc>
+          <w:tcPr>
+            <w:tcW w:w="1653" w:type="dxa"/>
+          </w:tcPr>
+          <w:p>
+            <w:pPr>
+              <w:rPr>
+                <w:lang w:val="de-CH"/>
+              </w:rPr>
+            </w:pPr>
+            <w:r>
+              <w:rPr>
+                <w:lang w:val="de-CH"/>
+              </w:rPr>
+              <w:t>2</w:t>
+            </w:r>
+          </w:p>
+        </w:tc>
+        <w:tc>
+          <w:tcPr>
+            <w:tcW w:w="1843" w:type="dxa"/>
+          </w:tcPr>
+          <w:p>
+            <w:pPr>
+              <w:rPr>
+                <w:lang w:val="de-CH"/>
+              </w:rPr>
+            </w:pPr>
+            <w:r>
+              <w:rPr>
+                <w:lang w:val="de-CH"/>
+              </w:rPr>
+              <w:t>5</w:t>
+            </w:r>
+          </w:p>
+        </w:tc>
+        <w:tc>
+          <w:tcPr>
+            <w:tcW w:w="1979" w:type="dxa"/>
+          </w:tcPr>
+          <w:p>
+            <w:pPr>
+              <w:rPr>
+                <w:lang w:val="de-CH"/>
+              </w:rPr>
+            </w:pPr>
+            <w:r>
+              <w:rPr>
+                <w:lang w:val="de-CH"/>
+              </w:rPr>
+              <w:t>1</w:t>
+            </w:r>
+          </w:p>
+        </w:tc>
+      </w:tr>
+      <w:tr>
+        <w:tc>
+          <w:tcPr>
+            <w:tcW w:w="2221" w:type="dxa"/>
+          </w:tcPr>
+          <w:p>
+            <w:pPr>
+              <w:rPr>
+                <w:b/>
+                <w:lang w:val="de-CH"/>
+              </w:rPr>
+            </w:pPr>
+            <w:r>
+              <w:rPr>
+                <w:b/>
+                <w:lang w:val="de-CH"/>
+              </w:rPr>
+              <w:t>Genauigkeit</w:t>
+            </w:r>
+          </w:p>
+        </w:tc>
+        <w:tc>
+          <w:tcPr>
+            <w:tcW w:w="1371" w:type="dxa"/>
+          </w:tcPr>
+          <w:p>
+            <w:pPr>
+              <w:rPr>
+                <w:lang w:val="de-CH"/>
+              </w:rPr>
+            </w:pPr>
+            <w:r>
+              <w:rPr>
+                <w:lang w:val="de-CH"/>
+              </w:rPr>
+              <w:t>1</w:t>
+            </w:r>
+          </w:p>
+        </w:tc>
+        <w:tc>
+          <w:tcPr>
+            <w:tcW w:w="1653" w:type="dxa"/>
+          </w:tcPr>
+          <w:p>
+            <w:pPr>
+              <w:rPr>
+                <w:lang w:val="de-CH"/>
+              </w:rPr>
+            </w:pPr>
+            <w:r>
+              <w:rPr>
+                <w:lang w:val="de-CH"/>
+              </w:rPr>
+              <w:t>3</w:t>
+            </w:r>
+          </w:p>
+        </w:tc>
+        <w:tc>
+          <w:tcPr>
+            <w:tcW w:w="1843" w:type="dxa"/>
+          </w:tcPr>
+          <w:p>
+            <w:pPr>
+              <w:rPr>
+                <w:lang w:val="de-CH"/>
+              </w:rPr>
+            </w:pPr>
+            <w:r>
+              <w:rPr>
+                <w:lang w:val="de-CH"/>
+              </w:rPr>
+              <w:t>5</w:t>
+            </w:r>
+          </w:p>
+        </w:tc>
+        <w:tc>
+          <w:tcPr>
+            <w:tcW w:w="1979" w:type="dxa"/>
+          </w:tcPr>
+          <w:p>
+            <w:pPr>
+              <w:rPr>
+                <w:lang w:val="de-CH"/>
+              </w:rPr>
+            </w:pPr>
+            <w:r>
+              <w:rPr>
+                <w:lang w:val="de-CH"/>
+              </w:rPr>
+              <w:t>3</w:t>
+            </w:r>
+          </w:p>
+        </w:tc>
+      </w:tr>
+      <w:tr>
+        <w:tc>
+          <w:tcPr>
+            <w:tcW w:w="2221" w:type="dxa"/>
+            <w:tcBorders>
+              <w:bottom w:val="double" w:sz="4" w:space="0" w:color="auto"/>
+            </w:tcBorders>
+          </w:tcPr>
+          <w:p>
+            <w:pPr>
+              <w:rPr>
+                <w:b/>
+                <w:lang w:val="de-CH"/>
+              </w:rPr>
+            </w:pPr>
+            <w:r>
+              <w:rPr>
+                <w:b/>
+                <w:lang w:val="de-CH"/>
+              </w:rPr>
+              <w:t>Erweiterbarkeit</w:t>
+            </w:r>
+          </w:p>
+        </w:tc>
+        <w:tc>
+          <w:tcPr>
+            <w:tcW w:w="1371" w:type="dxa"/>
+            <w:tcBorders>
+              <w:bottom w:val="double" w:sz="4" w:space="0" w:color="auto"/>
+            </w:tcBorders>
+          </w:tcPr>
+          <w:p>
+            <w:pPr>
+              <w:rPr>
+                <w:lang w:val="de-CH"/>
+              </w:rPr>
+            </w:pPr>
+            <w:r>
+              <w:rPr>
+                <w:lang w:val="de-CH"/>
+              </w:rPr>
+              <w:t>1</w:t>
+            </w:r>
+          </w:p>
+        </w:tc>
+        <w:tc>
+          <w:tcPr>
+            <w:tcW w:w="1653" w:type="dxa"/>
+            <w:tcBorders>
+              <w:bottom w:val="double" w:sz="4" w:space="0" w:color="auto"/>
+            </w:tcBorders>
+          </w:tcPr>
+          <w:p>
+            <w:pPr>
+              <w:rPr>
+                <w:lang w:val="de-CH"/>
+              </w:rPr>
+            </w:pPr>
+            <w:r>
+              <w:rPr>
+                <w:lang w:val="de-CH"/>
+              </w:rPr>
+              <w:t>1</w:t>
+            </w:r>
+          </w:p>
+        </w:tc>
+        <w:tc>
+          <w:tcPr>
+            <w:tcW w:w="1843" w:type="dxa"/>
+            <w:tcBorders>
+              <w:bottom w:val="double" w:sz="4" w:space="0" w:color="auto"/>
+            </w:tcBorders>
+          </w:tcPr>
+          <w:p>
+            <w:pPr>
+              <w:rPr>
+                <w:lang w:val="de-CH"/>
+              </w:rPr>
+            </w:pPr>
+            <w:r>
+              <w:rPr>
+                <w:lang w:val="de-CH"/>
+              </w:rPr>
+              <w:t>5</w:t>
+            </w:r>
+          </w:p>
+        </w:tc>
+        <w:tc>
+          <w:tcPr>
+            <w:tcW w:w="1979" w:type="dxa"/>
+            <w:tcBorders>
+              <w:bottom w:val="double" w:sz="4" w:space="0" w:color="auto"/>
+            </w:tcBorders>
+          </w:tcPr>
+          <w:p>
+            <w:pPr>
+              <w:rPr>
+                <w:lang w:val="de-CH"/>
+              </w:rPr>
+            </w:pPr>
+            <w:r>
+              <w:rPr>
+                <w:lang w:val="de-CH"/>
+              </w:rPr>
+              <w:t>1</w:t>
+            </w:r>
+          </w:p>
+        </w:tc>
+      </w:tr>
+      <w:tr>
+        <w:tc>
+          <w:tcPr>
+            <w:tcW w:w="2221" w:type="dxa"/>
+            <w:tcBorders>
+              <w:top w:val="double" w:sz="4" w:space="0" w:color="auto"/>
+            </w:tcBorders>
+          </w:tcPr>
+          <w:p>
+            <w:pPr>
+              <w:rPr>
+                <w:b/>
+                <w:lang w:val="de-CH"/>
+              </w:rPr>
+            </w:pPr>
+            <w:r>
+              <w:rPr>
+                <w:b/>
+                <w:lang w:val="de-CH"/>
+              </w:rPr>
+              <w:t>Gesamt</w:t>
+            </w:r>
+          </w:p>
+        </w:tc>
+        <w:tc>
+          <w:tcPr>
+            <w:tcW w:w="1371" w:type="dxa"/>
+            <w:tcBorders>
+              <w:top w:val="double" w:sz="4" w:space="0" w:color="auto"/>
+            </w:tcBorders>
+          </w:tcPr>
+          <w:p>
+            <w:pPr>
+              <w:rPr>
+                <w:lang w:val="de-CH"/>
+              </w:rPr>
+            </w:pPr>
+            <w:r>
+              <w:rPr>
+                <w:lang w:val="de-CH"/>
+              </w:rPr>
+              <w:t>10</w:t>
+            </w:r>
+          </w:p>
+        </w:tc>
+        <w:tc>
+          <w:tcPr>
+            <w:tcW w:w="1653" w:type="dxa"/>
+            <w:tcBorders>
+              <w:top w:val="double" w:sz="4" w:space="0" w:color="auto"/>
+            </w:tcBorders>
+            <w:vAlign w:val="center"/>
+          </w:tcPr>
+          <w:p>
+            <w:pPr>
+              <w:rPr>
+                <w:rFonts w:ascii="Calibri" w:hAnsi="Calibri"/>
+                <w:color w:val="000000"/>
+              </w:rPr>
+            </w:pPr>
+            <w:r>
+              <w:rPr>
+                <w:rFonts w:ascii="Calibri" w:hAnsi="Calibri"/>
+                <w:color w:val="000000"/>
+                <w:lang w:val="de-CH"/>
+              </w:rPr>
+              <w:t>31</w:t>
+            </w:r>
+          </w:p>
+        </w:tc>
+        <w:tc>
+          <w:tcPr>
+            <w:tcW w:w="1843" w:type="dxa"/>
+            <w:tcBorders>
+              <w:top w:val="double" w:sz="4" w:space="0" w:color="auto"/>
+            </w:tcBorders>
+            <w:vAlign w:val="center"/>
+          </w:tcPr>
+          <w:p>
+            <w:pPr>
+              <w:rPr>
+                <w:rFonts w:ascii="Calibri" w:hAnsi="Calibri"/>
+                <w:color w:val="000000"/>
+                <w:highlight w:val="yellow"/>
+              </w:rPr>
+            </w:pPr>
+            <w:r>
+              <w:rPr>
+                <w:rFonts w:ascii="Calibri" w:hAnsi="Calibri"/>
+                <w:color w:val="000000"/>
+                <w:highlight w:val="yellow"/>
+              </w:rPr>
+              <w:t>40</w:t>
+            </w:r>
+          </w:p>
+        </w:tc>
+        <w:tc>
+          <w:tcPr>
+            <w:tcW w:w="1979" w:type="dxa"/>
+            <w:tcBorders>
+              <w:top w:val="double" w:sz="4" w:space="0" w:color="auto"/>
+            </w:tcBorders>
+            <w:vAlign w:val="center"/>
+          </w:tcPr>
+          <w:p>
+            <w:pPr>
+              <w:rPr>
+                <w:rFonts w:ascii="Calibri" w:hAnsi="Calibri"/>
+                <w:color w:val="000000"/>
+              </w:rPr>
+            </w:pPr>
+            <w:r>
+              <w:rPr>
+                <w:rFonts w:ascii="Calibri" w:hAnsi="Calibri"/>
+                <w:color w:val="000000"/>
+              </w:rPr>
+              <w:t>30</w:t>
+            </w:r>
+          </w:p>
+        </w:tc>
+      </w:tr>
+    </w:tbl>
+    <w:p>
+      <w:pPr>
+        <w:rPr>
+          <w:lang w:val="de-CH"/>
+        </w:rPr>
+      </w:pPr>
+    </w:p>
+    <w:p>
+      <w:pPr>
+        <w:rPr>
+          <w:lang w:val="de-CH"/>
+        </w:rPr>
+      </w:pPr>
+      <w:r>
+        <w:rPr>
+          <w:lang w:val="de-CH"/>
+        </w:rPr>
+        <w:t xml:space="preserve">Aus dem Vergleich geht hervor, dass sich die Parameter-Eingabe über eine XML-Datei am besten eignet. Deshalb wird dieser Ansatz </w:t>
+      </w:r>
+      <w:r>
+        <w:rPr>
+          <w:lang w:val="de-CH"/>
+        </w:rPr>
+        <w:t>weiterverfolgt</w:t>
+      </w:r>
+      <w:r>
+        <w:rPr>
+          <w:lang w:val="de-CH"/>
+        </w:rPr>
+        <w:t>.</w:t>
+      </w:r>
+    </w:p>
+    <w:p>
+      <w:pPr>
+        <w:rPr>
+          <w:lang w:val="de-CH"/>
+        </w:rPr>
+      </w:pPr>
+      <w:r>
+        <w:rPr>
+          <w:lang w:val="de-CH"/>
+        </w:rPr>
+        <w:t>Gittersteg -&gt; Durchsichtig vor Versuch -&gt; Rückmeldung Zwischenpräsentation</w:t>
+      </w:r>
+    </w:p>
+    <w:p>
+      <w:pPr>
+        <w:rPr>
+          <w:lang w:val="de-CH"/>
+        </w:rPr>
+      </w:pPr>
+      <w:r>
+        <w:rPr>
+          <w:lang w:val="de-CH"/>
+        </w:rPr>
+        <w:t>Tunneldrehung -&gt; Textur gewählt beschreiben</w:t>
+      </w:r>
+      <w:r>
+        <w:rPr>
+          <w:lang w:val="de-CH"/>
+        </w:rPr>
+        <w:br/>
+      </w:r>
+    </w:p>
+    <w:p>
+      <w:pPr>
+        <w:rPr>
+          <w:lang w:val="de-CH"/>
+        </w:rPr>
+      </w:pPr>
+      <w:r>
+        <w:rPr>
+          <w:lang w:val="de-CH"/>
+        </w:rPr>
+        <w:t>Stegkonfiguration</w:t>
+      </w:r>
+      <w:r>
+        <w:rPr>
+          <w:lang w:val="de-CH"/>
+        </w:rPr>
+        <w:t xml:space="preserve"> -&gt; Aufgrund Rückmeldungen des Versuches</w:t>
+      </w:r>
+      <w:r>
+        <w:rPr>
+          <w:lang w:val="de-CH"/>
+        </w:rPr>
+        <w:t xml:space="preserve"> (siehe Wissenschaftlicher Bericht)</w:t>
+      </w:r>
+    </w:p>
+    <w:p>
+      <w:pPr>
+        <w:rPr>
+          <w:lang w:val="de-CH"/>
+        </w:rPr>
+      </w:pPr>
+    </w:p>
+    <w:p>
+      <w:pPr>
+        <w:rPr>
+          <w:lang w:val="de-CH"/>
+        </w:rPr>
+      </w:pPr>
+      <w:r>
+        <w:rPr>
+          <w:lang w:val="de-CH"/>
+        </w:rPr>
+        <w:t>Mehrere Abschnittskonfigurationen</w:t>
+      </w:r>
+      <w:r>
+        <w:rPr>
+          <w:lang w:val="de-CH"/>
+        </w:rPr>
+        <w:t xml:space="preserve"> -&gt; </w:t>
+      </w:r>
+      <w:r>
+        <w:rPr>
+          <w:lang w:val="de-CH"/>
+        </w:rPr>
+        <w:t>Aufgrund Zwischenpräsentation</w:t>
+      </w:r>
+    </w:p>
+    <w:p>
+      <w:pPr>
+        <w:rPr>
+          <w:lang w:val="de-CH"/>
+        </w:rPr>
+      </w:pPr>
+    </w:p>
+    <w:p>
+      <w:pPr>
+        <w:rPr>
+          <w:lang w:val="de-CH"/>
+        </w:rPr>
+      </w:pPr>
+      <w:r>
+        <w:rPr>
+          <w:lang w:val="de-CH"/>
+        </w:rPr>
+        <w:t xml:space="preserve">Tunnelgenerierung -&gt; Mesh setzten wieso </w:t>
+      </w:r>
+      <w:proofErr w:type="spellStart"/>
+      <w:r>
+        <w:rPr>
+          <w:lang w:val="de-CH"/>
+        </w:rPr>
+        <w:t>entscheidung</w:t>
+      </w:r>
+      <w:proofErr w:type="spellEnd"/>
+      <w:r>
+        <w:rPr>
+          <w:lang w:val="de-CH"/>
+        </w:rPr>
+        <w:t xml:space="preserve"> für </w:t>
+      </w:r>
+      <w:proofErr w:type="spellStart"/>
+      <w:r>
+        <w:rPr>
+          <w:lang w:val="de-CH"/>
+        </w:rPr>
+        <w:t>SketchUp</w:t>
+      </w:r>
+      <w:proofErr w:type="spellEnd"/>
+      <w:r>
+        <w:rPr>
+          <w:lang w:val="de-CH"/>
+        </w:rPr>
+        <w:t xml:space="preserve">-Modell </w:t>
+      </w:r>
+    </w:p>
+    <w:p>
+      <w:pPr>
+        <w:rPr>
+          <w:lang w:val="de-CH"/>
+        </w:rPr>
+      </w:pPr>
+      <w:r>
+        <w:rPr>
           <w:lang w:val="de-CH"/>
         </w:rPr>
         <w:lastRenderedPageBreak/>
-        <w:t>Schnittstellen</w:t>
-      </w:r>
-    </w:p>
-    <w:p>
-      <w:pPr>
-        <w:rPr>
-          <w:rFonts w:asciiTheme="majorHAnsi" w:eastAsiaTheme="majorEastAsia" w:hAnsiTheme="majorHAnsi" w:cstheme="majorBidi"/>
-          <w:color w:val="2E74B5" w:themeColor="accent1" w:themeShade="BF"/>
-          <w:lang w:val="de-CH"/>
-        </w:rPr>
-      </w:pPr>
-      <w:r>
-        <w:rPr>
-          <w:rFonts w:asciiTheme="majorHAnsi" w:eastAsiaTheme="majorEastAsia" w:hAnsiTheme="majorHAnsi" w:cstheme="majorBidi"/>
-          <w:color w:val="2E74B5" w:themeColor="accent1" w:themeShade="BF"/>
-          <w:lang w:val="de-CH"/>
-        </w:rPr>
-        <w:t>Steam-VR</w:t>
-      </w:r>
-    </w:p>
-    <w:p>
-      <w:pPr>
-        <w:rPr>
-          <w:rFonts w:asciiTheme="majorHAnsi" w:eastAsiaTheme="majorEastAsia" w:hAnsiTheme="majorHAnsi" w:cstheme="majorBidi"/>
-          <w:color w:val="2E74B5" w:themeColor="accent1" w:themeShade="BF"/>
-          <w:lang w:val="de-CH"/>
-        </w:rPr>
-      </w:pPr>
-      <w:r>
-        <w:rPr>
-          <w:rFonts w:asciiTheme="majorHAnsi" w:eastAsiaTheme="majorEastAsia" w:hAnsiTheme="majorHAnsi" w:cstheme="majorBidi"/>
-          <w:color w:val="2E74B5" w:themeColor="accent1" w:themeShade="BF"/>
-          <w:lang w:val="de-CH"/>
-        </w:rPr>
-        <w:br w:type="page"/>
-      </w:r>
-    </w:p>
-    <w:p>
-      <w:pPr>
-        <w:rPr>
-          <w:rFonts w:asciiTheme="majorHAnsi" w:eastAsiaTheme="majorEastAsia" w:hAnsiTheme="majorHAnsi" w:cstheme="majorBidi"/>
-          <w:color w:val="2E74B5" w:themeColor="accent1" w:themeShade="BF"/>
-          <w:lang w:val="de-CH"/>
-        </w:rPr>
-      </w:pPr>
-      <w:r>
-        <w:rPr>
-          <w:rFonts w:asciiTheme="majorHAnsi" w:eastAsiaTheme="majorEastAsia" w:hAnsiTheme="majorHAnsi" w:cstheme="majorBidi"/>
-          <w:color w:val="2E74B5" w:themeColor="accent1" w:themeShade="BF"/>
-          <w:lang w:val="de-CH"/>
-        </w:rPr>
-        <w:lastRenderedPageBreak/>
-        <w:t>Allgemeine Entwurfsentscheide</w:t>
-      </w:r>
-    </w:p>
-    <w:p>
-      <w:pPr>
-        <w:rPr>
-          <w:lang w:val="de-CH"/>
-        </w:rPr>
-      </w:pPr>
-      <w:r>
-        <w:rPr>
-          <w:lang w:val="de-CH"/>
-        </w:rPr>
-        <w:t>Variante Konfiguration</w:t>
-      </w:r>
-    </w:p>
-    <w:p>
-      <w:pPr>
-        <w:rPr>
-          <w:lang w:val="de-CH"/>
-        </w:rPr>
-      </w:pPr>
-      <w:r>
-        <w:rPr>
-          <w:lang w:val="de-CH"/>
-        </w:rPr>
-        <w:t xml:space="preserve">Effektgenerierung von Drehung -&gt; </w:t>
-      </w:r>
-      <w:proofErr w:type="spellStart"/>
-      <w:r>
-        <w:rPr>
-          <w:lang w:val="de-CH"/>
-        </w:rPr>
-        <w:t>Pointlight</w:t>
-      </w:r>
-      <w:proofErr w:type="spellEnd"/>
-      <w:r>
-        <w:rPr>
-          <w:lang w:val="de-CH"/>
-        </w:rPr>
-        <w:t xml:space="preserve"> / Textur / Spotlight -&gt; 3 Prototypen</w:t>
-      </w:r>
-      <w:r>
-        <w:rPr>
-          <w:lang w:val="de-CH"/>
-        </w:rPr>
-        <w:br/>
-        <w:t>Aufgrund Sitzung -&gt; Kombinationslösung</w:t>
-      </w:r>
-    </w:p>
-    <w:p>
-      <w:pPr>
-        <w:rPr>
-          <w:lang w:val="de-CH"/>
-        </w:rPr>
-      </w:pPr>
-      <w:r>
-        <w:rPr>
-          <w:lang w:val="de-CH"/>
-        </w:rPr>
-        <w:t>Gittersteg -&gt; Durchsichtig vor Versuch -&gt; Rückmeldung Zwischenpräsentation</w:t>
-      </w:r>
-    </w:p>
-    <w:p>
-      <w:pPr>
-        <w:rPr>
-          <w:lang w:val="de-CH"/>
-        </w:rPr>
-      </w:pPr>
-      <w:r>
-        <w:rPr>
-          <w:lang w:val="de-CH"/>
-        </w:rPr>
-        <w:t>Tunneldrehung -&gt; Textur gewählt beschreiben</w:t>
-      </w:r>
-      <w:r>
-        <w:rPr>
-          <w:lang w:val="de-CH"/>
-        </w:rPr>
-        <w:br/>
-      </w:r>
-    </w:p>
-    <w:p>
-      <w:pPr>
-        <w:rPr>
-          <w:lang w:val="de-CH"/>
-        </w:rPr>
-      </w:pPr>
-      <w:r>
-        <w:rPr>
-          <w:lang w:val="de-CH"/>
-        </w:rPr>
-        <w:t>Stegkonfiguration</w:t>
-      </w:r>
-      <w:r>
-        <w:rPr>
-          <w:lang w:val="de-CH"/>
-        </w:rPr>
-        <w:t xml:space="preserve"> -&gt; Aufgrund Rückmeldungen des Versuches</w:t>
-      </w:r>
-      <w:r>
-        <w:rPr>
-          <w:lang w:val="de-CH"/>
-        </w:rPr>
-        <w:t xml:space="preserve"> (siehe Wissenschaftlicher Bericht)</w:t>
-      </w:r>
-    </w:p>
-    <w:p>
-      <w:pPr>
-        <w:rPr>
-          <w:lang w:val="de-CH"/>
-        </w:rPr>
-      </w:pPr>
-    </w:p>
-    <w:p>
-      <w:pPr>
-        <w:rPr>
-          <w:lang w:val="de-CH"/>
-        </w:rPr>
-      </w:pPr>
-      <w:r>
-        <w:rPr>
-          <w:lang w:val="de-CH"/>
-        </w:rPr>
-        <w:t>Mehrere Abschnittskonfigurationen</w:t>
-      </w:r>
-      <w:r>
-        <w:rPr>
-          <w:lang w:val="de-CH"/>
-        </w:rPr>
-        <w:t xml:space="preserve"> -&gt; </w:t>
-      </w:r>
-      <w:r>
-        <w:rPr>
-          <w:lang w:val="de-CH"/>
-        </w:rPr>
-        <w:t>Aufgrund Zwischenpräsentation</w:t>
-      </w:r>
-    </w:p>
-    <w:p>
-      <w:pPr>
-        <w:rPr>
-          <w:lang w:val="de-CH"/>
-        </w:rPr>
-      </w:pPr>
-    </w:p>
-    <w:p>
-      <w:pPr>
-        <w:rPr>
-          <w:lang w:val="de-CH"/>
-        </w:rPr>
-      </w:pPr>
-      <w:r>
-        <w:rPr>
-          <w:lang w:val="de-CH"/>
-        </w:rPr>
-        <w:t xml:space="preserve">Tunnelgenerierung -&gt; Mesh setzten wieso </w:t>
-      </w:r>
-      <w:proofErr w:type="spellStart"/>
-      <w:r>
-        <w:rPr>
-          <w:lang w:val="de-CH"/>
-        </w:rPr>
-        <w:t>entscheidung</w:t>
-      </w:r>
-      <w:proofErr w:type="spellEnd"/>
-      <w:r>
-        <w:rPr>
-          <w:lang w:val="de-CH"/>
-        </w:rPr>
-        <w:t xml:space="preserve"> für </w:t>
-      </w:r>
-      <w:proofErr w:type="spellStart"/>
-      <w:r>
-        <w:rPr>
-          <w:lang w:val="de-CH"/>
-        </w:rPr>
-        <w:t>SketchUp</w:t>
-      </w:r>
-      <w:proofErr w:type="spellEnd"/>
-      <w:r>
-        <w:rPr>
-          <w:lang w:val="de-CH"/>
-        </w:rPr>
-        <w:t xml:space="preserve">-Modell </w:t>
-      </w:r>
-    </w:p>
-    <w:p>
-      <w:pPr>
-        <w:rPr>
-          <w:lang w:val="de-CH"/>
-        </w:rPr>
-      </w:pPr>
-      <w:r>
-        <w:rPr>
-          <w:lang w:val="de-CH"/>
-        </w:rPr>
         <w:br w:type="page"/>
       </w:r>
     </w:p>
@@ -2351,35 +4456,89 @@
       </w:r>
     </w:p>
     <w:p>
-      <w:r>
+      <w:pPr>
+        <w:rPr>
+          <w:lang w:val="de-CH"/>
+        </w:rPr>
+      </w:pPr>
+      <w:r>
+        <w:rPr>
+          <w:lang w:val="de-CH"/>
+        </w:rPr>
         <w:t>Vertex-Transformation</w:t>
       </w:r>
     </w:p>
     <w:p>
-      <w:r>
+      <w:pPr>
+        <w:rPr>
+          <w:lang w:val="de-CH"/>
+        </w:rPr>
+      </w:pPr>
+      <w:r>
+        <w:rPr>
+          <w:lang w:val="de-CH"/>
+        </w:rPr>
         <w:br w:type="page"/>
       </w:r>
     </w:p>
     <w:p>
-      <w:r>
+      <w:pPr>
+        <w:rPr>
+          <w:lang w:val="de-CH"/>
+        </w:rPr>
+      </w:pPr>
+      <w:r>
+        <w:rPr>
+          <w:lang w:val="de-CH"/>
+        </w:rPr>
         <w:lastRenderedPageBreak/>
         <w:t>XML-Mapping</w:t>
       </w:r>
     </w:p>
     <w:p>
-      <w:r>
+      <w:pPr>
+        <w:rPr>
+          <w:lang w:val="de-CH"/>
+        </w:rPr>
+      </w:pPr>
+      <w:r>
+        <w:rPr>
+          <w:lang w:val="de-CH"/>
+        </w:rPr>
         <w:br w:type="page"/>
       </w:r>
     </w:p>
     <w:p>
-      <w:r>
+      <w:pPr>
+        <w:rPr>
+          <w:lang w:val="de-CH"/>
+        </w:rPr>
+      </w:pPr>
+      <w:r>
+        <w:rPr>
+          <w:lang w:val="de-CH"/>
+        </w:rPr>
         <w:lastRenderedPageBreak/>
-        <w:t>Be</w:t>
-      </w:r>
-      <w:r>
-        <w:t>st Practices for VR</w:t>
-      </w:r>
-      <w:r>
+        <w:t xml:space="preserve">Best Practices </w:t>
+      </w:r>
+      <w:proofErr w:type="spellStart"/>
+      <w:r>
+        <w:rPr>
+          <w:lang w:val="de-CH"/>
+        </w:rPr>
+        <w:t>for</w:t>
+      </w:r>
+      <w:proofErr w:type="spellEnd"/>
+      <w:r>
+        <w:rPr>
+          <w:lang w:val="de-CH"/>
+        </w:rPr>
+        <w:t xml:space="preserve"> VR</w:t>
+      </w:r>
+      <w:r>
+        <w:rPr>
+          <w:lang w:val="de-CH"/>
+        </w:rPr>
         <w:br w:type="page"/>
       </w:r>
     </w:p>
@@ -2621,7 +4780,7 @@
       <w:rPr>
         <w:lang w:val="de-CH"/>
       </w:rPr>
-      <w:t>Bericht</w:t>
+      <w:t>Systemspezifikation</w:t>
     </w:r>
     <w:r>
       <w:ptab w:relativeTo="margin" w:alignment="right" w:leader="none"/>
@@ -2778,6 +4937,119 @@
     </w:lvl>
   </w:abstractNum>
   <w:abstractNum w:abstractNumId="1" w15:restartNumberingAfterBreak="0">
+    <w:nsid w:val="0261665C"/>
+    <w:multiLevelType w:val="hybridMultilevel"/>
+    <w:tmpl w:val="3F7864DE"/>
+    <w:lvl w:ilvl="0" w:tplc="08090001">
+      <w:start w:val="1"/>
+      <w:numFmt w:val="bullet"/>
+      <w:lvlText w:val=""/>
+      <w:lvlJc w:val="left"/>
+      <w:pPr>
+        <w:ind w:left="720" w:hanging="360"/>
+      </w:pPr>
+      <w:rPr>
+        <w:rFonts w:ascii="Symbol" w:hAnsi="Symbol" w:hint="default"/>
+      </w:rPr>
+    </w:lvl>
+    <w:lvl w:ilvl="1" w:tplc="08090003" w:tentative="1">
+      <w:start w:val="1"/>
+      <w:numFmt w:val="bullet"/>
+      <w:lvlText w:val="o"/>
+      <w:lvlJc w:val="left"/>
+      <w:pPr>
+        <w:ind w:left="1440" w:hanging="360"/>
+      </w:pPr>
+      <w:rPr>
+        <w:rFonts w:ascii="Courier New" w:hAnsi="Courier New" w:cs="Courier New" w:hint="default"/>
+      </w:rPr>
+    </w:lvl>
+    <w:lvl w:ilvl="2" w:tplc="08090005" w:tentative="1">
+      <w:start w:val="1"/>
+      <w:numFmt w:val="bullet"/>
+      <w:lvlText w:val=""/>
+      <w:lvlJc w:val="left"/>
+      <w:pPr>
+        <w:ind w:left="2160" w:hanging="360"/>
+      </w:pPr>
+      <w:rPr>
+        <w:rFonts w:ascii="Wingdings" w:hAnsi="Wingdings" w:hint="default"/>
+      </w:rPr>
+    </w:lvl>
+    <w:lvl w:ilvl="3" w:tplc="08090001" w:tentative="1">
+      <w:start w:val="1"/>
+      <w:numFmt w:val="bullet"/>
+      <w:lvlText w:val=""/>
+      <w:lvlJc w:val="left"/>
+      <w:pPr>
+        <w:ind w:left="2880" w:hanging="360"/>
+      </w:pPr>
+      <w:rPr>
+        <w:rFonts w:ascii="Symbol" w:hAnsi="Symbol" w:hint="default"/>
+      </w:rPr>
+    </w:lvl>
+    <w:lvl w:ilvl="4" w:tplc="08090003" w:tentative="1">
+      <w:start w:val="1"/>
+      <w:numFmt w:val="bullet"/>
+      <w:lvlText w:val="o"/>
+      <w:lvlJc w:val="left"/>
+      <w:pPr>
+        <w:ind w:left="3600" w:hanging="360"/>
+      </w:pPr>
+      <w:rPr>
+        <w:rFonts w:ascii="Courier New" w:hAnsi="Courier New" w:cs="Courier New" w:hint="default"/>
+      </w:rPr>
+    </w:lvl>
+    <w:lvl w:ilvl="5" w:tplc="08090005" w:tentative="1">
+      <w:start w:val="1"/>
+      <w:numFmt w:val="bullet"/>
+      <w:lvlText w:val=""/>
+      <w:lvlJc w:val="left"/>
+      <w:pPr>
+        <w:ind w:left="4320" w:hanging="360"/>
+      </w:pPr>
+      <w:rPr>
+        <w:rFonts w:ascii="Wingdings" w:hAnsi="Wingdings" w:hint="default"/>
+      </w:rPr>
+    </w:lvl>
+    <w:lvl w:ilvl="6" w:tplc="08090001" w:tentative="1">
+      <w:start w:val="1"/>
+      <w:numFmt w:val="bullet"/>
+      <w:lvlText w:val=""/>
+      <w:lvlJc w:val="left"/>
+      <w:pPr>
+        <w:ind w:left="5040" w:hanging="360"/>
+      </w:pPr>
+      <w:rPr>
+        <w:rFonts w:ascii="Symbol" w:hAnsi="Symbol" w:hint="default"/>
+      </w:rPr>
+    </w:lvl>
+    <w:lvl w:ilvl="7" w:tplc="08090003" w:tentative="1">
+      <w:start w:val="1"/>
+      <w:numFmt w:val="bullet"/>
+      <w:lvlText w:val="o"/>
+      <w:lvlJc w:val="left"/>
+      <w:pPr>
+        <w:ind w:left="5760" w:hanging="360"/>
+      </w:pPr>
+      <w:rPr>
+        <w:rFonts w:ascii="Courier New" w:hAnsi="Courier New" w:cs="Courier New" w:hint="default"/>
+      </w:rPr>
+    </w:lvl>
+    <w:lvl w:ilvl="8" w:tplc="08090005" w:tentative="1">
+      <w:start w:val="1"/>
+      <w:numFmt w:val="bullet"/>
+      <w:lvlText w:val=""/>
+      <w:lvlJc w:val="left"/>
+      <w:pPr>
+        <w:ind w:left="6480" w:hanging="360"/>
+      </w:pPr>
+      <w:rPr>
+        <w:rFonts w:ascii="Wingdings" w:hAnsi="Wingdings" w:hint="default"/>
+      </w:rPr>
+    </w:lvl>
+  </w:abstractNum>
+  <w:abstractNum w:abstractNumId="2" w15:restartNumberingAfterBreak="0">
     <w:nsid w:val="057D357A"/>
     <w:multiLevelType w:val="hybridMultilevel"/>
     <w:tmpl w:val="7018C084"/>
@@ -2890,7 +5162,119 @@
       </w:rPr>
     </w:lvl>
   </w:abstractNum>
-  <w:abstractNum w:abstractNumId="2" w15:restartNumberingAfterBreak="0">
+  <w:abstractNum w:abstractNumId="3" w15:restartNumberingAfterBreak="0">
+    <w:nsid w:val="088E5E44"/>
+    <w:multiLevelType w:val="hybridMultilevel"/>
+    <w:tmpl w:val="BC905D4E"/>
+    <w:lvl w:ilvl="0" w:tplc="4A1ED9B6">
+      <w:numFmt w:val="bullet"/>
+      <w:lvlText w:val="-"/>
+      <w:lvlJc w:val="left"/>
+      <w:pPr>
+        <w:ind w:left="720" w:hanging="360"/>
+      </w:pPr>
+      <w:rPr>
+        <w:rFonts w:ascii="Calibri" w:eastAsiaTheme="minorHAnsi" w:hAnsi="Calibri" w:cs="Calibri" w:hint="default"/>
+      </w:rPr>
+    </w:lvl>
+    <w:lvl w:ilvl="1" w:tplc="08070003">
+      <w:start w:val="1"/>
+      <w:numFmt w:val="bullet"/>
+      <w:lvlText w:val="o"/>
+      <w:lvlJc w:val="left"/>
+      <w:pPr>
+        <w:ind w:left="1440" w:hanging="360"/>
+      </w:pPr>
+      <w:rPr>
+        <w:rFonts w:ascii="Courier New" w:hAnsi="Courier New" w:cs="Courier New" w:hint="default"/>
+      </w:rPr>
+    </w:lvl>
+    <w:lvl w:ilvl="2" w:tplc="08070005" w:tentative="1">
+      <w:start w:val="1"/>
+      <w:numFmt w:val="bullet"/>
+      <w:lvlText w:val=""/>
+      <w:lvlJc w:val="left"/>
+      <w:pPr>
+        <w:ind w:left="2160" w:hanging="360"/>
+      </w:pPr>
+      <w:rPr>
+        <w:rFonts w:ascii="Wingdings" w:hAnsi="Wingdings" w:hint="default"/>
+      </w:rPr>
+    </w:lvl>
+    <w:lvl w:ilvl="3" w:tplc="08070001" w:tentative="1">
+      <w:start w:val="1"/>
+      <w:numFmt w:val="bullet"/>
+      <w:lvlText w:val=""/>
+      <w:lvlJc w:val="left"/>
+      <w:pPr>
+        <w:ind w:left="2880" w:hanging="360"/>
+      </w:pPr>
+      <w:rPr>
+        <w:rFonts w:ascii="Symbol" w:hAnsi="Symbol" w:hint="default"/>
+      </w:rPr>
+    </w:lvl>
+    <w:lvl w:ilvl="4" w:tplc="08070003" w:tentative="1">
+      <w:start w:val="1"/>
+      <w:numFmt w:val="bullet"/>
+      <w:lvlText w:val="o"/>
+      <w:lvlJc w:val="left"/>
+      <w:pPr>
+        <w:ind w:left="3600" w:hanging="360"/>
+      </w:pPr>
+      <w:rPr>
+        <w:rFonts w:ascii="Courier New" w:hAnsi="Courier New" w:cs="Courier New" w:hint="default"/>
+      </w:rPr>
+    </w:lvl>
+    <w:lvl w:ilvl="5" w:tplc="08070005" w:tentative="1">
+      <w:start w:val="1"/>
+      <w:numFmt w:val="bullet"/>
+      <w:lvlText w:val=""/>
+      <w:lvlJc w:val="left"/>
+      <w:pPr>
+        <w:ind w:left="4320" w:hanging="360"/>
+      </w:pPr>
+      <w:rPr>
+        <w:rFonts w:ascii="Wingdings" w:hAnsi="Wingdings" w:hint="default"/>
+      </w:rPr>
+    </w:lvl>
+    <w:lvl w:ilvl="6" w:tplc="08070001" w:tentative="1">
+      <w:start w:val="1"/>
+      <w:numFmt w:val="bullet"/>
+      <w:lvlText w:val=""/>
+      <w:lvlJc w:val="left"/>
+      <w:pPr>
+        <w:ind w:left="5040" w:hanging="360"/>
+      </w:pPr>
+      <w:rPr>
+        <w:rFonts w:ascii="Symbol" w:hAnsi="Symbol" w:hint="default"/>
+      </w:rPr>
+    </w:lvl>
+    <w:lvl w:ilvl="7" w:tplc="08070003" w:tentative="1">
+      <w:start w:val="1"/>
+      <w:numFmt w:val="bullet"/>
+      <w:lvlText w:val="o"/>
+      <w:lvlJc w:val="left"/>
+      <w:pPr>
+        <w:ind w:left="5760" w:hanging="360"/>
+      </w:pPr>
+      <w:rPr>
+        <w:rFonts w:ascii="Courier New" w:hAnsi="Courier New" w:cs="Courier New" w:hint="default"/>
+      </w:rPr>
+    </w:lvl>
+    <w:lvl w:ilvl="8" w:tplc="08070005" w:tentative="1">
+      <w:start w:val="1"/>
+      <w:numFmt w:val="bullet"/>
+      <w:lvlText w:val=""/>
+      <w:lvlJc w:val="left"/>
+      <w:pPr>
+        <w:ind w:left="6480" w:hanging="360"/>
+      </w:pPr>
+      <w:rPr>
+        <w:rFonts w:ascii="Wingdings" w:hAnsi="Wingdings" w:hint="default"/>
+      </w:rPr>
+    </w:lvl>
+  </w:abstractNum>
+  <w:abstractNum w:abstractNumId="4" w15:restartNumberingAfterBreak="0">
     <w:nsid w:val="0C670281"/>
     <w:multiLevelType w:val="hybridMultilevel"/>
     <w:tmpl w:val="8E9C9232"/>
@@ -3003,7 +5387,7 @@
       </w:rPr>
     </w:lvl>
   </w:abstractNum>
-  <w:abstractNum w:abstractNumId="3" w15:restartNumberingAfterBreak="0">
+  <w:abstractNum w:abstractNumId="5" w15:restartNumberingAfterBreak="0">
     <w:nsid w:val="10BF1F66"/>
     <w:multiLevelType w:val="hybridMultilevel"/>
     <w:tmpl w:val="8466A914"/>
@@ -3116,7 +5500,7 @@
       </w:rPr>
     </w:lvl>
   </w:abstractNum>
-  <w:abstractNum w:abstractNumId="4" w15:restartNumberingAfterBreak="0">
+  <w:abstractNum w:abstractNumId="6" w15:restartNumberingAfterBreak="0">
     <w:nsid w:val="110355E4"/>
     <w:multiLevelType w:val="hybridMultilevel"/>
     <w:tmpl w:val="A5D0B3C8"/>
@@ -3229,7 +5613,7 @@
       </w:rPr>
     </w:lvl>
   </w:abstractNum>
-  <w:abstractNum w:abstractNumId="5" w15:restartNumberingAfterBreak="0">
+  <w:abstractNum w:abstractNumId="7" w15:restartNumberingAfterBreak="0">
     <w:nsid w:val="16FE30F5"/>
     <w:multiLevelType w:val="hybridMultilevel"/>
     <w:tmpl w:val="B0F650E0"/>
@@ -3342,7 +5726,7 @@
       </w:rPr>
     </w:lvl>
   </w:abstractNum>
-  <w:abstractNum w:abstractNumId="6" w15:restartNumberingAfterBreak="0">
+  <w:abstractNum w:abstractNumId="8" w15:restartNumberingAfterBreak="0">
     <w:nsid w:val="1827460E"/>
     <w:multiLevelType w:val="hybridMultilevel"/>
     <w:tmpl w:val="6A0AA3B6"/>
@@ -3454,7 +5838,7 @@
       </w:rPr>
     </w:lvl>
   </w:abstractNum>
-  <w:abstractNum w:abstractNumId="7" w15:restartNumberingAfterBreak="0">
+  <w:abstractNum w:abstractNumId="9" w15:restartNumberingAfterBreak="0">
     <w:nsid w:val="3EEA6086"/>
     <w:multiLevelType w:val="hybridMultilevel"/>
     <w:tmpl w:val="0C380E74"/>
@@ -3566,7 +5950,7 @@
       </w:rPr>
     </w:lvl>
   </w:abstractNum>
-  <w:abstractNum w:abstractNumId="8" w15:restartNumberingAfterBreak="0">
+  <w:abstractNum w:abstractNumId="10" w15:restartNumberingAfterBreak="0">
     <w:nsid w:val="443B5540"/>
     <w:multiLevelType w:val="hybridMultilevel"/>
     <w:tmpl w:val="1BAAC200"/>
@@ -3678,7 +6062,7 @@
       </w:rPr>
     </w:lvl>
   </w:abstractNum>
-  <w:abstractNum w:abstractNumId="9" w15:restartNumberingAfterBreak="0">
+  <w:abstractNum w:abstractNumId="11" w15:restartNumberingAfterBreak="0">
     <w:nsid w:val="4B791E00"/>
     <w:multiLevelType w:val="hybridMultilevel"/>
     <w:tmpl w:val="2056D200"/>
@@ -3791,7 +6175,7 @@
       </w:rPr>
     </w:lvl>
   </w:abstractNum>
-  <w:abstractNum w:abstractNumId="10" w15:restartNumberingAfterBreak="0">
+  <w:abstractNum w:abstractNumId="12" w15:restartNumberingAfterBreak="0">
     <w:nsid w:val="58D12556"/>
     <w:multiLevelType w:val="hybridMultilevel"/>
     <w:tmpl w:val="055A9FF2"/>
@@ -3904,7 +6288,7 @@
       </w:rPr>
     </w:lvl>
   </w:abstractNum>
-  <w:abstractNum w:abstractNumId="11" w15:restartNumberingAfterBreak="0">
+  <w:abstractNum w:abstractNumId="13" w15:restartNumberingAfterBreak="0">
     <w:nsid w:val="5C63140C"/>
     <w:multiLevelType w:val="hybridMultilevel"/>
     <w:tmpl w:val="3C2A8CDE"/>
@@ -3990,7 +6374,7 @@
       </w:pPr>
     </w:lvl>
   </w:abstractNum>
-  <w:abstractNum w:abstractNumId="12" w15:restartNumberingAfterBreak="0">
+  <w:abstractNum w:abstractNumId="14" w15:restartNumberingAfterBreak="0">
     <w:nsid w:val="5CFD1FE7"/>
     <w:multiLevelType w:val="hybridMultilevel"/>
     <w:tmpl w:val="26B2D90E"/>
@@ -4103,7 +6487,7 @@
       </w:rPr>
     </w:lvl>
   </w:abstractNum>
-  <w:abstractNum w:abstractNumId="13" w15:restartNumberingAfterBreak="0">
+  <w:abstractNum w:abstractNumId="15" w15:restartNumberingAfterBreak="0">
     <w:nsid w:val="5D2B0D8F"/>
     <w:multiLevelType w:val="multilevel"/>
     <w:tmpl w:val="BB2E5ADC"/>
@@ -4215,7 +6599,120 @@
       </w:rPr>
     </w:lvl>
   </w:abstractNum>
-  <w:abstractNum w:abstractNumId="14" w15:restartNumberingAfterBreak="0">
+  <w:abstractNum w:abstractNumId="16" w15:restartNumberingAfterBreak="0">
+    <w:nsid w:val="5D89114E"/>
+    <w:multiLevelType w:val="hybridMultilevel"/>
+    <w:tmpl w:val="414665B2"/>
+    <w:lvl w:ilvl="0" w:tplc="08070001">
+      <w:start w:val="1"/>
+      <w:numFmt w:val="bullet"/>
+      <w:lvlText w:val=""/>
+      <w:lvlJc w:val="left"/>
+      <w:pPr>
+        <w:ind w:left="720" w:hanging="360"/>
+      </w:pPr>
+      <w:rPr>
+        <w:rFonts w:ascii="Symbol" w:hAnsi="Symbol" w:hint="default"/>
+      </w:rPr>
+    </w:lvl>
+    <w:lvl w:ilvl="1" w:tplc="08070003" w:tentative="1">
+      <w:start w:val="1"/>
+      <w:numFmt w:val="bullet"/>
+      <w:lvlText w:val="o"/>
+      <w:lvlJc w:val="left"/>
+      <w:pPr>
+        <w:ind w:left="1440" w:hanging="360"/>
+      </w:pPr>
+      <w:rPr>
+        <w:rFonts w:ascii="Courier New" w:hAnsi="Courier New" w:cs="Courier New" w:hint="default"/>
+      </w:rPr>
+    </w:lvl>
+    <w:lvl w:ilvl="2" w:tplc="08070005" w:tentative="1">
+      <w:start w:val="1"/>
+      <w:numFmt w:val="bullet"/>
+      <w:lvlText w:val=""/>
+      <w:lvlJc w:val="left"/>
+      <w:pPr>
+        <w:ind w:left="2160" w:hanging="360"/>
+      </w:pPr>
+      <w:rPr>
+        <w:rFonts w:ascii="Wingdings" w:hAnsi="Wingdings" w:hint="default"/>
+      </w:rPr>
+    </w:lvl>
+    <w:lvl w:ilvl="3" w:tplc="08070001" w:tentative="1">
+      <w:start w:val="1"/>
+      <w:numFmt w:val="bullet"/>
+      <w:lvlText w:val=""/>
+      <w:lvlJc w:val="left"/>
+      <w:pPr>
+        <w:ind w:left="2880" w:hanging="360"/>
+      </w:pPr>
+      <w:rPr>
+        <w:rFonts w:ascii="Symbol" w:hAnsi="Symbol" w:hint="default"/>
+      </w:rPr>
+    </w:lvl>
+    <w:lvl w:ilvl="4" w:tplc="08070003" w:tentative="1">
+      <w:start w:val="1"/>
+      <w:numFmt w:val="bullet"/>
+      <w:lvlText w:val="o"/>
+      <w:lvlJc w:val="left"/>
+      <w:pPr>
+        <w:ind w:left="3600" w:hanging="360"/>
+      </w:pPr>
+      <w:rPr>
+        <w:rFonts w:ascii="Courier New" w:hAnsi="Courier New" w:cs="Courier New" w:hint="default"/>
+      </w:rPr>
+    </w:lvl>
+    <w:lvl w:ilvl="5" w:tplc="08070005" w:tentative="1">
+      <w:start w:val="1"/>
+      <w:numFmt w:val="bullet"/>
+      <w:lvlText w:val=""/>
+      <w:lvlJc w:val="left"/>
+      <w:pPr>
+        <w:ind w:left="4320" w:hanging="360"/>
+      </w:pPr>
+      <w:rPr>
+        <w:rFonts w:ascii="Wingdings" w:hAnsi="Wingdings" w:hint="default"/>
+      </w:rPr>
+    </w:lvl>
+    <w:lvl w:ilvl="6" w:tplc="08070001" w:tentative="1">
+      <w:start w:val="1"/>
+      <w:numFmt w:val="bullet"/>
+      <w:lvlText w:val=""/>
+      <w:lvlJc w:val="left"/>
+      <w:pPr>
+        <w:ind w:left="5040" w:hanging="360"/>
+      </w:pPr>
+      <w:rPr>
+        <w:rFonts w:ascii="Symbol" w:hAnsi="Symbol" w:hint="default"/>
+      </w:rPr>
+    </w:lvl>
+    <w:lvl w:ilvl="7" w:tplc="08070003" w:tentative="1">
+      <w:start w:val="1"/>
+      <w:numFmt w:val="bullet"/>
+      <w:lvlText w:val="o"/>
+      <w:lvlJc w:val="left"/>
+      <w:pPr>
+        <w:ind w:left="5760" w:hanging="360"/>
+      </w:pPr>
+      <w:rPr>
+        <w:rFonts w:ascii="Courier New" w:hAnsi="Courier New" w:cs="Courier New" w:hint="default"/>
+      </w:rPr>
+    </w:lvl>
+    <w:lvl w:ilvl="8" w:tplc="08070005" w:tentative="1">
+      <w:start w:val="1"/>
+      <w:numFmt w:val="bullet"/>
+      <w:lvlText w:val=""/>
+      <w:lvlJc w:val="left"/>
+      <w:pPr>
+        <w:ind w:left="6480" w:hanging="360"/>
+      </w:pPr>
+      <w:rPr>
+        <w:rFonts w:ascii="Wingdings" w:hAnsi="Wingdings" w:hint="default"/>
+      </w:rPr>
+    </w:lvl>
+  </w:abstractNum>
+  <w:abstractNum w:abstractNumId="17" w15:restartNumberingAfterBreak="0">
     <w:nsid w:val="65F95E0D"/>
     <w:multiLevelType w:val="hybridMultilevel"/>
     <w:tmpl w:val="5EC88832"/>
@@ -4304,7 +6801,7 @@
       </w:pPr>
     </w:lvl>
   </w:abstractNum>
-  <w:abstractNum w:abstractNumId="15" w15:restartNumberingAfterBreak="0">
+  <w:abstractNum w:abstractNumId="18" w15:restartNumberingAfterBreak="0">
     <w:nsid w:val="68D031E1"/>
     <w:multiLevelType w:val="multilevel"/>
     <w:tmpl w:val="91EA3EE6"/>
@@ -4416,7 +6913,120 @@
       </w:rPr>
     </w:lvl>
   </w:abstractNum>
-  <w:abstractNum w:abstractNumId="16" w15:restartNumberingAfterBreak="0">
+  <w:abstractNum w:abstractNumId="19" w15:restartNumberingAfterBreak="0">
+    <w:nsid w:val="6925710F"/>
+    <w:multiLevelType w:val="hybridMultilevel"/>
+    <w:tmpl w:val="3B047142"/>
+    <w:lvl w:ilvl="0" w:tplc="08070001">
+      <w:start w:val="1"/>
+      <w:numFmt w:val="bullet"/>
+      <w:lvlText w:val=""/>
+      <w:lvlJc w:val="left"/>
+      <w:pPr>
+        <w:ind w:left="720" w:hanging="360"/>
+      </w:pPr>
+      <w:rPr>
+        <w:rFonts w:ascii="Symbol" w:hAnsi="Symbol" w:hint="default"/>
+      </w:rPr>
+    </w:lvl>
+    <w:lvl w:ilvl="1" w:tplc="08070003">
+      <w:start w:val="1"/>
+      <w:numFmt w:val="bullet"/>
+      <w:lvlText w:val="o"/>
+      <w:lvlJc w:val="left"/>
+      <w:pPr>
+        <w:ind w:left="1440" w:hanging="360"/>
+      </w:pPr>
+      <w:rPr>
+        <w:rFonts w:ascii="Courier New" w:hAnsi="Courier New" w:cs="Courier New" w:hint="default"/>
+      </w:rPr>
+    </w:lvl>
+    <w:lvl w:ilvl="2" w:tplc="08070005" w:tentative="1">
+      <w:start w:val="1"/>
+      <w:numFmt w:val="bullet"/>
+      <w:lvlText w:val=""/>
+      <w:lvlJc w:val="left"/>
+      <w:pPr>
+        <w:ind w:left="2160" w:hanging="360"/>
+      </w:pPr>
+      <w:rPr>
+        <w:rFonts w:ascii="Wingdings" w:hAnsi="Wingdings" w:hint="default"/>
+      </w:rPr>
+    </w:lvl>
+    <w:lvl w:ilvl="3" w:tplc="08070001" w:tentative="1">
+      <w:start w:val="1"/>
+      <w:numFmt w:val="bullet"/>
+      <w:lvlText w:val=""/>
+      <w:lvlJc w:val="left"/>
+      <w:pPr>
+        <w:ind w:left="2880" w:hanging="360"/>
+      </w:pPr>
+      <w:rPr>
+        <w:rFonts w:ascii="Symbol" w:hAnsi="Symbol" w:hint="default"/>
+      </w:rPr>
+    </w:lvl>
+    <w:lvl w:ilvl="4" w:tplc="08070003" w:tentative="1">
+      <w:start w:val="1"/>
+      <w:numFmt w:val="bullet"/>
+      <w:lvlText w:val="o"/>
+      <w:lvlJc w:val="left"/>
+      <w:pPr>
+        <w:ind w:left="3600" w:hanging="360"/>
+      </w:pPr>
+      <w:rPr>
+        <w:rFonts w:ascii="Courier New" w:hAnsi="Courier New" w:cs="Courier New" w:hint="default"/>
+      </w:rPr>
+    </w:lvl>
+    <w:lvl w:ilvl="5" w:tplc="08070005" w:tentative="1">
+      <w:start w:val="1"/>
+      <w:numFmt w:val="bullet"/>
+      <w:lvlText w:val=""/>
+      <w:lvlJc w:val="left"/>
+      <w:pPr>
+        <w:ind w:left="4320" w:hanging="360"/>
+      </w:pPr>
+      <w:rPr>
+        <w:rFonts w:ascii="Wingdings" w:hAnsi="Wingdings" w:hint="default"/>
+      </w:rPr>
+    </w:lvl>
+    <w:lvl w:ilvl="6" w:tplc="08070001" w:tentative="1">
+      <w:start w:val="1"/>
+      <w:numFmt w:val="bullet"/>
+      <w:lvlText w:val=""/>
+      <w:lvlJc w:val="left"/>
+      <w:pPr>
+        <w:ind w:left="5040" w:hanging="360"/>
+      </w:pPr>
+      <w:rPr>
+        <w:rFonts w:ascii="Symbol" w:hAnsi="Symbol" w:hint="default"/>
+      </w:rPr>
+    </w:lvl>
+    <w:lvl w:ilvl="7" w:tplc="08070003" w:tentative="1">
+      <w:start w:val="1"/>
+      <w:numFmt w:val="bullet"/>
+      <w:lvlText w:val="o"/>
+      <w:lvlJc w:val="left"/>
+      <w:pPr>
+        <w:ind w:left="5760" w:hanging="360"/>
+      </w:pPr>
+      <w:rPr>
+        <w:rFonts w:ascii="Courier New" w:hAnsi="Courier New" w:cs="Courier New" w:hint="default"/>
+      </w:rPr>
+    </w:lvl>
+    <w:lvl w:ilvl="8" w:tplc="08070005" w:tentative="1">
+      <w:start w:val="1"/>
+      <w:numFmt w:val="bullet"/>
+      <w:lvlText w:val=""/>
+      <w:lvlJc w:val="left"/>
+      <w:pPr>
+        <w:ind w:left="6480" w:hanging="360"/>
+      </w:pPr>
+      <w:rPr>
+        <w:rFonts w:ascii="Wingdings" w:hAnsi="Wingdings" w:hint="default"/>
+      </w:rPr>
+    </w:lvl>
+  </w:abstractNum>
+  <w:abstractNum w:abstractNumId="20" w15:restartNumberingAfterBreak="0">
     <w:nsid w:val="7026282A"/>
     <w:multiLevelType w:val="hybridMultilevel"/>
     <w:tmpl w:val="4094FA7A"/>
@@ -4503,55 +7113,67 @@
     </w:lvl>
   </w:abstractNum>
   <w:num w:numId="1">
-    <w:abstractNumId w:val="2"/>
+    <w:abstractNumId w:val="4"/>
   </w:num>
   <w:num w:numId="2">
+    <w:abstractNumId w:val="13"/>
+  </w:num>
+  <w:num w:numId="3">
+    <w:abstractNumId w:val="14"/>
+  </w:num>
+  <w:num w:numId="4">
+    <w:abstractNumId w:val="17"/>
+  </w:num>
+  <w:num w:numId="5">
+    <w:abstractNumId w:val="5"/>
+  </w:num>
+  <w:num w:numId="6">
+    <w:abstractNumId w:val="6"/>
+  </w:num>
+  <w:num w:numId="7">
+    <w:abstractNumId w:val="20"/>
+  </w:num>
+  <w:num w:numId="8">
+    <w:abstractNumId w:val="12"/>
+  </w:num>
+  <w:num w:numId="9">
+    <w:abstractNumId w:val="7"/>
+  </w:num>
+  <w:num w:numId="10">
+    <w:abstractNumId w:val="15"/>
+  </w:num>
+  <w:num w:numId="11">
+    <w:abstractNumId w:val="18"/>
+  </w:num>
+  <w:num w:numId="12">
     <w:abstractNumId w:val="11"/>
   </w:num>
-  <w:num w:numId="3">
-    <w:abstractNumId w:val="12"/>
-  </w:num>
-  <w:num w:numId="4">
-    <w:abstractNumId w:val="14"/>
-  </w:num>
-  <w:num w:numId="5">
-    <w:abstractNumId w:val="3"/>
-  </w:num>
-  <w:num w:numId="6">
-    <w:abstractNumId w:val="4"/>
-  </w:num>
-  <w:num w:numId="7">
-    <w:abstractNumId w:val="16"/>
-  </w:num>
-  <w:num w:numId="8">
-    <w:abstractNumId w:val="10"/>
-  </w:num>
-  <w:num w:numId="9">
-    <w:abstractNumId w:val="5"/>
-  </w:num>
-  <w:num w:numId="10">
-    <w:abstractNumId w:val="13"/>
-  </w:num>
-  <w:num w:numId="11">
-    <w:abstractNumId w:val="15"/>
-  </w:num>
-  <w:num w:numId="12">
-    <w:abstractNumId w:val="9"/>
-  </w:num>
   <w:num w:numId="13">
-    <w:abstractNumId w:val="1"/>
+    <w:abstractNumId w:val="2"/>
   </w:num>
   <w:num w:numId="14">
     <w:abstractNumId w:val="0"/>
   </w:num>
   <w:num w:numId="15">
-    <w:abstractNumId w:val="6"/>
+    <w:abstractNumId w:val="8"/>
   </w:num>
   <w:num w:numId="16">
-    <w:abstractNumId w:val="7"/>
+    <w:abstractNumId w:val="9"/>
   </w:num>
   <w:num w:numId="17">
-    <w:abstractNumId w:val="8"/>
+    <w:abstractNumId w:val="10"/>
+  </w:num>
+  <w:num w:numId="18">
+    <w:abstractNumId w:val="16"/>
+  </w:num>
+  <w:num w:numId="19">
+    <w:abstractNumId w:val="3"/>
+  </w:num>
+  <w:num w:numId="20">
+    <w:abstractNumId w:val="19"/>
+  </w:num>
+  <w:num w:numId="21">
+    <w:abstractNumId w:val="1"/>
   </w:num>
 </w:numbering>
 </file>
@@ -5538,7 +8160,7 @@
 </file>
 
 <file path=customXml/itemProps1.xml><?xml version="1.0" encoding="utf-8"?>
-<ds:datastoreItem xmlns:ds="http://schemas.openxmlformats.org/officeDocument/2006/customXml" ds:itemID="{524C3735-B135-41AB-A3A5-DE8F8D41C004}">
+<ds:datastoreItem xmlns:ds="http://schemas.openxmlformats.org/officeDocument/2006/customXml" ds:itemID="{C650E812-6CA9-4818-A1DB-B66A9DD000EE}">
   <ds:schemaRefs>
     <ds:schemaRef ds:uri="http://schemas.openxmlformats.org/officeDocument/2006/bibliography"/>
   </ds:schemaRefs>

</xml_diff>

<commit_message>
first draft science paper
</commit_message>
<xml_diff>
--- a/01_Dokumentation/00_Bericht/Systemspezifikation.docx
+++ b/01_Dokumentation/00_Bericht/Systemspezifikation.docx
@@ -487,7 +487,6 @@
           </w:pPr>
         </w:p>
         <w:bookmarkStart w:id="0" w:name="_Hlk501706731"/>
-        <w:bookmarkStart w:id="1" w:name="_GoBack"/>
         <w:p>
           <w:pPr>
             <w:pStyle w:val="Verzeichnis1"/>
@@ -3646,7 +3645,6 @@
         </w:p>
       </w:sdtContent>
     </w:sdt>
-    <w:bookmarkEnd w:id="1" w:displacedByCustomXml="prev"/>
     <w:bookmarkEnd w:id="0" w:displacedByCustomXml="prev"/>
     <w:p>
       <w:pPr>
@@ -3661,7 +3659,7 @@
         </w:rPr>
         <w:br w:type="page"/>
       </w:r>
-      <w:bookmarkStart w:id="2" w:name="_Toc501706687"/>
+      <w:bookmarkStart w:id="1" w:name="_Toc501706687"/>
       <w:r>
         <w:rPr>
           <w:lang w:val="de-CH"/>
@@ -3669,69 +3667,69 @@
         <w:lastRenderedPageBreak/>
         <w:t>Einführung</w:t>
       </w:r>
+      <w:bookmarkEnd w:id="1"/>
+    </w:p>
+    <w:p>
+      <w:pPr>
+        <w:rPr>
+          <w:color w:val="FF0000"/>
+          <w:lang w:val="de-CH"/>
+        </w:rPr>
+      </w:pPr>
+      <w:r>
+        <w:rPr>
+          <w:color w:val="FF0000"/>
+          <w:lang w:val="de-CH"/>
+        </w:rPr>
+        <w:t xml:space="preserve">Im Auftrag des </w:t>
+      </w:r>
+      <w:proofErr w:type="spellStart"/>
+      <w:r>
+        <w:rPr>
+          <w:color w:val="FF0000"/>
+          <w:lang w:val="de-CH"/>
+        </w:rPr>
+        <w:t>iHomeLab</w:t>
+      </w:r>
+      <w:proofErr w:type="spellEnd"/>
+      <w:r>
+        <w:rPr>
+          <w:color w:val="FF0000"/>
+          <w:lang w:val="de-CH"/>
+        </w:rPr>
+        <w:t xml:space="preserve"> der Hochschule Luzern soll nicht technikaffinen Personen «Virtual Reality» anhand eines sogenannten Vortex-Tunnels nähergebracht werden. Ein Vortex-Tunnel ist eine drehende Röhre, welche von einer Person auf einem Steg durchschritten werden soll. Dabei ist es in der Röhre dunkel, sichtbar sind nur sich drehende Lichtpunkte und Muster. </w:t>
+      </w:r>
+    </w:p>
+    <w:p>
+      <w:pPr>
+        <w:rPr>
+          <w:color w:val="FF0000"/>
+          <w:lang w:val="de-CH"/>
+        </w:rPr>
+      </w:pPr>
+      <w:r>
+        <w:rPr>
+          <w:color w:val="FF0000"/>
+          <w:lang w:val="de-CH"/>
+        </w:rPr>
+        <w:t>Mit diesem Aufbau lässt sich der Gleichgewichtssinn der Testpersonen täuschen.</w:t>
+      </w:r>
+    </w:p>
+    <w:p>
+      <w:pPr>
+        <w:pStyle w:val="berschrift2"/>
+        <w:rPr>
+          <w:lang w:val="de-CH"/>
+        </w:rPr>
+      </w:pPr>
+      <w:bookmarkStart w:id="2" w:name="_Toc501706688"/>
+      <w:r>
+        <w:rPr>
+          <w:lang w:val="de-CH"/>
+        </w:rPr>
+        <w:t>Anforderungen</w:t>
+      </w:r>
       <w:bookmarkEnd w:id="2"/>
-    </w:p>
-    <w:p>
-      <w:pPr>
-        <w:rPr>
-          <w:color w:val="FF0000"/>
-          <w:lang w:val="de-CH"/>
-        </w:rPr>
-      </w:pPr>
-      <w:r>
-        <w:rPr>
-          <w:color w:val="FF0000"/>
-          <w:lang w:val="de-CH"/>
-        </w:rPr>
-        <w:t xml:space="preserve">Im Auftrag des </w:t>
-      </w:r>
-      <w:proofErr w:type="spellStart"/>
-      <w:r>
-        <w:rPr>
-          <w:color w:val="FF0000"/>
-          <w:lang w:val="de-CH"/>
-        </w:rPr>
-        <w:t>iHomeLab</w:t>
-      </w:r>
-      <w:proofErr w:type="spellEnd"/>
-      <w:r>
-        <w:rPr>
-          <w:color w:val="FF0000"/>
-          <w:lang w:val="de-CH"/>
-        </w:rPr>
-        <w:t xml:space="preserve"> der Hochschule Luzern soll nicht technikaffinen Personen «Virtual Reality» anhand eines sogenannten Vortex-Tunnels nähergebracht werden. Ein Vortex-Tunnel ist eine drehende Röhre, welche von einer Person auf einem Steg durchschritten werden soll. Dabei ist es in der Röhre dunkel, sichtbar sind nur sich drehende Lichtpunkte und Muster. </w:t>
-      </w:r>
-    </w:p>
-    <w:p>
-      <w:pPr>
-        <w:rPr>
-          <w:color w:val="FF0000"/>
-          <w:lang w:val="de-CH"/>
-        </w:rPr>
-      </w:pPr>
-      <w:r>
-        <w:rPr>
-          <w:color w:val="FF0000"/>
-          <w:lang w:val="de-CH"/>
-        </w:rPr>
-        <w:t>Mit diesem Aufbau lässt sich der Gleichgewichtssinn der Testpersonen täuschen.</w:t>
-      </w:r>
-    </w:p>
-    <w:p>
-      <w:pPr>
-        <w:pStyle w:val="berschrift2"/>
-        <w:rPr>
-          <w:lang w:val="de-CH"/>
-        </w:rPr>
-      </w:pPr>
-      <w:bookmarkStart w:id="3" w:name="_Toc501706688"/>
-      <w:r>
-        <w:rPr>
-          <w:lang w:val="de-CH"/>
-        </w:rPr>
-        <w:t>Anforderungen</w:t>
-      </w:r>
-      <w:bookmarkEnd w:id="3"/>
     </w:p>
     <w:p>
       <w:pPr>
@@ -4012,7 +4010,7 @@
           <w:lang w:val="de-CH"/>
         </w:rPr>
       </w:pPr>
-      <w:bookmarkStart w:id="4" w:name="_Toc501706689"/>
+      <w:bookmarkStart w:id="3" w:name="_Toc501706689"/>
       <w:proofErr w:type="spellStart"/>
       <w:r>
         <w:rPr>
@@ -4020,7 +4018,7 @@
         </w:rPr>
         <w:t>Scope</w:t>
       </w:r>
-      <w:bookmarkEnd w:id="4"/>
+      <w:bookmarkEnd w:id="3"/>
       <w:proofErr w:type="spellEnd"/>
     </w:p>
     <w:p>
@@ -4437,24 +4435,39 @@
       <w:pPr>
         <w:pStyle w:val="berschrift2"/>
       </w:pPr>
-      <w:bookmarkStart w:id="5" w:name="_Toc501706690"/>
+      <w:bookmarkStart w:id="4" w:name="_Toc501706690"/>
       <w:r>
         <w:lastRenderedPageBreak/>
         <w:t>Use Cases</w:t>
       </w:r>
+      <w:bookmarkEnd w:id="4"/>
+    </w:p>
+    <w:p>
+      <w:pPr>
+        <w:pStyle w:val="berschrift3"/>
+      </w:pPr>
+      <w:bookmarkStart w:id="5" w:name="_Toc501706691"/>
+      <w:r>
+        <w:t xml:space="preserve">Use Case </w:t>
+      </w:r>
+      <w:proofErr w:type="spellStart"/>
+      <w:r>
+        <w:t>Diagramm</w:t>
+      </w:r>
       <w:bookmarkEnd w:id="5"/>
+      <w:proofErr w:type="spellEnd"/>
     </w:p>
     <w:p>
       <w:pPr>
         <w:pStyle w:val="berschrift3"/>
       </w:pPr>
-      <w:bookmarkStart w:id="6" w:name="_Toc501706691"/>
-      <w:r>
-        <w:t xml:space="preserve">Use Case </w:t>
+      <w:bookmarkStart w:id="6" w:name="_Toc501706692"/>
+      <w:r>
+        <w:t xml:space="preserve">Use Case: </w:t>
       </w:r>
       <w:proofErr w:type="spellStart"/>
       <w:r>
-        <w:t>Diagramm</w:t>
+        <w:t>Konfigurieren</w:t>
       </w:r>
       <w:bookmarkEnd w:id="6"/>
       <w:proofErr w:type="spellEnd"/>
@@ -4463,30 +4476,15 @@
       <w:pPr>
         <w:pStyle w:val="berschrift3"/>
       </w:pPr>
-      <w:bookmarkStart w:id="7" w:name="_Toc501706692"/>
-      <w:r>
-        <w:t xml:space="preserve">Use Case: </w:t>
+      <w:bookmarkStart w:id="7" w:name="_Toc501706693"/>
+      <w:r>
+        <w:t xml:space="preserve">Use Case: Tunnel </w:t>
       </w:r>
       <w:proofErr w:type="spellStart"/>
       <w:r>
-        <w:t>Konfigurieren</w:t>
+        <w:t>durchlaufen</w:t>
       </w:r>
       <w:bookmarkEnd w:id="7"/>
-      <w:proofErr w:type="spellEnd"/>
-    </w:p>
-    <w:p>
-      <w:pPr>
-        <w:pStyle w:val="berschrift3"/>
-      </w:pPr>
-      <w:bookmarkStart w:id="8" w:name="_Toc501706693"/>
-      <w:r>
-        <w:t xml:space="preserve">Use Case: Tunnel </w:t>
-      </w:r>
-      <w:proofErr w:type="spellStart"/>
-      <w:r>
-        <w:t>durchlaufen</w:t>
-      </w:r>
-      <w:bookmarkEnd w:id="8"/>
       <w:proofErr w:type="spellEnd"/>
     </w:p>
     <w:p>
@@ -4570,7 +4568,7 @@
           <w:lang w:val="de-CH"/>
         </w:rPr>
       </w:pPr>
-      <w:bookmarkStart w:id="9" w:name="_Toc501706694"/>
+      <w:bookmarkStart w:id="8" w:name="_Toc501706694"/>
       <w:r>
         <w:rPr>
           <w:lang w:val="de-CH"/>
@@ -4578,47 +4576,91 @@
         <w:lastRenderedPageBreak/>
         <w:t>Allgemeine Entwurfsentscheide</w:t>
       </w:r>
+      <w:bookmarkEnd w:id="8"/>
+    </w:p>
+    <w:p>
+      <w:pPr>
+        <w:pStyle w:val="berschrift2"/>
+        <w:rPr>
+          <w:lang w:val="de-CH"/>
+        </w:rPr>
+      </w:pPr>
+      <w:bookmarkStart w:id="9" w:name="_Toc501706695"/>
+      <w:r>
+        <w:rPr>
+          <w:lang w:val="de-CH"/>
+        </w:rPr>
+        <w:t>Effektgenerierung der Drehung</w:t>
+      </w:r>
       <w:bookmarkEnd w:id="9"/>
     </w:p>
     <w:p>
       <w:pPr>
-        <w:pStyle w:val="berschrift2"/>
-        <w:rPr>
-          <w:lang w:val="de-CH"/>
-        </w:rPr>
-      </w:pPr>
-      <w:bookmarkStart w:id="10" w:name="_Toc501706695"/>
-      <w:r>
-        <w:rPr>
-          <w:lang w:val="de-CH"/>
-        </w:rPr>
-        <w:t>Effektgenerierung der Drehung</w:t>
+        <w:rPr>
+          <w:lang w:val="de-CH"/>
+        </w:rPr>
+      </w:pPr>
+      <w:r>
+        <w:rPr>
+          <w:lang w:val="de-CH"/>
+        </w:rPr>
+        <w:t xml:space="preserve">Als Entscheidungsbasis für das weitere Vorgehen zur Effekterzeugung wurden drei Prototypen mit unterschiedlichen Ansätzen erstellt und anschliessend in </w:t>
+      </w:r>
+      <w:r>
+        <w:rPr>
+          <w:lang w:val="de-CH"/>
+        </w:rPr>
+        <w:t>einer Sitzung</w:t>
+      </w:r>
+      <w:r>
+        <w:rPr>
+          <w:lang w:val="de-CH"/>
+        </w:rPr>
+        <w:t xml:space="preserve"> vorgestellt. </w:t>
+      </w:r>
+    </w:p>
+    <w:p>
+      <w:pPr>
+        <w:pStyle w:val="berschrift3"/>
+        <w:rPr>
+          <w:lang w:val="de-CH"/>
+        </w:rPr>
+      </w:pPr>
+      <w:bookmarkStart w:id="10" w:name="_Toc501706696"/>
+      <w:r>
+        <w:rPr>
+          <w:lang w:val="de-CH"/>
+        </w:rPr>
+        <w:t xml:space="preserve">Prototyp </w:t>
+      </w:r>
+      <w:proofErr w:type="spellStart"/>
+      <w:r>
+        <w:rPr>
+          <w:lang w:val="de-CH"/>
+        </w:rPr>
+        <w:t>Pointlight</w:t>
       </w:r>
       <w:bookmarkEnd w:id="10"/>
-    </w:p>
-    <w:p>
-      <w:pPr>
-        <w:rPr>
-          <w:lang w:val="de-CH"/>
-        </w:rPr>
-      </w:pPr>
-      <w:r>
-        <w:rPr>
-          <w:lang w:val="de-CH"/>
-        </w:rPr>
-        <w:t xml:space="preserve">Als Entscheidungsbasis für das weitere Vorgehen zur Effekterzeugung wurden drei Prototypen mit unterschiedlichen Ansätzen erstellt und anschliessend in </w:t>
-      </w:r>
-      <w:r>
-        <w:rPr>
-          <w:lang w:val="de-CH"/>
-        </w:rPr>
-        <w:t>einer Sitzung</w:t>
-      </w:r>
-      <w:r>
-        <w:rPr>
-          <w:lang w:val="de-CH"/>
-        </w:rPr>
-        <w:t xml:space="preserve"> vorgestellt. </w:t>
+      <w:proofErr w:type="spellEnd"/>
+    </w:p>
+    <w:p>
+      <w:pPr>
+        <w:rPr>
+          <w:lang w:val="de-CH"/>
+        </w:rPr>
+      </w:pPr>
+      <w:r>
+        <w:rPr>
+          <w:highlight w:val="yellow"/>
+          <w:lang w:val="de-CH"/>
+        </w:rPr>
+        <w:t>PG</w:t>
+      </w:r>
+      <w:r>
+        <w:rPr>
+          <w:lang w:val="de-CH"/>
+        </w:rPr>
+        <w:t xml:space="preserve"> -&gt; Insbesondere Drehung um Mittelpunkt genauer beschreiben</w:t>
       </w:r>
     </w:p>
     <w:p>
@@ -4628,22 +4670,14 @@
           <w:lang w:val="de-CH"/>
         </w:rPr>
       </w:pPr>
-      <w:bookmarkStart w:id="11" w:name="_Toc501706696"/>
-      <w:r>
-        <w:rPr>
-          <w:lang w:val="de-CH"/>
-        </w:rPr>
-        <w:t xml:space="preserve">Prototyp </w:t>
-      </w:r>
-      <w:proofErr w:type="spellStart"/>
-      <w:r>
-        <w:rPr>
-          <w:lang w:val="de-CH"/>
-        </w:rPr>
-        <w:t>Pointlight</w:t>
+      <w:bookmarkStart w:id="11" w:name="_Toc501706697"/>
+      <w:r>
+        <w:rPr>
+          <w:lang w:val="de-CH"/>
+        </w:rPr>
+        <w:t>Prototyp Spotlight</w:t>
       </w:r>
       <w:bookmarkEnd w:id="11"/>
-      <w:proofErr w:type="spellEnd"/>
     </w:p>
     <w:p>
       <w:pPr>
@@ -4658,12 +4692,6 @@
         </w:rPr>
         <w:t>PG</w:t>
       </w:r>
-      <w:r>
-        <w:rPr>
-          <w:lang w:val="de-CH"/>
-        </w:rPr>
-        <w:t xml:space="preserve"> -&gt; Insbesondere Drehung um Mittelpunkt genauer beschreiben</w:t>
-      </w:r>
     </w:p>
     <w:p>
       <w:pPr>
@@ -4672,44 +4700,14 @@
           <w:lang w:val="de-CH"/>
         </w:rPr>
       </w:pPr>
-      <w:bookmarkStart w:id="12" w:name="_Toc501706697"/>
-      <w:r>
-        <w:rPr>
-          <w:lang w:val="de-CH"/>
-        </w:rPr>
-        <w:t>Prototyp Spotlight</w:t>
+      <w:bookmarkStart w:id="12" w:name="_Toc501706698"/>
+      <w:r>
+        <w:rPr>
+          <w:lang w:val="de-CH"/>
+        </w:rPr>
+        <w:t>Prototyp Textur</w:t>
       </w:r>
       <w:bookmarkEnd w:id="12"/>
-    </w:p>
-    <w:p>
-      <w:pPr>
-        <w:rPr>
-          <w:lang w:val="de-CH"/>
-        </w:rPr>
-      </w:pPr>
-      <w:r>
-        <w:rPr>
-          <w:highlight w:val="yellow"/>
-          <w:lang w:val="de-CH"/>
-        </w:rPr>
-        <w:t>PG</w:t>
-      </w:r>
-    </w:p>
-    <w:p>
-      <w:pPr>
-        <w:pStyle w:val="berschrift3"/>
-        <w:rPr>
-          <w:lang w:val="de-CH"/>
-        </w:rPr>
-      </w:pPr>
-      <w:bookmarkStart w:id="13" w:name="_Toc501706698"/>
-      <w:r>
-        <w:rPr>
-          <w:lang w:val="de-CH"/>
-        </w:rPr>
-        <w:t>Prototyp Textur</w:t>
-      </w:r>
-      <w:bookmarkEnd w:id="13"/>
     </w:p>
     <w:p>
       <w:pPr>
@@ -4880,13 +4878,56 @@
           <w:lang w:val="de-CH"/>
         </w:rPr>
       </w:pPr>
-      <w:bookmarkStart w:id="14" w:name="_Toc501706699"/>
+      <w:bookmarkStart w:id="13" w:name="_Toc501706699"/>
       <w:r>
         <w:rPr>
           <w:lang w:val="de-CH"/>
         </w:rPr>
         <w:t>Varianten zur Parameter-Eingabe</w:t>
       </w:r>
+      <w:bookmarkEnd w:id="13"/>
+    </w:p>
+    <w:p>
+      <w:pPr>
+        <w:rPr>
+          <w:lang w:val="de-CH"/>
+        </w:rPr>
+      </w:pPr>
+      <w:r>
+        <w:rPr>
+          <w:lang w:val="de-CH"/>
+        </w:rPr>
+        <w:t xml:space="preserve">In den folgenden Abschnitten werden verschiedene Varianten zur Parameter-Eingabe angeschaut und im Anschluss verglichen. Die Parameter-Eingabe muss nicht durch den Endbenutzer erfolgen, sondern durch Vertreter des </w:t>
+      </w:r>
+      <w:proofErr w:type="spellStart"/>
+      <w:r>
+        <w:rPr>
+          <w:lang w:val="de-CH"/>
+        </w:rPr>
+        <w:t>iHome</w:t>
+      </w:r>
+      <w:proofErr w:type="spellEnd"/>
+      <w:r>
+        <w:rPr>
+          <w:lang w:val="de-CH"/>
+        </w:rPr>
+        <w:t>-Labs. Aus diesem Grund muss die Eingabe nicht zwingend über ein im Programm integriertes GUI erfolgen. Das Verändern der Parameter soll aber das Öffnen von Unity/einer IDE nicht voraussetzen.</w:t>
+      </w:r>
+    </w:p>
+    <w:p>
+      <w:pPr>
+        <w:pStyle w:val="berschrift3"/>
+        <w:rPr>
+          <w:lang w:val="de-CH"/>
+        </w:rPr>
+      </w:pPr>
+      <w:bookmarkStart w:id="14" w:name="_Toc501706700"/>
+      <w:r>
+        <w:rPr>
+          <w:lang w:val="de-CH"/>
+        </w:rPr>
+        <w:t>Variante 1: Eingabemaske beim Start der Tunnel-Simulation</w:t>
+      </w:r>
       <w:bookmarkEnd w:id="14"/>
     </w:p>
     <w:p>
@@ -4899,21 +4940,7 @@
         <w:rPr>
           <w:lang w:val="de-CH"/>
         </w:rPr>
-        <w:t xml:space="preserve">In den folgenden Abschnitten werden verschiedene Varianten zur Parameter-Eingabe angeschaut und im Anschluss verglichen. Die Parameter-Eingabe muss nicht durch den Endbenutzer erfolgen, sondern durch Vertreter des </w:t>
-      </w:r>
-      <w:proofErr w:type="spellStart"/>
-      <w:r>
-        <w:rPr>
-          <w:lang w:val="de-CH"/>
-        </w:rPr>
-        <w:t>iHome</w:t>
-      </w:r>
-      <w:proofErr w:type="spellEnd"/>
-      <w:r>
-        <w:rPr>
-          <w:lang w:val="de-CH"/>
-        </w:rPr>
-        <w:t>-Labs. Aus diesem Grund muss die Eingabe nicht zwingend über ein im Programm integriertes GUI erfolgen. Das Verändern der Parameter soll aber das Öffnen von Unity/einer IDE nicht voraussetzen.</w:t>
+        <w:t>Die Parameter können direkt vom Benutzer, der die VR-Brille trägt, vor Start der Simulation gesetzt werden. Unity bietet einfache Steuerelemente an, die dies ermöglichen.</w:t>
       </w:r>
     </w:p>
     <w:p>
@@ -4923,12 +4950,12 @@
           <w:lang w:val="de-CH"/>
         </w:rPr>
       </w:pPr>
-      <w:bookmarkStart w:id="15" w:name="_Toc501706700"/>
-      <w:r>
-        <w:rPr>
-          <w:lang w:val="de-CH"/>
-        </w:rPr>
-        <w:t>Variante 1: Eingabemaske beim Start der Tunnel-Simulation</w:t>
+      <w:bookmarkStart w:id="15" w:name="_Toc501706701"/>
+      <w:r>
+        <w:rPr>
+          <w:lang w:val="de-CH"/>
+        </w:rPr>
+        <w:t>Variante 2: Parameter in einem XML-File</w:t>
       </w:r>
       <w:bookmarkEnd w:id="15"/>
     </w:p>
@@ -4942,7 +4969,7 @@
         <w:rPr>
           <w:lang w:val="de-CH"/>
         </w:rPr>
-        <w:t>Die Parameter können direkt vom Benutzer, der die VR-Brille trägt, vor Start der Simulation gesetzt werden. Unity bietet einfache Steuerelemente an, die dies ermöglichen.</w:t>
+        <w:t>Die Parameter werden strukturiert in einem XML-File eingegeben. Anschliessend wird die VR-Simulation gestartet und die Werte werden aus der Datei übernommen.</w:t>
       </w:r>
     </w:p>
     <w:p>
@@ -4952,36 +4979,7 @@
           <w:lang w:val="de-CH"/>
         </w:rPr>
       </w:pPr>
-      <w:bookmarkStart w:id="16" w:name="_Toc501706701"/>
-      <w:r>
-        <w:rPr>
-          <w:lang w:val="de-CH"/>
-        </w:rPr>
-        <w:t>Variante 2: Parameter in einem XML-File</w:t>
-      </w:r>
-      <w:bookmarkEnd w:id="16"/>
-    </w:p>
-    <w:p>
-      <w:pPr>
-        <w:rPr>
-          <w:lang w:val="de-CH"/>
-        </w:rPr>
-      </w:pPr>
-      <w:r>
-        <w:rPr>
-          <w:lang w:val="de-CH"/>
-        </w:rPr>
-        <w:t>Die Parameter werden strukturiert in einem XML-File eingegeben. Anschliessend wird die VR-Simulation gestartet und die Werte werden aus der Datei übernommen.</w:t>
-      </w:r>
-    </w:p>
-    <w:p>
-      <w:pPr>
-        <w:pStyle w:val="berschrift3"/>
-        <w:rPr>
-          <w:lang w:val="de-CH"/>
-        </w:rPr>
-      </w:pPr>
-      <w:bookmarkStart w:id="17" w:name="_Toc501706702"/>
+      <w:bookmarkStart w:id="16" w:name="_Toc501706702"/>
       <w:r>
         <w:rPr>
           <w:lang w:val="de-CH"/>
@@ -4989,64 +4987,64 @@
         <w:lastRenderedPageBreak/>
         <w:t>Variante 3: Ein simpler Editor zum Tunnelbau</w:t>
       </w:r>
+      <w:bookmarkEnd w:id="16"/>
+    </w:p>
+    <w:p>
+      <w:pPr>
+        <w:rPr>
+          <w:lang w:val="de-CH"/>
+        </w:rPr>
+      </w:pPr>
+      <w:r>
+        <w:rPr>
+          <w:lang w:val="de-CH"/>
+        </w:rPr>
+        <w:t>Ein simples Tool zum Zeichnen des Tunnels. Die Benutzeroberfläche des Tools könnte den Tunnel aus der Vogelperspektive darstellen und das Setzen von neuen Tunnelabschnitten ermöglichen. Das Tool wird eine Datei erzeugen (</w:t>
+      </w:r>
+      <w:proofErr w:type="spellStart"/>
+      <w:r>
+        <w:rPr>
+          <w:lang w:val="de-CH"/>
+        </w:rPr>
+        <w:t>xml</w:t>
+      </w:r>
+      <w:proofErr w:type="spellEnd"/>
+      <w:r>
+        <w:rPr>
+          <w:lang w:val="de-CH"/>
+        </w:rPr>
+        <w:t xml:space="preserve">, </w:t>
+      </w:r>
+      <w:proofErr w:type="spellStart"/>
+      <w:r>
+        <w:rPr>
+          <w:lang w:val="de-CH"/>
+        </w:rPr>
+        <w:t>txt</w:t>
+      </w:r>
+      <w:proofErr w:type="spellEnd"/>
+      <w:r>
+        <w:rPr>
+          <w:lang w:val="de-CH"/>
+        </w:rPr>
+        <w:t xml:space="preserve"> oder anderes Format), die dann beim Programmstart eingelesen und zur Generierung des Tunnels verwendet wird. Im Vergleich zu den ersten beiden Varianten wird bei dieser Lösung kein zufälliger Tunnel generiert.</w:t>
+      </w:r>
+    </w:p>
+    <w:p>
+      <w:pPr>
+        <w:pStyle w:val="berschrift3"/>
+        <w:rPr>
+          <w:lang w:val="de-CH"/>
+        </w:rPr>
+      </w:pPr>
+      <w:bookmarkStart w:id="17" w:name="_Toc501706703"/>
+      <w:r>
+        <w:rPr>
+          <w:lang w:val="de-CH"/>
+        </w:rPr>
+        <w:t>Vergleich der drei Varianten</w:t>
+      </w:r>
       <w:bookmarkEnd w:id="17"/>
-    </w:p>
-    <w:p>
-      <w:pPr>
-        <w:rPr>
-          <w:lang w:val="de-CH"/>
-        </w:rPr>
-      </w:pPr>
-      <w:r>
-        <w:rPr>
-          <w:lang w:val="de-CH"/>
-        </w:rPr>
-        <w:t>Ein simples Tool zum Zeichnen des Tunnels. Die Benutzeroberfläche des Tools könnte den Tunnel aus der Vogelperspektive darstellen und das Setzen von neuen Tunnelabschnitten ermöglichen. Das Tool wird eine Datei erzeugen (</w:t>
-      </w:r>
-      <w:proofErr w:type="spellStart"/>
-      <w:r>
-        <w:rPr>
-          <w:lang w:val="de-CH"/>
-        </w:rPr>
-        <w:t>xml</w:t>
-      </w:r>
-      <w:proofErr w:type="spellEnd"/>
-      <w:r>
-        <w:rPr>
-          <w:lang w:val="de-CH"/>
-        </w:rPr>
-        <w:t xml:space="preserve">, </w:t>
-      </w:r>
-      <w:proofErr w:type="spellStart"/>
-      <w:r>
-        <w:rPr>
-          <w:lang w:val="de-CH"/>
-        </w:rPr>
-        <w:t>txt</w:t>
-      </w:r>
-      <w:proofErr w:type="spellEnd"/>
-      <w:r>
-        <w:rPr>
-          <w:lang w:val="de-CH"/>
-        </w:rPr>
-        <w:t xml:space="preserve"> oder anderes Format), die dann beim Programmstart eingelesen und zur Generierung des Tunnels verwendet wird. Im Vergleich zu den ersten beiden Varianten wird bei dieser Lösung kein zufälliger Tunnel generiert.</w:t>
-      </w:r>
-    </w:p>
-    <w:p>
-      <w:pPr>
-        <w:pStyle w:val="berschrift3"/>
-        <w:rPr>
-          <w:lang w:val="de-CH"/>
-        </w:rPr>
-      </w:pPr>
-      <w:bookmarkStart w:id="18" w:name="_Toc501706703"/>
-      <w:r>
-        <w:rPr>
-          <w:lang w:val="de-CH"/>
-        </w:rPr>
-        <w:t>Vergleich der drei Varianten</w:t>
-      </w:r>
-      <w:bookmarkEnd w:id="18"/>
     </w:p>
     <w:p>
       <w:pPr>
@@ -5964,27 +5962,14 @@
       <w:r>
         <w:t xml:space="preserve"> </w:t>
       </w:r>
-      <w:r>
-        <w:fldChar w:fldCharType="begin"/>
-      </w:r>
-      <w:r>
-        <w:instrText xml:space="preserve"> SEQ Tabelle \* ARABIC </w:instrText>
-      </w:r>
-      <w:r>
-        <w:fldChar w:fldCharType="separate"/>
-      </w:r>
-      <w:r>
-        <w:rPr>
-          <w:noProof/>
-        </w:rPr>
-        <w:t>1</w:t>
-      </w:r>
-      <w:r>
-        <w:rPr>
-          <w:noProof/>
-        </w:rPr>
-        <w:fldChar w:fldCharType="end"/>
-      </w:r>
+      <w:fldSimple w:instr=" SEQ Tabelle \* ARABIC ">
+        <w:r>
+          <w:rPr>
+            <w:noProof/>
+          </w:rPr>
+          <w:t>1</w:t>
+        </w:r>
+      </w:fldSimple>
       <w:r>
         <w:t xml:space="preserve"> </w:t>
       </w:r>
@@ -6035,7 +6020,7 @@
           <w:lang w:val="de-CH"/>
         </w:rPr>
       </w:pPr>
-      <w:bookmarkStart w:id="19" w:name="_Toc501706704"/>
+      <w:bookmarkStart w:id="18" w:name="_Toc501706704"/>
       <w:r>
         <w:rPr>
           <w:lang w:val="de-CH"/>
@@ -6043,6 +6028,55 @@
         <w:lastRenderedPageBreak/>
         <w:t>Konfigurierbarkeit Steg</w:t>
       </w:r>
+      <w:bookmarkEnd w:id="18"/>
+    </w:p>
+    <w:p>
+      <w:pPr>
+        <w:rPr>
+          <w:lang w:val="de-CH"/>
+        </w:rPr>
+      </w:pPr>
+      <w:r>
+        <w:rPr>
+          <w:lang w:val="de-CH"/>
+        </w:rPr>
+        <w:t>Gittersteg -&gt; Durchsichtig vor Versuch -&gt; Rückmeldung Zwischenpräsentation</w:t>
+      </w:r>
+    </w:p>
+    <w:p>
+      <w:pPr>
+        <w:rPr>
+          <w:lang w:val="de-CH"/>
+        </w:rPr>
+      </w:pPr>
+      <w:r>
+        <w:rPr>
+          <w:lang w:val="de-CH"/>
+        </w:rPr>
+        <w:t>Stegkonfiguration -&gt; Aufgrund Rückmeldungen des Versuches (siehe Wissenschaftlicher Bericht)</w:t>
+      </w:r>
+    </w:p>
+    <w:p>
+      <w:pPr>
+        <w:rPr>
+          <w:lang w:val="de-CH"/>
+        </w:rPr>
+      </w:pPr>
+    </w:p>
+    <w:p>
+      <w:pPr>
+        <w:pStyle w:val="berschrift2"/>
+        <w:rPr>
+          <w:lang w:val="de-CH"/>
+        </w:rPr>
+      </w:pPr>
+      <w:bookmarkStart w:id="19" w:name="_Toc501706705"/>
+      <w:r>
+        <w:rPr>
+          <w:lang w:val="de-CH"/>
+        </w:rPr>
+        <w:t>Wahl der Tunneltextur</w:t>
+      </w:r>
       <w:bookmarkEnd w:id="19"/>
     </w:p>
     <w:p>
@@ -6055,28 +6089,73 @@
         <w:rPr>
           <w:lang w:val="de-CH"/>
         </w:rPr>
-        <w:t>Gittersteg -&gt; Durchsichtig vor Versuch -&gt; Rückmeldung Zwischenpräsentation</w:t>
-      </w:r>
-    </w:p>
-    <w:p>
-      <w:pPr>
-        <w:rPr>
-          <w:lang w:val="de-CH"/>
-        </w:rPr>
-      </w:pPr>
-      <w:r>
-        <w:rPr>
-          <w:lang w:val="de-CH"/>
-        </w:rPr>
-        <w:t>Stegkonfiguration -&gt; Aufgrund Rückmeldungen des Versuches (siehe Wissenschaftlicher Bericht)</w:t>
-      </w:r>
-    </w:p>
-    <w:p>
-      <w:pPr>
-        <w:rPr>
-          <w:lang w:val="de-CH"/>
-        </w:rPr>
-      </w:pPr>
+        <w:t>Zuerst fix</w:t>
+      </w:r>
+    </w:p>
+    <w:p>
+      <w:pPr>
+        <w:rPr>
+          <w:lang w:val="de-CH"/>
+        </w:rPr>
+      </w:pPr>
+      <w:r>
+        <w:rPr>
+          <w:lang w:val="de-CH"/>
+        </w:rPr>
+        <w:t>Dann frei wählbar -&gt; Sitzung XY</w:t>
+      </w:r>
+    </w:p>
+    <w:p>
+      <w:pPr>
+        <w:rPr>
+          <w:lang w:val="de-CH"/>
+        </w:rPr>
+      </w:pPr>
+      <w:r>
+        <w:rPr>
+          <w:lang w:val="de-CH"/>
+        </w:rPr>
+        <w:t>Dann Spirale -&gt; Rückmeldungen Versuch</w:t>
+      </w:r>
+    </w:p>
+    <w:p>
+      <w:pPr>
+        <w:rPr>
+          <w:lang w:val="de-CH"/>
+        </w:rPr>
+      </w:pPr>
+      <w:r>
+        <w:rPr>
+          <w:lang w:val="de-CH"/>
+        </w:rPr>
+        <w:t xml:space="preserve"> </w:t>
+      </w:r>
+      <w:r>
+        <w:rPr>
+          <w:lang w:val="de-CH"/>
+        </w:rPr>
+        <w:br/>
+      </w:r>
+    </w:p>
+    <w:p>
+      <w:pPr>
+        <w:rPr>
+          <w:lang w:val="de-CH"/>
+        </w:rPr>
+      </w:pPr>
+    </w:p>
+    <w:p>
+      <w:pPr>
+        <w:rPr>
+          <w:lang w:val="de-CH"/>
+        </w:rPr>
+      </w:pPr>
+      <w:r>
+        <w:rPr>
+          <w:lang w:val="de-CH"/>
+        </w:rPr>
+        <w:br w:type="page"/>
+      </w:r>
     </w:p>
     <w:p>
       <w:pPr>
@@ -6085,101 +6164,7 @@
           <w:lang w:val="de-CH"/>
         </w:rPr>
       </w:pPr>
-      <w:bookmarkStart w:id="20" w:name="_Toc501706705"/>
-      <w:r>
-        <w:rPr>
-          <w:lang w:val="de-CH"/>
-        </w:rPr>
-        <w:t>Wahl der Tunneltextur</w:t>
-      </w:r>
-      <w:bookmarkEnd w:id="20"/>
-    </w:p>
-    <w:p>
-      <w:pPr>
-        <w:rPr>
-          <w:lang w:val="de-CH"/>
-        </w:rPr>
-      </w:pPr>
-      <w:r>
-        <w:rPr>
-          <w:lang w:val="de-CH"/>
-        </w:rPr>
-        <w:t>Zuerst fix</w:t>
-      </w:r>
-    </w:p>
-    <w:p>
-      <w:pPr>
-        <w:rPr>
-          <w:lang w:val="de-CH"/>
-        </w:rPr>
-      </w:pPr>
-      <w:r>
-        <w:rPr>
-          <w:lang w:val="de-CH"/>
-        </w:rPr>
-        <w:t>Dann frei wählbar -&gt; Sitzung XY</w:t>
-      </w:r>
-    </w:p>
-    <w:p>
-      <w:pPr>
-        <w:rPr>
-          <w:lang w:val="de-CH"/>
-        </w:rPr>
-      </w:pPr>
-      <w:r>
-        <w:rPr>
-          <w:lang w:val="de-CH"/>
-        </w:rPr>
-        <w:t>Dann Spirale -&gt; Rückmeldungen Versuch</w:t>
-      </w:r>
-    </w:p>
-    <w:p>
-      <w:pPr>
-        <w:rPr>
-          <w:lang w:val="de-CH"/>
-        </w:rPr>
-      </w:pPr>
-      <w:r>
-        <w:rPr>
-          <w:lang w:val="de-CH"/>
-        </w:rPr>
-        <w:t xml:space="preserve"> </w:t>
-      </w:r>
-      <w:r>
-        <w:rPr>
-          <w:lang w:val="de-CH"/>
-        </w:rPr>
-        <w:br/>
-      </w:r>
-    </w:p>
-    <w:p>
-      <w:pPr>
-        <w:rPr>
-          <w:lang w:val="de-CH"/>
-        </w:rPr>
-      </w:pPr>
-    </w:p>
-    <w:p>
-      <w:pPr>
-        <w:rPr>
-          <w:lang w:val="de-CH"/>
-        </w:rPr>
-      </w:pPr>
-      <w:r>
-        <w:rPr>
-          <w:lang w:val="de-CH"/>
-        </w:rPr>
-        <w:br w:type="page"/>
-      </w:r>
-    </w:p>
-    <w:p>
-      <w:pPr>
-        <w:pStyle w:val="berschrift2"/>
-        <w:rPr>
-          <w:lang w:val="de-CH"/>
-        </w:rPr>
-      </w:pPr>
-      <w:bookmarkStart w:id="21" w:name="_Toc501706706"/>
+      <w:bookmarkStart w:id="20" w:name="_Toc501706706"/>
       <w:r>
         <w:rPr>
           <w:lang w:val="de-CH"/>
@@ -6187,7 +6172,7 @@
         <w:lastRenderedPageBreak/>
         <w:t>Tunnelgenerierung</w:t>
       </w:r>
-      <w:bookmarkEnd w:id="21"/>
+      <w:bookmarkEnd w:id="20"/>
     </w:p>
     <w:p>
       <w:pPr>
@@ -6313,7 +6298,7 @@
           <w:lang w:val="de-CH"/>
         </w:rPr>
       </w:pPr>
-      <w:bookmarkStart w:id="22" w:name="_Toc501706707"/>
+      <w:bookmarkStart w:id="21" w:name="_Toc501706707"/>
       <w:r>
         <w:rPr>
           <w:lang w:val="de-CH"/>
@@ -6321,23 +6306,23 @@
         <w:lastRenderedPageBreak/>
         <w:t>Systemübersicht</w:t>
       </w:r>
+      <w:bookmarkEnd w:id="21"/>
+    </w:p>
+    <w:p>
+      <w:pPr>
+        <w:pStyle w:val="berschrift2"/>
+        <w:rPr>
+          <w:lang w:val="de-CH"/>
+        </w:rPr>
+      </w:pPr>
+      <w:bookmarkStart w:id="22" w:name="_Toc501706708"/>
+      <w:r>
+        <w:rPr>
+          <w:lang w:val="de-CH"/>
+        </w:rPr>
+        <w:t>Komponentendiagramm</w:t>
+      </w:r>
       <w:bookmarkEnd w:id="22"/>
-    </w:p>
-    <w:p>
-      <w:pPr>
-        <w:pStyle w:val="berschrift2"/>
-        <w:rPr>
-          <w:lang w:val="de-CH"/>
-        </w:rPr>
-      </w:pPr>
-      <w:bookmarkStart w:id="23" w:name="_Toc501706708"/>
-      <w:r>
-        <w:rPr>
-          <w:lang w:val="de-CH"/>
-        </w:rPr>
-        <w:t>Komponentendiagramm</w:t>
-      </w:r>
-      <w:bookmarkEnd w:id="23"/>
     </w:p>
     <w:p>
       <w:pPr>
@@ -6395,39 +6380,161 @@
           <w:lang w:val="de-CH"/>
         </w:rPr>
       </w:pPr>
-      <w:bookmarkStart w:id="24" w:name="_Toc501706709"/>
+      <w:bookmarkStart w:id="23" w:name="_Toc501706709"/>
       <w:r>
         <w:rPr>
           <w:lang w:val="de-CH"/>
         </w:rPr>
         <w:t>Hardware-Anforderungen</w:t>
       </w:r>
-      <w:bookmarkEnd w:id="24"/>
-    </w:p>
-    <w:p>
-      <w:pPr>
-        <w:rPr>
-          <w:lang w:val="de-CH"/>
-        </w:rPr>
-      </w:pPr>
-      <w:r>
-        <w:rPr>
-          <w:lang w:val="de-CH"/>
-        </w:rPr>
-        <w:t xml:space="preserve">Grafikkarte </w:t>
-      </w:r>
+      <w:bookmarkEnd w:id="23"/>
+    </w:p>
+    <w:p>
+      <w:pPr>
+        <w:rPr>
+          <w:lang w:val="de-CH"/>
+        </w:rPr>
+      </w:pPr>
+    </w:p>
+    <w:p>
+      <w:pPr>
+        <w:rPr>
+          <w:lang w:val="de-CH"/>
+        </w:rPr>
+      </w:pPr>
+      <w:r>
+        <w:rPr>
+          <w:lang w:val="de-CH"/>
+        </w:rPr>
+        <w:t>VR-Computer mit folgenden Eigenschaften:</w:t>
+      </w:r>
+    </w:p>
+    <w:p>
+      <w:pPr>
+        <w:pStyle w:val="Listenabsatz"/>
+        <w:numPr>
+          <w:ilvl w:val="0"/>
+          <w:numId w:val="5"/>
+        </w:numPr>
+        <w:rPr>
+          <w:lang w:val="de-CH"/>
+        </w:rPr>
+      </w:pPr>
       <w:proofErr w:type="spellStart"/>
       <w:r>
         <w:rPr>
           <w:lang w:val="de-CH"/>
         </w:rPr>
-        <w:t>etc</w:t>
+        <w:t>nVidia</w:t>
       </w:r>
       <w:proofErr w:type="spellEnd"/>
       <w:r>
         <w:rPr>
           <w:lang w:val="de-CH"/>
         </w:rPr>
+        <w:t xml:space="preserve"> </w:t>
+      </w:r>
+      <w:proofErr w:type="spellStart"/>
+      <w:r>
+        <w:rPr>
+          <w:lang w:val="de-CH"/>
+        </w:rPr>
+        <w:t>GeForce</w:t>
+      </w:r>
+      <w:proofErr w:type="spellEnd"/>
+      <w:r>
+        <w:rPr>
+          <w:lang w:val="de-CH"/>
+        </w:rPr>
+        <w:t xml:space="preserve"> 970+ / AMD Radeon RX 480 oder besser</w:t>
+      </w:r>
+    </w:p>
+    <w:p>
+      <w:pPr>
+        <w:pStyle w:val="Listenabsatz"/>
+        <w:numPr>
+          <w:ilvl w:val="0"/>
+          <w:numId w:val="5"/>
+        </w:numPr>
+      </w:pPr>
+      <w:r>
+        <w:t xml:space="preserve">Intel Core i5 / AMD FX 8350 </w:t>
+      </w:r>
+      <w:proofErr w:type="spellStart"/>
+      <w:r>
+        <w:t>oder</w:t>
+      </w:r>
+      <w:proofErr w:type="spellEnd"/>
+      <w:r>
+        <w:t xml:space="preserve"> </w:t>
+      </w:r>
+      <w:proofErr w:type="spellStart"/>
+      <w:r>
+        <w:t>besser</w:t>
+      </w:r>
+      <w:proofErr w:type="spellEnd"/>
+    </w:p>
+    <w:p>
+      <w:pPr>
+        <w:pStyle w:val="Listenabsatz"/>
+        <w:numPr>
+          <w:ilvl w:val="0"/>
+          <w:numId w:val="5"/>
+        </w:numPr>
+      </w:pPr>
+      <w:r>
+        <w:t>Steam-Account</w:t>
+      </w:r>
+    </w:p>
+    <w:p>
+      <w:pPr>
+        <w:pStyle w:val="Listenabsatz"/>
+        <w:numPr>
+          <w:ilvl w:val="0"/>
+          <w:numId w:val="5"/>
+        </w:numPr>
+      </w:pPr>
+      <w:proofErr w:type="spellStart"/>
+      <w:r>
+        <w:t>Vive</w:t>
+      </w:r>
+      <w:proofErr w:type="spellEnd"/>
+      <w:r>
+        <w:t>-Account</w:t>
+      </w:r>
+    </w:p>
+    <w:p>
+      <w:pPr>
+        <w:pStyle w:val="Listenabsatz"/>
+        <w:numPr>
+          <w:ilvl w:val="0"/>
+          <w:numId w:val="5"/>
+        </w:numPr>
+      </w:pPr>
+      <w:r>
+        <w:t>Stabile Internet-</w:t>
+      </w:r>
+      <w:proofErr w:type="spellStart"/>
+      <w:r>
+        <w:t>Verbindung</w:t>
+      </w:r>
+      <w:proofErr w:type="spellEnd"/>
+    </w:p>
+    <w:p>
+      <w:pPr>
+        <w:rPr>
+          <w:rFonts w:asciiTheme="majorHAnsi" w:eastAsiaTheme="majorEastAsia" w:hAnsiTheme="majorHAnsi" w:cstheme="majorBidi"/>
+          <w:color w:val="2E74B5" w:themeColor="accent1" w:themeShade="BF"/>
+          <w:sz w:val="32"/>
+          <w:szCs w:val="32"/>
+          <w:lang w:val="de-CH"/>
+        </w:rPr>
+      </w:pPr>
+      <w:bookmarkStart w:id="24" w:name="_Toc501706710"/>
+      <w:r>
+        <w:rPr>
+          <w:lang w:val="de-CH"/>
+        </w:rPr>
         <w:br w:type="page"/>
       </w:r>
     </w:p>
@@ -6438,7 +6545,6 @@
           <w:lang w:val="de-CH"/>
         </w:rPr>
       </w:pPr>
-      <w:bookmarkStart w:id="25" w:name="_Toc501706710"/>
       <w:r>
         <w:rPr>
           <w:lang w:val="de-CH"/>
@@ -6446,7 +6552,7 @@
         <w:lastRenderedPageBreak/>
         <w:t>Schnittstellen</w:t>
       </w:r>
-      <w:bookmarkEnd w:id="25"/>
+      <w:bookmarkEnd w:id="24"/>
     </w:p>
     <w:p>
       <w:pPr>
@@ -6502,7 +6608,7 @@
           <w:lang w:val="de-CH"/>
         </w:rPr>
       </w:pPr>
-      <w:bookmarkStart w:id="26" w:name="_Toc501706711"/>
+      <w:bookmarkStart w:id="25" w:name="_Toc501706711"/>
       <w:r>
         <w:rPr>
           <w:lang w:val="de-CH"/>
@@ -6510,23 +6616,23 @@
         <w:lastRenderedPageBreak/>
         <w:t>Konfigurations-Datei</w:t>
       </w:r>
+      <w:bookmarkEnd w:id="25"/>
+    </w:p>
+    <w:p>
+      <w:pPr>
+        <w:pStyle w:val="berschrift2"/>
+        <w:rPr>
+          <w:lang w:val="de-CH"/>
+        </w:rPr>
+      </w:pPr>
+      <w:bookmarkStart w:id="26" w:name="_Toc501706712"/>
+      <w:r>
+        <w:rPr>
+          <w:lang w:val="de-CH"/>
+        </w:rPr>
+        <w:t>Struktur</w:t>
+      </w:r>
       <w:bookmarkEnd w:id="26"/>
-    </w:p>
-    <w:p>
-      <w:pPr>
-        <w:pStyle w:val="berschrift2"/>
-        <w:rPr>
-          <w:lang w:val="de-CH"/>
-        </w:rPr>
-      </w:pPr>
-      <w:bookmarkStart w:id="27" w:name="_Toc501706712"/>
-      <w:r>
-        <w:rPr>
-          <w:lang w:val="de-CH"/>
-        </w:rPr>
-        <w:t>Struktur</w:t>
-      </w:r>
-      <w:bookmarkEnd w:id="27"/>
     </w:p>
     <w:p>
       <w:pPr>
@@ -10413,8 +10519,8 @@
           <w:lang w:val="de-CH"/>
         </w:rPr>
       </w:pPr>
-      <w:bookmarkStart w:id="28" w:name="_Toc499716113"/>
-      <w:bookmarkStart w:id="29" w:name="_Toc501706713"/>
+      <w:bookmarkStart w:id="27" w:name="_Toc499716113"/>
+      <w:bookmarkStart w:id="28" w:name="_Toc501706713"/>
       <w:r>
         <w:rPr>
           <w:lang w:val="de-CH"/>
@@ -10428,8 +10534,8 @@
         </w:rPr>
         <w:t>tex-Tunnel</w:t>
       </w:r>
+      <w:bookmarkEnd w:id="27"/>
       <w:bookmarkEnd w:id="28"/>
-      <w:bookmarkEnd w:id="29"/>
       <w:r>
         <w:rPr>
           <w:lang w:val="de-CH"/>
@@ -10644,8 +10750,8 @@
           <w:lang w:val="de-CH"/>
         </w:rPr>
       </w:pPr>
-      <w:bookmarkStart w:id="30" w:name="_Toc499716114"/>
-      <w:bookmarkStart w:id="31" w:name="_Toc501706714"/>
+      <w:bookmarkStart w:id="29" w:name="_Toc499716114"/>
+      <w:bookmarkStart w:id="30" w:name="_Toc501706714"/>
       <w:r>
         <w:rPr>
           <w:highlight w:val="white"/>
@@ -10653,8 +10759,8 @@
         </w:rPr>
         <w:t>Abschnitte</w:t>
       </w:r>
+      <w:bookmarkEnd w:id="29"/>
       <w:bookmarkEnd w:id="30"/>
-      <w:bookmarkEnd w:id="31"/>
       <w:r>
         <w:rPr>
           <w:highlight w:val="white"/>
@@ -11132,8 +11238,8 @@
           <w:lang w:val="de-CH"/>
         </w:rPr>
       </w:pPr>
-      <w:bookmarkStart w:id="32" w:name="_Toc499716115"/>
-      <w:bookmarkStart w:id="33" w:name="_Toc501706715"/>
+      <w:bookmarkStart w:id="31" w:name="_Toc499716115"/>
+      <w:bookmarkStart w:id="32" w:name="_Toc501706715"/>
       <w:r>
         <w:rPr>
           <w:highlight w:val="white"/>
@@ -11142,8 +11248,8 @@
         <w:lastRenderedPageBreak/>
         <w:t>Abschnitt</w:t>
       </w:r>
+      <w:bookmarkEnd w:id="31"/>
       <w:bookmarkEnd w:id="32"/>
-      <w:bookmarkEnd w:id="33"/>
     </w:p>
     <w:p>
       <w:pPr>
@@ -11841,16 +11947,16 @@
           <w:lang w:val="de-CH"/>
         </w:rPr>
       </w:pPr>
-      <w:bookmarkStart w:id="34" w:name="_Toc499716116"/>
-      <w:bookmarkStart w:id="35" w:name="_Toc501706716"/>
+      <w:bookmarkStart w:id="33" w:name="_Toc499716116"/>
+      <w:bookmarkStart w:id="34" w:name="_Toc501706716"/>
       <w:r>
         <w:rPr>
           <w:lang w:val="de-CH"/>
         </w:rPr>
         <w:t>Wandmuster</w:t>
       </w:r>
+      <w:bookmarkEnd w:id="33"/>
       <w:bookmarkEnd w:id="34"/>
-      <w:bookmarkEnd w:id="35"/>
     </w:p>
     <w:p>
       <w:pPr>
@@ -12226,8 +12332,8 @@
           <w:lang w:val="de-CH"/>
         </w:rPr>
       </w:pPr>
-      <w:bookmarkStart w:id="36" w:name="_Toc499716117"/>
-      <w:bookmarkStart w:id="37" w:name="_Toc501706717"/>
+      <w:bookmarkStart w:id="35" w:name="_Toc499716117"/>
+      <w:bookmarkStart w:id="36" w:name="_Toc501706717"/>
       <w:r>
         <w:rPr>
           <w:highlight w:val="white"/>
@@ -12236,8 +12342,8 @@
         <w:lastRenderedPageBreak/>
         <w:t>Textur</w:t>
       </w:r>
+      <w:bookmarkEnd w:id="35"/>
       <w:bookmarkEnd w:id="36"/>
-      <w:bookmarkEnd w:id="37"/>
     </w:p>
     <w:p>
       <w:pPr>
@@ -12908,8 +13014,8 @@
           <w:lang w:val="de-CH"/>
         </w:rPr>
       </w:pPr>
-      <w:bookmarkStart w:id="38" w:name="_Toc499716118"/>
-      <w:bookmarkStart w:id="39" w:name="_Toc501706718"/>
+      <w:bookmarkStart w:id="37" w:name="_Toc499716118"/>
+      <w:bookmarkStart w:id="38" w:name="_Toc501706718"/>
       <w:r>
         <w:rPr>
           <w:highlight w:val="white"/>
@@ -12918,8 +13024,8 @@
         <w:lastRenderedPageBreak/>
         <w:t>Lichter</w:t>
       </w:r>
+      <w:bookmarkEnd w:id="37"/>
       <w:bookmarkEnd w:id="38"/>
-      <w:bookmarkEnd w:id="39"/>
     </w:p>
     <w:p>
       <w:pPr>
@@ -14068,8 +14174,8 @@
           <w:lang w:val="de-CH"/>
         </w:rPr>
       </w:pPr>
-      <w:bookmarkStart w:id="40" w:name="_Toc499716119"/>
-      <w:bookmarkStart w:id="41" w:name="_Toc501706719"/>
+      <w:bookmarkStart w:id="39" w:name="_Toc499716119"/>
+      <w:bookmarkStart w:id="40" w:name="_Toc501706719"/>
       <w:r>
         <w:rPr>
           <w:lang w:val="de-CH"/>
@@ -14077,8 +14183,8 @@
         <w:lastRenderedPageBreak/>
         <w:t>Farbe</w:t>
       </w:r>
+      <w:bookmarkEnd w:id="39"/>
       <w:bookmarkEnd w:id="40"/>
-      <w:bookmarkEnd w:id="41"/>
     </w:p>
     <w:p>
       <w:pPr>
@@ -15371,7 +15477,7 @@
           <w:lang w:val="de-CH"/>
         </w:rPr>
       </w:pPr>
-      <w:bookmarkStart w:id="42" w:name="_Toc501706720"/>
+      <w:bookmarkStart w:id="41" w:name="_Toc501706720"/>
       <w:r>
         <w:rPr>
           <w:lang w:val="de-CH"/>
@@ -15379,7 +15485,7 @@
         <w:lastRenderedPageBreak/>
         <w:t>Stegtransparenz</w:t>
       </w:r>
-      <w:bookmarkEnd w:id="42"/>
+      <w:bookmarkEnd w:id="41"/>
     </w:p>
     <w:p>
       <w:pPr>
@@ -15458,7 +15564,7 @@
           <w:lang w:val="de-CH"/>
         </w:rPr>
       </w:pPr>
-      <w:bookmarkStart w:id="43" w:name="_Toc501706721"/>
+      <w:bookmarkStart w:id="42" w:name="_Toc501706721"/>
       <w:r>
         <w:rPr>
           <w:lang w:val="de-CH"/>
@@ -15466,7 +15572,7 @@
         <w:lastRenderedPageBreak/>
         <w:t>Rotation der Lichter</w:t>
       </w:r>
-      <w:bookmarkEnd w:id="43"/>
+      <w:bookmarkEnd w:id="42"/>
     </w:p>
     <w:p>
       <w:pPr>
@@ -15507,7 +15613,7 @@
           <w:lang w:val="de-CH"/>
         </w:rPr>
       </w:pPr>
-      <w:bookmarkStart w:id="44" w:name="_Toc501706722"/>
+      <w:bookmarkStart w:id="43" w:name="_Toc501706722"/>
       <w:r>
         <w:rPr>
           <w:lang w:val="de-CH"/>
@@ -15515,29 +15621,29 @@
         <w:lastRenderedPageBreak/>
         <w:t>Drehende Textur</w:t>
       </w:r>
+      <w:bookmarkEnd w:id="43"/>
+      <w:r>
+        <w:rPr>
+          <w:lang w:val="de-CH"/>
+        </w:rPr>
+        <w:t xml:space="preserve"> </w:t>
+      </w:r>
+    </w:p>
+    <w:p>
+      <w:pPr>
+        <w:pStyle w:val="berschrift2"/>
+        <w:rPr>
+          <w:lang w:val="de-CH"/>
+        </w:rPr>
+      </w:pPr>
+      <w:bookmarkStart w:id="44" w:name="_Toc501706723"/>
+      <w:r>
+        <w:rPr>
+          <w:lang w:val="de-CH"/>
+        </w:rPr>
+        <w:t>Umgang mit Renderer</w:t>
+      </w:r>
       <w:bookmarkEnd w:id="44"/>
-      <w:r>
-        <w:rPr>
-          <w:lang w:val="de-CH"/>
-        </w:rPr>
-        <w:t xml:space="preserve"> </w:t>
-      </w:r>
-    </w:p>
-    <w:p>
-      <w:pPr>
-        <w:pStyle w:val="berschrift2"/>
-        <w:rPr>
-          <w:lang w:val="de-CH"/>
-        </w:rPr>
-      </w:pPr>
-      <w:bookmarkStart w:id="45" w:name="_Toc501706723"/>
-      <w:r>
-        <w:rPr>
-          <w:lang w:val="de-CH"/>
-        </w:rPr>
-        <w:t>Umgang mit Renderer</w:t>
-      </w:r>
-      <w:bookmarkEnd w:id="45"/>
     </w:p>
     <w:p>
       <w:pPr>
@@ -15592,7 +15698,7 @@
           <w:lang w:val="de-CH"/>
         </w:rPr>
       </w:pPr>
-      <w:bookmarkStart w:id="46" w:name="_Toc501706724"/>
+      <w:bookmarkStart w:id="45" w:name="_Toc501706724"/>
       <w:r>
         <w:rPr>
           <w:lang w:val="de-CH"/>
@@ -15600,34 +15706,36 @@
         <w:lastRenderedPageBreak/>
         <w:t>UV Mapping</w:t>
       </w:r>
+      <w:bookmarkEnd w:id="45"/>
+    </w:p>
+    <w:p>
+      <w:pPr>
+        <w:rPr>
+          <w:lang w:val="de-CH"/>
+        </w:rPr>
+      </w:pPr>
+      <w:r>
+        <w:rPr>
+          <w:lang w:val="de-CH"/>
+        </w:rPr>
+        <w:br/>
+        <w:t>Als UV Mapping bezeichnet man den Prozess</w:t>
+      </w:r>
+      <w:r>
+        <w:rPr>
+          <w:lang w:val="de-CH"/>
+        </w:rPr>
+        <w:t xml:space="preserve"> wie man eine 2D-Textur auf ein 3D-Modell umrechnet. Dabei wird durch das UV-Mapping festgelegt welche Koordinaten der Textur an welche XYZ-Koordinaten des 3D-Modells gelegt werden sollten.</w:t>
+      </w:r>
+    </w:p>
+    <w:p>
+      <w:pPr>
+        <w:rPr>
+          <w:lang w:val="de-CH"/>
+        </w:rPr>
+      </w:pPr>
+      <w:bookmarkStart w:id="46" w:name="_GoBack"/>
       <w:bookmarkEnd w:id="46"/>
-    </w:p>
-    <w:p>
-      <w:pPr>
-        <w:rPr>
-          <w:lang w:val="de-CH"/>
-        </w:rPr>
-      </w:pPr>
-      <w:r>
-        <w:rPr>
-          <w:lang w:val="de-CH"/>
-        </w:rPr>
-        <w:t>Was ist eine UV-</w:t>
-      </w:r>
-      <w:proofErr w:type="spellStart"/>
-      <w:r>
-        <w:rPr>
-          <w:lang w:val="de-CH"/>
-        </w:rPr>
-        <w:t>Map</w:t>
-      </w:r>
-      <w:proofErr w:type="spellEnd"/>
-      <w:r>
-        <w:rPr>
-          <w:lang w:val="de-CH"/>
-        </w:rPr>
-        <w:t>?</w:t>
-      </w:r>
     </w:p>
     <w:p>
       <w:pPr>
@@ -19628,11 +19736,27 @@
 </file>
 
 <file path=customXml/item1.xml><?xml version="1.0" encoding="utf-8"?>
-<b:Sources xmlns:b="http://schemas.openxmlformats.org/officeDocument/2006/bibliography" xmlns="http://schemas.openxmlformats.org/officeDocument/2006/bibliography" SelectedStyle="\APASixthEditionOfficeOnline.xsl" StyleName="APA" Version="6"/>
+<b:Sources xmlns:b="http://schemas.openxmlformats.org/officeDocument/2006/bibliography" xmlns="http://schemas.openxmlformats.org/officeDocument/2006/bibliography" SelectedStyle="\APASixthEditionOfficeOnline.xsl" StyleName="APA" Version="6">
+  <b:Source>
+    <b:Tag>Wik17</b:Tag>
+    <b:SourceType>InternetSite</b:SourceType>
+    <b:Guid>{AE2BE3D8-CA96-4376-8FC8-0EFB40D75D15}</b:Guid>
+    <b:Author>
+      <b:Author>
+        <b:Corporate>Wikipedia</b:Corporate>
+      </b:Author>
+    </b:Author>
+    <b:InternetSiteTitle>Wikipedia</b:InternetSiteTitle>
+    <b:Year>2017</b:Year>
+    <b:Month>12</b:Month>
+    <b:URL>https://en.wikipedia.org/wiki/UV_mapping</b:URL>
+    <b:RefOrder>1</b:RefOrder>
+  </b:Source>
+</b:Sources>
 </file>
 
 <file path=customXml/itemProps1.xml><?xml version="1.0" encoding="utf-8"?>
-<ds:datastoreItem xmlns:ds="http://schemas.openxmlformats.org/officeDocument/2006/customXml" ds:itemID="{5C19C78C-B316-48F5-A236-DD0141CE4FF1}">
+<ds:datastoreItem xmlns:ds="http://schemas.openxmlformats.org/officeDocument/2006/customXml" ds:itemID="{B446579F-A9C1-4F13-9997-12AA3635100E}">
   <ds:schemaRefs>
     <ds:schemaRef ds:uri="http://schemas.openxmlformats.org/officeDocument/2006/bibliography"/>
   </ds:schemaRefs>

</xml_diff>

<commit_message>
Finished texture prototype description
</commit_message>
<xml_diff>
--- a/01_Dokumentation/00_Bericht/Systemspezifikation.docx
+++ b/01_Dokumentation/00_Bericht/Systemspezifikation.docx
@@ -3932,20 +3932,7 @@
         <w:rPr>
           <w:lang w:val="de-CH"/>
         </w:rPr>
-        <w:t>Der Tunnel soll per XML konfigurierbar sein</w:t>
-      </w:r>
-    </w:p>
-    <w:p>
-      <w:pPr>
-        <w:rPr>
-          <w:lang w:val="de-CH"/>
-        </w:rPr>
-      </w:pPr>
-      <w:r>
-        <w:rPr>
-          <w:lang w:val="de-CH"/>
-        </w:rPr>
-        <w:t>Kann:</w:t>
+        <w:t>Der Tunnel soll aufgrund einer XML-Konfiguration generiert werden</w:t>
       </w:r>
     </w:p>
     <w:p>
@@ -3963,63 +3950,28 @@
         <w:rPr>
           <w:lang w:val="de-CH"/>
         </w:rPr>
-        <w:t>Der Tunnel soll Kurven aufweisen</w:t>
-      </w:r>
-      <w:r>
-        <w:rPr>
-          <w:lang w:val="de-CH"/>
-        </w:rPr>
-        <w:t>$</w:t>
-      </w:r>
-    </w:p>
-    <w:p>
-      <w:pPr>
-        <w:rPr>
-          <w:color w:val="FF0000"/>
-          <w:lang w:val="de-CH"/>
-        </w:rPr>
-      </w:pPr>
-      <w:r>
-        <w:rPr>
-          <w:color w:val="FF0000"/>
-          <w:lang w:val="de-CH"/>
-        </w:rPr>
-        <w:t>//</w:t>
-      </w:r>
-      <w:proofErr w:type="spellStart"/>
-      <w:r>
-        <w:rPr>
-          <w:color w:val="FF0000"/>
-          <w:lang w:val="de-CH"/>
-        </w:rPr>
-        <w:t>Änderugen</w:t>
-      </w:r>
-      <w:proofErr w:type="spellEnd"/>
-      <w:r>
-        <w:rPr>
-          <w:color w:val="FF0000"/>
-          <w:lang w:val="de-CH"/>
-        </w:rPr>
-        <w:t xml:space="preserve"> durch Sitzungen</w:t>
-      </w:r>
-    </w:p>
-    <w:p>
-      <w:pPr>
-        <w:pStyle w:val="berschrift2"/>
-        <w:rPr>
-          <w:lang w:val="de-CH"/>
-        </w:rPr>
-      </w:pPr>
-      <w:bookmarkStart w:id="3" w:name="_Toc501706689"/>
-      <w:proofErr w:type="spellStart"/>
-      <w:r>
-        <w:rPr>
-          <w:lang w:val="de-CH"/>
-        </w:rPr>
-        <w:t>Scope</w:t>
-      </w:r>
-      <w:bookmarkEnd w:id="3"/>
-      <w:proofErr w:type="spellEnd"/>
+        <w:t xml:space="preserve">Versuchsbeschreibung zur Effekterreichung mit Auswertung über Fragebögen </w:t>
+      </w:r>
+      <w:r>
+        <w:rPr>
+          <w:lang w:val="de-CH"/>
+        </w:rPr>
+        <w:br/>
+        <w:t>(mindestens 10 Datensätze)</w:t>
+      </w:r>
+    </w:p>
+    <w:p>
+      <w:pPr>
+        <w:rPr>
+          <w:lang w:val="de-CH"/>
+        </w:rPr>
+      </w:pPr>
+      <w:r>
+        <w:rPr>
+          <w:lang w:val="de-CH"/>
+        </w:rPr>
+        <w:t>Kann:</w:t>
+      </w:r>
     </w:p>
     <w:p>
       <w:pPr>
@@ -4036,7 +3988,33 @@
         <w:rPr>
           <w:lang w:val="de-CH"/>
         </w:rPr>
-        <w:t>Kurven sollen nur im 90° Winkel konzipiert werden</w:t>
+        <w:t>Der Tunnel soll Kurven aufweisen</w:t>
+      </w:r>
+    </w:p>
+    <w:p>
+      <w:pPr>
+        <w:rPr>
+          <w:lang w:val="de-CH"/>
+        </w:rPr>
+      </w:pPr>
+      <w:r>
+        <w:rPr>
+          <w:lang w:val="de-CH"/>
+        </w:rPr>
+        <w:t>Aufgrund der Zwischenpräsentation der Prototypen wurde folgende Muss-Anforderung zusätzlich formuliert (siehe Anhang «20171108_Protokoll Zwischenpräsentation Vortex-Tunnel»)</w:t>
+      </w:r>
+    </w:p>
+    <w:p>
+      <w:pPr>
+        <w:rPr>
+          <w:lang w:val="de-CH"/>
+        </w:rPr>
+      </w:pPr>
+      <w:r>
+        <w:rPr>
+          <w:lang w:val="de-CH"/>
+        </w:rPr>
+        <w:t>Muss:</w:t>
       </w:r>
     </w:p>
     <w:p>
@@ -4054,7 +4032,229 @@
         <w:rPr>
           <w:lang w:val="de-CH"/>
         </w:rPr>
-        <w:t>Lichtmuster sollen zufällig sein</w:t>
+        <w:t>In der XML-Konfiguration sollen zusätzlich die Segmente des Tunnels definiert werden können</w:t>
+      </w:r>
+    </w:p>
+    <w:p>
+      <w:pPr>
+        <w:rPr>
+          <w:lang w:val="de-CH"/>
+        </w:rPr>
+      </w:pPr>
+      <w:bookmarkStart w:id="3" w:name="_Toc501706689"/>
+      <w:r>
+        <w:rPr>
+          <w:lang w:val="de-CH"/>
+        </w:rPr>
+        <w:t xml:space="preserve">Basierend auf den Erkenntnissen aus der Versuchsdurchführung wurde an </w:t>
+      </w:r>
+      <w:r>
+        <w:rPr>
+          <w:lang w:val="de-CH"/>
+        </w:rPr>
+        <w:t xml:space="preserve">der Präsentation der Versuchsresultate </w:t>
+      </w:r>
+      <w:r>
+        <w:rPr>
+          <w:lang w:val="de-CH"/>
+        </w:rPr>
+        <w:t>folgende Änderungen an der Zielsetzung durchgeführt:</w:t>
+      </w:r>
+    </w:p>
+    <w:p>
+      <w:pPr>
+        <w:rPr>
+          <w:lang w:val="de-CH"/>
+        </w:rPr>
+      </w:pPr>
+      <w:r>
+        <w:rPr>
+          <w:lang w:val="de-CH"/>
+        </w:rPr>
+        <w:t>Die Kann-Anforderung der Kurve fällt weg, stattdessen soll die Konfigurierbarkeit des Stegs mit folgenden zusätzlichen Parametern erweitert werden</w:t>
+      </w:r>
+      <w:r>
+        <w:rPr>
+          <w:lang w:val="de-CH"/>
+        </w:rPr>
+        <w:t xml:space="preserve"> (siehe Anhang «20171207_Protokoll Versuchsresultate Vortex-Tunnel»</w:t>
+      </w:r>
+      <w:r>
+        <w:rPr>
+          <w:lang w:val="de-CH"/>
+        </w:rPr>
+        <w:t>)</w:t>
+      </w:r>
+      <w:r>
+        <w:rPr>
+          <w:lang w:val="de-CH"/>
+        </w:rPr>
+        <w:t>:</w:t>
+      </w:r>
+    </w:p>
+    <w:p>
+      <w:pPr>
+        <w:pStyle w:val="Listenabsatz"/>
+        <w:numPr>
+          <w:ilvl w:val="1"/>
+          <w:numId w:val="20"/>
+        </w:numPr>
+        <w:rPr>
+          <w:lang w:val="de-CH"/>
+        </w:rPr>
+      </w:pPr>
+      <w:r>
+        <w:rPr>
+          <w:b/>
+          <w:i/>
+          <w:lang w:val="de-CH"/>
+        </w:rPr>
+        <w:t>Handgeländer ein/ausschaltbar</w:t>
+      </w:r>
+    </w:p>
+    <w:p>
+      <w:pPr>
+        <w:pStyle w:val="Listenabsatz"/>
+        <w:numPr>
+          <w:ilvl w:val="1"/>
+          <w:numId w:val="20"/>
+        </w:numPr>
+        <w:rPr>
+          <w:lang w:val="de-CH"/>
+        </w:rPr>
+      </w:pPr>
+      <w:r>
+        <w:rPr>
+          <w:b/>
+          <w:i/>
+          <w:lang w:val="de-CH"/>
+        </w:rPr>
+        <w:t>Breite des Stegs</w:t>
+      </w:r>
+    </w:p>
+    <w:p>
+      <w:pPr>
+        <w:pStyle w:val="Listenabsatz"/>
+        <w:numPr>
+          <w:ilvl w:val="1"/>
+          <w:numId w:val="20"/>
+        </w:numPr>
+        <w:rPr>
+          <w:lang w:val="de-CH"/>
+        </w:rPr>
+      </w:pPr>
+      <w:r>
+        <w:rPr>
+          <w:b/>
+          <w:i/>
+          <w:lang w:val="de-CH"/>
+        </w:rPr>
+        <w:t>Transparenz-Grad des Stegs</w:t>
+      </w:r>
+    </w:p>
+    <w:p>
+      <w:pPr>
+        <w:pStyle w:val="Listenabsatz"/>
+        <w:numPr>
+          <w:ilvl w:val="1"/>
+          <w:numId w:val="20"/>
+        </w:numPr>
+        <w:rPr>
+          <w:lang w:val="de-CH"/>
+        </w:rPr>
+      </w:pPr>
+      <w:r>
+        <w:rPr>
+          <w:b/>
+          <w:i/>
+          <w:lang w:val="de-CH"/>
+        </w:rPr>
+        <w:t>Textur</w:t>
+      </w:r>
+    </w:p>
+    <w:p>
+      <w:pPr>
+        <w:pStyle w:val="Listenabsatz"/>
+        <w:numPr>
+          <w:ilvl w:val="1"/>
+          <w:numId w:val="20"/>
+        </w:numPr>
+        <w:rPr>
+          <w:lang w:val="de-CH"/>
+        </w:rPr>
+      </w:pPr>
+      <w:r>
+        <w:rPr>
+          <w:b/>
+          <w:i/>
+          <w:lang w:val="de-CH"/>
+        </w:rPr>
+        <w:t>Höhe</w:t>
+      </w:r>
+    </w:p>
+    <w:p>
+      <w:pPr>
+        <w:rPr>
+          <w:rFonts w:asciiTheme="majorHAnsi" w:eastAsiaTheme="majorEastAsia" w:hAnsiTheme="majorHAnsi" w:cstheme="majorBidi"/>
+          <w:color w:val="2E74B5" w:themeColor="accent1" w:themeShade="BF"/>
+          <w:sz w:val="26"/>
+          <w:szCs w:val="26"/>
+          <w:lang w:val="de-CH"/>
+        </w:rPr>
+      </w:pPr>
+      <w:r>
+        <w:rPr>
+          <w:lang w:val="de-CH"/>
+        </w:rPr>
+        <w:br w:type="page"/>
+      </w:r>
+    </w:p>
+    <w:bookmarkEnd w:id="3"/>
+    <w:p>
+      <w:pPr>
+        <w:pStyle w:val="berschrift2"/>
+        <w:rPr>
+          <w:lang w:val="de-CH"/>
+        </w:rPr>
+      </w:pPr>
+      <w:r>
+        <w:rPr>
+          <w:lang w:val="de-CH"/>
+        </w:rPr>
+        <w:lastRenderedPageBreak/>
+        <w:t xml:space="preserve">Abgrenzung der </w:t>
+      </w:r>
+      <w:r>
+        <w:rPr>
+          <w:lang w:val="de-CH"/>
+        </w:rPr>
+        <w:t>Anforderungen</w:t>
+      </w:r>
+    </w:p>
+    <w:p>
+      <w:pPr>
+        <w:rPr>
+          <w:lang w:val="de-CH"/>
+        </w:rPr>
+      </w:pPr>
+      <w:r>
+        <w:rPr>
+          <w:lang w:val="de-CH"/>
+        </w:rPr>
+        <w:br/>
+        <w:t>Mittels eines Workshops</w:t>
+      </w:r>
+      <w:r>
+        <w:rPr>
+          <w:lang w:val="de-CH"/>
+        </w:rPr>
+        <w:t xml:space="preserve"> mit Herr Biallas (siehe Anhang «20171011_Protokoll Sitzung Vortex-Tunnel») </w:t>
+      </w:r>
+      <w:r>
+        <w:rPr>
+          <w:lang w:val="de-CH"/>
+        </w:rPr>
+        <w:t>wurden folgende Einschränkungen an der Aufgabenstellung beschlossen:</w:t>
       </w:r>
     </w:p>
     <w:p>
@@ -4072,7 +4272,7 @@
         <w:rPr>
           <w:lang w:val="de-CH"/>
         </w:rPr>
-        <w:t>Form der Lichtpunkte ist beliebig</w:t>
+        <w:t>Kurven sollen nur im 90° Grad Winkel konzipiert werden</w:t>
       </w:r>
     </w:p>
     <w:p>
@@ -4083,16 +4283,20 @@
           <w:numId w:val="19"/>
         </w:numPr>
         <w:rPr>
-          <w:color w:val="FF0000"/>
-          <w:lang w:val="de-CH"/>
-        </w:rPr>
-      </w:pPr>
-      <w:r>
-        <w:rPr>
-          <w:color w:val="FF0000"/>
-          <w:lang w:val="de-CH"/>
-        </w:rPr>
-        <w:t>Bodenbeschaffenheit sollen durch 3 Verschiedene Konfigurationen gewählt werden</w:t>
+          <w:lang w:val="de-CH"/>
+        </w:rPr>
+      </w:pPr>
+      <w:r>
+        <w:rPr>
+          <w:lang w:val="de-CH"/>
+        </w:rPr>
+        <w:t>L</w:t>
+      </w:r>
+      <w:r>
+        <w:rPr>
+          <w:lang w:val="de-CH"/>
+        </w:rPr>
+        <w:t>ichtmuster sind nicht Teil der Konfiguration und können zufällig sein</w:t>
       </w:r>
     </w:p>
     <w:p>
@@ -4103,15 +4307,20 @@
           <w:numId w:val="19"/>
         </w:numPr>
         <w:rPr>
-          <w:color w:val="FF0000"/>
-          <w:lang w:val="de-CH"/>
-        </w:rPr>
-      </w:pPr>
-      <w:r>
-        <w:rPr>
-          <w:lang w:val="de-CH"/>
-        </w:rPr>
-        <w:t>Tunnel ist immer ein Kreis / Zylinder</w:t>
+          <w:lang w:val="de-CH"/>
+        </w:rPr>
+      </w:pPr>
+      <w:r>
+        <w:rPr>
+          <w:lang w:val="de-CH"/>
+        </w:rPr>
+        <w:t xml:space="preserve">Form der Lichtpunkte </w:t>
+      </w:r>
+      <w:r>
+        <w:rPr>
+          <w:lang w:val="de-CH"/>
+        </w:rPr>
+        <w:t>ist nicht Teil der Konfiguration und kann beliebig sein</w:t>
       </w:r>
     </w:p>
     <w:p>
@@ -4122,645 +4331,14 @@
           <w:numId w:val="19"/>
         </w:numPr>
         <w:rPr>
-          <w:color w:val="FF0000"/>
-          <w:lang w:val="de-CH"/>
-        </w:rPr>
-      </w:pPr>
-      <w:r>
-        <w:rPr>
-          <w:lang w:val="de-CH"/>
-        </w:rPr>
-        <w:t>Minimale Toleranz zu Konfiguration ist mindestens 10cm</w:t>
-      </w:r>
-    </w:p>
-    <w:p>
-      <w:pPr>
-        <w:rPr>
-          <w:color w:val="FF0000"/>
-          <w:lang w:val="de-CH"/>
-        </w:rPr>
-      </w:pPr>
-      <w:r>
-        <w:rPr>
-          <w:color w:val="FF0000"/>
-          <w:lang w:val="de-CH"/>
-        </w:rPr>
-        <w:t>Was ist nicht Teil der Ziele (</w:t>
-      </w:r>
-      <w:proofErr w:type="spellStart"/>
-      <w:r>
-        <w:rPr>
-          <w:color w:val="FF0000"/>
-          <w:lang w:val="de-CH"/>
-        </w:rPr>
-        <w:t>noscope</w:t>
-      </w:r>
-      <w:proofErr w:type="spellEnd"/>
-      <w:r>
-        <w:rPr>
-          <w:color w:val="FF0000"/>
-          <w:lang w:val="de-CH"/>
-        </w:rPr>
-        <w:t>)?</w:t>
-      </w:r>
-    </w:p>
-    <w:p>
-      <w:pPr>
-        <w:rPr>
-          <w:lang w:val="de-CH"/>
-        </w:rPr>
-      </w:pPr>
-      <w:r>
-        <w:rPr>
-          <w:lang w:val="de-CH"/>
-        </w:rPr>
-        <w:t>Änderungen während des Projektes:</w:t>
-      </w:r>
-    </w:p>
-    <w:p>
-      <w:pPr>
-        <w:rPr>
-          <w:lang w:val="de-CH"/>
-        </w:rPr>
-      </w:pPr>
-      <w:r>
-        <w:rPr>
-          <w:lang w:val="de-CH"/>
-        </w:rPr>
-        <w:t xml:space="preserve">Basierend auf den Erkenntnissen aus der Versuchsdurchführung (siehe Anhang </w:t>
-      </w:r>
-      <w:r>
-        <w:rPr>
-          <w:color w:val="FF0000"/>
-          <w:lang w:val="de-CH"/>
-        </w:rPr>
-        <w:t>«XYXXXX»</w:t>
-      </w:r>
-      <w:r>
-        <w:rPr>
-          <w:lang w:val="de-CH"/>
-        </w:rPr>
-        <w:t>) wurde an der Sitzung vom 02.12.2017 folgende Änderungen an der Zielsetzung durchgeführt:</w:t>
-      </w:r>
-    </w:p>
-    <w:p>
-      <w:pPr>
-        <w:rPr>
-          <w:lang w:val="de-CH"/>
-        </w:rPr>
-      </w:pPr>
-      <w:r>
-        <w:rPr>
-          <w:lang w:val="de-CH"/>
-        </w:rPr>
-        <w:t>Die Kann-Anforderung der Kurve fällt weg, stattdessen soll die Konfigurierbarkeit des Stegs mit folgenden zusätzlichen Parametern erweitert werden:</w:t>
-      </w:r>
-    </w:p>
-    <w:p>
-      <w:pPr>
-        <w:pStyle w:val="Listenabsatz"/>
-        <w:numPr>
-          <w:ilvl w:val="1"/>
-          <w:numId w:val="20"/>
-        </w:numPr>
-        <w:rPr>
-          <w:lang w:val="de-CH"/>
-        </w:rPr>
-      </w:pPr>
-      <w:r>
-        <w:rPr>
-          <w:b/>
-          <w:i/>
-          <w:lang w:val="de-CH"/>
-        </w:rPr>
-        <w:t>Handgeländer ein/ausschaltbar</w:t>
-      </w:r>
-    </w:p>
-    <w:p>
-      <w:pPr>
-        <w:pStyle w:val="Listenabsatz"/>
-        <w:numPr>
-          <w:ilvl w:val="1"/>
-          <w:numId w:val="20"/>
-        </w:numPr>
-        <w:rPr>
-          <w:lang w:val="de-CH"/>
-        </w:rPr>
-      </w:pPr>
-      <w:r>
-        <w:rPr>
-          <w:b/>
-          <w:i/>
-          <w:lang w:val="de-CH"/>
-        </w:rPr>
-        <w:t>Breite des Stegs</w:t>
-      </w:r>
-    </w:p>
-    <w:p>
-      <w:pPr>
-        <w:pStyle w:val="Listenabsatz"/>
-        <w:numPr>
-          <w:ilvl w:val="1"/>
-          <w:numId w:val="20"/>
-        </w:numPr>
-        <w:rPr>
-          <w:lang w:val="de-CH"/>
-        </w:rPr>
-      </w:pPr>
-      <w:r>
-        <w:rPr>
-          <w:b/>
-          <w:i/>
-          <w:lang w:val="de-CH"/>
-        </w:rPr>
-        <w:t>Transparenz-Grad des Stegs</w:t>
-      </w:r>
-    </w:p>
-    <w:p>
-      <w:pPr>
-        <w:pStyle w:val="Listenabsatz"/>
-        <w:numPr>
-          <w:ilvl w:val="1"/>
-          <w:numId w:val="20"/>
-        </w:numPr>
-        <w:rPr>
-          <w:lang w:val="de-CH"/>
-        </w:rPr>
-      </w:pPr>
-      <w:r>
-        <w:rPr>
-          <w:b/>
-          <w:i/>
-          <w:lang w:val="de-CH"/>
-        </w:rPr>
-        <w:t>Textur</w:t>
-      </w:r>
-    </w:p>
-    <w:p>
-      <w:pPr>
-        <w:pStyle w:val="Listenabsatz"/>
-        <w:numPr>
-          <w:ilvl w:val="1"/>
-          <w:numId w:val="20"/>
-        </w:numPr>
-        <w:rPr>
-          <w:lang w:val="de-CH"/>
-        </w:rPr>
-      </w:pPr>
-      <w:r>
-        <w:rPr>
-          <w:b/>
-          <w:i/>
-          <w:lang w:val="de-CH"/>
-        </w:rPr>
-        <w:lastRenderedPageBreak/>
-        <w:t>Höhe</w:t>
-      </w:r>
-    </w:p>
-    <w:p>
-      <w:pPr>
-        <w:pStyle w:val="Listenabsatz"/>
-        <w:numPr>
-          <w:ilvl w:val="0"/>
-          <w:numId w:val="20"/>
-        </w:numPr>
-        <w:rPr>
-          <w:lang w:val="de-CH"/>
-        </w:rPr>
-      </w:pPr>
-      <w:r>
-        <w:rPr>
-          <w:lang w:val="de-CH"/>
-        </w:rPr>
-        <w:t>-Kurve fällt weg -&gt; Fokus auf Steg</w:t>
-      </w:r>
-    </w:p>
-    <w:p>
-      <w:pPr>
-        <w:pStyle w:val="Listenabsatz"/>
-        <w:numPr>
-          <w:ilvl w:val="0"/>
-          <w:numId w:val="20"/>
-        </w:numPr>
-        <w:rPr>
-          <w:lang w:val="de-CH"/>
-        </w:rPr>
-      </w:pPr>
-      <w:r>
-        <w:rPr>
-          <w:lang w:val="de-CH"/>
-        </w:rPr>
-        <w:t>-Ergänzung Steg -&gt; Versuchsresultate</w:t>
-      </w:r>
-    </w:p>
-    <w:p>
-      <w:pPr>
-        <w:pStyle w:val="Listenabsatz"/>
-        <w:numPr>
-          <w:ilvl w:val="0"/>
-          <w:numId w:val="20"/>
-        </w:numPr>
-        <w:rPr>
-          <w:lang w:val="de-CH"/>
-        </w:rPr>
-      </w:pPr>
-      <w:r>
-        <w:rPr>
-          <w:lang w:val="de-CH"/>
-        </w:rPr>
-        <w:t>-90° Kurve und Gerader Steg -&gt; Sitzung Klärung Aufgabenstellung</w:t>
-      </w:r>
-    </w:p>
-    <w:p>
-      <w:pPr>
-        <w:pStyle w:val="Listenabsatz"/>
-        <w:numPr>
-          <w:ilvl w:val="0"/>
-          <w:numId w:val="20"/>
-        </w:numPr>
-        <w:rPr>
-          <w:lang w:val="de-CH"/>
-        </w:rPr>
-      </w:pPr>
-      <w:r>
-        <w:rPr>
-          <w:lang w:val="de-CH"/>
-        </w:rPr>
-        <w:t>Flexible Parameter -&gt; Sitzung Klärung Aufgabenstellung</w:t>
-      </w:r>
-    </w:p>
-    <w:p>
-      <w:pPr>
-        <w:pStyle w:val="Listenabsatz"/>
-        <w:numPr>
-          <w:ilvl w:val="0"/>
-          <w:numId w:val="20"/>
-        </w:numPr>
-        <w:rPr>
-          <w:lang w:val="de-CH"/>
-        </w:rPr>
-      </w:pPr>
-      <w:r>
-        <w:rPr>
-          <w:lang w:val="de-CH"/>
-        </w:rPr>
-        <w:t>Mehrere Abschnitte -&gt; Sitzung Zwischenpräsentation</w:t>
-      </w:r>
-    </w:p>
-    <w:p>
-      <w:pPr>
-        <w:rPr>
-          <w:lang w:val="de-CH"/>
-        </w:rPr>
-      </w:pPr>
-    </w:p>
-    <w:p>
-      <w:pPr>
-        <w:rPr>
-          <w:rFonts w:asciiTheme="majorHAnsi" w:eastAsiaTheme="majorEastAsia" w:hAnsiTheme="majorHAnsi" w:cstheme="majorBidi"/>
-          <w:color w:val="2E74B5" w:themeColor="accent1" w:themeShade="BF"/>
-          <w:sz w:val="26"/>
-          <w:szCs w:val="26"/>
-          <w:lang w:val="de-CH"/>
-        </w:rPr>
-      </w:pPr>
-      <w:r>
-        <w:rPr>
-          <w:lang w:val="de-CH"/>
-        </w:rPr>
-        <w:br w:type="page"/>
-      </w:r>
-    </w:p>
-    <w:p>
-      <w:pPr>
-        <w:pStyle w:val="berschrift2"/>
-      </w:pPr>
-      <w:bookmarkStart w:id="4" w:name="_Toc501706690"/>
-      <w:r>
-        <w:lastRenderedPageBreak/>
-        <w:t>Use Cases</w:t>
-      </w:r>
-      <w:bookmarkEnd w:id="4"/>
-    </w:p>
-    <w:p>
-      <w:pPr>
-        <w:pStyle w:val="berschrift3"/>
-      </w:pPr>
-      <w:bookmarkStart w:id="5" w:name="_Toc501706691"/>
-      <w:r>
-        <w:t xml:space="preserve">Use Case </w:t>
-      </w:r>
-      <w:proofErr w:type="spellStart"/>
-      <w:r>
-        <w:t>Diagramm</w:t>
-      </w:r>
-      <w:bookmarkEnd w:id="5"/>
-      <w:proofErr w:type="spellEnd"/>
-    </w:p>
-    <w:p>
-      <w:pPr>
-        <w:pStyle w:val="berschrift3"/>
-      </w:pPr>
-      <w:bookmarkStart w:id="6" w:name="_Toc501706692"/>
-      <w:r>
-        <w:t xml:space="preserve">Use Case: </w:t>
-      </w:r>
-      <w:proofErr w:type="spellStart"/>
-      <w:r>
-        <w:t>Konfigurieren</w:t>
-      </w:r>
-      <w:bookmarkEnd w:id="6"/>
-      <w:proofErr w:type="spellEnd"/>
-    </w:p>
-    <w:p>
-      <w:pPr>
-        <w:pStyle w:val="berschrift3"/>
-      </w:pPr>
-      <w:bookmarkStart w:id="7" w:name="_Toc501706693"/>
-      <w:r>
-        <w:t xml:space="preserve">Use Case: Tunnel </w:t>
-      </w:r>
-      <w:proofErr w:type="spellStart"/>
-      <w:r>
-        <w:t>durchlaufen</w:t>
-      </w:r>
-      <w:bookmarkEnd w:id="7"/>
-      <w:proofErr w:type="spellEnd"/>
-    </w:p>
-    <w:p>
-      <w:pPr>
-        <w:rPr>
-          <w:rFonts w:asciiTheme="majorHAnsi" w:eastAsiaTheme="majorEastAsia" w:hAnsiTheme="majorHAnsi" w:cstheme="majorBidi"/>
-          <w:color w:val="1F4D78" w:themeColor="accent1" w:themeShade="7F"/>
-          <w:sz w:val="24"/>
-          <w:szCs w:val="24"/>
-        </w:rPr>
-      </w:pPr>
-      <w:r>
-        <w:br w:type="page"/>
-      </w:r>
-    </w:p>
-    <w:p>
-      <w:pPr>
-        <w:rPr>
-          <w:lang w:val="de-CH"/>
-        </w:rPr>
-      </w:pPr>
-      <w:r>
-        <w:rPr>
-          <w:lang w:val="de-CH"/>
-        </w:rPr>
-        <w:lastRenderedPageBreak/>
-        <w:t>System</w:t>
-      </w:r>
-    </w:p>
-    <w:p>
-      <w:pPr>
-        <w:rPr>
-          <w:lang w:val="de-CH"/>
-        </w:rPr>
-      </w:pPr>
-      <w:r>
-        <w:rPr>
-          <w:lang w:val="de-CH"/>
-        </w:rPr>
-        <w:t xml:space="preserve">Exe zu </w:t>
-      </w:r>
-      <w:proofErr w:type="spellStart"/>
-      <w:r>
-        <w:rPr>
-          <w:lang w:val="de-CH"/>
-        </w:rPr>
-        <w:t>SteamVR</w:t>
-      </w:r>
-      <w:proofErr w:type="spellEnd"/>
-    </w:p>
-    <w:p>
-      <w:pPr>
-        <w:rPr>
-          <w:lang w:val="de-CH"/>
-        </w:rPr>
-      </w:pPr>
-      <w:r>
-        <w:rPr>
-          <w:lang w:val="de-CH"/>
-        </w:rPr>
-        <w:t>Umgebung</w:t>
-      </w:r>
-    </w:p>
-    <w:p>
-      <w:pPr>
-        <w:rPr>
-          <w:lang w:val="de-CH"/>
-        </w:rPr>
-      </w:pPr>
-      <w:r>
-        <w:rPr>
-          <w:lang w:val="de-CH"/>
-        </w:rPr>
-        <w:br w:type="page"/>
-      </w:r>
-    </w:p>
-    <w:p>
-      <w:pPr>
-        <w:pStyle w:val="berschrift1"/>
-        <w:rPr>
-          <w:lang w:val="de-CH"/>
-        </w:rPr>
-      </w:pPr>
-      <w:bookmarkStart w:id="8" w:name="_Toc501706694"/>
-      <w:r>
-        <w:rPr>
-          <w:lang w:val="de-CH"/>
-        </w:rPr>
-        <w:lastRenderedPageBreak/>
-        <w:t>Allgemeine Entwurfsentscheide</w:t>
-      </w:r>
-      <w:bookmarkEnd w:id="8"/>
-    </w:p>
-    <w:p>
-      <w:pPr>
-        <w:pStyle w:val="berschrift2"/>
-        <w:rPr>
-          <w:lang w:val="de-CH"/>
-        </w:rPr>
-      </w:pPr>
-      <w:bookmarkStart w:id="9" w:name="_Toc501706695"/>
-      <w:r>
-        <w:rPr>
-          <w:lang w:val="de-CH"/>
-        </w:rPr>
-        <w:t>Effektgenerierung der Drehung</w:t>
-      </w:r>
-      <w:bookmarkEnd w:id="9"/>
-    </w:p>
-    <w:p>
-      <w:pPr>
-        <w:rPr>
-          <w:lang w:val="de-CH"/>
-        </w:rPr>
-      </w:pPr>
-      <w:r>
-        <w:rPr>
-          <w:lang w:val="de-CH"/>
-        </w:rPr>
-        <w:t xml:space="preserve">Als Entscheidungsbasis für das weitere Vorgehen zur Effekterzeugung wurden drei Prototypen mit unterschiedlichen Ansätzen erstellt und anschliessend in </w:t>
-      </w:r>
-      <w:r>
-        <w:rPr>
-          <w:lang w:val="de-CH"/>
-        </w:rPr>
-        <w:t>einer Sitzung</w:t>
-      </w:r>
-      <w:r>
-        <w:rPr>
-          <w:lang w:val="de-CH"/>
-        </w:rPr>
-        <w:t xml:space="preserve"> vorgestellt. </w:t>
-      </w:r>
-    </w:p>
-    <w:p>
-      <w:pPr>
-        <w:pStyle w:val="berschrift3"/>
-        <w:rPr>
-          <w:lang w:val="de-CH"/>
-        </w:rPr>
-      </w:pPr>
-      <w:bookmarkStart w:id="10" w:name="_Toc501706696"/>
-      <w:r>
-        <w:rPr>
-          <w:lang w:val="de-CH"/>
-        </w:rPr>
-        <w:t xml:space="preserve">Prototyp </w:t>
-      </w:r>
-      <w:proofErr w:type="spellStart"/>
-      <w:r>
-        <w:rPr>
-          <w:lang w:val="de-CH"/>
-        </w:rPr>
-        <w:t>Pointlight</w:t>
-      </w:r>
-      <w:bookmarkEnd w:id="10"/>
-      <w:proofErr w:type="spellEnd"/>
-    </w:p>
-    <w:p>
-      <w:pPr>
-        <w:rPr>
-          <w:lang w:val="de-CH"/>
-        </w:rPr>
-      </w:pPr>
-      <w:r>
-        <w:rPr>
-          <w:highlight w:val="yellow"/>
-          <w:lang w:val="de-CH"/>
-        </w:rPr>
-        <w:t>PG</w:t>
-      </w:r>
-      <w:r>
-        <w:rPr>
-          <w:lang w:val="de-CH"/>
-        </w:rPr>
-        <w:t xml:space="preserve"> -&gt; Insbesondere Drehung um Mittelpunkt genauer beschreiben</w:t>
-      </w:r>
-    </w:p>
-    <w:p>
-      <w:pPr>
-        <w:pStyle w:val="berschrift3"/>
-        <w:rPr>
-          <w:lang w:val="de-CH"/>
-        </w:rPr>
-      </w:pPr>
-      <w:bookmarkStart w:id="11" w:name="_Toc501706697"/>
-      <w:r>
-        <w:rPr>
-          <w:lang w:val="de-CH"/>
-        </w:rPr>
-        <w:t>Prototyp Spotlight</w:t>
-      </w:r>
-      <w:bookmarkEnd w:id="11"/>
-    </w:p>
-    <w:p>
-      <w:pPr>
-        <w:rPr>
-          <w:lang w:val="de-CH"/>
-        </w:rPr>
-      </w:pPr>
-      <w:r>
-        <w:rPr>
-          <w:highlight w:val="yellow"/>
-          <w:lang w:val="de-CH"/>
-        </w:rPr>
-        <w:t>PG</w:t>
-      </w:r>
-    </w:p>
-    <w:p>
-      <w:pPr>
-        <w:pStyle w:val="berschrift3"/>
-        <w:rPr>
-          <w:lang w:val="de-CH"/>
-        </w:rPr>
-      </w:pPr>
-      <w:bookmarkStart w:id="12" w:name="_Toc501706698"/>
-      <w:r>
-        <w:rPr>
-          <w:lang w:val="de-CH"/>
-        </w:rPr>
-        <w:t>Prototyp Textur</w:t>
-      </w:r>
-      <w:bookmarkEnd w:id="12"/>
-    </w:p>
-    <w:p>
-      <w:pPr>
-        <w:rPr>
-          <w:lang w:val="de-CH"/>
-        </w:rPr>
-      </w:pPr>
-      <w:r>
-        <w:rPr>
-          <w:lang w:val="de-CH"/>
-        </w:rPr>
-        <w:br/>
-        <w:t>Nebst der Verwendung von vorgefertigten Unity-Lichteffekten wurde zusätzlich eine mögliche Lösung mittels Innen-Textur des Tunnel-Modells untersucht. Dabei wird auf jegliche Beleuchtung ausser dem Ambient-Light verzichtet. Stattdessen werden die Lichtpunkte durch Punkte auf der Grafik für die Textur dargestellt.</w:t>
-      </w:r>
-    </w:p>
-    <w:p>
-      <w:pPr>
-        <w:rPr>
-          <w:lang w:val="de-CH"/>
-        </w:rPr>
-      </w:pPr>
-      <w:r>
-        <w:rPr>
-          <w:lang w:val="de-CH"/>
-        </w:rPr>
-        <w:t>Um eine Textur auf einem Modell abzubilden ist eine sogenannte UV-</w:t>
-      </w:r>
-      <w:proofErr w:type="spellStart"/>
-      <w:r>
-        <w:rPr>
-          <w:lang w:val="de-CH"/>
-        </w:rPr>
-        <w:t>Map</w:t>
-      </w:r>
-      <w:proofErr w:type="spellEnd"/>
-      <w:r>
-        <w:rPr>
-          <w:lang w:val="de-CH"/>
-        </w:rPr>
-        <w:t xml:space="preserve"> notwendig, diese bestimmt welche Bildpunkte auf welche Modell-Punkte abgebildet werden sollen (siehe XXX).</w:t>
-      </w:r>
-    </w:p>
-    <w:p>
-      <w:pPr>
-        <w:rPr>
-          <w:lang w:val="de-CH"/>
-        </w:rPr>
-      </w:pPr>
-      <w:r>
-        <w:rPr>
-          <w:lang w:val="de-CH"/>
-        </w:rPr>
-        <w:t>Um die Textur zu drehen wurden folgende Wege untersucht:</w:t>
+          <w:lang w:val="de-CH"/>
+        </w:rPr>
+      </w:pPr>
+      <w:r>
+        <w:rPr>
+          <w:lang w:val="de-CH"/>
+        </w:rPr>
+        <w:t>Tunnel ist immer ein Kreis / Zylinder, eine Ellipse wird explizit ausgeschlossen</w:t>
       </w:r>
     </w:p>
     <w:p>
@@ -4778,7 +4356,402 @@
         <w:rPr>
           <w:lang w:val="de-CH"/>
         </w:rPr>
-        <w:t>Drehung des Modells</w:t>
+        <w:t>Toleranz der Grössenunterschiede zwischen Konfigurationsdatei und Vortex-Tunnel beträgt 10cm</w:t>
+      </w:r>
+    </w:p>
+    <w:p>
+      <w:pPr>
+        <w:rPr>
+          <w:lang w:val="de-CH"/>
+        </w:rPr>
+      </w:pPr>
+    </w:p>
+    <w:p>
+      <w:pPr>
+        <w:rPr>
+          <w:rFonts w:asciiTheme="majorHAnsi" w:eastAsiaTheme="majorEastAsia" w:hAnsiTheme="majorHAnsi" w:cstheme="majorBidi"/>
+          <w:color w:val="2E74B5" w:themeColor="accent1" w:themeShade="BF"/>
+          <w:sz w:val="26"/>
+          <w:szCs w:val="26"/>
+          <w:lang w:val="de-CH"/>
+        </w:rPr>
+      </w:pPr>
+      <w:r>
+        <w:rPr>
+          <w:lang w:val="de-CH"/>
+        </w:rPr>
+        <w:br w:type="page"/>
+      </w:r>
+    </w:p>
+    <w:p>
+      <w:pPr>
+        <w:pStyle w:val="berschrift2"/>
+      </w:pPr>
+      <w:bookmarkStart w:id="4" w:name="_Toc501706690"/>
+      <w:r>
+        <w:lastRenderedPageBreak/>
+        <w:t>Use Cases</w:t>
+      </w:r>
+      <w:bookmarkEnd w:id="4"/>
+    </w:p>
+    <w:p>
+      <w:pPr>
+        <w:pStyle w:val="berschrift3"/>
+      </w:pPr>
+      <w:bookmarkStart w:id="5" w:name="_Toc501706691"/>
+      <w:r>
+        <w:t xml:space="preserve">Use Case </w:t>
+      </w:r>
+      <w:proofErr w:type="spellStart"/>
+      <w:r>
+        <w:t>Diagramm</w:t>
+      </w:r>
+      <w:bookmarkEnd w:id="5"/>
+      <w:proofErr w:type="spellEnd"/>
+    </w:p>
+    <w:p>
+      <w:pPr>
+        <w:pStyle w:val="berschrift3"/>
+      </w:pPr>
+      <w:bookmarkStart w:id="6" w:name="_Toc501706692"/>
+      <w:r>
+        <w:t xml:space="preserve">Use Case: </w:t>
+      </w:r>
+      <w:proofErr w:type="spellStart"/>
+      <w:r>
+        <w:t>Konfigurieren</w:t>
+      </w:r>
+      <w:bookmarkEnd w:id="6"/>
+      <w:proofErr w:type="spellEnd"/>
+    </w:p>
+    <w:p>
+      <w:pPr>
+        <w:pStyle w:val="berschrift3"/>
+      </w:pPr>
+      <w:bookmarkStart w:id="7" w:name="_Toc501706693"/>
+      <w:r>
+        <w:t xml:space="preserve">Use Case: Tunnel </w:t>
+      </w:r>
+      <w:proofErr w:type="spellStart"/>
+      <w:r>
+        <w:t>durchlaufen</w:t>
+      </w:r>
+      <w:bookmarkEnd w:id="7"/>
+      <w:proofErr w:type="spellEnd"/>
+    </w:p>
+    <w:p>
+      <w:pPr>
+        <w:rPr>
+          <w:rFonts w:asciiTheme="majorHAnsi" w:eastAsiaTheme="majorEastAsia" w:hAnsiTheme="majorHAnsi" w:cstheme="majorBidi"/>
+          <w:color w:val="1F4D78" w:themeColor="accent1" w:themeShade="7F"/>
+          <w:sz w:val="24"/>
+          <w:szCs w:val="24"/>
+        </w:rPr>
+      </w:pPr>
+      <w:r>
+        <w:br w:type="page"/>
+      </w:r>
+    </w:p>
+    <w:p>
+      <w:pPr>
+        <w:rPr>
+          <w:lang w:val="de-CH"/>
+        </w:rPr>
+      </w:pPr>
+      <w:r>
+        <w:rPr>
+          <w:lang w:val="de-CH"/>
+        </w:rPr>
+        <w:lastRenderedPageBreak/>
+        <w:t>System</w:t>
+      </w:r>
+    </w:p>
+    <w:p>
+      <w:pPr>
+        <w:rPr>
+          <w:lang w:val="de-CH"/>
+        </w:rPr>
+      </w:pPr>
+      <w:r>
+        <w:rPr>
+          <w:lang w:val="de-CH"/>
+        </w:rPr>
+        <w:t xml:space="preserve">Exe zu </w:t>
+      </w:r>
+      <w:proofErr w:type="spellStart"/>
+      <w:r>
+        <w:rPr>
+          <w:lang w:val="de-CH"/>
+        </w:rPr>
+        <w:t>SteamVR</w:t>
+      </w:r>
+      <w:proofErr w:type="spellEnd"/>
+    </w:p>
+    <w:p>
+      <w:pPr>
+        <w:rPr>
+          <w:lang w:val="de-CH"/>
+        </w:rPr>
+      </w:pPr>
+      <w:r>
+        <w:rPr>
+          <w:lang w:val="de-CH"/>
+        </w:rPr>
+        <w:t>Umgebung</w:t>
+      </w:r>
+    </w:p>
+    <w:p>
+      <w:pPr>
+        <w:rPr>
+          <w:lang w:val="de-CH"/>
+        </w:rPr>
+      </w:pPr>
+      <w:r>
+        <w:rPr>
+          <w:lang w:val="de-CH"/>
+        </w:rPr>
+        <w:br w:type="page"/>
+      </w:r>
+    </w:p>
+    <w:p>
+      <w:pPr>
+        <w:pStyle w:val="berschrift1"/>
+        <w:rPr>
+          <w:lang w:val="de-CH"/>
+        </w:rPr>
+      </w:pPr>
+      <w:bookmarkStart w:id="8" w:name="_Toc501706694"/>
+      <w:r>
+        <w:rPr>
+          <w:lang w:val="de-CH"/>
+        </w:rPr>
+        <w:lastRenderedPageBreak/>
+        <w:t>Allgemeine Entwurfsentscheide</w:t>
+      </w:r>
+      <w:bookmarkEnd w:id="8"/>
+    </w:p>
+    <w:p>
+      <w:pPr>
+        <w:pStyle w:val="berschrift2"/>
+        <w:rPr>
+          <w:lang w:val="de-CH"/>
+        </w:rPr>
+      </w:pPr>
+      <w:bookmarkStart w:id="9" w:name="_Toc501706695"/>
+      <w:r>
+        <w:rPr>
+          <w:lang w:val="de-CH"/>
+        </w:rPr>
+        <w:t>Effektgenerierung der Drehung</w:t>
+      </w:r>
+      <w:bookmarkEnd w:id="9"/>
+    </w:p>
+    <w:p>
+      <w:pPr>
+        <w:rPr>
+          <w:lang w:val="de-CH"/>
+        </w:rPr>
+      </w:pPr>
+      <w:r>
+        <w:rPr>
+          <w:lang w:val="de-CH"/>
+        </w:rPr>
+        <w:t xml:space="preserve">Als Entscheidungsbasis für das weitere Vorgehen zur Effekterzeugung wurden drei Prototypen mit unterschiedlichen Ansätzen erstellt und anschliessend in </w:t>
+      </w:r>
+      <w:r>
+        <w:rPr>
+          <w:lang w:val="de-CH"/>
+        </w:rPr>
+        <w:t>einer Sitzung</w:t>
+      </w:r>
+      <w:r>
+        <w:rPr>
+          <w:lang w:val="de-CH"/>
+        </w:rPr>
+        <w:t xml:space="preserve"> vorgestellt. </w:t>
+      </w:r>
+    </w:p>
+    <w:p>
+      <w:pPr>
+        <w:pStyle w:val="berschrift3"/>
+        <w:rPr>
+          <w:lang w:val="de-CH"/>
+        </w:rPr>
+      </w:pPr>
+      <w:bookmarkStart w:id="10" w:name="_Toc501706696"/>
+      <w:r>
+        <w:rPr>
+          <w:lang w:val="de-CH"/>
+        </w:rPr>
+        <w:t xml:space="preserve">Prototyp </w:t>
+      </w:r>
+      <w:proofErr w:type="spellStart"/>
+      <w:r>
+        <w:rPr>
+          <w:lang w:val="de-CH"/>
+        </w:rPr>
+        <w:t>Pointlight</w:t>
+      </w:r>
+      <w:bookmarkEnd w:id="10"/>
+      <w:proofErr w:type="spellEnd"/>
+    </w:p>
+    <w:p>
+      <w:pPr>
+        <w:rPr>
+          <w:lang w:val="de-CH"/>
+        </w:rPr>
+      </w:pPr>
+      <w:r>
+        <w:rPr>
+          <w:highlight w:val="yellow"/>
+          <w:lang w:val="de-CH"/>
+        </w:rPr>
+        <w:t>PG</w:t>
+      </w:r>
+      <w:r>
+        <w:rPr>
+          <w:lang w:val="de-CH"/>
+        </w:rPr>
+        <w:t xml:space="preserve"> -&gt; Insbesondere Drehung um Mittelpunkt genauer beschreiben</w:t>
+      </w:r>
+    </w:p>
+    <w:p>
+      <w:pPr>
+        <w:pStyle w:val="berschrift3"/>
+        <w:rPr>
+          <w:lang w:val="de-CH"/>
+        </w:rPr>
+      </w:pPr>
+      <w:bookmarkStart w:id="11" w:name="_Toc501706697"/>
+      <w:r>
+        <w:rPr>
+          <w:lang w:val="de-CH"/>
+        </w:rPr>
+        <w:t>Prototyp Spotlight</w:t>
+      </w:r>
+      <w:bookmarkEnd w:id="11"/>
+    </w:p>
+    <w:p>
+      <w:pPr>
+        <w:rPr>
+          <w:lang w:val="de-CH"/>
+        </w:rPr>
+      </w:pPr>
+      <w:r>
+        <w:rPr>
+          <w:highlight w:val="yellow"/>
+          <w:lang w:val="de-CH"/>
+        </w:rPr>
+        <w:t>PG</w:t>
+      </w:r>
+    </w:p>
+    <w:p>
+      <w:pPr>
+        <w:pStyle w:val="berschrift3"/>
+        <w:rPr>
+          <w:lang w:val="de-CH"/>
+        </w:rPr>
+      </w:pPr>
+      <w:bookmarkStart w:id="12" w:name="_Toc501706698"/>
+      <w:r>
+        <w:rPr>
+          <w:lang w:val="de-CH"/>
+        </w:rPr>
+        <w:t>Prototyp Textur</w:t>
+      </w:r>
+      <w:bookmarkEnd w:id="12"/>
+    </w:p>
+    <w:p>
+      <w:pPr>
+        <w:rPr>
+          <w:lang w:val="de-CH"/>
+        </w:rPr>
+      </w:pPr>
+      <w:r>
+        <w:rPr>
+          <w:lang w:val="de-CH"/>
+        </w:rPr>
+        <w:br/>
+        <w:t>Nebst der Verwendung von vorgefertigten Unity-Lichteffekten wurde zusätzlich eine mögliche Lösung mittels Innen-Textur des Tunnel-Modells untersucht. Dabei wird auf jegliche Beleuchtung ausser dem Ambient-Light verzichtet. Stattdessen werden die Lichtpunkte durch Punkte auf der Grafik für die Textur dargestellt.</w:t>
+      </w:r>
+    </w:p>
+    <w:p>
+      <w:pPr>
+        <w:rPr>
+          <w:lang w:val="de-CH"/>
+        </w:rPr>
+      </w:pPr>
+      <w:r>
+        <w:rPr>
+          <w:lang w:val="de-CH"/>
+        </w:rPr>
+        <w:t>Um eine Textur auf einem Modell abzubilden ist eine sogenannte UV-Map notwendig, diese bestimmt welche Bildpunkte auf welche Modell-Punkte abgebildet werden sollen (</w:t>
+      </w:r>
+      <w:r>
+        <w:rPr>
+          <w:lang w:val="de-CH"/>
+        </w:rPr>
+        <w:t>siehe Kapitel «</w:t>
+      </w:r>
+      <w:r>
+        <w:rPr>
+          <w:lang w:val="de-CH"/>
+        </w:rPr>
+        <w:fldChar w:fldCharType="begin"/>
+      </w:r>
+      <w:r>
+        <w:rPr>
+          <w:lang w:val="de-CH"/>
+        </w:rPr>
+        <w:instrText xml:space="preserve"> REF _Ref502609423 \h </w:instrText>
+      </w:r>
+      <w:r>
+        <w:rPr>
+          <w:lang w:val="de-CH"/>
+        </w:rPr>
+      </w:r>
+      <w:r>
+        <w:rPr>
+          <w:lang w:val="de-CH"/>
+        </w:rPr>
+        <w:fldChar w:fldCharType="separate"/>
+      </w:r>
+      <w:r>
+        <w:rPr>
+          <w:lang w:val="de-CH"/>
+        </w:rPr>
+        <w:t>UV Mapping</w:t>
+      </w:r>
+      <w:r>
+        <w:rPr>
+          <w:lang w:val="de-CH"/>
+        </w:rPr>
+        <w:fldChar w:fldCharType="end"/>
+      </w:r>
+      <w:r>
+        <w:rPr>
+          <w:lang w:val="de-CH"/>
+        </w:rPr>
+        <w:t>»</w:t>
+      </w:r>
+      <w:r>
+        <w:rPr>
+          <w:lang w:val="de-CH"/>
+        </w:rPr>
+        <w:t>).</w:t>
+      </w:r>
+    </w:p>
+    <w:p>
+      <w:pPr>
+        <w:rPr>
+          <w:lang w:val="de-CH"/>
+        </w:rPr>
+      </w:pPr>
+      <w:r>
+        <w:rPr>
+          <w:lang w:val="de-CH"/>
+        </w:rPr>
+        <w:t>Um die Textur zu drehen wurden folgende Wege untersucht:</w:t>
       </w:r>
     </w:p>
     <w:p>
@@ -4796,7 +4769,7 @@
         <w:rPr>
           <w:lang w:val="de-CH"/>
         </w:rPr>
-        <w:t>Drehung der Kamera</w:t>
+        <w:t>Drehung des Modells</w:t>
       </w:r>
     </w:p>
     <w:p>
@@ -4814,6 +4787,24 @@
         <w:rPr>
           <w:lang w:val="de-CH"/>
         </w:rPr>
+        <w:t>Drehung der Kamera</w:t>
+      </w:r>
+    </w:p>
+    <w:p>
+      <w:pPr>
+        <w:pStyle w:val="Listenabsatz"/>
+        <w:numPr>
+          <w:ilvl w:val="0"/>
+          <w:numId w:val="19"/>
+        </w:numPr>
+        <w:rPr>
+          <w:lang w:val="de-CH"/>
+        </w:rPr>
+      </w:pPr>
+      <w:r>
+        <w:rPr>
+          <w:lang w:val="de-CH"/>
+        </w:rPr>
         <w:t>Drehung der Textur</w:t>
       </w:r>
     </w:p>
@@ -4827,40 +4818,628 @@
         <w:rPr>
           <w:lang w:val="de-CH"/>
         </w:rPr>
-        <w:t>Der Effekt konnte durch eine Rotation an Z-Achse für die Drehung des Modells und der Kamera erzielt werden. Jedoch ist der Nachteil, dass diese Methoden nicht verwendet werden können in Zusammenhang mit Kurven. (Siehe Abbildung XYZ)</w:t>
-      </w:r>
-    </w:p>
-    <w:p>
-      <w:pPr>
-        <w:rPr>
-          <w:lang w:val="de-CH"/>
-        </w:rPr>
-      </w:pPr>
-      <w:r>
-        <w:rPr>
-          <w:lang w:val="de-CH"/>
-        </w:rPr>
-        <w:t xml:space="preserve">Stattdessen wurde der Ansatz in welchem die Textur selbst bewegt wird weiterverfolgt, da dort das Problem einer Kurve gelöst werden kann. </w:t>
-      </w:r>
-      <w:r>
-        <w:rPr>
-          <w:color w:val="FF0000"/>
-          <w:lang w:val="de-CH"/>
-        </w:rPr>
-        <w:t>(Mittels UV? Wie gelöst -&gt; genauer erläutern)</w:t>
-      </w:r>
-    </w:p>
-    <w:p>
-      <w:pPr>
-        <w:rPr>
-          <w:lang w:val="de-CH"/>
-        </w:rPr>
-      </w:pPr>
-      <w:r>
-        <w:rPr>
-          <w:lang w:val="de-CH"/>
-        </w:rPr>
-        <w:t>Die zwei funktionierenden Prototypen wurden an der Sitzung vom 08.11.2017 (siehe Anhang «20171108_Protokoll Zwischenpräsentation Vortex-Tunnel») präsentiert. Es wurde dabei entschieden beide Lösungsansätze zu verknüpfen und in zukünftigen Versionen zu verwenden.</w:t>
+        <w:t xml:space="preserve">Eine Drehung des Modells ist solange möglich, bis es an Kurven angewendet werden soll. </w:t>
+      </w:r>
+      <w:r>
+        <w:rPr>
+          <w:lang w:val="de-CH"/>
+        </w:rPr>
+        <w:t xml:space="preserve">Wie in </w:t>
+      </w:r>
+      <w:r>
+        <w:rPr>
+          <w:lang w:val="de-CH"/>
+        </w:rPr>
+        <w:fldChar w:fldCharType="begin"/>
+      </w:r>
+      <w:r>
+        <w:rPr>
+          <w:lang w:val="de-CH"/>
+        </w:rPr>
+        <w:instrText xml:space="preserve"> REF _Ref502615530 \h </w:instrText>
+      </w:r>
+      <w:r>
+        <w:rPr>
+          <w:lang w:val="de-CH"/>
+        </w:rPr>
+      </w:r>
+      <w:r>
+        <w:rPr>
+          <w:lang w:val="de-CH"/>
+        </w:rPr>
+        <w:fldChar w:fldCharType="separate"/>
+      </w:r>
+      <w:r>
+        <w:rPr>
+          <w:lang w:val="de-CH"/>
+        </w:rPr>
+        <w:t xml:space="preserve">Abbildung </w:t>
+      </w:r>
+      <w:r>
+        <w:rPr>
+          <w:noProof/>
+          <w:lang w:val="de-CH"/>
+        </w:rPr>
+        <w:t>1</w:t>
+      </w:r>
+      <w:r>
+        <w:rPr>
+          <w:lang w:val="de-CH"/>
+        </w:rPr>
+        <w:t xml:space="preserve"> Problemfall Modelldrehung</w:t>
+      </w:r>
+      <w:r>
+        <w:rPr>
+          <w:lang w:val="de-CH"/>
+        </w:rPr>
+        <w:fldChar w:fldCharType="end"/>
+      </w:r>
+      <w:r>
+        <w:rPr>
+          <w:lang w:val="de-CH"/>
+        </w:rPr>
+        <w:t xml:space="preserve"> sichtbar wird dreht sich das Kurvenstück (rot) vom anschliessenden Tunnel-Teilstück weg und der Tunnel bekommt ein Loch.</w:t>
+      </w:r>
+    </w:p>
+    <w:p>
+      <w:pPr>
+        <w:keepNext/>
+      </w:pPr>
+      <w:r>
+        <w:rPr>
+          <w:noProof/>
+          <w:lang w:val="de-CH"/>
+        </w:rPr>
+        <w:drawing>
+          <wp:inline distT="0" distB="0" distL="0" distR="0">
+            <wp:extent cx="5753100" cy="2419350"/>
+            <wp:effectExtent l="0" t="0" r="0" b="0"/>
+            <wp:docPr id="2" name="Grafik 2"/>
+            <wp:cNvGraphicFramePr>
+              <a:graphicFrameLocks xmlns:a="http://schemas.openxmlformats.org/drawingml/2006/main" noChangeAspect="1"/>
+            </wp:cNvGraphicFramePr>
+            <a:graphic xmlns:a="http://schemas.openxmlformats.org/drawingml/2006/main">
+              <a:graphicData uri="http://schemas.openxmlformats.org/drawingml/2006/picture">
+                <pic:pic xmlns:pic="http://schemas.openxmlformats.org/drawingml/2006/picture">
+                  <pic:nvPicPr>
+                    <pic:cNvPr id="0" name="Picture 2"/>
+                    <pic:cNvPicPr>
+                      <a:picLocks noChangeAspect="1" noChangeArrowheads="1"/>
+                    </pic:cNvPicPr>
+                  </pic:nvPicPr>
+                  <pic:blipFill>
+                    <a:blip r:embed="rId8">
+                      <a:extLst>
+                        <a:ext uri="{28A0092B-C50C-407E-A947-70E740481C1C}">
+                          <a14:useLocalDpi xmlns:a14="http://schemas.microsoft.com/office/drawing/2010/main" val="0"/>
+                        </a:ext>
+                      </a:extLst>
+                    </a:blip>
+                    <a:srcRect/>
+                    <a:stretch>
+                      <a:fillRect/>
+                    </a:stretch>
+                  </pic:blipFill>
+                  <pic:spPr bwMode="auto">
+                    <a:xfrm>
+                      <a:off x="0" y="0"/>
+                      <a:ext cx="5753100" cy="2419350"/>
+                    </a:xfrm>
+                    <a:prstGeom prst="rect">
+                      <a:avLst/>
+                    </a:prstGeom>
+                    <a:noFill/>
+                    <a:ln>
+                      <a:noFill/>
+                    </a:ln>
+                  </pic:spPr>
+                </pic:pic>
+              </a:graphicData>
+            </a:graphic>
+          </wp:inline>
+        </w:drawing>
+      </w:r>
+    </w:p>
+    <w:p>
+      <w:pPr>
+        <w:pStyle w:val="Beschriftung"/>
+        <w:rPr>
+          <w:lang w:val="de-CH"/>
+        </w:rPr>
+      </w:pPr>
+      <w:bookmarkStart w:id="13" w:name="_Ref502615530"/>
+      <w:r>
+        <w:rPr>
+          <w:lang w:val="de-CH"/>
+        </w:rPr>
+        <w:t xml:space="preserve">Abbildung </w:t>
+      </w:r>
+      <w:r>
+        <w:fldChar w:fldCharType="begin"/>
+      </w:r>
+      <w:r>
+        <w:rPr>
+          <w:lang w:val="de-CH"/>
+        </w:rPr>
+        <w:instrText xml:space="preserve"> SEQ Abbildung \* ARABIC </w:instrText>
+      </w:r>
+      <w:r>
+        <w:fldChar w:fldCharType="separate"/>
+      </w:r>
+      <w:r>
+        <w:rPr>
+          <w:noProof/>
+          <w:lang w:val="de-CH"/>
+        </w:rPr>
+        <w:t>1</w:t>
+      </w:r>
+      <w:r>
+        <w:fldChar w:fldCharType="end"/>
+      </w:r>
+      <w:r>
+        <w:rPr>
+          <w:lang w:val="de-CH"/>
+        </w:rPr>
+        <w:t xml:space="preserve"> Problemfall Modelldrehung</w:t>
+      </w:r>
+      <w:bookmarkEnd w:id="13"/>
+    </w:p>
+    <w:p>
+      <w:pPr>
+        <w:rPr>
+          <w:lang w:val="de-CH"/>
+        </w:rPr>
+      </w:pPr>
+      <w:r>
+        <w:rPr>
+          <w:lang w:val="de-CH"/>
+        </w:rPr>
+        <w:br w:type="page"/>
+      </w:r>
+    </w:p>
+    <w:p>
+      <w:pPr>
+        <w:rPr>
+          <w:lang w:val="de-CH"/>
+        </w:rPr>
+      </w:pPr>
+      <w:r>
+        <w:rPr>
+          <w:lang w:val="de-CH"/>
+        </w:rPr>
+        <w:lastRenderedPageBreak/>
+        <w:t xml:space="preserve">Die Drehung der Kamera hat das Problem, dass diese nicht in Zusammenhang mit Kurven verwendet werden kann. Wie in </w:t>
+      </w:r>
+      <w:r>
+        <w:rPr>
+          <w:lang w:val="de-CH"/>
+        </w:rPr>
+        <w:fldChar w:fldCharType="begin"/>
+      </w:r>
+      <w:r>
+        <w:rPr>
+          <w:lang w:val="de-CH"/>
+        </w:rPr>
+        <w:instrText xml:space="preserve"> REF _Ref502614699 \h </w:instrText>
+      </w:r>
+      <w:r>
+        <w:rPr>
+          <w:lang w:val="de-CH"/>
+        </w:rPr>
+      </w:r>
+      <w:r>
+        <w:rPr>
+          <w:lang w:val="de-CH"/>
+        </w:rPr>
+        <w:fldChar w:fldCharType="separate"/>
+      </w:r>
+      <w:r>
+        <w:rPr>
+          <w:lang w:val="de-CH"/>
+        </w:rPr>
+        <w:t xml:space="preserve">Abbildung </w:t>
+      </w:r>
+      <w:r>
+        <w:rPr>
+          <w:noProof/>
+          <w:lang w:val="de-CH"/>
+        </w:rPr>
+        <w:t>2</w:t>
+      </w:r>
+      <w:r>
+        <w:rPr>
+          <w:lang w:val="de-CH"/>
+        </w:rPr>
+        <w:t xml:space="preserve"> Problemfall Kameradrehung</w:t>
+      </w:r>
+      <w:r>
+        <w:rPr>
+          <w:lang w:val="de-CH"/>
+        </w:rPr>
+        <w:fldChar w:fldCharType="end"/>
+      </w:r>
+      <w:r>
+        <w:rPr>
+          <w:lang w:val="de-CH"/>
+        </w:rPr>
+        <w:t xml:space="preserve"> zu sehen ist dreht sich der Ausgang (rot) der Kurve mit der Kamera mit und verunmöglicht somit die korrekte Darstellung einer Kurve.</w:t>
+      </w:r>
+    </w:p>
+    <w:p>
+      <w:pPr>
+        <w:keepNext/>
+        <w:rPr>
+          <w:lang w:val="de-CH"/>
+        </w:rPr>
+      </w:pPr>
+      <w:r>
+        <w:rPr>
+          <w:noProof/>
+          <w:lang w:val="de-CH"/>
+        </w:rPr>
+        <w:drawing>
+          <wp:inline distT="0" distB="0" distL="0" distR="0">
+            <wp:extent cx="5753100" cy="2409825"/>
+            <wp:effectExtent l="0" t="0" r="0" b="9525"/>
+            <wp:docPr id="1" name="Grafik 1"/>
+            <wp:cNvGraphicFramePr>
+              <a:graphicFrameLocks xmlns:a="http://schemas.openxmlformats.org/drawingml/2006/main" noChangeAspect="1"/>
+            </wp:cNvGraphicFramePr>
+            <a:graphic xmlns:a="http://schemas.openxmlformats.org/drawingml/2006/main">
+              <a:graphicData uri="http://schemas.openxmlformats.org/drawingml/2006/picture">
+                <pic:pic xmlns:pic="http://schemas.openxmlformats.org/drawingml/2006/picture">
+                  <pic:nvPicPr>
+                    <pic:cNvPr id="0" name="Picture 1"/>
+                    <pic:cNvPicPr>
+                      <a:picLocks noChangeAspect="1" noChangeArrowheads="1"/>
+                    </pic:cNvPicPr>
+                  </pic:nvPicPr>
+                  <pic:blipFill rotWithShape="1">
+                    <a:blip r:embed="rId9">
+                      <a:extLst>
+                        <a:ext uri="{28A0092B-C50C-407E-A947-70E740481C1C}">
+                          <a14:useLocalDpi xmlns:a14="http://schemas.microsoft.com/office/drawing/2010/main" val="0"/>
+                        </a:ext>
+                      </a:extLst>
+                    </a:blip>
+                    <a:srcRect t="1141" b="2661"/>
+                    <a:stretch/>
+                  </pic:blipFill>
+                  <pic:spPr bwMode="auto">
+                    <a:xfrm>
+                      <a:off x="0" y="0"/>
+                      <a:ext cx="5753100" cy="2409825"/>
+                    </a:xfrm>
+                    <a:prstGeom prst="rect">
+                      <a:avLst/>
+                    </a:prstGeom>
+                    <a:noFill/>
+                    <a:ln>
+                      <a:noFill/>
+                    </a:ln>
+                    <a:extLst>
+                      <a:ext uri="{53640926-AAD7-44D8-BBD7-CCE9431645EC}">
+                        <a14:shadowObscured xmlns:a14="http://schemas.microsoft.com/office/drawing/2010/main"/>
+                      </a:ext>
+                    </a:extLst>
+                  </pic:spPr>
+                </pic:pic>
+              </a:graphicData>
+            </a:graphic>
+          </wp:inline>
+        </w:drawing>
+      </w:r>
+    </w:p>
+    <w:p>
+      <w:pPr>
+        <w:pStyle w:val="Beschriftung"/>
+        <w:rPr>
+          <w:lang w:val="de-CH"/>
+        </w:rPr>
+      </w:pPr>
+      <w:bookmarkStart w:id="14" w:name="_Ref502614699"/>
+      <w:r>
+        <w:rPr>
+          <w:lang w:val="de-CH"/>
+        </w:rPr>
+        <w:t xml:space="preserve">Abbildung </w:t>
+      </w:r>
+      <w:r>
+        <w:fldChar w:fldCharType="begin"/>
+      </w:r>
+      <w:r>
+        <w:rPr>
+          <w:lang w:val="de-CH"/>
+        </w:rPr>
+        <w:instrText xml:space="preserve"> SEQ Abb</w:instrText>
+      </w:r>
+      <w:r>
+        <w:rPr>
+          <w:lang w:val="de-CH"/>
+        </w:rPr>
+        <w:instrText xml:space="preserve">ildung \* ARABIC </w:instrText>
+      </w:r>
+      <w:r>
+        <w:fldChar w:fldCharType="separate"/>
+      </w:r>
+      <w:r>
+        <w:rPr>
+          <w:noProof/>
+          <w:lang w:val="de-CH"/>
+        </w:rPr>
+        <w:t>2</w:t>
+      </w:r>
+      <w:r>
+        <w:fldChar w:fldCharType="end"/>
+      </w:r>
+      <w:r>
+        <w:rPr>
+          <w:lang w:val="de-CH"/>
+        </w:rPr>
+        <w:t xml:space="preserve"> Problemfall Kameradrehung</w:t>
+      </w:r>
+      <w:bookmarkEnd w:id="14"/>
+    </w:p>
+    <w:p>
+      <w:pPr>
+        <w:rPr>
+          <w:lang w:val="de-CH"/>
+        </w:rPr>
+      </w:pPr>
+      <w:r>
+        <w:rPr>
+          <w:lang w:val="de-CH"/>
+        </w:rPr>
+        <w:t xml:space="preserve">Wird die Drehung über die Textur gelöst, so kann eine Drehung auch in der Kurve erzeugt werden. </w:t>
+      </w:r>
+      <w:r>
+        <w:rPr>
+          <w:lang w:val="de-CH"/>
+        </w:rPr>
+        <w:t xml:space="preserve"> Dabei wird es jedoch zu Verzerrungen oder Clipping kommen</w:t>
+      </w:r>
+      <w:r>
+        <w:rPr>
+          <w:lang w:val="de-CH"/>
+        </w:rPr>
+        <w:t>, das genaue Verhalten kann per UV-Map (siehe Kapitel «</w:t>
+      </w:r>
+      <w:r>
+        <w:rPr>
+          <w:lang w:val="de-CH"/>
+        </w:rPr>
+        <w:fldChar w:fldCharType="begin"/>
+      </w:r>
+      <w:r>
+        <w:rPr>
+          <w:lang w:val="de-CH"/>
+        </w:rPr>
+        <w:instrText xml:space="preserve"> REF _Ref502616783 \h </w:instrText>
+      </w:r>
+      <w:r>
+        <w:rPr>
+          <w:lang w:val="de-CH"/>
+        </w:rPr>
+      </w:r>
+      <w:r>
+        <w:rPr>
+          <w:lang w:val="de-CH"/>
+        </w:rPr>
+        <w:fldChar w:fldCharType="separate"/>
+      </w:r>
+      <w:r>
+        <w:rPr>
+          <w:lang w:val="de-CH"/>
+        </w:rPr>
+        <w:t>UV Mapping</w:t>
+      </w:r>
+      <w:r>
+        <w:rPr>
+          <w:lang w:val="de-CH"/>
+        </w:rPr>
+        <w:fldChar w:fldCharType="end"/>
+      </w:r>
+      <w:r>
+        <w:rPr>
+          <w:lang w:val="de-CH"/>
+        </w:rPr>
+        <w:t>»). Eine mögliche Lösung ist in «</w:t>
+      </w:r>
+      <w:r>
+        <w:rPr>
+          <w:lang w:val="de-CH"/>
+        </w:rPr>
+        <w:fldChar w:fldCharType="begin"/>
+      </w:r>
+      <w:r>
+        <w:rPr>
+          <w:lang w:val="de-CH"/>
+        </w:rPr>
+        <w:instrText xml:space="preserve"> REF _Ref502616821 \h </w:instrText>
+      </w:r>
+      <w:r>
+        <w:rPr>
+          <w:lang w:val="de-CH"/>
+        </w:rPr>
+      </w:r>
+      <w:r>
+        <w:rPr>
+          <w:lang w:val="de-CH"/>
+        </w:rPr>
+        <w:fldChar w:fldCharType="separate"/>
+      </w:r>
+      <w:r>
+        <w:rPr>
+          <w:lang w:val="de-CH"/>
+        </w:rPr>
+        <w:t xml:space="preserve">Abbildung </w:t>
+      </w:r>
+      <w:r>
+        <w:rPr>
+          <w:noProof/>
+          <w:lang w:val="de-CH"/>
+        </w:rPr>
+        <w:t>3</w:t>
+      </w:r>
+      <w:r>
+        <w:rPr>
+          <w:lang w:val="de-CH"/>
+        </w:rPr>
+        <w:t xml:space="preserve"> Lösungsansatz Texturdrehung</w:t>
+      </w:r>
+      <w:r>
+        <w:rPr>
+          <w:lang w:val="de-CH"/>
+        </w:rPr>
+        <w:fldChar w:fldCharType="end"/>
+      </w:r>
+      <w:r>
+        <w:rPr>
+          <w:lang w:val="de-CH"/>
+        </w:rPr>
+        <w:t>» zu sehen.</w:t>
+      </w:r>
+    </w:p>
+    <w:p>
+      <w:pPr>
+        <w:keepNext/>
+      </w:pPr>
+      <w:r>
+        <w:rPr>
+          <w:noProof/>
+          <w:lang w:val="de-CH"/>
+        </w:rPr>
+        <w:drawing>
+          <wp:inline distT="0" distB="0" distL="0" distR="0">
+            <wp:extent cx="5762625" cy="2543175"/>
+            <wp:effectExtent l="0" t="0" r="9525" b="9525"/>
+            <wp:docPr id="3" name="Grafik 3"/>
+            <wp:cNvGraphicFramePr>
+              <a:graphicFrameLocks xmlns:a="http://schemas.openxmlformats.org/drawingml/2006/main" noChangeAspect="1"/>
+            </wp:cNvGraphicFramePr>
+            <a:graphic xmlns:a="http://schemas.openxmlformats.org/drawingml/2006/main">
+              <a:graphicData uri="http://schemas.openxmlformats.org/drawingml/2006/picture">
+                <pic:pic xmlns:pic="http://schemas.openxmlformats.org/drawingml/2006/picture">
+                  <pic:nvPicPr>
+                    <pic:cNvPr id="0" name="Picture 3"/>
+                    <pic:cNvPicPr>
+                      <a:picLocks noChangeAspect="1" noChangeArrowheads="1"/>
+                    </pic:cNvPicPr>
+                  </pic:nvPicPr>
+                  <pic:blipFill>
+                    <a:blip r:embed="rId10">
+                      <a:extLst>
+                        <a:ext uri="{28A0092B-C50C-407E-A947-70E740481C1C}">
+                          <a14:useLocalDpi xmlns:a14="http://schemas.microsoft.com/office/drawing/2010/main" val="0"/>
+                        </a:ext>
+                      </a:extLst>
+                    </a:blip>
+                    <a:srcRect/>
+                    <a:stretch>
+                      <a:fillRect/>
+                    </a:stretch>
+                  </pic:blipFill>
+                  <pic:spPr bwMode="auto">
+                    <a:xfrm>
+                      <a:off x="0" y="0"/>
+                      <a:ext cx="5762625" cy="2543175"/>
+                    </a:xfrm>
+                    <a:prstGeom prst="rect">
+                      <a:avLst/>
+                    </a:prstGeom>
+                    <a:noFill/>
+                    <a:ln>
+                      <a:noFill/>
+                    </a:ln>
+                  </pic:spPr>
+                </pic:pic>
+              </a:graphicData>
+            </a:graphic>
+          </wp:inline>
+        </w:drawing>
+      </w:r>
+    </w:p>
+    <w:p>
+      <w:pPr>
+        <w:pStyle w:val="Beschriftung"/>
+        <w:rPr>
+          <w:lang w:val="de-CH"/>
+        </w:rPr>
+      </w:pPr>
+      <w:bookmarkStart w:id="15" w:name="_Ref502616821"/>
+      <w:r>
+        <w:t xml:space="preserve">Abbildung </w:t>
+      </w:r>
+      <w:fldSimple w:instr=" SEQ Abbildung \* ARABIC ">
+        <w:r>
+          <w:rPr>
+            <w:noProof/>
+          </w:rPr>
+          <w:t>3</w:t>
+        </w:r>
+      </w:fldSimple>
+      <w:r>
+        <w:t xml:space="preserve"> </w:t>
+      </w:r>
+      <w:proofErr w:type="spellStart"/>
+      <w:r>
+        <w:t>Lösungsansatz</w:t>
+      </w:r>
+      <w:proofErr w:type="spellEnd"/>
+      <w:r>
+        <w:t xml:space="preserve"> </w:t>
+      </w:r>
+      <w:proofErr w:type="spellStart"/>
+      <w:r>
+        <w:t>Texturdrehung</w:t>
+      </w:r>
+      <w:bookmarkEnd w:id="15"/>
+      <w:proofErr w:type="spellEnd"/>
+    </w:p>
+    <w:p>
+      <w:pPr>
+        <w:rPr>
+          <w:lang w:val="de-CH"/>
+        </w:rPr>
+      </w:pPr>
+      <w:r>
+        <w:rPr>
+          <w:lang w:val="de-CH"/>
+        </w:rPr>
+        <w:t>Da die Lösung mittels Drehung der Textur einen Lösungsansatz für das Problem der Drehung der Kurve bietet wurde dieser Lösungsansatz weiterverfolgt.</w:t>
+      </w:r>
+    </w:p>
+    <w:p>
+      <w:pPr>
+        <w:pStyle w:val="berschrift3"/>
+        <w:rPr>
+          <w:lang w:val="de-CH"/>
+        </w:rPr>
+      </w:pPr>
+      <w:r>
+        <w:rPr>
+          <w:lang w:val="de-CH"/>
+        </w:rPr>
+        <w:t>Vergleich der Prototypen</w:t>
+      </w:r>
+    </w:p>
+    <w:p>
+      <w:pPr>
+        <w:rPr>
+          <w:lang w:val="de-CH"/>
+        </w:rPr>
+      </w:pPr>
+      <w:r>
+        <w:rPr>
+          <w:lang w:val="de-CH"/>
+        </w:rPr>
+        <w:t>Die zwei funktionierenden Prototypen wurden an der Sitzung vom 08.11.2017 (siehe Anhang «20171108_Protokoll Zwischenpräsentation Vortex-Tunnel») präsentiert</w:t>
+      </w:r>
+      <w:r>
+        <w:rPr>
+          <w:lang w:val="de-CH"/>
+        </w:rPr>
+        <w:t>. Es wurde dabei entschieden beide Lösungsansätze zu verknüpfen und in zukünftigen Versionen zu verwenden.</w:t>
       </w:r>
     </w:p>
     <w:p>
@@ -4870,22 +5449,17 @@
           <w:lang w:val="de-CH"/>
         </w:rPr>
       </w:pPr>
-    </w:p>
-    <w:p>
-      <w:pPr>
-        <w:pStyle w:val="berschrift2"/>
-        <w:rPr>
-          <w:lang w:val="de-CH"/>
-        </w:rPr>
-      </w:pPr>
-      <w:bookmarkStart w:id="13" w:name="_Toc501706699"/>
-      <w:r>
-        <w:rPr>
-          <w:lang w:val="de-CH"/>
-        </w:rPr>
+      <w:bookmarkStart w:id="16" w:name="_Toc501706699"/>
+      <w:bookmarkStart w:id="17" w:name="_GoBack"/>
+      <w:bookmarkEnd w:id="17"/>
+      <w:r>
+        <w:rPr>
+          <w:lang w:val="de-CH"/>
+        </w:rPr>
+        <w:lastRenderedPageBreak/>
         <w:t>Varianten zur Parameter-Eingabe</w:t>
       </w:r>
-      <w:bookmarkEnd w:id="13"/>
+      <w:bookmarkEnd w:id="16"/>
     </w:p>
     <w:p>
       <w:pPr>
@@ -4921,14 +5495,14 @@
           <w:lang w:val="de-CH"/>
         </w:rPr>
       </w:pPr>
-      <w:bookmarkStart w:id="14" w:name="_Toc501706700"/>
+      <w:bookmarkStart w:id="18" w:name="_Toc501706700"/>
       <w:r>
         <w:rPr>
           <w:lang w:val="de-CH"/>
         </w:rPr>
         <w:t>Variante 1: Eingabemaske beim Start der Tunnel-Simulation</w:t>
       </w:r>
-      <w:bookmarkEnd w:id="14"/>
+      <w:bookmarkEnd w:id="18"/>
     </w:p>
     <w:p>
       <w:pPr>
@@ -4950,14 +5524,14 @@
           <w:lang w:val="de-CH"/>
         </w:rPr>
       </w:pPr>
-      <w:bookmarkStart w:id="15" w:name="_Toc501706701"/>
+      <w:bookmarkStart w:id="19" w:name="_Toc501706701"/>
       <w:r>
         <w:rPr>
           <w:lang w:val="de-CH"/>
         </w:rPr>
         <w:t>Variante 2: Parameter in einem XML-File</w:t>
       </w:r>
-      <w:bookmarkEnd w:id="15"/>
+      <w:bookmarkEnd w:id="19"/>
     </w:p>
     <w:p>
       <w:pPr>
@@ -4979,15 +5553,14 @@
           <w:lang w:val="de-CH"/>
         </w:rPr>
       </w:pPr>
-      <w:bookmarkStart w:id="16" w:name="_Toc501706702"/>
-      <w:r>
-        <w:rPr>
-          <w:lang w:val="de-CH"/>
-        </w:rPr>
-        <w:lastRenderedPageBreak/>
+      <w:bookmarkStart w:id="20" w:name="_Toc501706702"/>
+      <w:r>
+        <w:rPr>
+          <w:lang w:val="de-CH"/>
+        </w:rPr>
         <w:t>Variante 3: Ein simpler Editor zum Tunnelbau</w:t>
       </w:r>
-      <w:bookmarkEnd w:id="16"/>
+      <w:bookmarkEnd w:id="20"/>
     </w:p>
     <w:p>
       <w:pPr>
@@ -5037,14 +5610,14 @@
           <w:lang w:val="de-CH"/>
         </w:rPr>
       </w:pPr>
-      <w:bookmarkStart w:id="17" w:name="_Toc501706703"/>
+      <w:bookmarkStart w:id="21" w:name="_Toc501706703"/>
       <w:r>
         <w:rPr>
           <w:lang w:val="de-CH"/>
         </w:rPr>
         <w:t>Vergleich der drei Varianten</w:t>
       </w:r>
-      <w:bookmarkEnd w:id="17"/>
+      <w:bookmarkEnd w:id="21"/>
     </w:p>
     <w:p>
       <w:pPr>
@@ -5997,6 +6570,7 @@
         <w:rPr>
           <w:lang w:val="de-CH"/>
         </w:rPr>
+        <w:lastRenderedPageBreak/>
         <w:t>Aus dem Vergleich geht hervor, dass sich die Parameter-Eingabe über eine XML-Datei am besten eignet. Deshalb wird dieser Ansatz weiterverfolgt.</w:t>
       </w:r>
     </w:p>
@@ -6020,7 +6594,7 @@
           <w:lang w:val="de-CH"/>
         </w:rPr>
       </w:pPr>
-      <w:bookmarkStart w:id="18" w:name="_Toc501706704"/>
+      <w:bookmarkStart w:id="22" w:name="_Toc501706704"/>
       <w:r>
         <w:rPr>
           <w:lang w:val="de-CH"/>
@@ -6028,7 +6602,7 @@
         <w:lastRenderedPageBreak/>
         <w:t>Konfigurierbarkeit Steg</w:t>
       </w:r>
-      <w:bookmarkEnd w:id="18"/>
+      <w:bookmarkEnd w:id="22"/>
     </w:p>
     <w:p>
       <w:pPr>
@@ -6070,14 +6644,42 @@
           <w:lang w:val="de-CH"/>
         </w:rPr>
       </w:pPr>
-      <w:bookmarkStart w:id="19" w:name="_Toc501706705"/>
+      <w:bookmarkStart w:id="23" w:name="_Toc501706705"/>
       <w:r>
         <w:rPr>
           <w:lang w:val="de-CH"/>
         </w:rPr>
         <w:t>Wahl der Tunneltextur</w:t>
       </w:r>
-      <w:bookmarkEnd w:id="19"/>
+      <w:bookmarkEnd w:id="23"/>
+    </w:p>
+    <w:p>
+      <w:pPr>
+        <w:rPr>
+          <w:lang w:val="de-CH"/>
+        </w:rPr>
+      </w:pPr>
+      <w:r>
+        <w:rPr>
+          <w:lang w:val="de-CH"/>
+        </w:rPr>
+        <w:br/>
+        <w:t xml:space="preserve">Bei der Erstellung </w:t>
+      </w:r>
+      <w:proofErr w:type="gramStart"/>
+      <w:r>
+        <w:rPr>
+          <w:lang w:val="de-CH"/>
+        </w:rPr>
+        <w:t>des Prototypen</w:t>
+      </w:r>
+      <w:proofErr w:type="gramEnd"/>
+      <w:r>
+        <w:rPr>
+          <w:lang w:val="de-CH"/>
+        </w:rPr>
+        <w:t xml:space="preserve"> </w:t>
+      </w:r>
     </w:p>
     <w:p>
       <w:pPr>
@@ -6164,7 +6766,7 @@
           <w:lang w:val="de-CH"/>
         </w:rPr>
       </w:pPr>
-      <w:bookmarkStart w:id="20" w:name="_Toc501706706"/>
+      <w:bookmarkStart w:id="24" w:name="_Toc501706706"/>
       <w:r>
         <w:rPr>
           <w:lang w:val="de-CH"/>
@@ -6172,7 +6774,7 @@
         <w:lastRenderedPageBreak/>
         <w:t>Tunnelgenerierung</w:t>
       </w:r>
-      <w:bookmarkEnd w:id="20"/>
+      <w:bookmarkEnd w:id="24"/>
     </w:p>
     <w:p>
       <w:pPr>
@@ -6298,7 +6900,7 @@
           <w:lang w:val="de-CH"/>
         </w:rPr>
       </w:pPr>
-      <w:bookmarkStart w:id="21" w:name="_Toc501706707"/>
+      <w:bookmarkStart w:id="25" w:name="_Toc501706707"/>
       <w:r>
         <w:rPr>
           <w:lang w:val="de-CH"/>
@@ -6306,7 +6908,7 @@
         <w:lastRenderedPageBreak/>
         <w:t>Systemübersicht</w:t>
       </w:r>
-      <w:bookmarkEnd w:id="21"/>
+      <w:bookmarkEnd w:id="25"/>
     </w:p>
     <w:p>
       <w:pPr>
@@ -6315,14 +6917,14 @@
           <w:lang w:val="de-CH"/>
         </w:rPr>
       </w:pPr>
-      <w:bookmarkStart w:id="22" w:name="_Toc501706708"/>
+      <w:bookmarkStart w:id="26" w:name="_Toc501706708"/>
       <w:r>
         <w:rPr>
           <w:lang w:val="de-CH"/>
         </w:rPr>
         <w:t>Komponentendiagramm</w:t>
       </w:r>
-      <w:bookmarkEnd w:id="22"/>
+      <w:bookmarkEnd w:id="26"/>
     </w:p>
     <w:p>
       <w:pPr>
@@ -6380,14 +6982,14 @@
           <w:lang w:val="de-CH"/>
         </w:rPr>
       </w:pPr>
-      <w:bookmarkStart w:id="23" w:name="_Toc501706709"/>
+      <w:bookmarkStart w:id="27" w:name="_Toc501706709"/>
       <w:r>
         <w:rPr>
           <w:lang w:val="de-CH"/>
         </w:rPr>
         <w:t>Hardware-Anforderungen</w:t>
       </w:r>
-      <w:bookmarkEnd w:id="23"/>
+      <w:bookmarkEnd w:id="27"/>
     </w:p>
     <w:p>
       <w:pPr>
@@ -6530,7 +7132,7 @@
           <w:lang w:val="de-CH"/>
         </w:rPr>
       </w:pPr>
-      <w:bookmarkStart w:id="24" w:name="_Toc501706710"/>
+      <w:bookmarkStart w:id="28" w:name="_Toc501706710"/>
       <w:r>
         <w:rPr>
           <w:lang w:val="de-CH"/>
@@ -6552,7 +7154,7 @@
         <w:lastRenderedPageBreak/>
         <w:t>Schnittstellen</w:t>
       </w:r>
-      <w:bookmarkEnd w:id="24"/>
+      <w:bookmarkEnd w:id="28"/>
     </w:p>
     <w:p>
       <w:pPr>
@@ -6608,7 +7210,7 @@
           <w:lang w:val="de-CH"/>
         </w:rPr>
       </w:pPr>
-      <w:bookmarkStart w:id="25" w:name="_Toc501706711"/>
+      <w:bookmarkStart w:id="29" w:name="_Toc501706711"/>
       <w:r>
         <w:rPr>
           <w:lang w:val="de-CH"/>
@@ -6616,7 +7218,7 @@
         <w:lastRenderedPageBreak/>
         <w:t>Konfigurations-Datei</w:t>
       </w:r>
-      <w:bookmarkEnd w:id="25"/>
+      <w:bookmarkEnd w:id="29"/>
     </w:p>
     <w:p>
       <w:pPr>
@@ -6625,14 +7227,14 @@
           <w:lang w:val="de-CH"/>
         </w:rPr>
       </w:pPr>
-      <w:bookmarkStart w:id="26" w:name="_Toc501706712"/>
+      <w:bookmarkStart w:id="30" w:name="_Toc501706712"/>
       <w:r>
         <w:rPr>
           <w:lang w:val="de-CH"/>
         </w:rPr>
         <w:t>Struktur</w:t>
       </w:r>
-      <w:bookmarkEnd w:id="26"/>
+      <w:bookmarkEnd w:id="30"/>
     </w:p>
     <w:p>
       <w:pPr>
@@ -7436,71 +8038,65 @@
           <w:sz w:val="20"/>
           <w:szCs w:val="20"/>
           <w:highlight w:val="white"/>
-          <w:lang w:val="de-CH"/>
-        </w:rPr>
-      </w:pPr>
-      <w:r>
-        <w:rPr>
-          <w:rFonts w:ascii="Courier New" w:hAnsi="Courier New" w:cs="Courier New"/>
-          <w:b/>
-          <w:bCs/>
-          <w:color w:val="000000"/>
-          <w:sz w:val="20"/>
-          <w:szCs w:val="20"/>
-          <w:highlight w:val="white"/>
-          <w:lang w:val="de-CH"/>
-        </w:rPr>
-        <w:tab/>
-      </w:r>
-      <w:r>
-        <w:rPr>
-          <w:rFonts w:ascii="Courier New" w:hAnsi="Courier New" w:cs="Courier New"/>
-          <w:b/>
-          <w:bCs/>
-          <w:color w:val="000000"/>
-          <w:sz w:val="20"/>
-          <w:szCs w:val="20"/>
-          <w:highlight w:val="white"/>
-          <w:lang w:val="de-CH"/>
-        </w:rPr>
-        <w:tab/>
-      </w:r>
-      <w:r>
-        <w:rPr>
-          <w:rFonts w:ascii="Courier New" w:hAnsi="Courier New" w:cs="Courier New"/>
-          <w:b/>
-          <w:bCs/>
-          <w:color w:val="000000"/>
-          <w:sz w:val="20"/>
-          <w:szCs w:val="20"/>
-          <w:highlight w:val="white"/>
-          <w:lang w:val="de-CH"/>
-        </w:rPr>
-        <w:tab/>
-      </w:r>
-      <w:r>
-        <w:rPr>
-          <w:rFonts w:ascii="Courier New" w:hAnsi="Courier New" w:cs="Courier New"/>
-          <w:b/>
-          <w:bCs/>
-          <w:color w:val="000000"/>
-          <w:sz w:val="20"/>
-          <w:szCs w:val="20"/>
-          <w:highlight w:val="white"/>
-          <w:lang w:val="de-CH"/>
-        </w:rPr>
-        <w:tab/>
-      </w:r>
-      <w:r>
-        <w:rPr>
-          <w:rFonts w:ascii="Courier New" w:hAnsi="Courier New" w:cs="Courier New"/>
-          <w:b/>
-          <w:bCs/>
-          <w:color w:val="000000"/>
-          <w:sz w:val="20"/>
-          <w:szCs w:val="20"/>
-          <w:highlight w:val="white"/>
-          <w:lang w:val="de-CH"/>
+        </w:rPr>
+      </w:pPr>
+      <w:r>
+        <w:rPr>
+          <w:rFonts w:ascii="Courier New" w:hAnsi="Courier New" w:cs="Courier New"/>
+          <w:b/>
+          <w:bCs/>
+          <w:color w:val="000000"/>
+          <w:sz w:val="20"/>
+          <w:szCs w:val="20"/>
+          <w:highlight w:val="white"/>
+        </w:rPr>
+        <w:tab/>
+      </w:r>
+      <w:r>
+        <w:rPr>
+          <w:rFonts w:ascii="Courier New" w:hAnsi="Courier New" w:cs="Courier New"/>
+          <w:b/>
+          <w:bCs/>
+          <w:color w:val="000000"/>
+          <w:sz w:val="20"/>
+          <w:szCs w:val="20"/>
+          <w:highlight w:val="white"/>
+        </w:rPr>
+        <w:tab/>
+      </w:r>
+      <w:r>
+        <w:rPr>
+          <w:rFonts w:ascii="Courier New" w:hAnsi="Courier New" w:cs="Courier New"/>
+          <w:b/>
+          <w:bCs/>
+          <w:color w:val="000000"/>
+          <w:sz w:val="20"/>
+          <w:szCs w:val="20"/>
+          <w:highlight w:val="white"/>
+        </w:rPr>
+        <w:tab/>
+      </w:r>
+      <w:r>
+        <w:rPr>
+          <w:rFonts w:ascii="Courier New" w:hAnsi="Courier New" w:cs="Courier New"/>
+          <w:b/>
+          <w:bCs/>
+          <w:color w:val="000000"/>
+          <w:sz w:val="20"/>
+          <w:szCs w:val="20"/>
+          <w:highlight w:val="white"/>
+        </w:rPr>
+        <w:tab/>
+      </w:r>
+      <w:r>
+        <w:rPr>
+          <w:rFonts w:ascii="Courier New" w:hAnsi="Courier New" w:cs="Courier New"/>
+          <w:b/>
+          <w:bCs/>
+          <w:color w:val="000000"/>
+          <w:sz w:val="20"/>
+          <w:szCs w:val="20"/>
+          <w:highlight w:val="white"/>
         </w:rPr>
         <w:tab/>
       </w:r>
@@ -7511,7 +8107,6 @@
           <w:sz w:val="20"/>
           <w:szCs w:val="20"/>
           <w:highlight w:val="white"/>
-          <w:lang w:val="de-CH"/>
         </w:rPr>
         <w:t>&lt;Name&gt;</w:t>
       </w:r>
@@ -7524,7 +8119,6 @@
           <w:sz w:val="20"/>
           <w:szCs w:val="20"/>
           <w:highlight w:val="white"/>
-          <w:lang w:val="de-CH"/>
         </w:rPr>
         <w:t>spotlight_texture.png</w:t>
       </w:r>
@@ -7535,7 +8129,6 @@
           <w:sz w:val="20"/>
           <w:szCs w:val="20"/>
           <w:highlight w:val="white"/>
-          <w:lang w:val="de-CH"/>
         </w:rPr>
         <w:t>&lt;/Name&gt;</w:t>
       </w:r>
@@ -7566,59 +8159,54 @@
           <w:sz w:val="20"/>
           <w:szCs w:val="20"/>
           <w:highlight w:val="white"/>
-          <w:lang w:val="de-CH"/>
-        </w:rPr>
-        <w:tab/>
-      </w:r>
-      <w:r>
-        <w:rPr>
-          <w:rFonts w:ascii="Courier New" w:hAnsi="Courier New" w:cs="Courier New"/>
-          <w:b/>
-          <w:bCs/>
-          <w:color w:val="000000"/>
-          <w:sz w:val="20"/>
-          <w:szCs w:val="20"/>
-          <w:highlight w:val="white"/>
-          <w:lang w:val="de-CH"/>
-        </w:rPr>
-        <w:tab/>
-      </w:r>
-      <w:r>
-        <w:rPr>
-          <w:rFonts w:ascii="Courier New" w:hAnsi="Courier New" w:cs="Courier New"/>
-          <w:b/>
-          <w:bCs/>
-          <w:color w:val="000000"/>
-          <w:sz w:val="20"/>
-          <w:szCs w:val="20"/>
-          <w:highlight w:val="white"/>
-          <w:lang w:val="de-CH"/>
-        </w:rPr>
-        <w:tab/>
-      </w:r>
-      <w:r>
-        <w:rPr>
-          <w:rFonts w:ascii="Courier New" w:hAnsi="Courier New" w:cs="Courier New"/>
-          <w:b/>
-          <w:bCs/>
-          <w:color w:val="000000"/>
-          <w:sz w:val="20"/>
-          <w:szCs w:val="20"/>
-          <w:highlight w:val="white"/>
-          <w:lang w:val="de-CH"/>
-        </w:rPr>
-        <w:tab/>
-      </w:r>
-      <w:r>
-        <w:rPr>
-          <w:rFonts w:ascii="Courier New" w:hAnsi="Courier New" w:cs="Courier New"/>
-          <w:b/>
-          <w:bCs/>
-          <w:color w:val="000000"/>
-          <w:sz w:val="20"/>
-          <w:szCs w:val="20"/>
-          <w:highlight w:val="white"/>
-          <w:lang w:val="de-CH"/>
+        </w:rPr>
+        <w:tab/>
+      </w:r>
+      <w:r>
+        <w:rPr>
+          <w:rFonts w:ascii="Courier New" w:hAnsi="Courier New" w:cs="Courier New"/>
+          <w:b/>
+          <w:bCs/>
+          <w:color w:val="000000"/>
+          <w:sz w:val="20"/>
+          <w:szCs w:val="20"/>
+          <w:highlight w:val="white"/>
+        </w:rPr>
+        <w:tab/>
+      </w:r>
+      <w:r>
+        <w:rPr>
+          <w:rFonts w:ascii="Courier New" w:hAnsi="Courier New" w:cs="Courier New"/>
+          <w:b/>
+          <w:bCs/>
+          <w:color w:val="000000"/>
+          <w:sz w:val="20"/>
+          <w:szCs w:val="20"/>
+          <w:highlight w:val="white"/>
+        </w:rPr>
+        <w:tab/>
+      </w:r>
+      <w:r>
+        <w:rPr>
+          <w:rFonts w:ascii="Courier New" w:hAnsi="Courier New" w:cs="Courier New"/>
+          <w:b/>
+          <w:bCs/>
+          <w:color w:val="000000"/>
+          <w:sz w:val="20"/>
+          <w:szCs w:val="20"/>
+          <w:highlight w:val="white"/>
+        </w:rPr>
+        <w:tab/>
+      </w:r>
+      <w:r>
+        <w:rPr>
+          <w:rFonts w:ascii="Courier New" w:hAnsi="Courier New" w:cs="Courier New"/>
+          <w:b/>
+          <w:bCs/>
+          <w:color w:val="000000"/>
+          <w:sz w:val="20"/>
+          <w:szCs w:val="20"/>
+          <w:highlight w:val="white"/>
         </w:rPr>
         <w:tab/>
       </w:r>
@@ -10519,8 +11107,8 @@
           <w:lang w:val="de-CH"/>
         </w:rPr>
       </w:pPr>
-      <w:bookmarkStart w:id="27" w:name="_Toc499716113"/>
-      <w:bookmarkStart w:id="28" w:name="_Toc501706713"/>
+      <w:bookmarkStart w:id="31" w:name="_Toc499716113"/>
+      <w:bookmarkStart w:id="32" w:name="_Toc501706713"/>
       <w:r>
         <w:rPr>
           <w:lang w:val="de-CH"/>
@@ -10534,8 +11122,8 @@
         </w:rPr>
         <w:t>tex-Tunnel</w:t>
       </w:r>
-      <w:bookmarkEnd w:id="27"/>
-      <w:bookmarkEnd w:id="28"/>
+      <w:bookmarkEnd w:id="31"/>
+      <w:bookmarkEnd w:id="32"/>
       <w:r>
         <w:rPr>
           <w:lang w:val="de-CH"/>
@@ -10750,8 +11338,8 @@
           <w:lang w:val="de-CH"/>
         </w:rPr>
       </w:pPr>
-      <w:bookmarkStart w:id="29" w:name="_Toc499716114"/>
-      <w:bookmarkStart w:id="30" w:name="_Toc501706714"/>
+      <w:bookmarkStart w:id="33" w:name="_Toc499716114"/>
+      <w:bookmarkStart w:id="34" w:name="_Toc501706714"/>
       <w:r>
         <w:rPr>
           <w:highlight w:val="white"/>
@@ -10759,8 +11347,8 @@
         </w:rPr>
         <w:t>Abschnitte</w:t>
       </w:r>
-      <w:bookmarkEnd w:id="29"/>
-      <w:bookmarkEnd w:id="30"/>
+      <w:bookmarkEnd w:id="33"/>
+      <w:bookmarkEnd w:id="34"/>
       <w:r>
         <w:rPr>
           <w:highlight w:val="white"/>
@@ -11159,7 +11747,7 @@
                     </pic:cNvPicPr>
                   </pic:nvPicPr>
                   <pic:blipFill>
-                    <a:blip r:embed="rId8">
+                    <a:blip r:embed="rId11">
                       <a:extLst>
                         <a:ext uri="{28A0092B-C50C-407E-A947-70E740481C1C}">
                           <a14:useLocalDpi xmlns:a14="http://schemas.microsoft.com/office/drawing/2010/main" val="0"/>
@@ -11206,7 +11794,7 @@
         </w:rPr>
         <w:t xml:space="preserve">Bild-Quelle: </w:t>
       </w:r>
-      <w:hyperlink r:id="rId9" w:history="1">
+      <w:hyperlink r:id="rId12" w:history="1">
         <w:r>
           <w:rPr>
             <w:rStyle w:val="Hyperlink"/>
@@ -11238,8 +11826,8 @@
           <w:lang w:val="de-CH"/>
         </w:rPr>
       </w:pPr>
-      <w:bookmarkStart w:id="31" w:name="_Toc499716115"/>
-      <w:bookmarkStart w:id="32" w:name="_Toc501706715"/>
+      <w:bookmarkStart w:id="35" w:name="_Toc499716115"/>
+      <w:bookmarkStart w:id="36" w:name="_Toc501706715"/>
       <w:r>
         <w:rPr>
           <w:highlight w:val="white"/>
@@ -11248,8 +11836,8 @@
         <w:lastRenderedPageBreak/>
         <w:t>Abschnitt</w:t>
       </w:r>
-      <w:bookmarkEnd w:id="31"/>
-      <w:bookmarkEnd w:id="32"/>
+      <w:bookmarkEnd w:id="35"/>
+      <w:bookmarkEnd w:id="36"/>
     </w:p>
     <w:p>
       <w:pPr>
@@ -11947,16 +12535,16 @@
           <w:lang w:val="de-CH"/>
         </w:rPr>
       </w:pPr>
-      <w:bookmarkStart w:id="33" w:name="_Toc499716116"/>
-      <w:bookmarkStart w:id="34" w:name="_Toc501706716"/>
+      <w:bookmarkStart w:id="37" w:name="_Toc499716116"/>
+      <w:bookmarkStart w:id="38" w:name="_Toc501706716"/>
       <w:r>
         <w:rPr>
           <w:lang w:val="de-CH"/>
         </w:rPr>
         <w:t>Wandmuster</w:t>
       </w:r>
-      <w:bookmarkEnd w:id="33"/>
-      <w:bookmarkEnd w:id="34"/>
+      <w:bookmarkEnd w:id="37"/>
+      <w:bookmarkEnd w:id="38"/>
     </w:p>
     <w:p>
       <w:pPr>
@@ -12332,8 +12920,8 @@
           <w:lang w:val="de-CH"/>
         </w:rPr>
       </w:pPr>
-      <w:bookmarkStart w:id="35" w:name="_Toc499716117"/>
-      <w:bookmarkStart w:id="36" w:name="_Toc501706717"/>
+      <w:bookmarkStart w:id="39" w:name="_Toc499716117"/>
+      <w:bookmarkStart w:id="40" w:name="_Toc501706717"/>
       <w:r>
         <w:rPr>
           <w:highlight w:val="white"/>
@@ -12342,8 +12930,8 @@
         <w:lastRenderedPageBreak/>
         <w:t>Textur</w:t>
       </w:r>
-      <w:bookmarkEnd w:id="35"/>
-      <w:bookmarkEnd w:id="36"/>
+      <w:bookmarkEnd w:id="39"/>
+      <w:bookmarkEnd w:id="40"/>
     </w:p>
     <w:p>
       <w:pPr>
@@ -13014,8 +13602,8 @@
           <w:lang w:val="de-CH"/>
         </w:rPr>
       </w:pPr>
-      <w:bookmarkStart w:id="37" w:name="_Toc499716118"/>
-      <w:bookmarkStart w:id="38" w:name="_Toc501706718"/>
+      <w:bookmarkStart w:id="41" w:name="_Toc499716118"/>
+      <w:bookmarkStart w:id="42" w:name="_Toc501706718"/>
       <w:r>
         <w:rPr>
           <w:highlight w:val="white"/>
@@ -13024,8 +13612,8 @@
         <w:lastRenderedPageBreak/>
         <w:t>Lichter</w:t>
       </w:r>
-      <w:bookmarkEnd w:id="37"/>
-      <w:bookmarkEnd w:id="38"/>
+      <w:bookmarkEnd w:id="41"/>
+      <w:bookmarkEnd w:id="42"/>
     </w:p>
     <w:p>
       <w:pPr>
@@ -14174,8 +14762,8 @@
           <w:lang w:val="de-CH"/>
         </w:rPr>
       </w:pPr>
-      <w:bookmarkStart w:id="39" w:name="_Toc499716119"/>
-      <w:bookmarkStart w:id="40" w:name="_Toc501706719"/>
+      <w:bookmarkStart w:id="43" w:name="_Toc499716119"/>
+      <w:bookmarkStart w:id="44" w:name="_Toc501706719"/>
       <w:r>
         <w:rPr>
           <w:lang w:val="de-CH"/>
@@ -14183,8 +14771,8 @@
         <w:lastRenderedPageBreak/>
         <w:t>Farbe</w:t>
       </w:r>
-      <w:bookmarkEnd w:id="39"/>
-      <w:bookmarkEnd w:id="40"/>
+      <w:bookmarkEnd w:id="43"/>
+      <w:bookmarkEnd w:id="44"/>
     </w:p>
     <w:p>
       <w:pPr>
@@ -15477,7 +16065,7 @@
           <w:lang w:val="de-CH"/>
         </w:rPr>
       </w:pPr>
-      <w:bookmarkStart w:id="41" w:name="_Toc501706720"/>
+      <w:bookmarkStart w:id="45" w:name="_Toc501706720"/>
       <w:r>
         <w:rPr>
           <w:lang w:val="de-CH"/>
@@ -15485,7 +16073,7 @@
         <w:lastRenderedPageBreak/>
         <w:t>Stegtransparenz</w:t>
       </w:r>
-      <w:bookmarkEnd w:id="41"/>
+      <w:bookmarkEnd w:id="45"/>
     </w:p>
     <w:p>
       <w:pPr>
@@ -15564,7 +16152,7 @@
           <w:lang w:val="de-CH"/>
         </w:rPr>
       </w:pPr>
-      <w:bookmarkStart w:id="42" w:name="_Toc501706721"/>
+      <w:bookmarkStart w:id="46" w:name="_Toc501706721"/>
       <w:r>
         <w:rPr>
           <w:lang w:val="de-CH"/>
@@ -15572,7 +16160,7 @@
         <w:lastRenderedPageBreak/>
         <w:t>Rotation der Lichter</w:t>
       </w:r>
-      <w:bookmarkEnd w:id="42"/>
+      <w:bookmarkEnd w:id="46"/>
     </w:p>
     <w:p>
       <w:pPr>
@@ -15613,7 +16201,7 @@
           <w:lang w:val="de-CH"/>
         </w:rPr>
       </w:pPr>
-      <w:bookmarkStart w:id="43" w:name="_Toc501706722"/>
+      <w:bookmarkStart w:id="47" w:name="_Toc501706722"/>
       <w:r>
         <w:rPr>
           <w:lang w:val="de-CH"/>
@@ -15621,7 +16209,7 @@
         <w:lastRenderedPageBreak/>
         <w:t>Drehende Textur</w:t>
       </w:r>
-      <w:bookmarkEnd w:id="43"/>
+      <w:bookmarkEnd w:id="47"/>
       <w:r>
         <w:rPr>
           <w:lang w:val="de-CH"/>
@@ -15636,14 +16224,14 @@
           <w:lang w:val="de-CH"/>
         </w:rPr>
       </w:pPr>
-      <w:bookmarkStart w:id="44" w:name="_Toc501706723"/>
+      <w:bookmarkStart w:id="48" w:name="_Toc501706723"/>
       <w:r>
         <w:rPr>
           <w:lang w:val="de-CH"/>
         </w:rPr>
         <w:t>Umgang mit Renderer</w:t>
       </w:r>
-      <w:bookmarkEnd w:id="44"/>
+      <w:bookmarkEnd w:id="48"/>
     </w:p>
     <w:p>
       <w:pPr>
@@ -15698,7 +16286,9 @@
           <w:lang w:val="de-CH"/>
         </w:rPr>
       </w:pPr>
-      <w:bookmarkStart w:id="45" w:name="_Toc501706724"/>
+      <w:bookmarkStart w:id="49" w:name="_Toc501706724"/>
+      <w:bookmarkStart w:id="50" w:name="_Ref502609423"/>
+      <w:bookmarkStart w:id="51" w:name="_Ref502616783"/>
       <w:r>
         <w:rPr>
           <w:lang w:val="de-CH"/>
@@ -15706,7 +16296,9 @@
         <w:lastRenderedPageBreak/>
         <w:t>UV Mapping</w:t>
       </w:r>
-      <w:bookmarkEnd w:id="45"/>
+      <w:bookmarkEnd w:id="49"/>
+      <w:bookmarkEnd w:id="50"/>
+      <w:bookmarkEnd w:id="51"/>
     </w:p>
     <w:p>
       <w:pPr>
@@ -15734,8 +16326,6 @@
           <w:lang w:val="de-CH"/>
         </w:rPr>
       </w:pPr>
-      <w:bookmarkStart w:id="46" w:name="_GoBack"/>
-      <w:bookmarkEnd w:id="46"/>
     </w:p>
     <w:p>
       <w:pPr>
@@ -15783,7 +16373,7 @@
           <w:lang w:val="de-CH"/>
         </w:rPr>
       </w:pPr>
-      <w:bookmarkStart w:id="47" w:name="_Toc501706725"/>
+      <w:bookmarkStart w:id="52" w:name="_Toc501706725"/>
       <w:proofErr w:type="spellStart"/>
       <w:r>
         <w:rPr>
@@ -15799,7 +16389,7 @@
         </w:rPr>
         <w:t xml:space="preserve"> Modell zu Unity</w:t>
       </w:r>
-      <w:bookmarkEnd w:id="47"/>
+      <w:bookmarkEnd w:id="52"/>
     </w:p>
     <w:p>
       <w:pPr>
@@ -15867,7 +16457,7 @@
           <w:lang w:val="de-CH"/>
         </w:rPr>
       </w:pPr>
-      <w:bookmarkStart w:id="48" w:name="_Toc501706726"/>
+      <w:bookmarkStart w:id="53" w:name="_Toc501706726"/>
       <w:r>
         <w:rPr>
           <w:lang w:val="de-CH"/>
@@ -15875,7 +16465,7 @@
         <w:lastRenderedPageBreak/>
         <w:t>Transformation Elemente</w:t>
       </w:r>
-      <w:bookmarkEnd w:id="48"/>
+      <w:bookmarkEnd w:id="53"/>
       <w:r>
         <w:rPr>
           <w:lang w:val="de-CH"/>
@@ -16000,7 +16590,7 @@
           <w:lang w:val="de-CH"/>
         </w:rPr>
       </w:pPr>
-      <w:bookmarkStart w:id="49" w:name="_Toc501706727"/>
+      <w:bookmarkStart w:id="54" w:name="_Toc501706727"/>
       <w:r>
         <w:rPr>
           <w:lang w:val="de-CH"/>
@@ -16008,7 +16598,7 @@
         <w:lastRenderedPageBreak/>
         <w:t>XML-Mapping</w:t>
       </w:r>
-      <w:bookmarkEnd w:id="49"/>
+      <w:bookmarkEnd w:id="54"/>
     </w:p>
     <w:p>
       <w:pPr>
@@ -16047,12 +16637,12 @@
       <w:pPr>
         <w:pStyle w:val="berschrift1"/>
       </w:pPr>
-      <w:bookmarkStart w:id="50" w:name="_Toc501706728"/>
+      <w:bookmarkStart w:id="55" w:name="_Toc501706728"/>
       <w:r>
         <w:lastRenderedPageBreak/>
         <w:t>Best Practices VR</w:t>
       </w:r>
-      <w:bookmarkEnd w:id="50"/>
+      <w:bookmarkEnd w:id="55"/>
     </w:p>
     <w:p>
       <w:proofErr w:type="spellStart"/>
@@ -16079,8 +16669,8 @@
           <w:lang w:val="de-CH"/>
         </w:rPr>
       </w:pPr>
-      <w:bookmarkStart w:id="51" w:name="_Toc501542920"/>
-      <w:bookmarkStart w:id="52" w:name="_Toc501706729"/>
+      <w:bookmarkStart w:id="56" w:name="_Toc501542920"/>
+      <w:bookmarkStart w:id="57" w:name="_Toc501706729"/>
       <w:r>
         <w:rPr>
           <w:lang w:val="de-CH"/>
@@ -16088,8 +16678,8 @@
         <w:lastRenderedPageBreak/>
         <w:t>Deployment</w:t>
       </w:r>
-      <w:bookmarkEnd w:id="51"/>
-      <w:bookmarkEnd w:id="52"/>
+      <w:bookmarkEnd w:id="56"/>
+      <w:bookmarkEnd w:id="57"/>
     </w:p>
     <w:p>
       <w:pPr>
@@ -16111,7 +16701,7 @@
           <w:lang w:val="de-CH"/>
         </w:rPr>
       </w:pPr>
-      <w:bookmarkStart w:id="53" w:name="_Toc501706730"/>
+      <w:bookmarkStart w:id="58" w:name="_Toc501706730"/>
       <w:r>
         <w:rPr>
           <w:lang w:val="de-CH"/>
@@ -16119,7 +16709,7 @@
         <w:lastRenderedPageBreak/>
         <w:t>Ausblick</w:t>
       </w:r>
-      <w:bookmarkEnd w:id="53"/>
+      <w:bookmarkEnd w:id="58"/>
     </w:p>
     <w:p>
       <w:pPr>
@@ -16259,7 +16849,7 @@
       </w:pPr>
     </w:p>
     <w:sectPr>
-      <w:headerReference w:type="default" r:id="rId10"/>
+      <w:headerReference w:type="default" r:id="rId13"/>
       <w:pgSz w:w="11906" w:h="16838"/>
       <w:pgMar w:top="1417" w:right="1417" w:bottom="1134" w:left="1417" w:header="708" w:footer="708" w:gutter="0"/>
       <w:cols w:space="708"/>
@@ -19205,7 +19795,6 @@
   <w:style w:type="character" w:default="1" w:styleId="Absatz-Standardschriftart">
     <w:name w:val="Default Paragraph Font"/>
     <w:uiPriority w:val="1"/>
-    <w:semiHidden/>
     <w:unhideWhenUsed/>
   </w:style>
   <w:style w:type="table" w:default="1" w:styleId="NormaleTabelle">
@@ -19756,7 +20345,7 @@
 </file>
 
 <file path=customXml/itemProps1.xml><?xml version="1.0" encoding="utf-8"?>
-<ds:datastoreItem xmlns:ds="http://schemas.openxmlformats.org/officeDocument/2006/customXml" ds:itemID="{B446579F-A9C1-4F13-9997-12AA3635100E}">
+<ds:datastoreItem xmlns:ds="http://schemas.openxmlformats.org/officeDocument/2006/customXml" ds:itemID="{3AAA19B1-10D2-470B-8041-2F3C8FE8AE1C}">
   <ds:schemaRefs>
     <ds:schemaRef ds:uri="http://schemas.openxmlformats.org/officeDocument/2006/bibliography"/>
   </ds:schemaRefs>

</xml_diff>

<commit_message>
Added systemoverview and component diagramm
</commit_message>
<xml_diff>
--- a/01_Dokumentation/00_Bericht/Systemspezifikation.docx
+++ b/01_Dokumentation/00_Bericht/Systemspezifikation.docx
@@ -517,7 +517,7 @@
             </w:rPr>
             <w:fldChar w:fldCharType="separate"/>
           </w:r>
-          <w:hyperlink w:anchor="_Toc501706687" w:history="1">
+          <w:hyperlink w:anchor="_Toc502692832" w:history="1">
             <w:r>
               <w:rPr>
                 <w:rStyle w:val="Hyperlink"/>
@@ -545,7 +545,7 @@
                 <w:noProof/>
                 <w:webHidden/>
               </w:rPr>
-              <w:instrText xml:space="preserve"> PAGEREF _Toc501706687 \h </w:instrText>
+              <w:instrText xml:space="preserve"> PAGEREF _Toc502692832 \h </w:instrText>
             </w:r>
             <w:r>
               <w:rPr>
@@ -588,7 +588,7 @@
               <w:lang w:val="de-CH" w:eastAsia="zh-CN"/>
             </w:rPr>
           </w:pPr>
-          <w:hyperlink w:anchor="_Toc501706688" w:history="1">
+          <w:hyperlink w:anchor="_Toc502692833" w:history="1">
             <w:r>
               <w:rPr>
                 <w:rStyle w:val="Hyperlink"/>
@@ -616,7 +616,7 @@
                 <w:noProof/>
                 <w:webHidden/>
               </w:rPr>
-              <w:instrText xml:space="preserve"> PAGEREF _Toc501706688 \h </w:instrText>
+              <w:instrText xml:space="preserve"> PAGEREF _Toc502692833 \h </w:instrText>
             </w:r>
             <w:r>
               <w:rPr>
@@ -659,14 +659,14 @@
               <w:lang w:val="de-CH" w:eastAsia="zh-CN"/>
             </w:rPr>
           </w:pPr>
-          <w:hyperlink w:anchor="_Toc501706689" w:history="1">
+          <w:hyperlink w:anchor="_Toc502692834" w:history="1">
             <w:r>
               <w:rPr>
                 <w:rStyle w:val="Hyperlink"/>
                 <w:noProof/>
                 <w:lang w:val="de-CH"/>
               </w:rPr>
-              <w:t>Scope</w:t>
+              <w:t>Abgrenzung der Anforderungen</w:t>
             </w:r>
             <w:r>
               <w:rPr>
@@ -687,7 +687,7 @@
                 <w:noProof/>
                 <w:webHidden/>
               </w:rPr>
-              <w:instrText xml:space="preserve"> PAGEREF _Toc501706689 \h </w:instrText>
+              <w:instrText xml:space="preserve"> PAGEREF _Toc502692834 \h </w:instrText>
             </w:r>
             <w:r>
               <w:rPr>
@@ -707,7 +707,7 @@
                 <w:noProof/>
                 <w:webHidden/>
               </w:rPr>
-              <w:t>4</w:t>
+              <w:t>5</w:t>
             </w:r>
             <w:r>
               <w:rPr>
@@ -730,7 +730,7 @@
               <w:lang w:val="de-CH" w:eastAsia="zh-CN"/>
             </w:rPr>
           </w:pPr>
-          <w:hyperlink w:anchor="_Toc501706690" w:history="1">
+          <w:hyperlink w:anchor="_Toc502692835" w:history="1">
             <w:r>
               <w:rPr>
                 <w:rStyle w:val="Hyperlink"/>
@@ -757,7 +757,7 @@
                 <w:noProof/>
                 <w:webHidden/>
               </w:rPr>
-              <w:instrText xml:space="preserve"> PAGEREF _Toc501706690 \h </w:instrText>
+              <w:instrText xml:space="preserve"> PAGEREF _Toc502692835 \h </w:instrText>
             </w:r>
             <w:r>
               <w:rPr>
@@ -800,7 +800,7 @@
               <w:lang w:val="de-CH" w:eastAsia="zh-CN"/>
             </w:rPr>
           </w:pPr>
-          <w:hyperlink w:anchor="_Toc501706691" w:history="1">
+          <w:hyperlink w:anchor="_Toc502692836" w:history="1">
             <w:r>
               <w:rPr>
                 <w:rStyle w:val="Hyperlink"/>
@@ -827,7 +827,7 @@
                 <w:noProof/>
                 <w:webHidden/>
               </w:rPr>
-              <w:instrText xml:space="preserve"> PAGEREF _Toc501706691 \h </w:instrText>
+              <w:instrText xml:space="preserve"> PAGEREF _Toc502692836 \h </w:instrText>
             </w:r>
             <w:r>
               <w:rPr>
@@ -870,7 +870,7 @@
               <w:lang w:val="de-CH" w:eastAsia="zh-CN"/>
             </w:rPr>
           </w:pPr>
-          <w:hyperlink w:anchor="_Toc501706692" w:history="1">
+          <w:hyperlink w:anchor="_Toc502692837" w:history="1">
             <w:r>
               <w:rPr>
                 <w:rStyle w:val="Hyperlink"/>
@@ -897,7 +897,7 @@
                 <w:noProof/>
                 <w:webHidden/>
               </w:rPr>
-              <w:instrText xml:space="preserve"> PAGEREF _Toc501706692 \h </w:instrText>
+              <w:instrText xml:space="preserve"> PAGEREF _Toc502692837 \h </w:instrText>
             </w:r>
             <w:r>
               <w:rPr>
@@ -940,11 +940,12 @@
               <w:lang w:val="de-CH" w:eastAsia="zh-CN"/>
             </w:rPr>
           </w:pPr>
-          <w:hyperlink w:anchor="_Toc501706693" w:history="1">
+          <w:hyperlink w:anchor="_Toc502692838" w:history="1">
             <w:r>
               <w:rPr>
                 <w:rStyle w:val="Hyperlink"/>
                 <w:noProof/>
+                <w:lang w:val="de-CH"/>
               </w:rPr>
               <w:t>Use Case: Tunnel durchlaufen</w:t>
             </w:r>
@@ -967,7 +968,7 @@
                 <w:noProof/>
                 <w:webHidden/>
               </w:rPr>
-              <w:instrText xml:space="preserve"> PAGEREF _Toc501706693 \h </w:instrText>
+              <w:instrText xml:space="preserve"> PAGEREF _Toc502692838 \h </w:instrText>
             </w:r>
             <w:r>
               <w:rPr>
@@ -1010,7 +1011,7 @@
               <w:lang w:val="de-CH" w:eastAsia="zh-CN"/>
             </w:rPr>
           </w:pPr>
-          <w:hyperlink w:anchor="_Toc501706694" w:history="1">
+          <w:hyperlink w:anchor="_Toc502692839" w:history="1">
             <w:r>
               <w:rPr>
                 <w:rStyle w:val="Hyperlink"/>
@@ -1038,7 +1039,7 @@
                 <w:noProof/>
                 <w:webHidden/>
               </w:rPr>
-              <w:instrText xml:space="preserve"> PAGEREF _Toc501706694 \h </w:instrText>
+              <w:instrText xml:space="preserve"> PAGEREF _Toc502692839 \h </w:instrText>
             </w:r>
             <w:r>
               <w:rPr>
@@ -1081,7 +1082,7 @@
               <w:lang w:val="de-CH" w:eastAsia="zh-CN"/>
             </w:rPr>
           </w:pPr>
-          <w:hyperlink w:anchor="_Toc501706695" w:history="1">
+          <w:hyperlink w:anchor="_Toc502692840" w:history="1">
             <w:r>
               <w:rPr>
                 <w:rStyle w:val="Hyperlink"/>
@@ -1109,7 +1110,7 @@
                 <w:noProof/>
                 <w:webHidden/>
               </w:rPr>
-              <w:instrText xml:space="preserve"> PAGEREF _Toc501706695 \h </w:instrText>
+              <w:instrText xml:space="preserve"> PAGEREF _Toc502692840 \h </w:instrText>
             </w:r>
             <w:r>
               <w:rPr>
@@ -1152,7 +1153,7 @@
               <w:lang w:val="de-CH" w:eastAsia="zh-CN"/>
             </w:rPr>
           </w:pPr>
-          <w:hyperlink w:anchor="_Toc501706696" w:history="1">
+          <w:hyperlink w:anchor="_Toc502692841" w:history="1">
             <w:r>
               <w:rPr>
                 <w:rStyle w:val="Hyperlink"/>
@@ -1180,7 +1181,7 @@
                 <w:noProof/>
                 <w:webHidden/>
               </w:rPr>
-              <w:instrText xml:space="preserve"> PAGEREF _Toc501706696 \h </w:instrText>
+              <w:instrText xml:space="preserve"> PAGEREF _Toc502692841 \h </w:instrText>
             </w:r>
             <w:r>
               <w:rPr>
@@ -1223,7 +1224,7 @@
               <w:lang w:val="de-CH" w:eastAsia="zh-CN"/>
             </w:rPr>
           </w:pPr>
-          <w:hyperlink w:anchor="_Toc501706697" w:history="1">
+          <w:hyperlink w:anchor="_Toc502692842" w:history="1">
             <w:r>
               <w:rPr>
                 <w:rStyle w:val="Hyperlink"/>
@@ -1251,7 +1252,7 @@
                 <w:noProof/>
                 <w:webHidden/>
               </w:rPr>
-              <w:instrText xml:space="preserve"> PAGEREF _Toc501706697 \h </w:instrText>
+              <w:instrText xml:space="preserve"> PAGEREF _Toc502692842 \h </w:instrText>
             </w:r>
             <w:r>
               <w:rPr>
@@ -1294,7 +1295,7 @@
               <w:lang w:val="de-CH" w:eastAsia="zh-CN"/>
             </w:rPr>
           </w:pPr>
-          <w:hyperlink w:anchor="_Toc501706698" w:history="1">
+          <w:hyperlink w:anchor="_Toc502692843" w:history="1">
             <w:r>
               <w:rPr>
                 <w:rStyle w:val="Hyperlink"/>
@@ -1322,7 +1323,7 @@
                 <w:noProof/>
                 <w:webHidden/>
               </w:rPr>
-              <w:instrText xml:space="preserve"> PAGEREF _Toc501706698 \h </w:instrText>
+              <w:instrText xml:space="preserve"> PAGEREF _Toc502692843 \h </w:instrText>
             </w:r>
             <w:r>
               <w:rPr>
@@ -1343,6 +1344,77 @@
                 <w:webHidden/>
               </w:rPr>
               <w:t>8</w:t>
+            </w:r>
+            <w:r>
+              <w:rPr>
+                <w:noProof/>
+                <w:webHidden/>
+              </w:rPr>
+              <w:fldChar w:fldCharType="end"/>
+            </w:r>
+          </w:hyperlink>
+        </w:p>
+        <w:p>
+          <w:pPr>
+            <w:pStyle w:val="Verzeichnis3"/>
+            <w:tabs>
+              <w:tab w:val="right" w:leader="dot" w:pos="9062"/>
+            </w:tabs>
+            <w:rPr>
+              <w:rFonts w:eastAsiaTheme="minorEastAsia"/>
+              <w:noProof/>
+              <w:lang w:val="de-CH" w:eastAsia="zh-CN"/>
+            </w:rPr>
+          </w:pPr>
+          <w:hyperlink w:anchor="_Toc502692844" w:history="1">
+            <w:r>
+              <w:rPr>
+                <w:rStyle w:val="Hyperlink"/>
+                <w:noProof/>
+                <w:lang w:val="de-CH"/>
+              </w:rPr>
+              <w:t>Vergleich der Prototypen</w:t>
+            </w:r>
+            <w:r>
+              <w:rPr>
+                <w:noProof/>
+                <w:webHidden/>
+              </w:rPr>
+              <w:tab/>
+            </w:r>
+            <w:r>
+              <w:rPr>
+                <w:noProof/>
+                <w:webHidden/>
+              </w:rPr>
+              <w:fldChar w:fldCharType="begin"/>
+            </w:r>
+            <w:r>
+              <w:rPr>
+                <w:noProof/>
+                <w:webHidden/>
+              </w:rPr>
+              <w:instrText xml:space="preserve"> PAGEREF _Toc502692844 \h </w:instrText>
+            </w:r>
+            <w:r>
+              <w:rPr>
+                <w:noProof/>
+                <w:webHidden/>
+              </w:rPr>
+            </w:r>
+            <w:r>
+              <w:rPr>
+                <w:noProof/>
+                <w:webHidden/>
+              </w:rPr>
+              <w:fldChar w:fldCharType="separate"/>
+            </w:r>
+            <w:r>
+              <w:rPr>
+                <w:noProof/>
+                <w:webHidden/>
+              </w:rPr>
+              <w:t>9</w:t>
             </w:r>
             <w:r>
               <w:rPr>
@@ -1365,7 +1437,7 @@
               <w:lang w:val="de-CH" w:eastAsia="zh-CN"/>
             </w:rPr>
           </w:pPr>
-          <w:hyperlink w:anchor="_Toc501706699" w:history="1">
+          <w:hyperlink w:anchor="_Toc502692845" w:history="1">
             <w:r>
               <w:rPr>
                 <w:rStyle w:val="Hyperlink"/>
@@ -1393,7 +1465,7 @@
                 <w:noProof/>
                 <w:webHidden/>
               </w:rPr>
-              <w:instrText xml:space="preserve"> PAGEREF _Toc501706699 \h </w:instrText>
+              <w:instrText xml:space="preserve"> PAGEREF _Toc502692845 \h </w:instrText>
             </w:r>
             <w:r>
               <w:rPr>
@@ -1413,7 +1485,7 @@
                 <w:noProof/>
                 <w:webHidden/>
               </w:rPr>
-              <w:t>8</w:t>
+              <w:t>10</w:t>
             </w:r>
             <w:r>
               <w:rPr>
@@ -1436,7 +1508,7 @@
               <w:lang w:val="de-CH" w:eastAsia="zh-CN"/>
             </w:rPr>
           </w:pPr>
-          <w:hyperlink w:anchor="_Toc501706700" w:history="1">
+          <w:hyperlink w:anchor="_Toc502692846" w:history="1">
             <w:r>
               <w:rPr>
                 <w:rStyle w:val="Hyperlink"/>
@@ -1464,7 +1536,7 @@
                 <w:noProof/>
                 <w:webHidden/>
               </w:rPr>
-              <w:instrText xml:space="preserve"> PAGEREF _Toc501706700 \h </w:instrText>
+              <w:instrText xml:space="preserve"> PAGEREF _Toc502692846 \h </w:instrText>
             </w:r>
             <w:r>
               <w:rPr>
@@ -1484,7 +1556,7 @@
                 <w:noProof/>
                 <w:webHidden/>
               </w:rPr>
-              <w:t>8</w:t>
+              <w:t>10</w:t>
             </w:r>
             <w:r>
               <w:rPr>
@@ -1507,7 +1579,7 @@
               <w:lang w:val="de-CH" w:eastAsia="zh-CN"/>
             </w:rPr>
           </w:pPr>
-          <w:hyperlink w:anchor="_Toc501706701" w:history="1">
+          <w:hyperlink w:anchor="_Toc502692847" w:history="1">
             <w:r>
               <w:rPr>
                 <w:rStyle w:val="Hyperlink"/>
@@ -1535,7 +1607,7 @@
                 <w:noProof/>
                 <w:webHidden/>
               </w:rPr>
-              <w:instrText xml:space="preserve"> PAGEREF _Toc501706701 \h </w:instrText>
+              <w:instrText xml:space="preserve"> PAGEREF _Toc502692847 \h </w:instrText>
             </w:r>
             <w:r>
               <w:rPr>
@@ -1555,7 +1627,7 @@
                 <w:noProof/>
                 <w:webHidden/>
               </w:rPr>
-              <w:t>8</w:t>
+              <w:t>10</w:t>
             </w:r>
             <w:r>
               <w:rPr>
@@ -1578,7 +1650,7 @@
               <w:lang w:val="de-CH" w:eastAsia="zh-CN"/>
             </w:rPr>
           </w:pPr>
-          <w:hyperlink w:anchor="_Toc501706702" w:history="1">
+          <w:hyperlink w:anchor="_Toc502692848" w:history="1">
             <w:r>
               <w:rPr>
                 <w:rStyle w:val="Hyperlink"/>
@@ -1606,7 +1678,7 @@
                 <w:noProof/>
                 <w:webHidden/>
               </w:rPr>
-              <w:instrText xml:space="preserve"> PAGEREF _Toc501706702 \h </w:instrText>
+              <w:instrText xml:space="preserve"> PAGEREF _Toc502692848 \h </w:instrText>
             </w:r>
             <w:r>
               <w:rPr>
@@ -1626,7 +1698,7 @@
                 <w:noProof/>
                 <w:webHidden/>
               </w:rPr>
-              <w:t>9</w:t>
+              <w:t>10</w:t>
             </w:r>
             <w:r>
               <w:rPr>
@@ -1649,7 +1721,7 @@
               <w:lang w:val="de-CH" w:eastAsia="zh-CN"/>
             </w:rPr>
           </w:pPr>
-          <w:hyperlink w:anchor="_Toc501706703" w:history="1">
+          <w:hyperlink w:anchor="_Toc502692849" w:history="1">
             <w:r>
               <w:rPr>
                 <w:rStyle w:val="Hyperlink"/>
@@ -1677,7 +1749,7 @@
                 <w:noProof/>
                 <w:webHidden/>
               </w:rPr>
-              <w:instrText xml:space="preserve"> PAGEREF _Toc501706703 \h </w:instrText>
+              <w:instrText xml:space="preserve"> PAGEREF _Toc502692849 \h </w:instrText>
             </w:r>
             <w:r>
               <w:rPr>
@@ -1697,7 +1769,7 @@
                 <w:noProof/>
                 <w:webHidden/>
               </w:rPr>
-              <w:t>9</w:t>
+              <w:t>10</w:t>
             </w:r>
             <w:r>
               <w:rPr>
@@ -1720,7 +1792,7 @@
               <w:lang w:val="de-CH" w:eastAsia="zh-CN"/>
             </w:rPr>
           </w:pPr>
-          <w:hyperlink w:anchor="_Toc501706704" w:history="1">
+          <w:hyperlink w:anchor="_Toc502692850" w:history="1">
             <w:r>
               <w:rPr>
                 <w:rStyle w:val="Hyperlink"/>
@@ -1748,7 +1820,7 @@
                 <w:noProof/>
                 <w:webHidden/>
               </w:rPr>
-              <w:instrText xml:space="preserve"> PAGEREF _Toc501706704 \h </w:instrText>
+              <w:instrText xml:space="preserve"> PAGEREF _Toc502692850 \h </w:instrText>
             </w:r>
             <w:r>
               <w:rPr>
@@ -1768,7 +1840,7 @@
                 <w:noProof/>
                 <w:webHidden/>
               </w:rPr>
-              <w:t>10</w:t>
+              <w:t>12</w:t>
             </w:r>
             <w:r>
               <w:rPr>
@@ -1791,7 +1863,7 @@
               <w:lang w:val="de-CH" w:eastAsia="zh-CN"/>
             </w:rPr>
           </w:pPr>
-          <w:hyperlink w:anchor="_Toc501706705" w:history="1">
+          <w:hyperlink w:anchor="_Toc502692851" w:history="1">
             <w:r>
               <w:rPr>
                 <w:rStyle w:val="Hyperlink"/>
@@ -1819,7 +1891,7 @@
                 <w:noProof/>
                 <w:webHidden/>
               </w:rPr>
-              <w:instrText xml:space="preserve"> PAGEREF _Toc501706705 \h </w:instrText>
+              <w:instrText xml:space="preserve"> PAGEREF _Toc502692851 \h </w:instrText>
             </w:r>
             <w:r>
               <w:rPr>
@@ -1839,7 +1911,7 @@
                 <w:noProof/>
                 <w:webHidden/>
               </w:rPr>
-              <w:t>10</w:t>
+              <w:t>12</w:t>
             </w:r>
             <w:r>
               <w:rPr>
@@ -1862,7 +1934,7 @@
               <w:lang w:val="de-CH" w:eastAsia="zh-CN"/>
             </w:rPr>
           </w:pPr>
-          <w:hyperlink w:anchor="_Toc501706706" w:history="1">
+          <w:hyperlink w:anchor="_Toc502692852" w:history="1">
             <w:r>
               <w:rPr>
                 <w:rStyle w:val="Hyperlink"/>
@@ -1890,7 +1962,7 @@
                 <w:noProof/>
                 <w:webHidden/>
               </w:rPr>
-              <w:instrText xml:space="preserve"> PAGEREF _Toc501706706 \h </w:instrText>
+              <w:instrText xml:space="preserve"> PAGEREF _Toc502692852 \h </w:instrText>
             </w:r>
             <w:r>
               <w:rPr>
@@ -1910,7 +1982,7 @@
                 <w:noProof/>
                 <w:webHidden/>
               </w:rPr>
-              <w:t>11</w:t>
+              <w:t>13</w:t>
             </w:r>
             <w:r>
               <w:rPr>
@@ -1933,7 +2005,7 @@
               <w:lang w:val="de-CH" w:eastAsia="zh-CN"/>
             </w:rPr>
           </w:pPr>
-          <w:hyperlink w:anchor="_Toc501706707" w:history="1">
+          <w:hyperlink w:anchor="_Toc502692853" w:history="1">
             <w:r>
               <w:rPr>
                 <w:rStyle w:val="Hyperlink"/>
@@ -1961,7 +2033,7 @@
                 <w:noProof/>
                 <w:webHidden/>
               </w:rPr>
-              <w:instrText xml:space="preserve"> PAGEREF _Toc501706707 \h </w:instrText>
+              <w:instrText xml:space="preserve"> PAGEREF _Toc502692853 \h </w:instrText>
             </w:r>
             <w:r>
               <w:rPr>
@@ -1981,7 +2053,7 @@
                 <w:noProof/>
                 <w:webHidden/>
               </w:rPr>
-              <w:t>13</w:t>
+              <w:t>15</w:t>
             </w:r>
             <w:r>
               <w:rPr>
@@ -2004,7 +2076,7 @@
               <w:lang w:val="de-CH" w:eastAsia="zh-CN"/>
             </w:rPr>
           </w:pPr>
-          <w:hyperlink w:anchor="_Toc501706708" w:history="1">
+          <w:hyperlink w:anchor="_Toc502692854" w:history="1">
             <w:r>
               <w:rPr>
                 <w:rStyle w:val="Hyperlink"/>
@@ -2032,7 +2104,7 @@
                 <w:noProof/>
                 <w:webHidden/>
               </w:rPr>
-              <w:instrText xml:space="preserve"> PAGEREF _Toc501706708 \h </w:instrText>
+              <w:instrText xml:space="preserve"> PAGEREF _Toc502692854 \h </w:instrText>
             </w:r>
             <w:r>
               <w:rPr>
@@ -2052,7 +2124,7 @@
                 <w:noProof/>
                 <w:webHidden/>
               </w:rPr>
-              <w:t>13</w:t>
+              <w:t>16</w:t>
             </w:r>
             <w:r>
               <w:rPr>
@@ -2075,7 +2147,7 @@
               <w:lang w:val="de-CH" w:eastAsia="zh-CN"/>
             </w:rPr>
           </w:pPr>
-          <w:hyperlink w:anchor="_Toc501706709" w:history="1">
+          <w:hyperlink w:anchor="_Toc502692855" w:history="1">
             <w:r>
               <w:rPr>
                 <w:rStyle w:val="Hyperlink"/>
@@ -2103,7 +2175,7 @@
                 <w:noProof/>
                 <w:webHidden/>
               </w:rPr>
-              <w:instrText xml:space="preserve"> PAGEREF _Toc501706709 \h </w:instrText>
+              <w:instrText xml:space="preserve"> PAGEREF _Toc502692855 \h </w:instrText>
             </w:r>
             <w:r>
               <w:rPr>
@@ -2123,7 +2195,7 @@
                 <w:noProof/>
                 <w:webHidden/>
               </w:rPr>
-              <w:t>13</w:t>
+              <w:t>16</w:t>
             </w:r>
             <w:r>
               <w:rPr>
@@ -2146,7 +2218,7 @@
               <w:lang w:val="de-CH" w:eastAsia="zh-CN"/>
             </w:rPr>
           </w:pPr>
-          <w:hyperlink w:anchor="_Toc501706710" w:history="1">
+          <w:hyperlink w:anchor="_Toc502692856" w:history="1">
             <w:r>
               <w:rPr>
                 <w:rStyle w:val="Hyperlink"/>
@@ -2174,7 +2246,7 @@
                 <w:noProof/>
                 <w:webHidden/>
               </w:rPr>
-              <w:instrText xml:space="preserve"> PAGEREF _Toc501706710 \h </w:instrText>
+              <w:instrText xml:space="preserve"> PAGEREF _Toc502692856 \h </w:instrText>
             </w:r>
             <w:r>
               <w:rPr>
@@ -2194,7 +2266,7 @@
                 <w:noProof/>
                 <w:webHidden/>
               </w:rPr>
-              <w:t>14</w:t>
+              <w:t>17</w:t>
             </w:r>
             <w:r>
               <w:rPr>
@@ -2217,7 +2289,7 @@
               <w:lang w:val="de-CH" w:eastAsia="zh-CN"/>
             </w:rPr>
           </w:pPr>
-          <w:hyperlink w:anchor="_Toc501706711" w:history="1">
+          <w:hyperlink w:anchor="_Toc502692857" w:history="1">
             <w:r>
               <w:rPr>
                 <w:rStyle w:val="Hyperlink"/>
@@ -2245,7 +2317,7 @@
                 <w:noProof/>
                 <w:webHidden/>
               </w:rPr>
-              <w:instrText xml:space="preserve"> PAGEREF _Toc501706711 \h </w:instrText>
+              <w:instrText xml:space="preserve"> PAGEREF _Toc502692857 \h </w:instrText>
             </w:r>
             <w:r>
               <w:rPr>
@@ -2265,7 +2337,7 @@
                 <w:noProof/>
                 <w:webHidden/>
               </w:rPr>
-              <w:t>15</w:t>
+              <w:t>18</w:t>
             </w:r>
             <w:r>
               <w:rPr>
@@ -2288,7 +2360,7 @@
               <w:lang w:val="de-CH" w:eastAsia="zh-CN"/>
             </w:rPr>
           </w:pPr>
-          <w:hyperlink w:anchor="_Toc501706712" w:history="1">
+          <w:hyperlink w:anchor="_Toc502692858" w:history="1">
             <w:r>
               <w:rPr>
                 <w:rStyle w:val="Hyperlink"/>
@@ -2316,7 +2388,7 @@
                 <w:noProof/>
                 <w:webHidden/>
               </w:rPr>
-              <w:instrText xml:space="preserve"> PAGEREF _Toc501706712 \h </w:instrText>
+              <w:instrText xml:space="preserve"> PAGEREF _Toc502692858 \h </w:instrText>
             </w:r>
             <w:r>
               <w:rPr>
@@ -2336,7 +2408,7 @@
                 <w:noProof/>
                 <w:webHidden/>
               </w:rPr>
-              <w:t>15</w:t>
+              <w:t>18</w:t>
             </w:r>
             <w:r>
               <w:rPr>
@@ -2359,7 +2431,7 @@
               <w:lang w:val="de-CH" w:eastAsia="zh-CN"/>
             </w:rPr>
           </w:pPr>
-          <w:hyperlink w:anchor="_Toc501706713" w:history="1">
+          <w:hyperlink w:anchor="_Toc502692859" w:history="1">
             <w:r>
               <w:rPr>
                 <w:rStyle w:val="Hyperlink"/>
@@ -2387,7 +2459,7 @@
                 <w:noProof/>
                 <w:webHidden/>
               </w:rPr>
-              <w:instrText xml:space="preserve"> PAGEREF _Toc501706713 \h </w:instrText>
+              <w:instrText xml:space="preserve"> PAGEREF _Toc502692859 \h </w:instrText>
             </w:r>
             <w:r>
               <w:rPr>
@@ -2407,7 +2479,7 @@
                 <w:noProof/>
                 <w:webHidden/>
               </w:rPr>
-              <w:t>16</w:t>
+              <w:t>19</w:t>
             </w:r>
             <w:r>
               <w:rPr>
@@ -2430,7 +2502,7 @@
               <w:lang w:val="de-CH" w:eastAsia="zh-CN"/>
             </w:rPr>
           </w:pPr>
-          <w:hyperlink w:anchor="_Toc501706714" w:history="1">
+          <w:hyperlink w:anchor="_Toc502692860" w:history="1">
             <w:r>
               <w:rPr>
                 <w:rStyle w:val="Hyperlink"/>
@@ -2459,7 +2531,7 @@
                 <w:noProof/>
                 <w:webHidden/>
               </w:rPr>
-              <w:instrText xml:space="preserve"> PAGEREF _Toc501706714 \h </w:instrText>
+              <w:instrText xml:space="preserve"> PAGEREF _Toc502692860 \h </w:instrText>
             </w:r>
             <w:r>
               <w:rPr>
@@ -2479,7 +2551,7 @@
                 <w:noProof/>
                 <w:webHidden/>
               </w:rPr>
-              <w:t>16</w:t>
+              <w:t>19</w:t>
             </w:r>
             <w:r>
               <w:rPr>
@@ -2502,7 +2574,7 @@
               <w:lang w:val="de-CH" w:eastAsia="zh-CN"/>
             </w:rPr>
           </w:pPr>
-          <w:hyperlink w:anchor="_Toc501706715" w:history="1">
+          <w:hyperlink w:anchor="_Toc502692861" w:history="1">
             <w:r>
               <w:rPr>
                 <w:rStyle w:val="Hyperlink"/>
@@ -2531,7 +2603,7 @@
                 <w:noProof/>
                 <w:webHidden/>
               </w:rPr>
-              <w:instrText xml:space="preserve"> PAGEREF _Toc501706715 \h </w:instrText>
+              <w:instrText xml:space="preserve"> PAGEREF _Toc502692861 \h </w:instrText>
             </w:r>
             <w:r>
               <w:rPr>
@@ -2551,7 +2623,7 @@
                 <w:noProof/>
                 <w:webHidden/>
               </w:rPr>
-              <w:t>17</w:t>
+              <w:t>20</w:t>
             </w:r>
             <w:r>
               <w:rPr>
@@ -2574,7 +2646,7 @@
               <w:lang w:val="de-CH" w:eastAsia="zh-CN"/>
             </w:rPr>
           </w:pPr>
-          <w:hyperlink w:anchor="_Toc501706716" w:history="1">
+          <w:hyperlink w:anchor="_Toc502692862" w:history="1">
             <w:r>
               <w:rPr>
                 <w:rStyle w:val="Hyperlink"/>
@@ -2602,7 +2674,7 @@
                 <w:noProof/>
                 <w:webHidden/>
               </w:rPr>
-              <w:instrText xml:space="preserve"> PAGEREF _Toc501706716 \h </w:instrText>
+              <w:instrText xml:space="preserve"> PAGEREF _Toc502692862 \h </w:instrText>
             </w:r>
             <w:r>
               <w:rPr>
@@ -2622,7 +2694,7 @@
                 <w:noProof/>
                 <w:webHidden/>
               </w:rPr>
-              <w:t>17</w:t>
+              <w:t>20</w:t>
             </w:r>
             <w:r>
               <w:rPr>
@@ -2645,7 +2717,7 @@
               <w:lang w:val="de-CH" w:eastAsia="zh-CN"/>
             </w:rPr>
           </w:pPr>
-          <w:hyperlink w:anchor="_Toc501706717" w:history="1">
+          <w:hyperlink w:anchor="_Toc502692863" w:history="1">
             <w:r>
               <w:rPr>
                 <w:rStyle w:val="Hyperlink"/>
@@ -2674,7 +2746,7 @@
                 <w:noProof/>
                 <w:webHidden/>
               </w:rPr>
-              <w:instrText xml:space="preserve"> PAGEREF _Toc501706717 \h </w:instrText>
+              <w:instrText xml:space="preserve"> PAGEREF _Toc502692863 \h </w:instrText>
             </w:r>
             <w:r>
               <w:rPr>
@@ -2694,7 +2766,7 @@
                 <w:noProof/>
                 <w:webHidden/>
               </w:rPr>
-              <w:t>18</w:t>
+              <w:t>21</w:t>
             </w:r>
             <w:r>
               <w:rPr>
@@ -2717,7 +2789,7 @@
               <w:lang w:val="de-CH" w:eastAsia="zh-CN"/>
             </w:rPr>
           </w:pPr>
-          <w:hyperlink w:anchor="_Toc501706718" w:history="1">
+          <w:hyperlink w:anchor="_Toc502692864" w:history="1">
             <w:r>
               <w:rPr>
                 <w:rStyle w:val="Hyperlink"/>
@@ -2746,7 +2818,7 @@
                 <w:noProof/>
                 <w:webHidden/>
               </w:rPr>
-              <w:instrText xml:space="preserve"> PAGEREF _Toc501706718 \h </w:instrText>
+              <w:instrText xml:space="preserve"> PAGEREF _Toc502692864 \h </w:instrText>
             </w:r>
             <w:r>
               <w:rPr>
@@ -2766,7 +2838,7 @@
                 <w:noProof/>
                 <w:webHidden/>
               </w:rPr>
-              <w:t>19</w:t>
+              <w:t>22</w:t>
             </w:r>
             <w:r>
               <w:rPr>
@@ -2789,7 +2861,7 @@
               <w:lang w:val="de-CH" w:eastAsia="zh-CN"/>
             </w:rPr>
           </w:pPr>
-          <w:hyperlink w:anchor="_Toc501706719" w:history="1">
+          <w:hyperlink w:anchor="_Toc502692865" w:history="1">
             <w:r>
               <w:rPr>
                 <w:rStyle w:val="Hyperlink"/>
@@ -2817,7 +2889,7 @@
                 <w:noProof/>
                 <w:webHidden/>
               </w:rPr>
-              <w:instrText xml:space="preserve"> PAGEREF _Toc501706719 \h </w:instrText>
+              <w:instrText xml:space="preserve"> PAGEREF _Toc502692865 \h </w:instrText>
             </w:r>
             <w:r>
               <w:rPr>
@@ -2837,7 +2909,7 @@
                 <w:noProof/>
                 <w:webHidden/>
               </w:rPr>
-              <w:t>20</w:t>
+              <w:t>23</w:t>
             </w:r>
             <w:r>
               <w:rPr>
@@ -2860,7 +2932,7 @@
               <w:lang w:val="de-CH" w:eastAsia="zh-CN"/>
             </w:rPr>
           </w:pPr>
-          <w:hyperlink w:anchor="_Toc501706720" w:history="1">
+          <w:hyperlink w:anchor="_Toc502692866" w:history="1">
             <w:r>
               <w:rPr>
                 <w:rStyle w:val="Hyperlink"/>
@@ -2888,7 +2960,7 @@
                 <w:noProof/>
                 <w:webHidden/>
               </w:rPr>
-              <w:instrText xml:space="preserve"> PAGEREF _Toc501706720 \h </w:instrText>
+              <w:instrText xml:space="preserve"> PAGEREF _Toc502692866 \h </w:instrText>
             </w:r>
             <w:r>
               <w:rPr>
@@ -2908,7 +2980,7 @@
                 <w:noProof/>
                 <w:webHidden/>
               </w:rPr>
-              <w:t>21</w:t>
+              <w:t>24</w:t>
             </w:r>
             <w:r>
               <w:rPr>
@@ -2931,7 +3003,7 @@
               <w:lang w:val="de-CH" w:eastAsia="zh-CN"/>
             </w:rPr>
           </w:pPr>
-          <w:hyperlink w:anchor="_Toc501706721" w:history="1">
+          <w:hyperlink w:anchor="_Toc502692867" w:history="1">
             <w:r>
               <w:rPr>
                 <w:rStyle w:val="Hyperlink"/>
@@ -2959,7 +3031,7 @@
                 <w:noProof/>
                 <w:webHidden/>
               </w:rPr>
-              <w:instrText xml:space="preserve"> PAGEREF _Toc501706721 \h </w:instrText>
+              <w:instrText xml:space="preserve"> PAGEREF _Toc502692867 \h </w:instrText>
             </w:r>
             <w:r>
               <w:rPr>
@@ -2979,7 +3051,7 @@
                 <w:noProof/>
                 <w:webHidden/>
               </w:rPr>
-              <w:t>22</w:t>
+              <w:t>25</w:t>
             </w:r>
             <w:r>
               <w:rPr>
@@ -3002,7 +3074,7 @@
               <w:lang w:val="de-CH" w:eastAsia="zh-CN"/>
             </w:rPr>
           </w:pPr>
-          <w:hyperlink w:anchor="_Toc501706722" w:history="1">
+          <w:hyperlink w:anchor="_Toc502692868" w:history="1">
             <w:r>
               <w:rPr>
                 <w:rStyle w:val="Hyperlink"/>
@@ -3030,7 +3102,7 @@
                 <w:noProof/>
                 <w:webHidden/>
               </w:rPr>
-              <w:instrText xml:space="preserve"> PAGEREF _Toc501706722 \h </w:instrText>
+              <w:instrText xml:space="preserve"> PAGEREF _Toc502692868 \h </w:instrText>
             </w:r>
             <w:r>
               <w:rPr>
@@ -3050,7 +3122,7 @@
                 <w:noProof/>
                 <w:webHidden/>
               </w:rPr>
-              <w:t>23</w:t>
+              <w:t>26</w:t>
             </w:r>
             <w:r>
               <w:rPr>
@@ -3073,7 +3145,7 @@
               <w:lang w:val="de-CH" w:eastAsia="zh-CN"/>
             </w:rPr>
           </w:pPr>
-          <w:hyperlink w:anchor="_Toc501706723" w:history="1">
+          <w:hyperlink w:anchor="_Toc502692869" w:history="1">
             <w:r>
               <w:rPr>
                 <w:rStyle w:val="Hyperlink"/>
@@ -3101,7 +3173,7 @@
                 <w:noProof/>
                 <w:webHidden/>
               </w:rPr>
-              <w:instrText xml:space="preserve"> PAGEREF _Toc501706723 \h </w:instrText>
+              <w:instrText xml:space="preserve"> PAGEREF _Toc502692869 \h </w:instrText>
             </w:r>
             <w:r>
               <w:rPr>
@@ -3121,7 +3193,7 @@
                 <w:noProof/>
                 <w:webHidden/>
               </w:rPr>
-              <w:t>23</w:t>
+              <w:t>26</w:t>
             </w:r>
             <w:r>
               <w:rPr>
@@ -3144,7 +3216,7 @@
               <w:lang w:val="de-CH" w:eastAsia="zh-CN"/>
             </w:rPr>
           </w:pPr>
-          <w:hyperlink w:anchor="_Toc501706724" w:history="1">
+          <w:hyperlink w:anchor="_Toc502692870" w:history="1">
             <w:r>
               <w:rPr>
                 <w:rStyle w:val="Hyperlink"/>
@@ -3172,7 +3244,7 @@
                 <w:noProof/>
                 <w:webHidden/>
               </w:rPr>
-              <w:instrText xml:space="preserve"> PAGEREF _Toc501706724 \h </w:instrText>
+              <w:instrText xml:space="preserve"> PAGEREF _Toc502692870 \h </w:instrText>
             </w:r>
             <w:r>
               <w:rPr>
@@ -3192,7 +3264,7 @@
                 <w:noProof/>
                 <w:webHidden/>
               </w:rPr>
-              <w:t>24</w:t>
+              <w:t>27</w:t>
             </w:r>
             <w:r>
               <w:rPr>
@@ -3215,7 +3287,7 @@
               <w:lang w:val="de-CH" w:eastAsia="zh-CN"/>
             </w:rPr>
           </w:pPr>
-          <w:hyperlink w:anchor="_Toc501706725" w:history="1">
+          <w:hyperlink w:anchor="_Toc502692871" w:history="1">
             <w:r>
               <w:rPr>
                 <w:rStyle w:val="Hyperlink"/>
@@ -3243,7 +3315,7 @@
                 <w:noProof/>
                 <w:webHidden/>
               </w:rPr>
-              <w:instrText xml:space="preserve"> PAGEREF _Toc501706725 \h </w:instrText>
+              <w:instrText xml:space="preserve"> PAGEREF _Toc502692871 \h </w:instrText>
             </w:r>
             <w:r>
               <w:rPr>
@@ -3263,7 +3335,7 @@
                 <w:noProof/>
                 <w:webHidden/>
               </w:rPr>
-              <w:t>25</w:t>
+              <w:t>28</w:t>
             </w:r>
             <w:r>
               <w:rPr>
@@ -3286,7 +3358,7 @@
               <w:lang w:val="de-CH" w:eastAsia="zh-CN"/>
             </w:rPr>
           </w:pPr>
-          <w:hyperlink w:anchor="_Toc501706726" w:history="1">
+          <w:hyperlink w:anchor="_Toc502692872" w:history="1">
             <w:r>
               <w:rPr>
                 <w:rStyle w:val="Hyperlink"/>
@@ -3314,7 +3386,7 @@
                 <w:noProof/>
                 <w:webHidden/>
               </w:rPr>
-              <w:instrText xml:space="preserve"> PAGEREF _Toc501706726 \h </w:instrText>
+              <w:instrText xml:space="preserve"> PAGEREF _Toc502692872 \h </w:instrText>
             </w:r>
             <w:r>
               <w:rPr>
@@ -3334,7 +3406,7 @@
                 <w:noProof/>
                 <w:webHidden/>
               </w:rPr>
-              <w:t>26</w:t>
+              <w:t>29</w:t>
             </w:r>
             <w:r>
               <w:rPr>
@@ -3357,7 +3429,7 @@
               <w:lang w:val="de-CH" w:eastAsia="zh-CN"/>
             </w:rPr>
           </w:pPr>
-          <w:hyperlink w:anchor="_Toc501706727" w:history="1">
+          <w:hyperlink w:anchor="_Toc502692873" w:history="1">
             <w:r>
               <w:rPr>
                 <w:rStyle w:val="Hyperlink"/>
@@ -3385,7 +3457,7 @@
                 <w:noProof/>
                 <w:webHidden/>
               </w:rPr>
-              <w:instrText xml:space="preserve"> PAGEREF _Toc501706727 \h </w:instrText>
+              <w:instrText xml:space="preserve"> PAGEREF _Toc502692873 \h </w:instrText>
             </w:r>
             <w:r>
               <w:rPr>
@@ -3405,7 +3477,7 @@
                 <w:noProof/>
                 <w:webHidden/>
               </w:rPr>
-              <w:t>28</w:t>
+              <w:t>31</w:t>
             </w:r>
             <w:r>
               <w:rPr>
@@ -3428,7 +3500,7 @@
               <w:lang w:val="de-CH" w:eastAsia="zh-CN"/>
             </w:rPr>
           </w:pPr>
-          <w:hyperlink w:anchor="_Toc501706728" w:history="1">
+          <w:hyperlink w:anchor="_Toc502692874" w:history="1">
             <w:r>
               <w:rPr>
                 <w:rStyle w:val="Hyperlink"/>
@@ -3455,7 +3527,7 @@
                 <w:noProof/>
                 <w:webHidden/>
               </w:rPr>
-              <w:instrText xml:space="preserve"> PAGEREF _Toc501706728 \h </w:instrText>
+              <w:instrText xml:space="preserve"> PAGEREF _Toc502692874 \h </w:instrText>
             </w:r>
             <w:r>
               <w:rPr>
@@ -3475,7 +3547,7 @@
                 <w:noProof/>
                 <w:webHidden/>
               </w:rPr>
-              <w:t>29</w:t>
+              <w:t>32</w:t>
             </w:r>
             <w:r>
               <w:rPr>
@@ -3498,7 +3570,7 @@
               <w:lang w:val="de-CH" w:eastAsia="zh-CN"/>
             </w:rPr>
           </w:pPr>
-          <w:hyperlink w:anchor="_Toc501706729" w:history="1">
+          <w:hyperlink w:anchor="_Toc502692875" w:history="1">
             <w:r>
               <w:rPr>
                 <w:rStyle w:val="Hyperlink"/>
@@ -3526,7 +3598,7 @@
                 <w:noProof/>
                 <w:webHidden/>
               </w:rPr>
-              <w:instrText xml:space="preserve"> PAGEREF _Toc501706729 \h </w:instrText>
+              <w:instrText xml:space="preserve"> PAGEREF _Toc502692875 \h </w:instrText>
             </w:r>
             <w:r>
               <w:rPr>
@@ -3546,7 +3618,7 @@
                 <w:noProof/>
                 <w:webHidden/>
               </w:rPr>
-              <w:t>30</w:t>
+              <w:t>33</w:t>
             </w:r>
             <w:r>
               <w:rPr>
@@ -3569,7 +3641,7 @@
               <w:lang w:val="de-CH" w:eastAsia="zh-CN"/>
             </w:rPr>
           </w:pPr>
-          <w:hyperlink w:anchor="_Toc501706730" w:history="1">
+          <w:hyperlink w:anchor="_Toc502692876" w:history="1">
             <w:r>
               <w:rPr>
                 <w:rStyle w:val="Hyperlink"/>
@@ -3597,7 +3669,7 @@
                 <w:noProof/>
                 <w:webHidden/>
               </w:rPr>
-              <w:instrText xml:space="preserve"> PAGEREF _Toc501706730 \h </w:instrText>
+              <w:instrText xml:space="preserve"> PAGEREF _Toc502692876 \h </w:instrText>
             </w:r>
             <w:r>
               <w:rPr>
@@ -3617,7 +3689,7 @@
                 <w:noProof/>
                 <w:webHidden/>
               </w:rPr>
-              <w:t>31</w:t>
+              <w:t>34</w:t>
             </w:r>
             <w:r>
               <w:rPr>
@@ -3659,7 +3731,7 @@
         </w:rPr>
         <w:br w:type="page"/>
       </w:r>
-      <w:bookmarkStart w:id="1" w:name="_Toc501706687"/>
+      <w:bookmarkStart w:id="1" w:name="_Toc502692832"/>
       <w:r>
         <w:rPr>
           <w:lang w:val="de-CH"/>
@@ -3722,7 +3794,7 @@
           <w:lang w:val="de-CH"/>
         </w:rPr>
       </w:pPr>
-      <w:bookmarkStart w:id="2" w:name="_Toc501706688"/>
+      <w:bookmarkStart w:id="2" w:name="_Toc502692833"/>
       <w:r>
         <w:rPr>
           <w:lang w:val="de-CH"/>
@@ -4041,7 +4113,6 @@
           <w:lang w:val="de-CH"/>
         </w:rPr>
       </w:pPr>
-      <w:bookmarkStart w:id="3" w:name="_Toc501706689"/>
       <w:r>
         <w:rPr>
           <w:lang w:val="de-CH"/>
@@ -4209,7 +4280,6 @@
         <w:br w:type="page"/>
       </w:r>
     </w:p>
-    <w:bookmarkEnd w:id="3"/>
     <w:p>
       <w:pPr>
         <w:pStyle w:val="berschrift2"/>
@@ -4217,6 +4287,7 @@
           <w:lang w:val="de-CH"/>
         </w:rPr>
       </w:pPr>
+      <w:bookmarkStart w:id="3" w:name="_Toc502692834"/>
       <w:r>
         <w:rPr>
           <w:lang w:val="de-CH"/>
@@ -4230,6 +4301,7 @@
         </w:rPr>
         <w:t>Anforderungen</w:t>
       </w:r>
+      <w:bookmarkEnd w:id="3"/>
     </w:p>
     <w:p>
       <w:pPr>
@@ -4387,7 +4459,7 @@
       <w:pPr>
         <w:pStyle w:val="berschrift2"/>
       </w:pPr>
-      <w:bookmarkStart w:id="4" w:name="_Toc501706690"/>
+      <w:bookmarkStart w:id="4" w:name="_Toc502692835"/>
       <w:r>
         <w:lastRenderedPageBreak/>
         <w:t>Use Cases</w:t>
@@ -4398,7 +4470,7 @@
       <w:pPr>
         <w:pStyle w:val="berschrift3"/>
       </w:pPr>
-      <w:bookmarkStart w:id="5" w:name="_Toc501706691"/>
+      <w:bookmarkStart w:id="5" w:name="_Toc502692836"/>
       <w:r>
         <w:t xml:space="preserve">Use Case </w:t>
       </w:r>
@@ -4413,7 +4485,7 @@
       <w:pPr>
         <w:pStyle w:val="berschrift3"/>
       </w:pPr>
-      <w:bookmarkStart w:id="6" w:name="_Toc501706692"/>
+      <w:bookmarkStart w:id="6" w:name="_Toc502692837"/>
       <w:r>
         <w:t xml:space="preserve">Use Case: </w:t>
       </w:r>
@@ -4427,17 +4499,18 @@
     <w:p>
       <w:pPr>
         <w:pStyle w:val="berschrift3"/>
-      </w:pPr>
-      <w:bookmarkStart w:id="7" w:name="_Toc501706693"/>
-      <w:r>
-        <w:t xml:space="preserve">Use Case: Tunnel </w:t>
-      </w:r>
-      <w:proofErr w:type="spellStart"/>
-      <w:r>
-        <w:t>durchlaufen</w:t>
+        <w:rPr>
+          <w:lang w:val="de-CH"/>
+        </w:rPr>
+      </w:pPr>
+      <w:bookmarkStart w:id="7" w:name="_Toc502692838"/>
+      <w:r>
+        <w:rPr>
+          <w:lang w:val="de-CH"/>
+        </w:rPr>
+        <w:t>Use Case: Tunnel durchlaufen</w:t>
       </w:r>
       <w:bookmarkEnd w:id="7"/>
-      <w:proofErr w:type="spellEnd"/>
     </w:p>
     <w:p>
       <w:pPr>
@@ -4446,9 +4519,13 @@
           <w:color w:val="1F4D78" w:themeColor="accent1" w:themeShade="7F"/>
           <w:sz w:val="24"/>
           <w:szCs w:val="24"/>
-        </w:rPr>
-      </w:pPr>
-      <w:r>
+          <w:lang w:val="de-CH"/>
+        </w:rPr>
+      </w:pPr>
+      <w:r>
+        <w:rPr>
+          <w:lang w:val="de-CH"/>
+        </w:rPr>
         <w:br w:type="page"/>
       </w:r>
     </w:p>
@@ -4520,7 +4597,7 @@
           <w:lang w:val="de-CH"/>
         </w:rPr>
       </w:pPr>
-      <w:bookmarkStart w:id="8" w:name="_Toc501706694"/>
+      <w:bookmarkStart w:id="8" w:name="_Toc502692839"/>
       <w:r>
         <w:rPr>
           <w:lang w:val="de-CH"/>
@@ -4537,7 +4614,7 @@
           <w:lang w:val="de-CH"/>
         </w:rPr>
       </w:pPr>
-      <w:bookmarkStart w:id="9" w:name="_Toc501706695"/>
+      <w:bookmarkStart w:id="9" w:name="_Toc502692840"/>
       <w:r>
         <w:rPr>
           <w:lang w:val="de-CH"/>
@@ -4578,7 +4655,7 @@
           <w:lang w:val="de-CH"/>
         </w:rPr>
       </w:pPr>
-      <w:bookmarkStart w:id="10" w:name="_Toc501706696"/>
+      <w:bookmarkStart w:id="10" w:name="_Toc502692841"/>
       <w:r>
         <w:rPr>
           <w:lang w:val="de-CH"/>
@@ -4622,7 +4699,7 @@
           <w:lang w:val="de-CH"/>
         </w:rPr>
       </w:pPr>
-      <w:bookmarkStart w:id="11" w:name="_Toc501706697"/>
+      <w:bookmarkStart w:id="11" w:name="_Toc502692842"/>
       <w:r>
         <w:rPr>
           <w:lang w:val="de-CH"/>
@@ -4652,7 +4729,7 @@
           <w:lang w:val="de-CH"/>
         </w:rPr>
       </w:pPr>
-      <w:bookmarkStart w:id="12" w:name="_Toc501706698"/>
+      <w:bookmarkStart w:id="12" w:name="_Toc502692843"/>
       <w:r>
         <w:rPr>
           <w:lang w:val="de-CH"/>
@@ -5368,33 +5445,43 @@
       </w:pPr>
       <w:bookmarkStart w:id="15" w:name="_Ref502616821"/>
       <w:r>
+        <w:rPr>
+          <w:lang w:val="de-CH"/>
+        </w:rPr>
         <w:t xml:space="preserve">Abbildung </w:t>
       </w:r>
-      <w:fldSimple w:instr=" SEQ Abbildung \* ARABIC ">
-        <w:r>
-          <w:rPr>
-            <w:noProof/>
-          </w:rPr>
-          <w:t>3</w:t>
-        </w:r>
-      </w:fldSimple>
-      <w:r>
-        <w:t xml:space="preserve"> </w:t>
-      </w:r>
-      <w:proofErr w:type="spellStart"/>
-      <w:r>
-        <w:t>Lösungsansatz</w:t>
-      </w:r>
-      <w:proofErr w:type="spellEnd"/>
-      <w:r>
-        <w:t xml:space="preserve"> </w:t>
-      </w:r>
-      <w:proofErr w:type="spellStart"/>
-      <w:r>
-        <w:t>Texturdrehung</w:t>
+      <w:r>
+        <w:fldChar w:fldCharType="begin"/>
+      </w:r>
+      <w:r>
+        <w:rPr>
+          <w:lang w:val="de-CH"/>
+        </w:rPr>
+        <w:instrText xml:space="preserve"> SEQ Abbildung \* ARABIC </w:instrText>
+      </w:r>
+      <w:r>
+        <w:fldChar w:fldCharType="separate"/>
+      </w:r>
+      <w:r>
+        <w:rPr>
+          <w:noProof/>
+          <w:lang w:val="de-CH"/>
+        </w:rPr>
+        <w:t>3</w:t>
+      </w:r>
+      <w:r>
+        <w:rPr>
+          <w:noProof/>
+        </w:rPr>
+        <w:fldChar w:fldCharType="end"/>
+      </w:r>
+      <w:r>
+        <w:rPr>
+          <w:lang w:val="de-CH"/>
+        </w:rPr>
+        <w:t xml:space="preserve"> Lösungsansatz Texturdrehung</w:t>
       </w:r>
       <w:bookmarkEnd w:id="15"/>
-      <w:proofErr w:type="spellEnd"/>
     </w:p>
     <w:p>
       <w:pPr>
@@ -5416,12 +5503,14 @@
           <w:lang w:val="de-CH"/>
         </w:rPr>
       </w:pPr>
+      <w:bookmarkStart w:id="16" w:name="_Toc502692844"/>
       <w:r>
         <w:rPr>
           <w:lang w:val="de-CH"/>
         </w:rPr>
         <w:t>Vergleich der Prototypen</w:t>
       </w:r>
+      <w:bookmarkEnd w:id="16"/>
     </w:p>
     <w:p>
       <w:pPr>
@@ -5449,9 +5538,7 @@
           <w:lang w:val="de-CH"/>
         </w:rPr>
       </w:pPr>
-      <w:bookmarkStart w:id="16" w:name="_Toc501706699"/>
-      <w:bookmarkStart w:id="17" w:name="_GoBack"/>
-      <w:bookmarkEnd w:id="17"/>
+      <w:bookmarkStart w:id="17" w:name="_Toc502692845"/>
       <w:r>
         <w:rPr>
           <w:lang w:val="de-CH"/>
@@ -5459,7 +5546,7 @@
         <w:lastRenderedPageBreak/>
         <w:t>Varianten zur Parameter-Eingabe</w:t>
       </w:r>
-      <w:bookmarkEnd w:id="16"/>
+      <w:bookmarkEnd w:id="17"/>
     </w:p>
     <w:p>
       <w:pPr>
@@ -5495,7 +5582,7 @@
           <w:lang w:val="de-CH"/>
         </w:rPr>
       </w:pPr>
-      <w:bookmarkStart w:id="18" w:name="_Toc501706700"/>
+      <w:bookmarkStart w:id="18" w:name="_Toc502692846"/>
       <w:r>
         <w:rPr>
           <w:lang w:val="de-CH"/>
@@ -5524,7 +5611,7 @@
           <w:lang w:val="de-CH"/>
         </w:rPr>
       </w:pPr>
-      <w:bookmarkStart w:id="19" w:name="_Toc501706701"/>
+      <w:bookmarkStart w:id="19" w:name="_Toc502692847"/>
       <w:r>
         <w:rPr>
           <w:lang w:val="de-CH"/>
@@ -5553,7 +5640,7 @@
           <w:lang w:val="de-CH"/>
         </w:rPr>
       </w:pPr>
-      <w:bookmarkStart w:id="20" w:name="_Toc501706702"/>
+      <w:bookmarkStart w:id="20" w:name="_Toc502692848"/>
       <w:r>
         <w:rPr>
           <w:lang w:val="de-CH"/>
@@ -5610,7 +5697,7 @@
           <w:lang w:val="de-CH"/>
         </w:rPr>
       </w:pPr>
-      <w:bookmarkStart w:id="21" w:name="_Toc501706703"/>
+      <w:bookmarkStart w:id="21" w:name="_Toc502692849"/>
       <w:r>
         <w:rPr>
           <w:lang w:val="de-CH"/>
@@ -6594,7 +6681,7 @@
           <w:lang w:val="de-CH"/>
         </w:rPr>
       </w:pPr>
-      <w:bookmarkStart w:id="22" w:name="_Toc501706704"/>
+      <w:bookmarkStart w:id="22" w:name="_Toc502692850"/>
       <w:r>
         <w:rPr>
           <w:lang w:val="de-CH"/>
@@ -6644,7 +6731,7 @@
           <w:lang w:val="de-CH"/>
         </w:rPr>
       </w:pPr>
-      <w:bookmarkStart w:id="23" w:name="_Toc501706705"/>
+      <w:bookmarkStart w:id="23" w:name="_Toc502692851"/>
       <w:r>
         <w:rPr>
           <w:lang w:val="de-CH"/>
@@ -6766,7 +6853,7 @@
           <w:lang w:val="de-CH"/>
         </w:rPr>
       </w:pPr>
-      <w:bookmarkStart w:id="24" w:name="_Toc501706706"/>
+      <w:bookmarkStart w:id="24" w:name="_Toc502692852"/>
       <w:r>
         <w:rPr>
           <w:lang w:val="de-CH"/>
@@ -6900,7 +6987,7 @@
           <w:lang w:val="de-CH"/>
         </w:rPr>
       </w:pPr>
-      <w:bookmarkStart w:id="25" w:name="_Toc501706707"/>
+      <w:bookmarkStart w:id="25" w:name="_Toc502692853"/>
       <w:r>
         <w:rPr>
           <w:lang w:val="de-CH"/>
@@ -6912,67 +6999,862 @@
     </w:p>
     <w:p>
       <w:pPr>
+        <w:rPr>
+          <w:lang w:val="de-CH"/>
+        </w:rPr>
+      </w:pPr>
+      <w:r>
+        <w:rPr>
+          <w:lang w:val="de-CH"/>
+        </w:rPr>
+        <w:br/>
+        <w:t>Im Gegensatz zu einem klassischen Software-Entwurf ist bei Unity das Konzept auf sogenannte «</w:t>
+      </w:r>
+      <w:proofErr w:type="spellStart"/>
+      <w:r>
+        <w:rPr>
+          <w:lang w:val="de-CH"/>
+        </w:rPr>
+        <w:t>Prefabs</w:t>
+      </w:r>
+      <w:proofErr w:type="spellEnd"/>
+      <w:r>
+        <w:rPr>
+          <w:lang w:val="de-CH"/>
+        </w:rPr>
+        <w:t xml:space="preserve">» und Scripts ausgelegt. Dabei sind die </w:t>
+      </w:r>
+      <w:proofErr w:type="spellStart"/>
+      <w:r>
+        <w:rPr>
+          <w:lang w:val="de-CH"/>
+        </w:rPr>
+        <w:t>Prefabs</w:t>
+      </w:r>
+      <w:proofErr w:type="spellEnd"/>
+      <w:r>
+        <w:rPr>
+          <w:lang w:val="de-CH"/>
+        </w:rPr>
+        <w:t xml:space="preserve"> immer Objekte welche, sichtbar oder unsichtbar, auf der Szene platziert werden.</w:t>
+      </w:r>
+    </w:p>
+    <w:p>
+      <w:pPr>
+        <w:rPr>
+          <w:lang w:val="de-CH"/>
+        </w:rPr>
+      </w:pPr>
+      <w:r>
+        <w:rPr>
+          <w:lang w:val="de-CH"/>
+        </w:rPr>
+        <w:t xml:space="preserve">Sobald ein </w:t>
+      </w:r>
+      <w:proofErr w:type="spellStart"/>
+      <w:r>
+        <w:rPr>
+          <w:lang w:val="de-CH"/>
+        </w:rPr>
+        <w:t>Prefab</w:t>
+      </w:r>
+      <w:proofErr w:type="spellEnd"/>
+      <w:r>
+        <w:rPr>
+          <w:lang w:val="de-CH"/>
+        </w:rPr>
+        <w:t xml:space="preserve"> geladen wird werden sämtliche angeschlossenen Scripts ausgeführt. Dazu implementieren sämtliche Scripts das Interface «</w:t>
+      </w:r>
+      <w:proofErr w:type="spellStart"/>
+      <w:r>
+        <w:rPr>
+          <w:lang w:val="de-CH"/>
+        </w:rPr>
+        <w:t>MonoBehavior</w:t>
+      </w:r>
+      <w:proofErr w:type="spellEnd"/>
+      <w:r>
+        <w:rPr>
+          <w:lang w:val="de-CH"/>
+        </w:rPr>
+        <w:t>» des Imports «</w:t>
+      </w:r>
+      <w:proofErr w:type="spellStart"/>
+      <w:r>
+        <w:rPr>
+          <w:lang w:val="de-CH"/>
+        </w:rPr>
+        <w:t>UnityEngine</w:t>
+      </w:r>
+      <w:proofErr w:type="spellEnd"/>
+      <w:r>
+        <w:rPr>
+          <w:lang w:val="de-CH"/>
+        </w:rPr>
+        <w:t>».</w:t>
+      </w:r>
+    </w:p>
+    <w:p>
+      <w:pPr>
+        <w:keepNext/>
+        <w:jc w:val="center"/>
+      </w:pPr>
+      <w:r>
+        <w:rPr>
+          <w:lang w:val="de-CH"/>
+        </w:rPr>
+        <w:br/>
+      </w:r>
+      <w:r>
+        <w:rPr>
+          <w:noProof/>
+          <w:lang w:val="de-CH"/>
+        </w:rPr>
+        <w:drawing>
+          <wp:inline distT="0" distB="0" distL="0" distR="0" wp14:anchorId="4BF8FCBD" wp14:editId="2A04A971">
+            <wp:extent cx="3038475" cy="2847975"/>
+            <wp:effectExtent l="0" t="0" r="9525" b="9525"/>
+            <wp:docPr id="6" name="Grafik 6"/>
+            <wp:cNvGraphicFramePr>
+              <a:graphicFrameLocks xmlns:a="http://schemas.openxmlformats.org/drawingml/2006/main" noChangeAspect="1"/>
+            </wp:cNvGraphicFramePr>
+            <a:graphic xmlns:a="http://schemas.openxmlformats.org/drawingml/2006/main">
+              <a:graphicData uri="http://schemas.openxmlformats.org/drawingml/2006/picture">
+                <pic:pic xmlns:pic="http://schemas.openxmlformats.org/drawingml/2006/picture">
+                  <pic:nvPicPr>
+                    <pic:cNvPr id="0" name="Picture 5"/>
+                    <pic:cNvPicPr>
+                      <a:picLocks noChangeAspect="1" noChangeArrowheads="1"/>
+                    </pic:cNvPicPr>
+                  </pic:nvPicPr>
+                  <pic:blipFill>
+                    <a:blip r:embed="rId11">
+                      <a:extLst>
+                        <a:ext uri="{28A0092B-C50C-407E-A947-70E740481C1C}">
+                          <a14:useLocalDpi xmlns:a14="http://schemas.microsoft.com/office/drawing/2010/main" val="0"/>
+                        </a:ext>
+                      </a:extLst>
+                    </a:blip>
+                    <a:srcRect/>
+                    <a:stretch>
+                      <a:fillRect/>
+                    </a:stretch>
+                  </pic:blipFill>
+                  <pic:spPr bwMode="auto">
+                    <a:xfrm>
+                      <a:off x="0" y="0"/>
+                      <a:ext cx="3038475" cy="2847975"/>
+                    </a:xfrm>
+                    <a:prstGeom prst="rect">
+                      <a:avLst/>
+                    </a:prstGeom>
+                    <a:noFill/>
+                    <a:ln>
+                      <a:noFill/>
+                    </a:ln>
+                  </pic:spPr>
+                </pic:pic>
+              </a:graphicData>
+            </a:graphic>
+          </wp:inline>
+        </w:drawing>
+      </w:r>
+    </w:p>
+    <w:p>
+      <w:pPr>
+        <w:pStyle w:val="Beschriftung"/>
+        <w:jc w:val="center"/>
+        <w:rPr>
+          <w:lang w:val="de-CH"/>
+        </w:rPr>
+      </w:pPr>
+      <w:bookmarkStart w:id="26" w:name="_Ref502691477"/>
+      <w:r>
+        <w:rPr>
+          <w:lang w:val="de-CH"/>
+        </w:rPr>
+        <w:t xml:space="preserve">Abbildung </w:t>
+      </w:r>
+      <w:r>
+        <w:fldChar w:fldCharType="begin"/>
+      </w:r>
+      <w:r>
+        <w:rPr>
+          <w:lang w:val="de-CH"/>
+        </w:rPr>
+        <w:instrText xml:space="preserve"> SEQ Abbildung \* ARABIC </w:instrText>
+      </w:r>
+      <w:r>
+        <w:fldChar w:fldCharType="separate"/>
+      </w:r>
+      <w:r>
+        <w:rPr>
+          <w:noProof/>
+          <w:lang w:val="de-CH"/>
+        </w:rPr>
+        <w:t>4</w:t>
+      </w:r>
+      <w:r>
+        <w:fldChar w:fldCharType="end"/>
+      </w:r>
+      <w:r>
+        <w:rPr>
+          <w:lang w:val="de-CH"/>
+        </w:rPr>
+        <w:t xml:space="preserve"> Unity-Methoden</w:t>
+      </w:r>
+      <w:bookmarkEnd w:id="26"/>
+    </w:p>
+    <w:p>
+      <w:pPr>
+        <w:rPr>
+          <w:lang w:val="de-CH"/>
+        </w:rPr>
+      </w:pPr>
+      <w:r>
+        <w:rPr>
+          <w:lang w:val="de-CH"/>
+        </w:rPr>
+        <w:t>Wie in «</w:t>
+      </w:r>
+      <w:r>
+        <w:rPr>
+          <w:lang w:val="de-CH"/>
+        </w:rPr>
+        <w:fldChar w:fldCharType="begin"/>
+      </w:r>
+      <w:r>
+        <w:rPr>
+          <w:lang w:val="de-CH"/>
+        </w:rPr>
+        <w:instrText xml:space="preserve"> REF _Ref502691477 \h </w:instrText>
+      </w:r>
+      <w:r>
+        <w:rPr>
+          <w:lang w:val="de-CH"/>
+        </w:rPr>
+      </w:r>
+      <w:r>
+        <w:rPr>
+          <w:lang w:val="de-CH"/>
+        </w:rPr>
+        <w:fldChar w:fldCharType="separate"/>
+      </w:r>
+      <w:r>
+        <w:rPr>
+          <w:lang w:val="de-CH"/>
+        </w:rPr>
+        <w:t xml:space="preserve">Abbildung </w:t>
+      </w:r>
+      <w:r>
+        <w:rPr>
+          <w:noProof/>
+          <w:lang w:val="de-CH"/>
+        </w:rPr>
+        <w:t>4</w:t>
+      </w:r>
+      <w:r>
+        <w:rPr>
+          <w:lang w:val="de-CH"/>
+        </w:rPr>
+        <w:t xml:space="preserve"> Unity-Methoden</w:t>
+      </w:r>
+      <w:r>
+        <w:rPr>
+          <w:lang w:val="de-CH"/>
+        </w:rPr>
+        <w:fldChar w:fldCharType="end"/>
+      </w:r>
+      <w:r>
+        <w:rPr>
+          <w:lang w:val="de-CH"/>
+        </w:rPr>
+        <w:t>» sichtbar ist werden dabei zwei Methoden zur Verfügung gestellt, die Start-Methode welche bei erstmaliger Instanziierung stattfindet und die Update-Methode welche pro Frame ausgeführt wird.</w:t>
+      </w:r>
+    </w:p>
+    <w:p>
+      <w:pPr>
+        <w:rPr>
+          <w:lang w:val="de-CH"/>
+        </w:rPr>
+      </w:pPr>
+      <w:r>
+        <w:rPr>
+          <w:lang w:val="de-CH"/>
+        </w:rPr>
+        <w:t>Die Generierung neuer Objekte basierend auf «</w:t>
+      </w:r>
+      <w:proofErr w:type="spellStart"/>
+      <w:r>
+        <w:rPr>
+          <w:lang w:val="de-CH"/>
+        </w:rPr>
+        <w:t>Prefabs</w:t>
+      </w:r>
+      <w:proofErr w:type="spellEnd"/>
+      <w:r>
+        <w:rPr>
+          <w:lang w:val="de-CH"/>
+        </w:rPr>
+        <w:t>» setzt einen nicht performanten Suchprozess (siehe «</w:t>
+      </w:r>
+      <w:r>
+        <w:rPr>
+          <w:lang w:val="de-CH"/>
+        </w:rPr>
+        <w:fldChar w:fldCharType="begin"/>
+      </w:r>
+      <w:r>
+        <w:rPr>
+          <w:lang w:val="de-CH"/>
+        </w:rPr>
+        <w:instrText xml:space="preserve"> REF _Ref502692194 \h </w:instrText>
+      </w:r>
+      <w:r>
+        <w:rPr>
+          <w:lang w:val="de-CH"/>
+        </w:rPr>
+      </w:r>
+      <w:r>
+        <w:rPr>
+          <w:lang w:val="de-CH"/>
+        </w:rPr>
+        <w:fldChar w:fldCharType="separate"/>
+      </w:r>
+      <w:r>
+        <w:rPr>
+          <w:lang w:val="de-CH"/>
+        </w:rPr>
+        <w:t xml:space="preserve">Abbildung </w:t>
+      </w:r>
+      <w:r>
+        <w:rPr>
+          <w:noProof/>
+          <w:lang w:val="de-CH"/>
+        </w:rPr>
+        <w:t>5</w:t>
+      </w:r>
+      <w:r>
+        <w:rPr>
+          <w:lang w:val="de-CH"/>
+        </w:rPr>
+        <w:t xml:space="preserve"> </w:t>
+      </w:r>
+      <w:proofErr w:type="spellStart"/>
+      <w:r>
+        <w:rPr>
+          <w:lang w:val="de-CH"/>
+        </w:rPr>
+        <w:t>Instanzierung</w:t>
+      </w:r>
+      <w:proofErr w:type="spellEnd"/>
+      <w:r>
+        <w:rPr>
+          <w:lang w:val="de-CH"/>
+        </w:rPr>
+        <w:t xml:space="preserve"> neues Objekt</w:t>
+      </w:r>
+      <w:r>
+        <w:rPr>
+          <w:lang w:val="de-CH"/>
+        </w:rPr>
+        <w:fldChar w:fldCharType="end"/>
+      </w:r>
+      <w:r>
+        <w:rPr>
+          <w:lang w:val="de-CH"/>
+        </w:rPr>
+        <w:t>») und sollte daher möglichst wenig passieren.</w:t>
+      </w:r>
+    </w:p>
+    <w:p>
+      <w:pPr>
+        <w:keepNext/>
+      </w:pPr>
+      <w:r>
+        <w:rPr>
+          <w:noProof/>
+          <w:lang w:val="de-CH"/>
+        </w:rPr>
+        <w:drawing>
+          <wp:inline distT="0" distB="0" distL="0" distR="0">
+            <wp:extent cx="5762625" cy="2171700"/>
+            <wp:effectExtent l="0" t="0" r="9525" b="0"/>
+            <wp:docPr id="8" name="Grafik 8"/>
+            <wp:cNvGraphicFramePr>
+              <a:graphicFrameLocks xmlns:a="http://schemas.openxmlformats.org/drawingml/2006/main" noChangeAspect="1"/>
+            </wp:cNvGraphicFramePr>
+            <a:graphic xmlns:a="http://schemas.openxmlformats.org/drawingml/2006/main">
+              <a:graphicData uri="http://schemas.openxmlformats.org/drawingml/2006/picture">
+                <pic:pic xmlns:pic="http://schemas.openxmlformats.org/drawingml/2006/picture">
+                  <pic:nvPicPr>
+                    <pic:cNvPr id="0" name="Picture 6"/>
+                    <pic:cNvPicPr>
+                      <a:picLocks noChangeAspect="1" noChangeArrowheads="1"/>
+                    </pic:cNvPicPr>
+                  </pic:nvPicPr>
+                  <pic:blipFill rotWithShape="1">
+                    <a:blip r:embed="rId12">
+                      <a:extLst>
+                        <a:ext uri="{28A0092B-C50C-407E-A947-70E740481C1C}">
+                          <a14:useLocalDpi xmlns:a14="http://schemas.microsoft.com/office/drawing/2010/main" val="0"/>
+                        </a:ext>
+                      </a:extLst>
+                    </a:blip>
+                    <a:srcRect b="5785"/>
+                    <a:stretch/>
+                  </pic:blipFill>
+                  <pic:spPr bwMode="auto">
+                    <a:xfrm>
+                      <a:off x="0" y="0"/>
+                      <a:ext cx="5762625" cy="2171700"/>
+                    </a:xfrm>
+                    <a:prstGeom prst="rect">
+                      <a:avLst/>
+                    </a:prstGeom>
+                    <a:noFill/>
+                    <a:ln>
+                      <a:noFill/>
+                    </a:ln>
+                    <a:extLst>
+                      <a:ext uri="{53640926-AAD7-44D8-BBD7-CCE9431645EC}">
+                        <a14:shadowObscured xmlns:a14="http://schemas.microsoft.com/office/drawing/2010/main"/>
+                      </a:ext>
+                    </a:extLst>
+                  </pic:spPr>
+                </pic:pic>
+              </a:graphicData>
+            </a:graphic>
+          </wp:inline>
+        </w:drawing>
+      </w:r>
+    </w:p>
+    <w:p>
+      <w:pPr>
+        <w:pStyle w:val="Beschriftung"/>
+        <w:rPr>
+          <w:lang w:val="de-CH"/>
+        </w:rPr>
+      </w:pPr>
+      <w:bookmarkStart w:id="27" w:name="_Ref502692194"/>
+      <w:r>
+        <w:rPr>
+          <w:lang w:val="de-CH"/>
+        </w:rPr>
+        <w:t xml:space="preserve">Abbildung </w:t>
+      </w:r>
+      <w:r>
+        <w:fldChar w:fldCharType="begin"/>
+      </w:r>
+      <w:r>
+        <w:rPr>
+          <w:lang w:val="de-CH"/>
+        </w:rPr>
+        <w:instrText xml:space="preserve"> SEQ Abbildung \* ARABIC </w:instrText>
+      </w:r>
+      <w:r>
+        <w:fldChar w:fldCharType="separate"/>
+      </w:r>
+      <w:r>
+        <w:rPr>
+          <w:noProof/>
+          <w:lang w:val="de-CH"/>
+        </w:rPr>
+        <w:t>5</w:t>
+      </w:r>
+      <w:r>
+        <w:fldChar w:fldCharType="end"/>
+      </w:r>
+      <w:r>
+        <w:rPr>
+          <w:lang w:val="de-CH"/>
+        </w:rPr>
+        <w:t xml:space="preserve"> </w:t>
+      </w:r>
+      <w:proofErr w:type="spellStart"/>
+      <w:r>
+        <w:rPr>
+          <w:lang w:val="de-CH"/>
+        </w:rPr>
+        <w:t>Instanzierung</w:t>
+      </w:r>
+      <w:proofErr w:type="spellEnd"/>
+      <w:r>
+        <w:rPr>
+          <w:lang w:val="de-CH"/>
+        </w:rPr>
+        <w:t xml:space="preserve"> neues Objekt</w:t>
+      </w:r>
+      <w:bookmarkEnd w:id="27"/>
+    </w:p>
+    <w:p>
+      <w:pPr>
+        <w:rPr>
+          <w:lang w:val="de-CH"/>
+        </w:rPr>
+      </w:pPr>
+    </w:p>
+    <w:p>
+      <w:pPr>
         <w:pStyle w:val="berschrift2"/>
         <w:rPr>
           <w:lang w:val="de-CH"/>
         </w:rPr>
       </w:pPr>
-      <w:bookmarkStart w:id="26" w:name="_Toc501706708"/>
-      <w:r>
-        <w:rPr>
-          <w:lang w:val="de-CH"/>
-        </w:rPr>
+      <w:bookmarkStart w:id="28" w:name="_Toc502692854"/>
+      <w:r>
+        <w:rPr>
+          <w:lang w:val="de-CH"/>
+        </w:rPr>
+        <w:lastRenderedPageBreak/>
         <w:t>Komponentendiagramm</w:t>
       </w:r>
-      <w:bookmarkEnd w:id="26"/>
-    </w:p>
-    <w:p>
-      <w:pPr>
-        <w:rPr>
-          <w:rFonts w:asciiTheme="majorHAnsi" w:eastAsiaTheme="majorEastAsia" w:hAnsiTheme="majorHAnsi" w:cstheme="majorBidi"/>
-          <w:color w:val="2E74B5" w:themeColor="accent1" w:themeShade="BF"/>
-          <w:lang w:val="de-CH"/>
-        </w:rPr>
-      </w:pPr>
-    </w:p>
-    <w:p>
-      <w:pPr>
-        <w:rPr>
-          <w:lang w:val="de-CH"/>
-        </w:rPr>
-      </w:pPr>
-      <w:r>
-        <w:rPr>
-          <w:lang w:val="de-CH"/>
-        </w:rPr>
-        <w:t>MN-&gt;</w:t>
-      </w:r>
-    </w:p>
-    <w:p>
-      <w:pPr>
-        <w:rPr>
-          <w:lang w:val="de-CH"/>
-        </w:rPr>
-      </w:pPr>
-      <w:r>
-        <w:rPr>
-          <w:lang w:val="de-CH"/>
-        </w:rPr>
-        <w:t>XML-&gt;Vortex-&gt;</w:t>
+      <w:bookmarkEnd w:id="28"/>
+    </w:p>
+    <w:p>
+      <w:pPr>
+        <w:rPr>
+          <w:lang w:val="de-CH"/>
+        </w:rPr>
+      </w:pPr>
+      <w:r>
+        <w:rPr>
+          <w:lang w:val="de-CH"/>
+        </w:rPr>
+        <w:br/>
+        <w:t xml:space="preserve">Aufgrund des nicht performanten Prozesses zur neuen Objektinitialisierung haben wir uns entschieden, dies mit dem </w:t>
       </w:r>
       <w:proofErr w:type="spellStart"/>
       <w:r>
         <w:rPr>
           <w:lang w:val="de-CH"/>
         </w:rPr>
-        <w:t>SteamVR</w:t>
+        <w:t>Script</w:t>
       </w:r>
       <w:proofErr w:type="spellEnd"/>
       <w:r>
         <w:rPr>
           <w:lang w:val="de-CH"/>
         </w:rPr>
-        <w:t xml:space="preserve"> -&gt; HTC Vive</w:t>
+        <w:t xml:space="preserve"> «</w:t>
+      </w:r>
+      <w:proofErr w:type="spellStart"/>
+      <w:r>
+        <w:rPr>
+          <w:lang w:val="de-CH"/>
+        </w:rPr>
+        <w:t>BuildTunnel</w:t>
+      </w:r>
+      <w:proofErr w:type="spellEnd"/>
+      <w:r>
+        <w:rPr>
+          <w:lang w:val="de-CH"/>
+        </w:rPr>
+        <w:t xml:space="preserve">» zu lösen. Am Anfang der Szene ist nur das </w:t>
+      </w:r>
+      <w:proofErr w:type="spellStart"/>
+      <w:r>
+        <w:rPr>
+          <w:lang w:val="de-CH"/>
+        </w:rPr>
+        <w:t>Prefab</w:t>
+      </w:r>
+      <w:proofErr w:type="spellEnd"/>
+      <w:r>
+        <w:rPr>
+          <w:lang w:val="de-CH"/>
+        </w:rPr>
+        <w:t xml:space="preserve"> «</w:t>
+      </w:r>
+      <w:proofErr w:type="spellStart"/>
+      <w:r>
+        <w:rPr>
+          <w:lang w:val="de-CH"/>
+        </w:rPr>
+        <w:t>Tunnel_Builder</w:t>
+      </w:r>
+      <w:proofErr w:type="spellEnd"/>
+      <w:r>
+        <w:rPr>
+          <w:lang w:val="de-CH"/>
+        </w:rPr>
+        <w:t>» sichtbar welches dann sofort das «</w:t>
+      </w:r>
+      <w:proofErr w:type="spellStart"/>
+      <w:r>
+        <w:rPr>
+          <w:lang w:val="de-CH"/>
+        </w:rPr>
+        <w:t>BuildTunnel</w:t>
+      </w:r>
+      <w:proofErr w:type="spellEnd"/>
+      <w:r>
+        <w:rPr>
+          <w:lang w:val="de-CH"/>
+        </w:rPr>
+        <w:t>»-</w:t>
+      </w:r>
+      <w:proofErr w:type="spellStart"/>
+      <w:r>
+        <w:rPr>
+          <w:lang w:val="de-CH"/>
+        </w:rPr>
+        <w:t>Script</w:t>
+      </w:r>
+      <w:proofErr w:type="spellEnd"/>
+      <w:r>
+        <w:rPr>
+          <w:lang w:val="de-CH"/>
+        </w:rPr>
+        <w:t xml:space="preserve"> startet. Dort wird aufgrund der XML-Konfiguration eine oder mehrere Instanzen der Tunnel-Teile instanziiert wie in «</w:t>
+      </w:r>
+      <w:r>
+        <w:rPr>
+          <w:lang w:val="de-CH"/>
+        </w:rPr>
+        <w:fldChar w:fldCharType="begin"/>
+      </w:r>
+      <w:r>
+        <w:rPr>
+          <w:lang w:val="de-CH"/>
+        </w:rPr>
+        <w:instrText xml:space="preserve"> REF _Ref502692458 \h </w:instrText>
+      </w:r>
+      <w:r>
+        <w:rPr>
+          <w:lang w:val="de-CH"/>
+        </w:rPr>
+      </w:r>
+      <w:r>
+        <w:rPr>
+          <w:lang w:val="de-CH"/>
+        </w:rPr>
+        <w:fldChar w:fldCharType="separate"/>
+      </w:r>
+      <w:r>
+        <w:rPr>
+          <w:lang w:val="de-CH"/>
+        </w:rPr>
+        <w:t xml:space="preserve">Abbildung </w:t>
+      </w:r>
+      <w:r>
+        <w:rPr>
+          <w:noProof/>
+          <w:lang w:val="de-CH"/>
+        </w:rPr>
+        <w:t>6</w:t>
+      </w:r>
+      <w:r>
+        <w:rPr>
+          <w:lang w:val="de-CH"/>
+        </w:rPr>
+        <w:t xml:space="preserve"> Komponentendiagramm Vortex-Tunnel</w:t>
+      </w:r>
+      <w:r>
+        <w:rPr>
+          <w:lang w:val="de-CH"/>
+        </w:rPr>
+        <w:fldChar w:fldCharType="end"/>
+      </w:r>
+      <w:r>
+        <w:rPr>
+          <w:lang w:val="de-CH"/>
+        </w:rPr>
+        <w:t>» aufgezeigt wird.</w:t>
+      </w:r>
+    </w:p>
+    <w:p>
+      <w:r>
+        <w:rPr>
+          <w:noProof/>
+        </w:rPr>
+        <w:drawing>
+          <wp:inline distT="0" distB="0" distL="0" distR="0">
+            <wp:extent cx="5760720" cy="4183469"/>
+            <wp:effectExtent l="0" t="0" r="0" b="7620"/>
+            <wp:docPr id="5" name="Grafik 5" descr="C:\Users\DummyUser\AppData\Local\Microsoft\Windows\INetCache\Content.Word\Komponentendiagramm PAWI (1).png"/>
+            <wp:cNvGraphicFramePr>
+              <a:graphicFrameLocks xmlns:a="http://schemas.openxmlformats.org/drawingml/2006/main" noChangeAspect="1"/>
+            </wp:cNvGraphicFramePr>
+            <a:graphic xmlns:a="http://schemas.openxmlformats.org/drawingml/2006/main">
+              <a:graphicData uri="http://schemas.openxmlformats.org/drawingml/2006/picture">
+                <pic:pic xmlns:pic="http://schemas.openxmlformats.org/drawingml/2006/picture">
+                  <pic:nvPicPr>
+                    <pic:cNvPr id="0" name="Picture 3" descr="C:\Users\DummyUser\AppData\Local\Microsoft\Windows\INetCache\Content.Word\Komponentendiagramm PAWI (1).png"/>
+                    <pic:cNvPicPr>
+                      <a:picLocks noChangeAspect="1" noChangeArrowheads="1"/>
+                    </pic:cNvPicPr>
+                  </pic:nvPicPr>
+                  <pic:blipFill>
+                    <a:blip r:embed="rId13">
+                      <a:extLst>
+                        <a:ext uri="{28A0092B-C50C-407E-A947-70E740481C1C}">
+                          <a14:useLocalDpi xmlns:a14="http://schemas.microsoft.com/office/drawing/2010/main" val="0"/>
+                        </a:ext>
+                      </a:extLst>
+                    </a:blip>
+                    <a:srcRect/>
+                    <a:stretch>
+                      <a:fillRect/>
+                    </a:stretch>
+                  </pic:blipFill>
+                  <pic:spPr bwMode="auto">
+                    <a:xfrm>
+                      <a:off x="0" y="0"/>
+                      <a:ext cx="5760720" cy="4183469"/>
+                    </a:xfrm>
+                    <a:prstGeom prst="rect">
+                      <a:avLst/>
+                    </a:prstGeom>
+                    <a:noFill/>
+                    <a:ln>
+                      <a:noFill/>
+                    </a:ln>
+                  </pic:spPr>
+                </pic:pic>
+              </a:graphicData>
+            </a:graphic>
+          </wp:inline>
+        </w:drawing>
+      </w:r>
+    </w:p>
+    <w:p>
+      <w:pPr>
+        <w:pStyle w:val="Beschriftung"/>
+        <w:rPr>
+          <w:lang w:val="de-CH"/>
+        </w:rPr>
+      </w:pPr>
+      <w:bookmarkStart w:id="29" w:name="_Ref502692458"/>
+      <w:r>
+        <w:rPr>
+          <w:lang w:val="de-CH"/>
+        </w:rPr>
+        <w:t xml:space="preserve">Abbildung </w:t>
+      </w:r>
+      <w:r>
+        <w:fldChar w:fldCharType="begin"/>
+      </w:r>
+      <w:r>
+        <w:rPr>
+          <w:lang w:val="de-CH"/>
+        </w:rPr>
+        <w:instrText xml:space="preserve"> SEQ Abbildung \* ARABIC </w:instrText>
+      </w:r>
+      <w:r>
+        <w:fldChar w:fldCharType="separate"/>
+      </w:r>
+      <w:r>
+        <w:rPr>
+          <w:noProof/>
+          <w:lang w:val="de-CH"/>
+        </w:rPr>
+        <w:t>6</w:t>
+      </w:r>
+      <w:r>
+        <w:fldChar w:fldCharType="end"/>
+      </w:r>
+      <w:r>
+        <w:rPr>
+          <w:lang w:val="de-CH"/>
+        </w:rPr>
+        <w:t xml:space="preserve"> Komponentendiagramm Vortex-Tunnel</w:t>
+      </w:r>
+      <w:bookmarkEnd w:id="29"/>
+    </w:p>
+    <w:p>
+      <w:pPr>
+        <w:rPr>
+          <w:lang w:val="de-CH"/>
+        </w:rPr>
+      </w:pPr>
+      <w:r>
+        <w:rPr>
+          <w:lang w:val="de-CH"/>
+        </w:rPr>
+        <w:t>Aufgrund der Verwendung eines einzelnen Scripts kann so sichergestellt werde</w:t>
+      </w:r>
+      <w:bookmarkStart w:id="30" w:name="_GoBack"/>
+      <w:bookmarkEnd w:id="30"/>
+      <w:r>
+        <w:rPr>
+          <w:lang w:val="de-CH"/>
+        </w:rPr>
+        <w:t xml:space="preserve">n, dass alle generierten Objekte zum gleichen Zeitpunkt sichtbar werden. </w:t>
+      </w:r>
+      <w:r>
+        <w:rPr>
+          <w:lang w:val="de-CH"/>
+        </w:rPr>
+        <w:t>Zusätzlich wird der Ressourcen-Intensive Suchprozess (siehe «</w:t>
+      </w:r>
+      <w:r>
+        <w:rPr>
+          <w:lang w:val="de-CH"/>
+        </w:rPr>
+        <w:fldChar w:fldCharType="begin"/>
+      </w:r>
+      <w:r>
+        <w:rPr>
+          <w:lang w:val="de-CH"/>
+        </w:rPr>
+        <w:instrText xml:space="preserve"> REF _Ref502692194 \h </w:instrText>
+      </w:r>
+      <w:r>
+        <w:rPr>
+          <w:lang w:val="de-CH"/>
+        </w:rPr>
+      </w:r>
+      <w:r>
+        <w:rPr>
+          <w:lang w:val="de-CH"/>
+        </w:rPr>
+        <w:fldChar w:fldCharType="separate"/>
+      </w:r>
+      <w:r>
+        <w:rPr>
+          <w:lang w:val="de-CH"/>
+        </w:rPr>
+        <w:t xml:space="preserve">Abbildung </w:t>
+      </w:r>
+      <w:r>
+        <w:rPr>
+          <w:noProof/>
+          <w:lang w:val="de-CH"/>
+        </w:rPr>
+        <w:t>5</w:t>
+      </w:r>
+      <w:r>
+        <w:rPr>
+          <w:lang w:val="de-CH"/>
+        </w:rPr>
+        <w:t xml:space="preserve"> </w:t>
+      </w:r>
+      <w:proofErr w:type="spellStart"/>
+      <w:r>
+        <w:rPr>
+          <w:lang w:val="de-CH"/>
+        </w:rPr>
+        <w:t>Instanzierung</w:t>
+      </w:r>
+      <w:proofErr w:type="spellEnd"/>
+      <w:r>
+        <w:rPr>
+          <w:lang w:val="de-CH"/>
+        </w:rPr>
+        <w:t xml:space="preserve"> neues Objekt</w:t>
+      </w:r>
+      <w:r>
+        <w:rPr>
+          <w:lang w:val="de-CH"/>
+        </w:rPr>
+        <w:fldChar w:fldCharType="end"/>
+      </w:r>
+      <w:r>
+        <w:rPr>
+          <w:lang w:val="de-CH"/>
+        </w:rPr>
+        <w:t>») nicht durch andere Scripts verlangsamt. Aus Performance-Sicht kann somit die schnellstmögliche Generierung der benötigten Objekte sichergestellt werden. Dies ist insbesondere Wichtig bei einer hohen Anzahl Lichter im Tunnel.</w:t>
       </w:r>
     </w:p>
     <w:p>
@@ -6982,14 +7864,14 @@
           <w:lang w:val="de-CH"/>
         </w:rPr>
       </w:pPr>
-      <w:bookmarkStart w:id="27" w:name="_Toc501706709"/>
+      <w:bookmarkStart w:id="31" w:name="_Toc502692855"/>
       <w:r>
         <w:rPr>
           <w:lang w:val="de-CH"/>
         </w:rPr>
         <w:t>Hardware-Anforderungen</w:t>
       </w:r>
-      <w:bookmarkEnd w:id="27"/>
+      <w:bookmarkEnd w:id="31"/>
     </w:p>
     <w:p>
       <w:pPr>
@@ -7124,82 +8006,79 @@
     </w:p>
     <w:p>
       <w:pPr>
+        <w:pStyle w:val="berschrift1"/>
+        <w:rPr>
+          <w:lang w:val="de-CH"/>
+        </w:rPr>
+      </w:pPr>
+      <w:bookmarkStart w:id="32" w:name="_Toc502692856"/>
+      <w:r>
+        <w:rPr>
+          <w:lang w:val="de-CH"/>
+        </w:rPr>
+        <w:lastRenderedPageBreak/>
+        <w:t>Schnittstellen</w:t>
+      </w:r>
+      <w:bookmarkEnd w:id="32"/>
+    </w:p>
+    <w:p>
+      <w:pPr>
         <w:rPr>
           <w:rFonts w:asciiTheme="majorHAnsi" w:eastAsiaTheme="majorEastAsia" w:hAnsiTheme="majorHAnsi" w:cstheme="majorBidi"/>
           <w:color w:val="2E74B5" w:themeColor="accent1" w:themeShade="BF"/>
-          <w:sz w:val="32"/>
-          <w:szCs w:val="32"/>
-          <w:lang w:val="de-CH"/>
-        </w:rPr>
-      </w:pPr>
-      <w:bookmarkStart w:id="28" w:name="_Toc501706710"/>
-      <w:r>
-        <w:rPr>
-          <w:lang w:val="de-CH"/>
-        </w:rPr>
-        <w:br w:type="page"/>
-      </w:r>
-    </w:p>
-    <w:p>
-      <w:pPr>
-        <w:pStyle w:val="berschrift1"/>
-        <w:rPr>
-          <w:lang w:val="de-CH"/>
-        </w:rPr>
-      </w:pPr>
-      <w:r>
-        <w:rPr>
-          <w:lang w:val="de-CH"/>
-        </w:rPr>
-        <w:lastRenderedPageBreak/>
-        <w:t>Schnittstellen</w:t>
-      </w:r>
-      <w:bookmarkEnd w:id="28"/>
-    </w:p>
-    <w:p>
-      <w:pPr>
+          <w:lang w:val="de-CH"/>
+        </w:rPr>
+      </w:pPr>
+      <w:r>
         <w:rPr>
           <w:rFonts w:asciiTheme="majorHAnsi" w:eastAsiaTheme="majorEastAsia" w:hAnsiTheme="majorHAnsi" w:cstheme="majorBidi"/>
           <w:color w:val="2E74B5" w:themeColor="accent1" w:themeShade="BF"/>
           <w:lang w:val="de-CH"/>
         </w:rPr>
-      </w:pPr>
-      <w:r>
+        <w:t>Steam-VR</w:t>
+      </w:r>
+    </w:p>
+    <w:p>
+      <w:pPr>
+        <w:rPr>
+          <w:lang w:val="de-CH"/>
+        </w:rPr>
+      </w:pPr>
+      <w:r>
+        <w:rPr>
+          <w:lang w:val="de-CH"/>
+        </w:rPr>
+        <w:t>EVTL Einbindung ins Projekt`?</w:t>
+      </w:r>
+    </w:p>
+    <w:p>
+      <w:pPr>
+        <w:rPr>
+          <w:lang w:val="de-CH"/>
+        </w:rPr>
+      </w:pPr>
+    </w:p>
+    <w:p>
+      <w:pPr>
+        <w:rPr>
+          <w:lang w:val="de-CH"/>
+        </w:rPr>
+      </w:pPr>
+    </w:p>
+    <w:p>
+      <w:pPr>
         <w:rPr>
           <w:rFonts w:asciiTheme="majorHAnsi" w:eastAsiaTheme="majorEastAsia" w:hAnsiTheme="majorHAnsi" w:cstheme="majorBidi"/>
           <w:color w:val="2E74B5" w:themeColor="accent1" w:themeShade="BF"/>
           <w:lang w:val="de-CH"/>
         </w:rPr>
-        <w:t>Steam-VR</w:t>
-      </w:r>
-    </w:p>
-    <w:p>
-      <w:pPr>
-        <w:rPr>
-          <w:lang w:val="de-CH"/>
-        </w:rPr>
-      </w:pPr>
-      <w:r>
-        <w:rPr>
-          <w:lang w:val="de-CH"/>
-        </w:rPr>
-        <w:t>EVTL Einbindung ins Projekt`?</w:t>
-      </w:r>
-    </w:p>
-    <w:p>
-      <w:pPr>
+      </w:pPr>
+      <w:r>
         <w:rPr>
           <w:rFonts w:asciiTheme="majorHAnsi" w:eastAsiaTheme="majorEastAsia" w:hAnsiTheme="majorHAnsi" w:cstheme="majorBidi"/>
           <w:color w:val="2E74B5" w:themeColor="accent1" w:themeShade="BF"/>
           <w:lang w:val="de-CH"/>
         </w:rPr>
-      </w:pPr>
-      <w:r>
-        <w:rPr>
-          <w:rFonts w:asciiTheme="majorHAnsi" w:eastAsiaTheme="majorEastAsia" w:hAnsiTheme="majorHAnsi" w:cstheme="majorBidi"/>
-          <w:color w:val="2E74B5" w:themeColor="accent1" w:themeShade="BF"/>
-          <w:lang w:val="de-CH"/>
-        </w:rPr>
         <w:br w:type="page"/>
       </w:r>
     </w:p>
@@ -7210,7 +8089,7 @@
           <w:lang w:val="de-CH"/>
         </w:rPr>
       </w:pPr>
-      <w:bookmarkStart w:id="29" w:name="_Toc501706711"/>
+      <w:bookmarkStart w:id="33" w:name="_Toc502692857"/>
       <w:r>
         <w:rPr>
           <w:lang w:val="de-CH"/>
@@ -7218,7 +8097,7 @@
         <w:lastRenderedPageBreak/>
         <w:t>Konfigurations-Datei</w:t>
       </w:r>
-      <w:bookmarkEnd w:id="29"/>
+      <w:bookmarkEnd w:id="33"/>
     </w:p>
     <w:p>
       <w:pPr>
@@ -7227,14 +8106,14 @@
           <w:lang w:val="de-CH"/>
         </w:rPr>
       </w:pPr>
-      <w:bookmarkStart w:id="30" w:name="_Toc501706712"/>
+      <w:bookmarkStart w:id="34" w:name="_Toc502692858"/>
       <w:r>
         <w:rPr>
           <w:lang w:val="de-CH"/>
         </w:rPr>
         <w:t>Struktur</w:t>
       </w:r>
-      <w:bookmarkEnd w:id="30"/>
+      <w:bookmarkEnd w:id="34"/>
     </w:p>
     <w:p>
       <w:pPr>
@@ -11107,8 +11986,8 @@
           <w:lang w:val="de-CH"/>
         </w:rPr>
       </w:pPr>
-      <w:bookmarkStart w:id="31" w:name="_Toc499716113"/>
-      <w:bookmarkStart w:id="32" w:name="_Toc501706713"/>
+      <w:bookmarkStart w:id="35" w:name="_Toc499716113"/>
+      <w:bookmarkStart w:id="36" w:name="_Toc502692859"/>
       <w:r>
         <w:rPr>
           <w:lang w:val="de-CH"/>
@@ -11122,8 +12001,8 @@
         </w:rPr>
         <w:t>tex-Tunnel</w:t>
       </w:r>
-      <w:bookmarkEnd w:id="31"/>
-      <w:bookmarkEnd w:id="32"/>
+      <w:bookmarkEnd w:id="35"/>
+      <w:bookmarkEnd w:id="36"/>
       <w:r>
         <w:rPr>
           <w:lang w:val="de-CH"/>
@@ -11338,8 +12217,8 @@
           <w:lang w:val="de-CH"/>
         </w:rPr>
       </w:pPr>
-      <w:bookmarkStart w:id="33" w:name="_Toc499716114"/>
-      <w:bookmarkStart w:id="34" w:name="_Toc501706714"/>
+      <w:bookmarkStart w:id="37" w:name="_Toc499716114"/>
+      <w:bookmarkStart w:id="38" w:name="_Toc502692860"/>
       <w:r>
         <w:rPr>
           <w:highlight w:val="white"/>
@@ -11347,8 +12226,8 @@
         </w:rPr>
         <w:t>Abschnitte</w:t>
       </w:r>
-      <w:bookmarkEnd w:id="33"/>
-      <w:bookmarkEnd w:id="34"/>
+      <w:bookmarkEnd w:id="37"/>
+      <w:bookmarkEnd w:id="38"/>
       <w:r>
         <w:rPr>
           <w:highlight w:val="white"/>
@@ -11747,7 +12626,7 @@
                     </pic:cNvPicPr>
                   </pic:nvPicPr>
                   <pic:blipFill>
-                    <a:blip r:embed="rId11">
+                    <a:blip r:embed="rId14">
                       <a:extLst>
                         <a:ext uri="{28A0092B-C50C-407E-A947-70E740481C1C}">
                           <a14:useLocalDpi xmlns:a14="http://schemas.microsoft.com/office/drawing/2010/main" val="0"/>
@@ -11794,7 +12673,7 @@
         </w:rPr>
         <w:t xml:space="preserve">Bild-Quelle: </w:t>
       </w:r>
-      <w:hyperlink r:id="rId12" w:history="1">
+      <w:hyperlink r:id="rId15" w:history="1">
         <w:r>
           <w:rPr>
             <w:rStyle w:val="Hyperlink"/>
@@ -11826,8 +12705,8 @@
           <w:lang w:val="de-CH"/>
         </w:rPr>
       </w:pPr>
-      <w:bookmarkStart w:id="35" w:name="_Toc499716115"/>
-      <w:bookmarkStart w:id="36" w:name="_Toc501706715"/>
+      <w:bookmarkStart w:id="39" w:name="_Toc499716115"/>
+      <w:bookmarkStart w:id="40" w:name="_Toc502692861"/>
       <w:r>
         <w:rPr>
           <w:highlight w:val="white"/>
@@ -11836,8 +12715,8 @@
         <w:lastRenderedPageBreak/>
         <w:t>Abschnitt</w:t>
       </w:r>
-      <w:bookmarkEnd w:id="35"/>
-      <w:bookmarkEnd w:id="36"/>
+      <w:bookmarkEnd w:id="39"/>
+      <w:bookmarkEnd w:id="40"/>
     </w:p>
     <w:p>
       <w:pPr>
@@ -12535,16 +13414,16 @@
           <w:lang w:val="de-CH"/>
         </w:rPr>
       </w:pPr>
-      <w:bookmarkStart w:id="37" w:name="_Toc499716116"/>
-      <w:bookmarkStart w:id="38" w:name="_Toc501706716"/>
+      <w:bookmarkStart w:id="41" w:name="_Toc499716116"/>
+      <w:bookmarkStart w:id="42" w:name="_Toc502692862"/>
       <w:r>
         <w:rPr>
           <w:lang w:val="de-CH"/>
         </w:rPr>
         <w:t>Wandmuster</w:t>
       </w:r>
-      <w:bookmarkEnd w:id="37"/>
-      <w:bookmarkEnd w:id="38"/>
+      <w:bookmarkEnd w:id="41"/>
+      <w:bookmarkEnd w:id="42"/>
     </w:p>
     <w:p>
       <w:pPr>
@@ -12920,8 +13799,8 @@
           <w:lang w:val="de-CH"/>
         </w:rPr>
       </w:pPr>
-      <w:bookmarkStart w:id="39" w:name="_Toc499716117"/>
-      <w:bookmarkStart w:id="40" w:name="_Toc501706717"/>
+      <w:bookmarkStart w:id="43" w:name="_Toc499716117"/>
+      <w:bookmarkStart w:id="44" w:name="_Toc502692863"/>
       <w:r>
         <w:rPr>
           <w:highlight w:val="white"/>
@@ -12930,8 +13809,8 @@
         <w:lastRenderedPageBreak/>
         <w:t>Textur</w:t>
       </w:r>
-      <w:bookmarkEnd w:id="39"/>
-      <w:bookmarkEnd w:id="40"/>
+      <w:bookmarkEnd w:id="43"/>
+      <w:bookmarkEnd w:id="44"/>
     </w:p>
     <w:p>
       <w:pPr>
@@ -13602,8 +14481,8 @@
           <w:lang w:val="de-CH"/>
         </w:rPr>
       </w:pPr>
-      <w:bookmarkStart w:id="41" w:name="_Toc499716118"/>
-      <w:bookmarkStart w:id="42" w:name="_Toc501706718"/>
+      <w:bookmarkStart w:id="45" w:name="_Toc499716118"/>
+      <w:bookmarkStart w:id="46" w:name="_Toc502692864"/>
       <w:r>
         <w:rPr>
           <w:highlight w:val="white"/>
@@ -13612,8 +14491,8 @@
         <w:lastRenderedPageBreak/>
         <w:t>Lichter</w:t>
       </w:r>
-      <w:bookmarkEnd w:id="41"/>
-      <w:bookmarkEnd w:id="42"/>
+      <w:bookmarkEnd w:id="45"/>
+      <w:bookmarkEnd w:id="46"/>
     </w:p>
     <w:p>
       <w:pPr>
@@ -14762,8 +15641,8 @@
           <w:lang w:val="de-CH"/>
         </w:rPr>
       </w:pPr>
-      <w:bookmarkStart w:id="43" w:name="_Toc499716119"/>
-      <w:bookmarkStart w:id="44" w:name="_Toc501706719"/>
+      <w:bookmarkStart w:id="47" w:name="_Toc499716119"/>
+      <w:bookmarkStart w:id="48" w:name="_Toc502692865"/>
       <w:r>
         <w:rPr>
           <w:lang w:val="de-CH"/>
@@ -14771,8 +15650,8 @@
         <w:lastRenderedPageBreak/>
         <w:t>Farbe</w:t>
       </w:r>
-      <w:bookmarkEnd w:id="43"/>
-      <w:bookmarkEnd w:id="44"/>
+      <w:bookmarkEnd w:id="47"/>
+      <w:bookmarkEnd w:id="48"/>
     </w:p>
     <w:p>
       <w:pPr>
@@ -16065,7 +16944,7 @@
           <w:lang w:val="de-CH"/>
         </w:rPr>
       </w:pPr>
-      <w:bookmarkStart w:id="45" w:name="_Toc501706720"/>
+      <w:bookmarkStart w:id="49" w:name="_Toc502692866"/>
       <w:r>
         <w:rPr>
           <w:lang w:val="de-CH"/>
@@ -16073,7 +16952,7 @@
         <w:lastRenderedPageBreak/>
         <w:t>Stegtransparenz</w:t>
       </w:r>
-      <w:bookmarkEnd w:id="45"/>
+      <w:bookmarkEnd w:id="49"/>
     </w:p>
     <w:p>
       <w:pPr>
@@ -16152,7 +17031,7 @@
           <w:lang w:val="de-CH"/>
         </w:rPr>
       </w:pPr>
-      <w:bookmarkStart w:id="46" w:name="_Toc501706721"/>
+      <w:bookmarkStart w:id="50" w:name="_Toc502692867"/>
       <w:r>
         <w:rPr>
           <w:lang w:val="de-CH"/>
@@ -16160,7 +17039,7 @@
         <w:lastRenderedPageBreak/>
         <w:t>Rotation der Lichter</w:t>
       </w:r>
-      <w:bookmarkEnd w:id="46"/>
+      <w:bookmarkEnd w:id="50"/>
     </w:p>
     <w:p>
       <w:pPr>
@@ -16201,7 +17080,7 @@
           <w:lang w:val="de-CH"/>
         </w:rPr>
       </w:pPr>
-      <w:bookmarkStart w:id="47" w:name="_Toc501706722"/>
+      <w:bookmarkStart w:id="51" w:name="_Toc502692868"/>
       <w:r>
         <w:rPr>
           <w:lang w:val="de-CH"/>
@@ -16209,7 +17088,7 @@
         <w:lastRenderedPageBreak/>
         <w:t>Drehende Textur</w:t>
       </w:r>
-      <w:bookmarkEnd w:id="47"/>
+      <w:bookmarkEnd w:id="51"/>
       <w:r>
         <w:rPr>
           <w:lang w:val="de-CH"/>
@@ -16224,14 +17103,14 @@
           <w:lang w:val="de-CH"/>
         </w:rPr>
       </w:pPr>
-      <w:bookmarkStart w:id="48" w:name="_Toc501706723"/>
+      <w:bookmarkStart w:id="52" w:name="_Toc502692869"/>
       <w:r>
         <w:rPr>
           <w:lang w:val="de-CH"/>
         </w:rPr>
         <w:t>Umgang mit Renderer</w:t>
       </w:r>
-      <w:bookmarkEnd w:id="48"/>
+      <w:bookmarkEnd w:id="52"/>
     </w:p>
     <w:p>
       <w:pPr>
@@ -16286,9 +17165,9 @@
           <w:lang w:val="de-CH"/>
         </w:rPr>
       </w:pPr>
-      <w:bookmarkStart w:id="49" w:name="_Toc501706724"/>
-      <w:bookmarkStart w:id="50" w:name="_Ref502609423"/>
-      <w:bookmarkStart w:id="51" w:name="_Ref502616783"/>
+      <w:bookmarkStart w:id="53" w:name="_Ref502609423"/>
+      <w:bookmarkStart w:id="54" w:name="_Ref502616783"/>
+      <w:bookmarkStart w:id="55" w:name="_Toc502692870"/>
       <w:r>
         <w:rPr>
           <w:lang w:val="de-CH"/>
@@ -16296,9 +17175,9 @@
         <w:lastRenderedPageBreak/>
         <w:t>UV Mapping</w:t>
       </w:r>
-      <w:bookmarkEnd w:id="49"/>
-      <w:bookmarkEnd w:id="50"/>
-      <w:bookmarkEnd w:id="51"/>
+      <w:bookmarkEnd w:id="53"/>
+      <w:bookmarkEnd w:id="54"/>
+      <w:bookmarkEnd w:id="55"/>
     </w:p>
     <w:p>
       <w:pPr>
@@ -16373,7 +17252,7 @@
           <w:lang w:val="de-CH"/>
         </w:rPr>
       </w:pPr>
-      <w:bookmarkStart w:id="52" w:name="_Toc501706725"/>
+      <w:bookmarkStart w:id="56" w:name="_Toc502692871"/>
       <w:proofErr w:type="spellStart"/>
       <w:r>
         <w:rPr>
@@ -16389,7 +17268,7 @@
         </w:rPr>
         <w:t xml:space="preserve"> Modell zu Unity</w:t>
       </w:r>
-      <w:bookmarkEnd w:id="52"/>
+      <w:bookmarkEnd w:id="56"/>
     </w:p>
     <w:p>
       <w:pPr>
@@ -16457,7 +17336,7 @@
           <w:lang w:val="de-CH"/>
         </w:rPr>
       </w:pPr>
-      <w:bookmarkStart w:id="53" w:name="_Toc501706726"/>
+      <w:bookmarkStart w:id="57" w:name="_Toc502692872"/>
       <w:r>
         <w:rPr>
           <w:lang w:val="de-CH"/>
@@ -16465,7 +17344,7 @@
         <w:lastRenderedPageBreak/>
         <w:t>Transformation Elemente</w:t>
       </w:r>
-      <w:bookmarkEnd w:id="53"/>
+      <w:bookmarkEnd w:id="57"/>
       <w:r>
         <w:rPr>
           <w:lang w:val="de-CH"/>
@@ -16590,7 +17469,7 @@
           <w:lang w:val="de-CH"/>
         </w:rPr>
       </w:pPr>
-      <w:bookmarkStart w:id="54" w:name="_Toc501706727"/>
+      <w:bookmarkStart w:id="58" w:name="_Toc502692873"/>
       <w:r>
         <w:rPr>
           <w:lang w:val="de-CH"/>
@@ -16598,7 +17477,7 @@
         <w:lastRenderedPageBreak/>
         <w:t>XML-Mapping</w:t>
       </w:r>
-      <w:bookmarkEnd w:id="54"/>
+      <w:bookmarkEnd w:id="58"/>
     </w:p>
     <w:p>
       <w:pPr>
@@ -16637,12 +17516,12 @@
       <w:pPr>
         <w:pStyle w:val="berschrift1"/>
       </w:pPr>
-      <w:bookmarkStart w:id="55" w:name="_Toc501706728"/>
+      <w:bookmarkStart w:id="59" w:name="_Toc502692874"/>
       <w:r>
         <w:lastRenderedPageBreak/>
         <w:t>Best Practices VR</w:t>
       </w:r>
-      <w:bookmarkEnd w:id="55"/>
+      <w:bookmarkEnd w:id="59"/>
     </w:p>
     <w:p>
       <w:proofErr w:type="spellStart"/>
@@ -16669,8 +17548,8 @@
           <w:lang w:val="de-CH"/>
         </w:rPr>
       </w:pPr>
-      <w:bookmarkStart w:id="56" w:name="_Toc501542920"/>
-      <w:bookmarkStart w:id="57" w:name="_Toc501706729"/>
+      <w:bookmarkStart w:id="60" w:name="_Toc501542920"/>
+      <w:bookmarkStart w:id="61" w:name="_Toc502692875"/>
       <w:r>
         <w:rPr>
           <w:lang w:val="de-CH"/>
@@ -16678,8 +17557,8 @@
         <w:lastRenderedPageBreak/>
         <w:t>Deployment</w:t>
       </w:r>
-      <w:bookmarkEnd w:id="56"/>
-      <w:bookmarkEnd w:id="57"/>
+      <w:bookmarkEnd w:id="60"/>
+      <w:bookmarkEnd w:id="61"/>
     </w:p>
     <w:p>
       <w:pPr>
@@ -16701,7 +17580,7 @@
           <w:lang w:val="de-CH"/>
         </w:rPr>
       </w:pPr>
-      <w:bookmarkStart w:id="58" w:name="_Toc501706730"/>
+      <w:bookmarkStart w:id="62" w:name="_Toc502692876"/>
       <w:r>
         <w:rPr>
           <w:lang w:val="de-CH"/>
@@ -16709,7 +17588,7 @@
         <w:lastRenderedPageBreak/>
         <w:t>Ausblick</w:t>
       </w:r>
-      <w:bookmarkEnd w:id="58"/>
+      <w:bookmarkEnd w:id="62"/>
     </w:p>
     <w:p>
       <w:pPr>
@@ -16849,7 +17728,7 @@
       </w:pPr>
     </w:p>
     <w:sectPr>
-      <w:headerReference w:type="default" r:id="rId13"/>
+      <w:headerReference w:type="default" r:id="rId16"/>
       <w:pgSz w:w="11906" w:h="16838"/>
       <w:pgMar w:top="1417" w:right="1417" w:bottom="1134" w:left="1417" w:header="708" w:footer="708" w:gutter="0"/>
       <w:cols w:space="708"/>
@@ -19795,6 +20674,7 @@
   <w:style w:type="character" w:default="1" w:styleId="Absatz-Standardschriftart">
     <w:name w:val="Default Paragraph Font"/>
     <w:uiPriority w:val="1"/>
+    <w:semiHidden/>
     <w:unhideWhenUsed/>
   </w:style>
   <w:style w:type="table" w:default="1" w:styleId="NormaleTabelle">
@@ -20345,7 +21225,7 @@
 </file>
 
 <file path=customXml/itemProps1.xml><?xml version="1.0" encoding="utf-8"?>
-<ds:datastoreItem xmlns:ds="http://schemas.openxmlformats.org/officeDocument/2006/customXml" ds:itemID="{3AAA19B1-10D2-470B-8041-2F3C8FE8AE1C}">
+<ds:datastoreItem xmlns:ds="http://schemas.openxmlformats.org/officeDocument/2006/customXml" ds:itemID="{CD443859-671C-4F07-8A45-3124C9ECD7C3}">
   <ds:schemaRefs>
     <ds:schemaRef ds:uri="http://schemas.openxmlformats.org/officeDocument/2006/bibliography"/>
   </ds:schemaRefs>

</xml_diff>